<commit_message>
Updated rulebooks. Changes:1. Move cards backward if a row is empty. 2. Rules about upgrade cards and upgrade card market. 3. Remove all tokens when cards are added to hand from field. 4. Starts with 3 IP and 1 GP. 5. Can pick a free attribute card from upgrade card market if upgrade zone is empty.
</commit_message>
<xml_diff>
--- a/规则书.docx
+++ b/规则书.docx
@@ -440,9 +440,6 @@
     <w:p>
       <w:pPr>
         <w:ind w:firstLine="420"/>
-        <w:rPr>
-          <w:rFonts w:hint="eastAsia"/>
-        </w:rPr>
       </w:pPr>
       <w:r>
         <w:rPr>
@@ -483,6 +480,21 @@
     </w:p>
     <w:p>
       <w:pPr>
+        <w:ind w:firstLine="420"/>
+        <w:rPr>
+          <w:rFonts w:hint="eastAsia"/>
+        </w:rPr>
+      </w:pPr>
+      <w:r>
+        <w:rPr>
+          <w:rFonts w:hint="eastAsia"/>
+        </w:rPr>
+        <w:lastRenderedPageBreak/>
+        <w:t>房间区的任意一行没有牌时，需要将这一行前方的所有牌向后移动一行。</w:t>
+      </w:r>
+    </w:p>
+    <w:p>
+      <w:pPr>
         <w:pStyle w:val="4"/>
         <w:rPr>
           <w:rFonts w:hint="eastAsia"/>
@@ -492,7 +504,6 @@
         <w:rPr>
           <w:rFonts w:hint="eastAsia"/>
         </w:rPr>
-        <w:lastRenderedPageBreak/>
         <w:t>战场</w:t>
       </w:r>
     </w:p>
@@ -621,11 +632,6 @@
       </w:r>
     </w:p>
     <w:p>
-      <w:pPr>
-        <w:rPr>
-          <w:rFonts w:hint="eastAsia"/>
-        </w:rPr>
-      </w:pPr>
       <w:r>
         <w:tab/>
       </w:r>
@@ -680,6 +686,28 @@
     </w:p>
     <w:p>
       <w:pPr>
+        <w:rPr>
+          <w:rFonts w:hint="eastAsia"/>
+        </w:rPr>
+      </w:pPr>
+      <w:r>
+        <w:tab/>
+      </w:r>
+      <w:r>
+        <w:rPr>
+          <w:rFonts w:hint="eastAsia"/>
+        </w:rPr>
+        <w:t>战场的任意一行没有牌时，需要</w:t>
+      </w:r>
+      <w:r>
+        <w:rPr>
+          <w:rFonts w:hint="eastAsia"/>
+        </w:rPr>
+        <w:t>将这一行前方的所有牌向后移动一行。</w:t>
+      </w:r>
+    </w:p>
+    <w:p>
+      <w:pPr>
         <w:pStyle w:val="4"/>
         <w:rPr>
           <w:rFonts w:hint="eastAsia"/>
@@ -739,6 +767,11 @@
       </w:r>
     </w:p>
     <w:p>
+      <w:pPr>
+        <w:rPr>
+          <w:rFonts w:hint="eastAsia"/>
+        </w:rPr>
+      </w:pPr>
       <w:r>
         <w:tab/>
       </w:r>
@@ -752,6 +785,9 @@
     <w:p>
       <w:pPr>
         <w:pStyle w:val="4"/>
+        <w:rPr>
+          <w:rFonts w:hint="eastAsia"/>
+        </w:rPr>
       </w:pPr>
       <w:r>
         <w:rPr>
@@ -762,18 +798,39 @@
     </w:p>
     <w:p>
       <w:pPr>
-        <w:rPr>
-          <w:rFonts w:hint="eastAsia"/>
-        </w:rPr>
-      </w:pPr>
-      <w:r>
-        <w:tab/>
-      </w:r>
-      <w:r>
-        <w:rPr>
-          <w:rFonts w:hint="eastAsia"/>
-        </w:rPr>
-        <w:t>待购买的升级牌放在备选升级牌区，玩家可以随时支付相应的技能点，从该区域获得升级牌，将其加入玩家面板的升级牌区。</w:t>
+        <w:ind w:firstLine="420"/>
+      </w:pPr>
+      <w:r>
+        <w:rPr>
+          <w:rFonts w:hint="eastAsia"/>
+        </w:rPr>
+        <w:t>待购买的升级牌放在备选升级牌区，玩家</w:t>
+      </w:r>
+      <w:r>
+        <w:rPr>
+          <w:rFonts w:hint="eastAsia"/>
+        </w:rPr>
+        <w:t>自由行动时，</w:t>
+      </w:r>
+      <w:r>
+        <w:rPr>
+          <w:rFonts w:hint="eastAsia"/>
+        </w:rPr>
+        <w:t>可以支付相应的技能点，从该区域获得升级牌，将其加入玩家面板的升级牌区。</w:t>
+      </w:r>
+    </w:p>
+    <w:p>
+      <w:pPr>
+        <w:ind w:firstLine="420"/>
+        <w:rPr>
+          <w:rFonts w:hint="eastAsia"/>
+        </w:rPr>
+      </w:pPr>
+      <w:r>
+        <w:rPr>
+          <w:rFonts w:hint="eastAsia"/>
+        </w:rPr>
+        <w:t>游戏开始时，从升级牌堆发5张牌到该区域。</w:t>
       </w:r>
     </w:p>
     <w:p>
@@ -788,6 +845,7 @@
         <w:rPr>
           <w:rFonts w:hint="eastAsia"/>
         </w:rPr>
+        <w:lastRenderedPageBreak/>
         <w:t>玩家面板</w:t>
       </w:r>
     </w:p>
@@ -844,7 +902,6 @@
         <w:rPr>
           <w:rFonts w:hint="eastAsia"/>
         </w:rPr>
-        <w:lastRenderedPageBreak/>
         <w:t>升级</w:t>
       </w:r>
       <w:r>
@@ -993,6 +1050,11 @@
       </w:r>
     </w:p>
     <w:p>
+      <w:pPr>
+        <w:rPr>
+          <w:rFonts w:hint="eastAsia"/>
+        </w:rPr>
+      </w:pPr>
       <w:r>
         <w:tab/>
       </w:r>
@@ -1024,6 +1086,9 @@
     <w:p>
       <w:pPr>
         <w:pStyle w:val="4"/>
+        <w:rPr>
+          <w:rFonts w:hint="eastAsia"/>
+        </w:rPr>
       </w:pPr>
       <w:r>
         <w:rPr>
@@ -1033,6 +1098,11 @@
       </w:r>
     </w:p>
     <w:p>
+      <w:pPr>
+        <w:rPr>
+          <w:rFonts w:hint="eastAsia"/>
+        </w:rPr>
+      </w:pPr>
       <w:r>
         <w:tab/>
       </w:r>
@@ -1355,7 +1425,14 @@
         <w:rPr>
           <w:rFonts w:hint="eastAsia"/>
         </w:rPr>
-        <w:t>效果文本按逗号分隔逐句处理，如果一句效果文本无法被正确处理，则后续的效果文本全部不处理。</w:t>
+        <w:t>效果文本按逗号分隔逐句处理，如果一</w:t>
+      </w:r>
+      <w:r>
+        <w:rPr>
+          <w:rFonts w:hint="eastAsia"/>
+        </w:rPr>
+        <w:lastRenderedPageBreak/>
+        <w:t>句效果文本无法被正确处理，则后续的效果文本全部不处理。</w:t>
       </w:r>
     </w:p>
     <w:p>
@@ -1425,216 +1502,418 @@
       </w:r>
     </w:p>
     <w:p>
-      <w:pPr>
-        <w:rPr>
-          <w:rFonts w:hint="eastAsia"/>
-        </w:rPr>
-      </w:pPr>
-      <w:r>
+      <w:r>
+        <w:tab/>
+      </w:r>
+      <w:r>
+        <w:rPr>
+          <w:rFonts w:hint="eastAsia"/>
+        </w:rPr>
+        <w:t>主牌堆的牌右上角的点数用于在战斗中拼点。</w:t>
+      </w:r>
+    </w:p>
+    <w:p>
+      <w:pPr>
+        <w:rPr>
+          <w:rFonts w:hint="eastAsia"/>
+        </w:rPr>
+      </w:pPr>
+      <w:r>
+        <w:tab/>
+      </w:r>
+      <w:r>
+        <w:rPr>
+          <w:rFonts w:hint="eastAsia"/>
+        </w:rPr>
+        <w:t>主牌堆的牌从场上加入玩家手牌时，如果其上放置有指示物，需将指示物全部去除。</w:t>
+      </w:r>
+    </w:p>
+    <w:p>
+      <w:pPr>
+        <w:pStyle w:val="4"/>
+        <w:rPr>
+          <w:rFonts w:hint="eastAsia"/>
+        </w:rPr>
+      </w:pPr>
+      <w:r>
+        <w:rPr>
+          <w:rFonts w:hint="eastAsia"/>
+        </w:rPr>
+        <w:t>遭遇牌堆的牌</w:t>
+      </w:r>
+    </w:p>
+    <w:p>
+      <w:pPr>
+        <w:rPr>
+          <w:rFonts w:hint="eastAsia"/>
+        </w:rPr>
+      </w:pPr>
+      <w:r>
+        <w:tab/>
+      </w:r>
+      <w:r>
+        <w:rPr>
+          <w:rFonts w:hint="eastAsia"/>
+        </w:rPr>
+        <w:t>遭遇牌堆包含事件牌和战利品牌。</w:t>
+      </w:r>
+      <w:r>
+        <w:rPr>
+          <w:rFonts w:hint="eastAsia"/>
+        </w:rPr>
+        <w:t>事件牌</w:t>
+      </w:r>
+      <w:r>
+        <w:rPr>
+          <w:rFonts w:hint="eastAsia"/>
+        </w:rPr>
+        <w:t>效果结算完毕</w:t>
+      </w:r>
+      <w:r>
+        <w:rPr>
+          <w:rFonts w:hint="eastAsia"/>
+        </w:rPr>
+        <w:t>后送去遭遇牌弃牌堆，</w:t>
+      </w:r>
+      <w:r>
+        <w:rPr>
+          <w:rFonts w:hint="eastAsia"/>
+        </w:rPr>
+        <w:t>玩家获得</w:t>
+      </w:r>
+      <w:r>
+        <w:rPr>
+          <w:rFonts w:hint="eastAsia"/>
+        </w:rPr>
+        <w:t>战利品牌</w:t>
+      </w:r>
+      <w:r>
+        <w:rPr>
+          <w:rFonts w:hint="eastAsia"/>
+        </w:rPr>
+        <w:t>时，先</w:t>
+      </w:r>
+      <w:r>
+        <w:rPr>
+          <w:rFonts w:hint="eastAsia"/>
+        </w:rPr>
+        <w:t>放入</w:t>
+      </w:r>
+      <w:r>
+        <w:rPr>
+          <w:rFonts w:hint="eastAsia"/>
+        </w:rPr>
+        <w:t>玩家面板的</w:t>
+      </w:r>
+      <w:r>
+        <w:rPr>
+          <w:rFonts w:hint="eastAsia"/>
+        </w:rPr>
+        <w:t>战利品堆</w:t>
+      </w:r>
+      <w:r>
+        <w:rPr>
+          <w:rFonts w:hint="eastAsia"/>
+        </w:rPr>
+        <w:t>，</w:t>
+      </w:r>
+      <w:r>
+        <w:rPr>
+          <w:rFonts w:hint="eastAsia"/>
+        </w:rPr>
+        <w:t>之后发动效果时，效果结算完毕后再送去遭遇牌弃牌堆。</w:t>
+      </w:r>
+    </w:p>
+    <w:p>
+      <w:pPr>
+        <w:pStyle w:val="4"/>
+        <w:rPr>
+          <w:rFonts w:hint="eastAsia"/>
+        </w:rPr>
+      </w:pPr>
+      <w:r>
+        <w:rPr>
+          <w:rFonts w:hint="eastAsia"/>
+        </w:rPr>
+        <w:t>遗物牌堆的牌</w:t>
+      </w:r>
+    </w:p>
+    <w:p>
+      <w:pPr>
+        <w:rPr>
+          <w:rFonts w:hint="eastAsia"/>
+        </w:rPr>
+      </w:pPr>
+      <w:r>
+        <w:tab/>
+      </w:r>
+      <w:r>
+        <w:rPr>
+          <w:rFonts w:hint="eastAsia"/>
+        </w:rPr>
+        <w:t>遗物牌堆包含道具牌</w:t>
+      </w:r>
+      <w:r>
+        <w:rPr>
+          <w:rFonts w:hint="eastAsia"/>
+        </w:rPr>
+        <w:t>和装备牌</w:t>
+      </w:r>
+      <w:r>
+        <w:rPr>
+          <w:rFonts w:hint="eastAsia"/>
+        </w:rPr>
+        <w:t>。</w:t>
+      </w:r>
+      <w:r>
+        <w:rPr>
+          <w:rFonts w:hint="eastAsia"/>
+        </w:rPr>
+        <w:t>玩家获得</w:t>
+      </w:r>
+      <w:r>
+        <w:rPr>
+          <w:rFonts w:hint="eastAsia"/>
+        </w:rPr>
+        <w:t>遗物</w:t>
+      </w:r>
+      <w:r>
+        <w:rPr>
+          <w:rFonts w:hint="eastAsia"/>
+        </w:rPr>
+        <w:t>牌时，</w:t>
+      </w:r>
+      <w:r>
+        <w:rPr>
+          <w:rFonts w:hint="eastAsia"/>
+        </w:rPr>
+        <w:t>根据其类型</w:t>
+      </w:r>
+      <w:r>
+        <w:rPr>
+          <w:rFonts w:hint="eastAsia"/>
+        </w:rPr>
+        <w:t>将其放入玩家面板的</w:t>
+      </w:r>
+      <w:r>
+        <w:rPr>
+          <w:rFonts w:hint="eastAsia"/>
+        </w:rPr>
+        <w:t>对应区域</w:t>
+      </w:r>
+      <w:r>
+        <w:rPr>
+          <w:rFonts w:hint="eastAsia"/>
+        </w:rPr>
+        <w:t>，如果对应区域已满，则需要将1张原有的遗物牌放回遗物牌堆底，再将新获得的遗物牌放入。</w:t>
+      </w:r>
+    </w:p>
+    <w:p>
+      <w:pPr>
+        <w:rPr>
+          <w:rFonts w:hint="eastAsia"/>
+        </w:rPr>
+      </w:pPr>
+      <w:r>
+        <w:tab/>
+      </w:r>
+      <w:r>
+        <w:rPr>
+          <w:rFonts w:hint="eastAsia"/>
+        </w:rPr>
+        <w:t>装备牌不能主动使用，一般提供被动加成。</w:t>
+      </w:r>
+    </w:p>
+    <w:p>
+      <w:pPr>
+        <w:ind w:firstLine="420"/>
+        <w:rPr>
+          <w:rFonts w:hint="eastAsia"/>
+        </w:rPr>
+      </w:pPr>
+      <w:r>
+        <w:rPr>
+          <w:rFonts w:hint="eastAsia"/>
+        </w:rPr>
+        <w:t>道具牌需要主动使用，</w:t>
+      </w:r>
+      <w:r>
+        <w:rPr>
+          <w:rFonts w:hint="eastAsia"/>
+        </w:rPr>
+        <w:t>可以重复使用，</w:t>
+      </w:r>
+      <w:r>
+        <w:rPr>
+          <w:rFonts w:hint="eastAsia"/>
+        </w:rPr>
+        <w:t>使用</w:t>
+      </w:r>
+      <w:r>
+        <w:rPr>
+          <w:rFonts w:hint="eastAsia"/>
+        </w:rPr>
+        <w:t>时需根据牌面右上角的点数支付相应的道具点</w:t>
+      </w:r>
+      <w:r>
+        <w:rPr>
+          <w:rFonts w:hint="eastAsia"/>
+        </w:rPr>
+        <w:t>。</w:t>
+      </w:r>
+    </w:p>
+    <w:p>
+      <w:pPr>
+        <w:pStyle w:val="4"/>
+        <w:rPr>
+          <w:rFonts w:hint="eastAsia"/>
+        </w:rPr>
+      </w:pPr>
+      <w:r>
+        <w:rPr>
+          <w:rFonts w:hint="eastAsia"/>
+        </w:rPr>
+        <w:t>升级牌堆的牌</w:t>
+      </w:r>
+    </w:p>
+    <w:p>
+      <w:pPr>
+        <w:rPr>
+          <w:rFonts w:hint="eastAsia"/>
+        </w:rPr>
+      </w:pPr>
+      <w:r>
+        <w:tab/>
+      </w:r>
+      <w:r>
+        <w:rPr>
+          <w:rFonts w:hint="eastAsia"/>
+        </w:rPr>
+        <w:t>升级牌堆包含属性牌和能力牌</w:t>
+      </w:r>
+      <w:r>
+        <w:rPr>
+          <w:rFonts w:hint="eastAsia"/>
+        </w:rPr>
+        <w:t>。</w:t>
+      </w:r>
+      <w:r>
+        <w:rPr>
+          <w:rFonts w:hint="eastAsia"/>
+        </w:rPr>
+        <w:t>升级牌右上角的点数表示购买本牌所需支付的技能点数量。</w:t>
+      </w:r>
+    </w:p>
+    <w:p>
+      <w:pPr>
+        <w:ind w:firstLine="420"/>
+        <w:rPr>
+          <w:rFonts w:hint="eastAsia"/>
+        </w:rPr>
+      </w:pPr>
+      <w:r>
+        <w:rPr>
+          <w:rFonts w:hint="eastAsia"/>
+        </w:rPr>
+        <w:t>属性牌可以替代主牌堆牌打出，视为点数为1的怪物牌，离场时将其横置后再放回玩家面板的升级牌区。</w:t>
+      </w:r>
+      <w:r>
+        <w:rPr>
+          <w:rFonts w:hint="eastAsia"/>
+        </w:rPr>
+        <w:t>部分事件牌对特定的属性牌有额外的响应。</w:t>
+      </w:r>
+    </w:p>
+    <w:p>
+      <w:pPr>
+        <w:ind w:firstLine="420"/>
+        <w:rPr>
+          <w:rFonts w:hint="eastAsia"/>
+        </w:rPr>
+      </w:pPr>
+      <w:r>
+        <w:rPr>
+          <w:rFonts w:hint="eastAsia"/>
+        </w:rPr>
+        <w:t>能力牌是拥有效果的升级牌。部分</w:t>
+      </w:r>
+      <w:r>
+        <w:rPr>
+          <w:rFonts w:hint="eastAsia"/>
+        </w:rPr>
+        <w:t>能力牌能够替代属性牌使用，</w:t>
+      </w:r>
+      <w:r>
+        <w:rPr>
+          <w:rFonts w:hint="eastAsia"/>
+        </w:rPr>
+        <w:t>能力牌中间的标签标注了其能够替代的属性牌的类型，没有标签的能力牌则不能替代属性牌使用。能力牌的效果分为被动生效、触发和主动使用三种</w:t>
+      </w:r>
+      <w:r>
+        <w:rPr>
+          <w:rFonts w:hint="eastAsia"/>
+        </w:rPr>
+        <w:t>，通过打出以外的方式触发或</w:t>
+      </w:r>
+      <w:r>
+        <w:rPr>
+          <w:rFonts w:hint="eastAsia"/>
+        </w:rPr>
+        <w:t>主动使用的能力牌</w:t>
+      </w:r>
+      <w:r>
+        <w:rPr>
+          <w:rFonts w:hint="eastAsia"/>
+        </w:rPr>
+        <w:t>，</w:t>
+      </w:r>
+      <w:r>
+        <w:rPr>
+          <w:rFonts w:hint="eastAsia"/>
+        </w:rPr>
+        <w:t>在其效果结算完毕后需要将其横置。</w:t>
+      </w:r>
+    </w:p>
+    <w:p>
+      <w:pPr>
+        <w:ind w:firstLine="420"/>
+      </w:pPr>
+      <w:r>
+        <w:rPr>
+          <w:rFonts w:hint="eastAsia"/>
+        </w:rPr>
+        <w:t>部分能力牌的被动效果允许玩家</w:t>
+      </w:r>
+      <w:r>
+        <w:rPr>
+          <w:rFonts w:hint="eastAsia"/>
+        </w:rPr>
+        <w:t>将升级牌堆叠后再打出。</w:t>
+      </w:r>
+      <w:r>
+        <w:rPr>
+          <w:rFonts w:hint="eastAsia"/>
+        </w:rPr>
+        <w:t>将</w:t>
+      </w:r>
+      <w:r>
+        <w:rPr>
+          <w:rFonts w:hint="eastAsia"/>
+        </w:rPr>
+        <w:t>升级牌堆叠时，堆叠中所有升级牌必须具有相同的属性</w:t>
+      </w:r>
+      <w:r>
+        <w:rPr>
+          <w:rFonts w:hint="eastAsia"/>
+        </w:rPr>
+        <w:t>。堆叠升级牌视作点数为X的怪物牌，X为堆叠中</w:t>
+      </w:r>
+      <w:r>
+        <w:rPr>
+          <w:rFonts w:hint="eastAsia"/>
+        </w:rPr>
         <w:lastRenderedPageBreak/>
-        <w:tab/>
-      </w:r>
-      <w:r>
-        <w:rPr>
-          <w:rFonts w:hint="eastAsia"/>
-        </w:rPr>
-        <w:t>主牌堆的牌右上角的点数用于在战斗中拼点。</w:t>
-      </w:r>
-    </w:p>
-    <w:p>
-      <w:pPr>
-        <w:pStyle w:val="4"/>
-        <w:rPr>
-          <w:rFonts w:hint="eastAsia"/>
-        </w:rPr>
-      </w:pPr>
-      <w:r>
-        <w:rPr>
-          <w:rFonts w:hint="eastAsia"/>
-        </w:rPr>
-        <w:t>遭遇牌堆的牌</w:t>
-      </w:r>
-    </w:p>
-    <w:p>
-      <w:pPr>
-        <w:rPr>
-          <w:rFonts w:hint="eastAsia"/>
-        </w:rPr>
-      </w:pPr>
-      <w:r>
-        <w:tab/>
-      </w:r>
-      <w:r>
-        <w:rPr>
-          <w:rFonts w:hint="eastAsia"/>
-        </w:rPr>
-        <w:t>遭遇牌堆包含事件牌和战利品牌。</w:t>
-      </w:r>
-      <w:r>
-        <w:rPr>
-          <w:rFonts w:hint="eastAsia"/>
-        </w:rPr>
-        <w:t>事件牌</w:t>
-      </w:r>
-      <w:r>
-        <w:rPr>
-          <w:rFonts w:hint="eastAsia"/>
-        </w:rPr>
-        <w:t>效果结算完毕</w:t>
-      </w:r>
-      <w:r>
-        <w:rPr>
-          <w:rFonts w:hint="eastAsia"/>
-        </w:rPr>
-        <w:t>后送去遭遇牌弃牌堆，</w:t>
-      </w:r>
-      <w:r>
-        <w:rPr>
-          <w:rFonts w:hint="eastAsia"/>
-        </w:rPr>
-        <w:t>玩家获得</w:t>
-      </w:r>
-      <w:r>
-        <w:rPr>
-          <w:rFonts w:hint="eastAsia"/>
-        </w:rPr>
-        <w:t>战利品牌</w:t>
-      </w:r>
-      <w:r>
-        <w:rPr>
-          <w:rFonts w:hint="eastAsia"/>
-        </w:rPr>
-        <w:t>时，先</w:t>
-      </w:r>
-      <w:r>
-        <w:rPr>
-          <w:rFonts w:hint="eastAsia"/>
-        </w:rPr>
-        <w:t>放入</w:t>
-      </w:r>
-      <w:r>
-        <w:rPr>
-          <w:rFonts w:hint="eastAsia"/>
-        </w:rPr>
-        <w:t>玩家面板的</w:t>
-      </w:r>
-      <w:r>
-        <w:rPr>
-          <w:rFonts w:hint="eastAsia"/>
-        </w:rPr>
-        <w:t>战利品堆</w:t>
-      </w:r>
-      <w:r>
-        <w:rPr>
-          <w:rFonts w:hint="eastAsia"/>
-        </w:rPr>
-        <w:t>，</w:t>
-      </w:r>
-      <w:r>
-        <w:rPr>
-          <w:rFonts w:hint="eastAsia"/>
-        </w:rPr>
-        <w:t>之后发动效果时，效果结算完毕后再送去遭遇牌弃牌堆。</w:t>
-      </w:r>
-    </w:p>
-    <w:p>
-      <w:pPr>
-        <w:pStyle w:val="4"/>
-        <w:rPr>
-          <w:rFonts w:hint="eastAsia"/>
-        </w:rPr>
-      </w:pPr>
-      <w:r>
-        <w:rPr>
-          <w:rFonts w:hint="eastAsia"/>
-        </w:rPr>
-        <w:t>遗物牌堆的牌</w:t>
-      </w:r>
-    </w:p>
-    <w:p>
-      <w:pPr>
-        <w:rPr>
-          <w:rFonts w:hint="eastAsia"/>
-        </w:rPr>
-      </w:pPr>
-      <w:r>
-        <w:tab/>
-      </w:r>
-      <w:r>
-        <w:rPr>
-          <w:rFonts w:hint="eastAsia"/>
-        </w:rPr>
-        <w:t>遗物牌堆包含道具牌</w:t>
-      </w:r>
-      <w:r>
-        <w:rPr>
-          <w:rFonts w:hint="eastAsia"/>
-        </w:rPr>
-        <w:t>和装备牌</w:t>
-      </w:r>
-      <w:r>
-        <w:rPr>
-          <w:rFonts w:hint="eastAsia"/>
-        </w:rPr>
-        <w:t>。</w:t>
-      </w:r>
-      <w:r>
-        <w:rPr>
-          <w:rFonts w:hint="eastAsia"/>
-        </w:rPr>
-        <w:t>玩家获得</w:t>
-      </w:r>
-      <w:r>
-        <w:rPr>
-          <w:rFonts w:hint="eastAsia"/>
-        </w:rPr>
-        <w:t>遗物</w:t>
-      </w:r>
-      <w:r>
-        <w:rPr>
-          <w:rFonts w:hint="eastAsia"/>
-        </w:rPr>
-        <w:t>牌时，</w:t>
-      </w:r>
-      <w:r>
-        <w:rPr>
-          <w:rFonts w:hint="eastAsia"/>
-        </w:rPr>
-        <w:t>根据其类型</w:t>
-      </w:r>
-      <w:r>
-        <w:rPr>
-          <w:rFonts w:hint="eastAsia"/>
-        </w:rPr>
-        <w:t>将其放入玩家面板的</w:t>
-      </w:r>
-      <w:r>
-        <w:rPr>
-          <w:rFonts w:hint="eastAsia"/>
-        </w:rPr>
-        <w:t>对应区域</w:t>
-      </w:r>
-      <w:r>
-        <w:rPr>
-          <w:rFonts w:hint="eastAsia"/>
-        </w:rPr>
-        <w:t>，如果对应区域已满，则需要将1张原有的遗物牌放回遗物牌堆底，再将新获得的遗物牌放入。</w:t>
-      </w:r>
-    </w:p>
-    <w:p>
-      <w:pPr>
-        <w:rPr>
-          <w:rFonts w:hint="eastAsia"/>
-        </w:rPr>
-      </w:pPr>
-      <w:r>
-        <w:tab/>
-      </w:r>
-      <w:r>
-        <w:rPr>
-          <w:rFonts w:hint="eastAsia"/>
-        </w:rPr>
-        <w:t>装备牌不能主动使用，一般提供被动加成。</w:t>
+        <w:t>牌的数量。堆叠升级牌离场时，仅需将堆叠最顶端的牌横置，然后将堆叠中的所有升级牌放回玩家面板的升级牌区。</w:t>
       </w:r>
     </w:p>
     <w:p>
@@ -1648,175 +1927,7 @@
         <w:rPr>
           <w:rFonts w:hint="eastAsia"/>
         </w:rPr>
-        <w:t>道具牌需要主动使用，</w:t>
-      </w:r>
-      <w:r>
-        <w:rPr>
-          <w:rFonts w:hint="eastAsia"/>
-        </w:rPr>
-        <w:t>可以重复使用，</w:t>
-      </w:r>
-      <w:r>
-        <w:rPr>
-          <w:rFonts w:hint="eastAsia"/>
-        </w:rPr>
-        <w:t>使用</w:t>
-      </w:r>
-      <w:r>
-        <w:rPr>
-          <w:rFonts w:hint="eastAsia"/>
-        </w:rPr>
-        <w:t>时需根据牌面右上角的点数支付相应的道具点</w:t>
-      </w:r>
-      <w:r>
-        <w:rPr>
-          <w:rFonts w:hint="eastAsia"/>
-        </w:rPr>
-        <w:t>。</w:t>
-      </w:r>
-    </w:p>
-    <w:p>
-      <w:pPr>
-        <w:pStyle w:val="4"/>
-        <w:rPr>
-          <w:rFonts w:hint="eastAsia"/>
-        </w:rPr>
-      </w:pPr>
-      <w:r>
-        <w:rPr>
-          <w:rFonts w:hint="eastAsia"/>
-        </w:rPr>
-        <w:t>升级牌堆的牌</w:t>
-      </w:r>
-    </w:p>
-    <w:p>
-      <w:pPr>
-        <w:rPr>
-          <w:rFonts w:hint="eastAsia"/>
-        </w:rPr>
-      </w:pPr>
-      <w:r>
-        <w:tab/>
-      </w:r>
-      <w:r>
-        <w:rPr>
-          <w:rFonts w:hint="eastAsia"/>
-        </w:rPr>
-        <w:t>升级牌堆包含属性牌和能力牌</w:t>
-      </w:r>
-      <w:r>
-        <w:rPr>
-          <w:rFonts w:hint="eastAsia"/>
-        </w:rPr>
-        <w:t>。</w:t>
-      </w:r>
-      <w:r>
-        <w:rPr>
-          <w:rFonts w:hint="eastAsia"/>
-        </w:rPr>
-        <w:t>升级牌右上角的点数表示购买本牌所需支付的技能点数量。</w:t>
-      </w:r>
-    </w:p>
-    <w:p>
-      <w:pPr>
-        <w:ind w:firstLine="420"/>
-      </w:pPr>
-      <w:r>
-        <w:rPr>
-          <w:rFonts w:hint="eastAsia"/>
-        </w:rPr>
-        <w:t>属性牌可以替代主牌堆牌打出，视为点数为1的怪物牌，离场时将其横置后再放回玩家面板的升级牌区。</w:t>
-      </w:r>
-      <w:r>
-        <w:rPr>
-          <w:rFonts w:hint="eastAsia"/>
-        </w:rPr>
-        <w:t>部分事件牌对特定的属性牌有额外的响应。</w:t>
-      </w:r>
-    </w:p>
-    <w:p>
-      <w:pPr>
-        <w:ind w:firstLine="420"/>
-      </w:pPr>
-      <w:r>
-        <w:rPr>
-          <w:rFonts w:hint="eastAsia"/>
-        </w:rPr>
-        <w:t>能力牌是拥有效果的升级牌。部分</w:t>
-      </w:r>
-      <w:r>
-        <w:rPr>
-          <w:rFonts w:hint="eastAsia"/>
-        </w:rPr>
-        <w:t>能力牌能够替代属性牌使用，</w:t>
-      </w:r>
-      <w:r>
-        <w:rPr>
-          <w:rFonts w:hint="eastAsia"/>
-        </w:rPr>
-        <w:t>能力牌中间的标签标注了其能够替代的属性牌的类型，没有标签的能力牌则不能替代属性牌使用。能力牌的效果分为被动生效、触发和主动使用三种</w:t>
-      </w:r>
-      <w:r>
-        <w:rPr>
-          <w:rFonts w:hint="eastAsia"/>
-        </w:rPr>
-        <w:t>，通过打出以外的方式触发或</w:t>
-      </w:r>
-      <w:r>
-        <w:rPr>
-          <w:rFonts w:hint="eastAsia"/>
-        </w:rPr>
-        <w:t>主动使用的能力牌</w:t>
-      </w:r>
-      <w:r>
-        <w:rPr>
-          <w:rFonts w:hint="eastAsia"/>
-        </w:rPr>
-        <w:t>，</w:t>
-      </w:r>
-      <w:r>
-        <w:rPr>
-          <w:rFonts w:hint="eastAsia"/>
-        </w:rPr>
-        <w:t>在其效果结算完毕后需要将其横置。</w:t>
-      </w:r>
-    </w:p>
-    <w:p>
-      <w:pPr>
-        <w:ind w:firstLine="420"/>
-        <w:rPr>
-          <w:rFonts w:hint="eastAsia"/>
-        </w:rPr>
-      </w:pPr>
-      <w:r>
-        <w:rPr>
-          <w:rFonts w:hint="eastAsia"/>
-        </w:rPr>
-        <w:t>部分能力牌的被动效果允许玩家</w:t>
-      </w:r>
-      <w:r>
-        <w:rPr>
-          <w:rFonts w:hint="eastAsia"/>
-        </w:rPr>
-        <w:t>将升级牌堆叠后再打出。</w:t>
-      </w:r>
-      <w:r>
-        <w:rPr>
-          <w:rFonts w:hint="eastAsia"/>
-        </w:rPr>
-        <w:t>将</w:t>
-      </w:r>
-      <w:r>
-        <w:rPr>
-          <w:rFonts w:hint="eastAsia"/>
-        </w:rPr>
-        <w:t>升级牌堆叠时，堆叠中所有升级牌必须具有相同的属性</w:t>
-      </w:r>
-      <w:r>
-        <w:rPr>
-          <w:rFonts w:hint="eastAsia"/>
-        </w:rPr>
-        <w:t>。堆叠升级牌视作点数为X的怪物牌，X为堆叠中牌的数量。堆叠升级牌离场时，仅需将堆叠最顶端的牌横置，然后将堆叠中的所有升级牌放回玩家面板的升级牌区。</w:t>
+        <w:t>玩家升级牌区没有牌时，可以免费从备选升级牌区中选1张属性牌获得。</w:t>
       </w:r>
     </w:p>
     <w:p>
@@ -1903,14 +2014,7 @@
         <w:rPr>
           <w:rFonts w:hint="eastAsia"/>
         </w:rPr>
-        <w:t>将上述牌堆</w:t>
-      </w:r>
-      <w:r>
-        <w:rPr>
-          <w:rFonts w:hint="eastAsia"/>
-        </w:rPr>
-        <w:lastRenderedPageBreak/>
-        <w:t>放到公共面板对应区域。</w:t>
+        <w:t>将上述牌堆放到公共面板对应区域。</w:t>
       </w:r>
     </w:p>
     <w:p>
@@ -1968,7 +2072,31 @@
         <w:rPr>
           <w:rFonts w:hint="eastAsia"/>
         </w:rPr>
-        <w:t>，默认的战利品区容量是4，道具区、装备区和饰品区容量是3。</w:t>
+        <w:t>，默认的战利品区容量是</w:t>
+      </w:r>
+      <w:r>
+        <w:rPr>
+          <w:rFonts w:hint="eastAsia"/>
+        </w:rPr>
+        <w:t>5</w:t>
+      </w:r>
+      <w:r>
+        <w:rPr>
+          <w:rFonts w:hint="eastAsia"/>
+        </w:rPr>
+        <w:t>，道具区、装备区和饰品区容量是3</w:t>
+      </w:r>
+      <w:r>
+        <w:rPr>
+          <w:rFonts w:hint="eastAsia"/>
+        </w:rPr>
+        <w:t>，初始拥有3道具点，初始拥有1金币</w:t>
+      </w:r>
+      <w:r>
+        <w:rPr>
+          <w:rFonts w:hint="eastAsia"/>
+        </w:rPr>
+        <w:t>。</w:t>
       </w:r>
     </w:p>
     <w:p>
@@ -2000,41 +2128,37 @@
         <w:rPr>
           <w:rFonts w:hint="eastAsia"/>
         </w:rPr>
-        <w:t>翻开遗物牌堆顶5张牌，从中选择2张作为玩家的初始遗物，放入对应的区域。</w:t>
+        <w:t>翻开遗物牌堆顶</w:t>
+      </w:r>
+      <w:r>
+        <w:rPr>
+          <w:rFonts w:hint="eastAsia"/>
+        </w:rPr>
+        <w:t>5</w:t>
+      </w:r>
+      <w:r>
+        <w:rPr>
+          <w:rFonts w:hint="eastAsia"/>
+        </w:rPr>
+        <w:t>张牌，从中选择</w:t>
+      </w:r>
+      <w:r>
+        <w:rPr>
+          <w:rFonts w:hint="eastAsia"/>
+        </w:rPr>
+        <w:t>1</w:t>
+      </w:r>
+      <w:r>
+        <w:rPr>
+          <w:rFonts w:hint="eastAsia"/>
+        </w:rPr>
+        <w:t>张作为玩家的初始遗物，放入对应的区域。</w:t>
       </w:r>
       <w:r>
         <w:rPr>
           <w:rFonts w:hint="eastAsia"/>
         </w:rPr>
         <w:t>没有被选中的遗物牌按任意顺序放回遗物牌堆底。</w:t>
-      </w:r>
-    </w:p>
-    <w:p>
-      <w:pPr>
-        <w:rPr>
-          <w:rFonts w:hint="eastAsia"/>
-        </w:rPr>
-      </w:pPr>
-      <w:r>
-        <w:tab/>
-      </w:r>
-      <w:r>
-        <w:rPr>
-          <w:rFonts w:hint="eastAsia"/>
-        </w:rPr>
-        <w:t>玩家从升级牌堆中任选1张属性牌，</w:t>
-      </w:r>
-      <w:r>
-        <w:rPr>
-          <w:rFonts w:hint="eastAsia"/>
-        </w:rPr>
-        <w:t>放在玩家面板的</w:t>
-      </w:r>
-      <w:r>
-        <w:rPr>
-          <w:rFonts w:hint="eastAsia"/>
-        </w:rPr>
-        <w:t>升级区。</w:t>
       </w:r>
     </w:p>
     <w:p>
@@ -2258,37 +2382,13 @@
         <w:rPr>
           <w:rFonts w:hint="eastAsia"/>
         </w:rPr>
-        <w:t>玩家需要</w:t>
-      </w:r>
-      <w:r>
-        <w:rPr>
-          <w:rFonts w:hint="eastAsia"/>
-        </w:rPr>
-        <w:t>抽牌</w:t>
-      </w:r>
-      <w:r>
-        <w:rPr>
-          <w:rFonts w:hint="eastAsia"/>
-        </w:rPr>
-        <w:t>将</w:t>
-      </w:r>
-      <w:r>
-        <w:rPr>
-          <w:rFonts w:hint="eastAsia"/>
-        </w:rPr>
-        <w:t>手牌</w:t>
-      </w:r>
-      <w:r>
-        <w:rPr>
-          <w:rFonts w:hint="eastAsia"/>
-        </w:rPr>
-        <w:t>补</w:t>
-      </w:r>
-      <w:r>
-        <w:rPr>
-          <w:rFonts w:hint="eastAsia"/>
-        </w:rPr>
-        <w:t>满</w:t>
+        <w:t>按从左向右、从后向前的顺序，</w:t>
+      </w:r>
+      <w:r>
+        <w:rPr>
+          <w:rFonts w:hint="eastAsia"/>
+        </w:rPr>
+        <w:t>从主牌堆向房间区每个单元格发1张牌</w:t>
       </w:r>
       <w:r>
         <w:rPr>
@@ -2300,13 +2400,7 @@
         <w:rPr>
           <w:rFonts w:hint="eastAsia"/>
         </w:rPr>
-        <w:t>按从左向右、从后向前的顺序，</w:t>
-      </w:r>
-      <w:r>
-        <w:rPr>
-          <w:rFonts w:hint="eastAsia"/>
-        </w:rPr>
-        <w:t>从主牌堆向房间区每个单元格发1张牌</w:t>
+        <w:t>玩家需要抽牌将手牌补满</w:t>
       </w:r>
       <w:r>
         <w:rPr>
@@ -2318,7 +2412,14 @@
         <w:rPr>
           <w:rFonts w:hint="eastAsia"/>
         </w:rPr>
-        <w:t>这之后，玩家可以重抽任意手牌</w:t>
+        <w:t>这之后，玩家可以重抽任意手</w:t>
+      </w:r>
+      <w:r>
+        <w:rPr>
+          <w:rFonts w:hint="eastAsia"/>
+        </w:rPr>
+        <w:lastRenderedPageBreak/>
+        <w:t>牌</w:t>
       </w:r>
       <w:r>
         <w:rPr>
@@ -2530,7 +2631,6 @@
         <w:rPr>
           <w:rFonts w:hint="eastAsia"/>
         </w:rPr>
-        <w:lastRenderedPageBreak/>
         <w:t>主要阶段的行动在下文</w:t>
       </w:r>
       <w:r>
@@ -2717,6 +2817,9 @@
           <w:ilvl w:val="1"/>
           <w:numId w:val="5"/>
         </w:numPr>
+        <w:rPr>
+          <w:rFonts w:hint="eastAsia"/>
+        </w:rPr>
       </w:pPr>
       <w:r>
         <w:rPr>
@@ -2822,9 +2925,6 @@
           <w:ilvl w:val="1"/>
           <w:numId w:val="5"/>
         </w:numPr>
-        <w:rPr>
-          <w:rFonts w:hint="eastAsia"/>
-        </w:rPr>
       </w:pPr>
       <w:r>
         <w:rPr>
@@ -2854,6 +2954,24 @@
         <w:rPr>
           <w:rFonts w:hint="eastAsia"/>
         </w:rPr>
+        <w:t>将备选升级牌区补满，然后玩家可以重抽其中任意张牌。</w:t>
+      </w:r>
+    </w:p>
+    <w:p>
+      <w:pPr>
+        <w:pStyle w:val="a9"/>
+        <w:numPr>
+          <w:ilvl w:val="1"/>
+          <w:numId w:val="5"/>
+        </w:numPr>
+        <w:rPr>
+          <w:rFonts w:hint="eastAsia"/>
+        </w:rPr>
+      </w:pPr>
+      <w:r>
+        <w:rPr>
+          <w:rFonts w:hint="eastAsia"/>
+        </w:rPr>
         <w:t>地下城深度加1，房间区高度加1。</w:t>
       </w:r>
     </w:p>
@@ -2984,6 +3102,7 @@
         <w:rPr>
           <w:rFonts w:hint="eastAsia"/>
         </w:rPr>
+        <w:lastRenderedPageBreak/>
         <w:t>行动</w:t>
       </w:r>
     </w:p>
@@ -3240,14 +3359,7 @@
         <w:rPr>
           <w:rFonts w:hint="eastAsia"/>
         </w:rPr>
-        <w:t>遗</w:t>
-      </w:r>
-      <w:r>
-        <w:rPr>
-          <w:rFonts w:hint="eastAsia"/>
-        </w:rPr>
-        <w:lastRenderedPageBreak/>
-        <w:t>物牌、升级牌可以在此时发动，按玩家发动的顺序结算其效果。这</w:t>
+        <w:t>遗物牌、升级牌可以在此时发动，按玩家发动的顺序结算其效果。这</w:t>
       </w:r>
       <w:r>
         <w:rPr>
@@ -3797,7 +3909,14 @@
         <w:rPr>
           <w:rFonts w:hint="eastAsia"/>
         </w:rPr>
-        <w:t>荣誉战胜能有效减少进入弃牌堆的牌的数量，进而增加完成游戏时获得的分数，</w:t>
+        <w:t>荣誉战胜能有效减少进入弃牌堆的牌的数量，进而增加</w:t>
+      </w:r>
+      <w:r>
+        <w:rPr>
+          <w:rFonts w:hint="eastAsia"/>
+        </w:rPr>
+        <w:lastRenderedPageBreak/>
+        <w:t>完成游戏时获得的分数，</w:t>
       </w:r>
       <w:r>
         <w:rPr>
@@ -3995,7 +4114,6 @@
         <w:rPr>
           <w:rFonts w:hint="eastAsia"/>
         </w:rPr>
-        <w:lastRenderedPageBreak/>
         <w:t>抽牌将手牌补满，然后可以</w:t>
       </w:r>
       <w:r>
@@ -4437,6 +4555,7 @@
         <w:rPr>
           <w:rFonts w:hint="eastAsia"/>
         </w:rPr>
+        <w:lastRenderedPageBreak/>
         <w:t>重抽</w:t>
       </w:r>
     </w:p>
@@ -4571,7 +4690,6 @@
         </w:rPr>
       </w:pPr>
       <w:r>
-        <w:lastRenderedPageBreak/>
         <w:tab/>
       </w:r>
       <w:r>
@@ -4831,7 +4949,14 @@
         <w:rPr>
           <w:rFonts w:hint="eastAsia"/>
         </w:rPr>
-        <w:t>（通常这样做能够避免加入手牌的牌</w:t>
+        <w:t>（通常这样做能够避免加入手牌</w:t>
+      </w:r>
+      <w:r>
+        <w:rPr>
+          <w:rFonts w:hint="eastAsia"/>
+        </w:rPr>
+        <w:lastRenderedPageBreak/>
+        <w:t>的牌</w:t>
       </w:r>
       <w:r>
         <w:rPr>
@@ -4899,6 +5024,7 @@
         </w:rPr>
         <w:t>效果文本中“呼唤</w:t>
       </w:r>
+      <w:proofErr w:type="gramStart"/>
       <w:r>
         <w:rPr>
           <w:rFonts w:hint="eastAsia"/>
@@ -4917,12 +5043,14 @@
         </w:rPr>
         <w:t>&gt;</w:t>
       </w:r>
+      <w:proofErr w:type="gramEnd"/>
       <w:r>
         <w:rPr>
           <w:rFonts w:hint="eastAsia"/>
         </w:rPr>
         <w:t>的</w:t>
       </w:r>
+      <w:proofErr w:type="gramStart"/>
       <w:r>
         <w:rPr>
           <w:rFonts w:hint="eastAsia"/>
@@ -4933,7 +5061,14 @@
         <w:rPr>
           <w:rFonts w:hint="eastAsia"/>
         </w:rPr>
-        <w:t>满足特定条件的牌</w:t>
+        <w:t>满足</w:t>
+      </w:r>
+      <w:proofErr w:type="gramEnd"/>
+      <w:r>
+        <w:rPr>
+          <w:rFonts w:hint="eastAsia"/>
+        </w:rPr>
+        <w:t>特定条件的牌</w:t>
       </w:r>
       <w:r>
         <w:rPr>
@@ -5173,7 +5308,6 @@
         <w:rPr>
           <w:rFonts w:hint="eastAsia"/>
         </w:rPr>
-        <w:lastRenderedPageBreak/>
         <w:t>用于：受玩家控制/与玩家敌对</w:t>
       </w:r>
     </w:p>
@@ -5529,6 +5663,7 @@
         <w:rPr>
           <w:rFonts w:hint="eastAsia"/>
         </w:rPr>
+        <w:lastRenderedPageBreak/>
         <w:t>组件</w:t>
       </w:r>
     </w:p>
@@ -5653,275 +5788,275 @@
         <w:rPr>
           <w:rFonts w:hint="eastAsia"/>
         </w:rPr>
+        <w:t>回合流程的变动</w:t>
+      </w:r>
+    </w:p>
+    <w:p>
+      <w:pPr>
+        <w:rPr>
+          <w:rFonts w:hint="eastAsia"/>
+        </w:rPr>
+      </w:pPr>
+      <w:r>
+        <w:tab/>
+      </w:r>
+      <w:r>
+        <w:rPr>
+          <w:rFonts w:hint="eastAsia"/>
+        </w:rPr>
+        <w:t>回合流程中，一部分操作需要两名玩家各自执行，一部分动作需要两名玩家选出一人执行。各自执行时，先后顺序均由两名玩家讨论决定，需要选出一名玩家执行时，执行者也由两名玩家讨论决定。意见不合的情况下，两人猜拳，由猜拳的胜者决定。</w:t>
+      </w:r>
+    </w:p>
+    <w:p>
+      <w:pPr>
+        <w:rPr>
+          <w:rFonts w:hint="eastAsia"/>
+        </w:rPr>
+      </w:pPr>
+      <w:r>
+        <w:tab/>
+      </w:r>
+      <w:r>
+        <w:rPr>
+          <w:rFonts w:hint="eastAsia"/>
+        </w:rPr>
+        <w:t>回合开始阶段，</w:t>
+      </w:r>
+      <w:r>
+        <w:rPr>
+          <w:rFonts w:hint="eastAsia"/>
+        </w:rPr>
+        <w:t>先选出一名玩家，由其负责主导本回合的行动。</w:t>
+      </w:r>
+      <w:r>
+        <w:rPr>
+          <w:rFonts w:hint="eastAsia"/>
+        </w:rPr>
+        <w:t>如果探索区没有牌，则两名玩家各自整理战利品</w:t>
+      </w:r>
+      <w:r>
+        <w:rPr>
+          <w:rFonts w:hint="eastAsia"/>
+        </w:rPr>
+        <w:t>，负责行动的玩家先执行</w:t>
+      </w:r>
+      <w:r>
+        <w:rPr>
+          <w:rFonts w:hint="eastAsia"/>
+        </w:rPr>
+        <w:t>，</w:t>
+      </w:r>
+      <w:r>
+        <w:rPr>
+          <w:rFonts w:hint="eastAsia"/>
+        </w:rPr>
+        <w:t>整理战利品时的规则相比单人规则有所变动，另作说明</w:t>
+      </w:r>
+      <w:r>
+        <w:rPr>
+          <w:rFonts w:hint="eastAsia"/>
+        </w:rPr>
+        <w:t>，之后，</w:t>
+      </w:r>
+      <w:r>
+        <w:rPr>
+          <w:rFonts w:hint="eastAsia"/>
+        </w:rPr>
+        <w:t>由</w:t>
+      </w:r>
+      <w:r>
+        <w:rPr>
+          <w:rFonts w:hint="eastAsia"/>
+        </w:rPr>
+        <w:t>负责行动的玩家</w:t>
+      </w:r>
+      <w:r>
+        <w:rPr>
+          <w:rFonts w:hint="eastAsia"/>
+        </w:rPr>
+        <w:t>决定先长休还是先重置探索区，长休时，两名玩家各自执行长休流程</w:t>
+      </w:r>
+      <w:r>
+        <w:rPr>
+          <w:rFonts w:hint="eastAsia"/>
+        </w:rPr>
+        <w:t>，仍旧是负责行动的玩家先执行</w:t>
+      </w:r>
+      <w:r>
+        <w:rPr>
+          <w:rFonts w:hint="eastAsia"/>
+        </w:rPr>
+        <w:t>。</w:t>
+      </w:r>
+      <w:r>
+        <w:rPr>
+          <w:rFonts w:hint="eastAsia"/>
+        </w:rPr>
+        <w:t>回合开始阶段中，</w:t>
+      </w:r>
+      <w:r>
+        <w:rPr>
+          <w:rFonts w:hint="eastAsia"/>
+        </w:rPr>
+        <w:t>如果探索区有牌发动效果，且那个效果指向玩家，则由负责行动的玩家承受。</w:t>
+      </w:r>
+    </w:p>
+    <w:p>
+      <w:pPr>
+        <w:rPr>
+          <w:rFonts w:hint="eastAsia"/>
+        </w:rPr>
+      </w:pPr>
+      <w:r>
+        <w:tab/>
+      </w:r>
+      <w:r>
+        <w:rPr>
+          <w:rFonts w:hint="eastAsia"/>
+        </w:rPr>
+        <w:t>负责行动的</w:t>
+      </w:r>
+      <w:r>
+        <w:rPr>
+          <w:rFonts w:hint="eastAsia"/>
+        </w:rPr>
+        <w:t>玩家</w:t>
+      </w:r>
+      <w:r>
+        <w:rPr>
+          <w:rFonts w:hint="eastAsia"/>
+        </w:rPr>
+        <w:t>选择短休或长休时，仅那名玩家使用自己的玩家面板执行相应流程，</w:t>
+      </w:r>
+      <w:r>
+        <w:rPr>
+          <w:rFonts w:hint="eastAsia"/>
+        </w:rPr>
+        <w:t>一切效果仅对那名玩家自己生效，如同另一名玩家不存在</w:t>
+      </w:r>
+      <w:r>
+        <w:rPr>
+          <w:rFonts w:hint="eastAsia"/>
+        </w:rPr>
+        <w:t>。</w:t>
+      </w:r>
+      <w:r>
+        <w:rPr>
+          <w:rFonts w:hint="eastAsia"/>
+        </w:rPr>
+        <w:t>例如，某个回合的行动阶段，两名玩家讨论决定由P1来行动，P1选择</w:t>
+      </w:r>
+      <w:r>
+        <w:rPr>
+          <w:rFonts w:hint="eastAsia"/>
+        </w:rPr>
+        <w:t>短</w:t>
+      </w:r>
+      <w:r>
+        <w:rPr>
+          <w:rFonts w:hint="eastAsia"/>
+        </w:rPr>
+        <w:t>休，此时消耗</w:t>
+      </w:r>
+      <w:r>
+        <w:rPr>
+          <w:rFonts w:hint="eastAsia"/>
+        </w:rPr>
+        <w:t>1</w:t>
+      </w:r>
+      <w:r>
+        <w:rPr>
+          <w:rFonts w:hint="eastAsia"/>
+        </w:rPr>
+        <w:t>时间，即将</w:t>
+      </w:r>
+      <w:r>
+        <w:rPr>
+          <w:rFonts w:hint="eastAsia"/>
+        </w:rPr>
+        <w:t>1</w:t>
+      </w:r>
+      <w:r>
+        <w:rPr>
+          <w:rFonts w:hint="eastAsia"/>
+        </w:rPr>
+        <w:t>张牌从主牌堆移动到P1玩家面板下的弃牌堆，</w:t>
+      </w:r>
+      <w:r>
+        <w:rPr>
+          <w:rFonts w:hint="eastAsia"/>
+        </w:rPr>
+        <w:t>然而，弃置的那一张牌是[掉宝地精]，触发了其“被弃置时，玩家将手牌补满”的效果，此时，效果文本中的“玩家”仅指当前行动的玩家，即P1，所以P1将自己的手牌补满，</w:t>
+      </w:r>
+      <w:r>
+        <w:rPr>
+          <w:rFonts w:hint="eastAsia"/>
+        </w:rPr>
+        <w:t>然后</w:t>
+      </w:r>
+      <w:r>
+        <w:rPr>
+          <w:rFonts w:hint="eastAsia"/>
+        </w:rPr>
+        <w:t>执行短休的流程重抽任意张手牌，整个流程中，P2的玩家面板不发生任何变化</w:t>
+      </w:r>
+      <w:r>
+        <w:rPr>
+          <w:rFonts w:hint="eastAsia"/>
+        </w:rPr>
+        <w:t>。</w:t>
+      </w:r>
+    </w:p>
+    <w:p>
+      <w:pPr>
+        <w:rPr>
+          <w:rFonts w:hint="eastAsia"/>
+        </w:rPr>
+      </w:pPr>
+      <w:r>
+        <w:tab/>
+      </w:r>
+      <w:r>
+        <w:rPr>
+          <w:rFonts w:hint="eastAsia"/>
+        </w:rPr>
+        <w:t>行动阶段的战斗流程变动较多，另作说明。</w:t>
+      </w:r>
+    </w:p>
+    <w:p>
+      <w:pPr>
+        <w:rPr>
+          <w:rFonts w:hint="eastAsia"/>
+        </w:rPr>
+      </w:pPr>
+      <w:r>
+        <w:tab/>
+      </w:r>
+      <w:r>
+        <w:rPr>
+          <w:rFonts w:hint="eastAsia"/>
+        </w:rPr>
+        <w:t>结束阶段检查下楼条件时，单人规则中的“玩家手中没有战利品外的牌”需调整为“所有玩家手中均没有战利品外的牌”。</w:t>
+      </w:r>
+      <w:r>
+        <w:rPr>
+          <w:rFonts w:hint="eastAsia"/>
+        </w:rPr>
+        <w:t>结束阶段发动的牌效果如有指向玩家的，处理方式和回合开始阶段的处理方式一致，都由当回合负责行动的玩家承受。</w:t>
+      </w:r>
+    </w:p>
+    <w:p>
+      <w:pPr>
+        <w:pStyle w:val="4"/>
+        <w:rPr>
+          <w:rFonts w:hint="eastAsia"/>
+        </w:rPr>
+      </w:pPr>
+      <w:r>
+        <w:rPr>
+          <w:rFonts w:hint="eastAsia"/>
+        </w:rPr>
         <w:lastRenderedPageBreak/>
-        <w:t>回合流程的变动</w:t>
-      </w:r>
-    </w:p>
-    <w:p>
-      <w:pPr>
-        <w:rPr>
-          <w:rFonts w:hint="eastAsia"/>
-        </w:rPr>
-      </w:pPr>
-      <w:r>
-        <w:tab/>
-      </w:r>
-      <w:r>
-        <w:rPr>
-          <w:rFonts w:hint="eastAsia"/>
-        </w:rPr>
-        <w:t>回合流程中，一部分操作需要两名玩家各自执行，一部分动作需要两名玩家选出一人执行。各自执行时，先后顺序均由两名玩家讨论决定，需要选出一名玩家执行时，执行者也由两名玩家讨论决定。意见不合的情况下，两人猜拳，由猜拳的胜者决定。</w:t>
-      </w:r>
-    </w:p>
-    <w:p>
-      <w:pPr>
-        <w:rPr>
-          <w:rFonts w:hint="eastAsia"/>
-        </w:rPr>
-      </w:pPr>
-      <w:r>
-        <w:tab/>
-      </w:r>
-      <w:r>
-        <w:rPr>
-          <w:rFonts w:hint="eastAsia"/>
-        </w:rPr>
-        <w:t>回合开始阶段，</w:t>
-      </w:r>
-      <w:r>
-        <w:rPr>
-          <w:rFonts w:hint="eastAsia"/>
-        </w:rPr>
-        <w:t>先选出一名玩家，由其负责主导本回合的行动。</w:t>
-      </w:r>
-      <w:r>
-        <w:rPr>
-          <w:rFonts w:hint="eastAsia"/>
-        </w:rPr>
-        <w:t>如果探索区没有牌，则两名玩家各自整理战利品</w:t>
-      </w:r>
-      <w:r>
-        <w:rPr>
-          <w:rFonts w:hint="eastAsia"/>
-        </w:rPr>
-        <w:t>，负责行动的玩家先执行</w:t>
-      </w:r>
-      <w:r>
-        <w:rPr>
-          <w:rFonts w:hint="eastAsia"/>
-        </w:rPr>
-        <w:t>，</w:t>
-      </w:r>
-      <w:r>
-        <w:rPr>
-          <w:rFonts w:hint="eastAsia"/>
-        </w:rPr>
-        <w:t>整理战利品时的规则相比单人规则有所变动，另作说明</w:t>
-      </w:r>
-      <w:r>
-        <w:rPr>
-          <w:rFonts w:hint="eastAsia"/>
-        </w:rPr>
-        <w:t>，之后，</w:t>
-      </w:r>
-      <w:r>
-        <w:rPr>
-          <w:rFonts w:hint="eastAsia"/>
-        </w:rPr>
-        <w:t>由</w:t>
-      </w:r>
-      <w:r>
-        <w:rPr>
-          <w:rFonts w:hint="eastAsia"/>
-        </w:rPr>
-        <w:t>负责行动的玩家</w:t>
-      </w:r>
-      <w:r>
-        <w:rPr>
-          <w:rFonts w:hint="eastAsia"/>
-        </w:rPr>
-        <w:t>决定先长休还是先重置探索区，长休时，两名玩家各自执行长休流程</w:t>
-      </w:r>
-      <w:r>
-        <w:rPr>
-          <w:rFonts w:hint="eastAsia"/>
-        </w:rPr>
-        <w:t>，仍旧是负责行动的玩家先执行</w:t>
-      </w:r>
-      <w:r>
-        <w:rPr>
-          <w:rFonts w:hint="eastAsia"/>
-        </w:rPr>
-        <w:t>。</w:t>
-      </w:r>
-      <w:r>
-        <w:rPr>
-          <w:rFonts w:hint="eastAsia"/>
-        </w:rPr>
-        <w:t>回合开始阶段中，</w:t>
-      </w:r>
-      <w:r>
-        <w:rPr>
-          <w:rFonts w:hint="eastAsia"/>
-        </w:rPr>
-        <w:t>如果探索区有牌发动效果，且那个效果指向玩家，则由负责行动的玩家承受。</w:t>
-      </w:r>
-    </w:p>
-    <w:p>
-      <w:pPr>
-        <w:rPr>
-          <w:rFonts w:hint="eastAsia"/>
-        </w:rPr>
-      </w:pPr>
-      <w:r>
-        <w:tab/>
-      </w:r>
-      <w:r>
-        <w:rPr>
-          <w:rFonts w:hint="eastAsia"/>
-        </w:rPr>
-        <w:t>负责行动的</w:t>
-      </w:r>
-      <w:r>
-        <w:rPr>
-          <w:rFonts w:hint="eastAsia"/>
-        </w:rPr>
-        <w:t>玩家</w:t>
-      </w:r>
-      <w:r>
-        <w:rPr>
-          <w:rFonts w:hint="eastAsia"/>
-        </w:rPr>
-        <w:t>选择短休或长休时，仅那名玩家使用自己的玩家面板执行相应流程，</w:t>
-      </w:r>
-      <w:r>
-        <w:rPr>
-          <w:rFonts w:hint="eastAsia"/>
-        </w:rPr>
-        <w:t>一切效果仅对那名玩家自己生效，如同另一名玩家不存在</w:t>
-      </w:r>
-      <w:r>
-        <w:rPr>
-          <w:rFonts w:hint="eastAsia"/>
-        </w:rPr>
-        <w:t>。</w:t>
-      </w:r>
-      <w:r>
-        <w:rPr>
-          <w:rFonts w:hint="eastAsia"/>
-        </w:rPr>
-        <w:t>例如，某个回合的行动阶段，两名玩家讨论决定由P1来行动，P1选择</w:t>
-      </w:r>
-      <w:r>
-        <w:rPr>
-          <w:rFonts w:hint="eastAsia"/>
-        </w:rPr>
-        <w:t>短</w:t>
-      </w:r>
-      <w:r>
-        <w:rPr>
-          <w:rFonts w:hint="eastAsia"/>
-        </w:rPr>
-        <w:t>休，此时消耗</w:t>
-      </w:r>
-      <w:r>
-        <w:rPr>
-          <w:rFonts w:hint="eastAsia"/>
-        </w:rPr>
-        <w:t>1</w:t>
-      </w:r>
-      <w:r>
-        <w:rPr>
-          <w:rFonts w:hint="eastAsia"/>
-        </w:rPr>
-        <w:t>时间，即将</w:t>
-      </w:r>
-      <w:r>
-        <w:rPr>
-          <w:rFonts w:hint="eastAsia"/>
-        </w:rPr>
-        <w:t>1</w:t>
-      </w:r>
-      <w:r>
-        <w:rPr>
-          <w:rFonts w:hint="eastAsia"/>
-        </w:rPr>
-        <w:t>张牌从主牌堆移动到P1玩家面板下的弃牌堆，</w:t>
-      </w:r>
-      <w:r>
-        <w:rPr>
-          <w:rFonts w:hint="eastAsia"/>
-        </w:rPr>
-        <w:t>然而，弃置的那一张牌是[掉宝地精]，触发了其“被弃置时，玩家将手牌补满”的效果，此时，效果文本中的“玩家”仅指当前行动的玩家，即P1，所以P1将自己的手牌补满，</w:t>
-      </w:r>
-      <w:r>
-        <w:rPr>
-          <w:rFonts w:hint="eastAsia"/>
-        </w:rPr>
-        <w:t>然后</w:t>
-      </w:r>
-      <w:r>
-        <w:rPr>
-          <w:rFonts w:hint="eastAsia"/>
-        </w:rPr>
-        <w:t>执行短休的流程重抽任意张手牌，整个流程中，P2的玩家面板不发生任何变化</w:t>
-      </w:r>
-      <w:r>
-        <w:rPr>
-          <w:rFonts w:hint="eastAsia"/>
-        </w:rPr>
-        <w:t>。</w:t>
-      </w:r>
-    </w:p>
-    <w:p>
-      <w:pPr>
-        <w:rPr>
-          <w:rFonts w:hint="eastAsia"/>
-        </w:rPr>
-      </w:pPr>
-      <w:r>
-        <w:tab/>
-      </w:r>
-      <w:r>
-        <w:rPr>
-          <w:rFonts w:hint="eastAsia"/>
-        </w:rPr>
-        <w:t>行动阶段的战斗流程变动较多，另作说明。</w:t>
-      </w:r>
-    </w:p>
-    <w:p>
-      <w:pPr>
-        <w:rPr>
-          <w:rFonts w:hint="eastAsia"/>
-        </w:rPr>
-      </w:pPr>
-      <w:r>
-        <w:tab/>
-      </w:r>
-      <w:r>
-        <w:rPr>
-          <w:rFonts w:hint="eastAsia"/>
-        </w:rPr>
-        <w:t>结束阶段检查下楼条件时，单人规则中的“玩家手中没有战利品外的牌”需调整为“所有玩家手中均没有战利品外的牌”。</w:t>
-      </w:r>
-      <w:r>
-        <w:rPr>
-          <w:rFonts w:hint="eastAsia"/>
-        </w:rPr>
-        <w:t>结束阶段发动的牌效果如有指向玩家的，处理方式和回合开始阶段的处理方式一致，都由当回合负责行动的玩家承受。</w:t>
-      </w:r>
-    </w:p>
-    <w:p>
-      <w:pPr>
-        <w:pStyle w:val="4"/>
-        <w:rPr>
-          <w:rFonts w:hint="eastAsia"/>
-        </w:rPr>
-      </w:pPr>
-      <w:r>
-        <w:rPr>
-          <w:rFonts w:hint="eastAsia"/>
-        </w:rPr>
         <w:t>战斗的变动</w:t>
       </w:r>
     </w:p>
@@ -6036,14 +6171,7 @@
         <w:rPr>
           <w:rFonts w:hint="eastAsia"/>
         </w:rPr>
-        <w:t>如果战场中的牌效</w:t>
-      </w:r>
-      <w:r>
-        <w:rPr>
-          <w:rFonts w:hint="eastAsia"/>
-        </w:rPr>
-        <w:lastRenderedPageBreak/>
-        <w:t>果指向玩家，那么其指向的是发动效果的牌所在的行的主战者。</w:t>
+        <w:t>如果战场中的牌效果指向玩家，那么其指向的是发动效果的牌所在的行的主战者。</w:t>
       </w:r>
       <w:r>
         <w:rPr>

</xml_diff>

<commit_message>
Changed some typo in the rulebook. Changed some ambiguous statements in the rulebook.
</commit_message>
<xml_diff>
--- a/规则书.docx
+++ b/规则书.docx
@@ -422,6 +422,11 @@
       </w:r>
     </w:p>
     <w:p>
+      <w:pPr>
+        <w:rPr>
+          <w:rFonts w:hint="eastAsia"/>
+        </w:rPr>
+      </w:pPr>
       <w:r>
         <w:tab/>
       </w:r>
@@ -507,6 +512,9 @@
     <w:p>
       <w:pPr>
         <w:pStyle w:val="4"/>
+        <w:rPr>
+          <w:rFonts w:hint="eastAsia"/>
+        </w:rPr>
       </w:pPr>
       <w:r>
         <w:rPr>
@@ -529,19 +537,7 @@
         <w:rPr>
           <w:rFonts w:hint="eastAsia"/>
         </w:rPr>
-        <w:t>游戏中玩家出牌的区域，</w:t>
-      </w:r>
-      <w:r>
-        <w:rPr>
-          <w:rFonts w:hint="eastAsia"/>
-        </w:rPr>
-        <w:t>对应</w:t>
-      </w:r>
-      <w:r>
-        <w:rPr>
-          <w:rFonts w:hint="eastAsia"/>
-        </w:rPr>
-        <w:t>房间区，其宽度和高度均与房间区一致</w:t>
+        <w:t>游戏中玩家出牌的区域，对应房间区，其宽度和高度均与房间区一致</w:t>
       </w:r>
       <w:r>
         <w:rPr>
@@ -579,6 +575,9 @@
     <w:p>
       <w:pPr>
         <w:ind w:firstLine="420"/>
+        <w:rPr>
+          <w:rFonts w:hint="eastAsia"/>
+        </w:rPr>
       </w:pPr>
       <w:r>
         <w:rPr>
@@ -887,6 +886,11 @@
       </w:r>
     </w:p>
     <w:p>
+      <w:pPr>
+        <w:rPr>
+          <w:rFonts w:hint="eastAsia"/>
+        </w:rPr>
+      </w:pPr>
       <w:r>
         <w:tab/>
       </w:r>
@@ -1099,13 +1103,7 @@
         <w:rPr>
           <w:rFonts w:hint="eastAsia"/>
         </w:rPr>
-        <w:t>将相应数量</w:t>
-      </w:r>
-      <w:r>
-        <w:rPr>
-          <w:rFonts w:hint="eastAsia"/>
-        </w:rPr>
-        <w:t>的原有战利品牌</w:t>
+        <w:t>将相应数量的原有战利品牌</w:t>
       </w:r>
       <w:r>
         <w:rPr>
@@ -1580,6 +1578,11 @@
       </w:r>
     </w:p>
     <w:p>
+      <w:pPr>
+        <w:rPr>
+          <w:rFonts w:hint="eastAsia"/>
+        </w:rPr>
+      </w:pPr>
       <w:r>
         <w:tab/>
       </w:r>
@@ -1619,13 +1622,7 @@
         <w:rPr>
           <w:rFonts w:hint="eastAsia"/>
         </w:rPr>
-        <w:t>的点数用于在战斗中拼点。</w:t>
-      </w:r>
-      <w:r>
-        <w:rPr>
-          <w:rFonts w:hint="eastAsia"/>
-        </w:rPr>
-        <w:t>怪物牌在牌名下方有</w:t>
+        <w:t>的点数用于在战斗中拼点。怪物牌在牌名下方有</w:t>
       </w:r>
       <w:r>
         <w:rPr>
@@ -1942,19 +1939,7 @@
         <w:rPr>
           <w:rFonts w:hint="eastAsia"/>
         </w:rPr>
-        <w:t>的点数表示使用该道具需要支付的道具点数。</w:t>
-      </w:r>
-      <w:r>
-        <w:rPr>
-          <w:rFonts w:hint="eastAsia"/>
-        </w:rPr>
-        <w:t>部分遗物牌牌名下方有标签标注</w:t>
-      </w:r>
-      <w:r>
-        <w:rPr>
-          <w:rFonts w:hint="eastAsia"/>
-        </w:rPr>
-        <w:t>其类型，用于相应部分限定道具</w:t>
+        <w:t>的点数表示使用该道具需要支付的道具点数。部分遗物牌牌名下方有标签标注其类型，用于相应部分限定道具</w:t>
       </w:r>
       <w:proofErr w:type="gramStart"/>
       <w:r>
@@ -2014,6 +1999,11 @@
       </w:r>
     </w:p>
     <w:p>
+      <w:pPr>
+        <w:rPr>
+          <w:rFonts w:hint="eastAsia"/>
+        </w:rPr>
+      </w:pPr>
       <w:r>
         <w:tab/>
       </w:r>
@@ -2871,6 +2861,11 @@
       </w:r>
     </w:p>
     <w:p>
+      <w:pPr>
+        <w:rPr>
+          <w:rFonts w:hint="eastAsia"/>
+        </w:rPr>
+      </w:pPr>
       <w:r>
         <w:tab/>
       </w:r>
@@ -2986,6 +2981,9 @@
     <w:p>
       <w:pPr>
         <w:pStyle w:val="5"/>
+        <w:rPr>
+          <w:rFonts w:hint="eastAsia"/>
+        </w:rPr>
       </w:pPr>
       <w:r>
         <w:rPr>
@@ -2995,6 +2993,11 @@
       </w:r>
     </w:p>
     <w:p>
+      <w:pPr>
+        <w:rPr>
+          <w:rFonts w:hint="eastAsia"/>
+        </w:rPr>
+      </w:pPr>
       <w:r>
         <w:tab/>
       </w:r>
@@ -3080,13 +3083,7 @@
         <w:rPr>
           <w:rFonts w:hint="eastAsia"/>
         </w:rPr>
-        <w:t>消耗1时间</w:t>
-      </w:r>
-      <w:r>
-        <w:rPr>
-          <w:rFonts w:hint="eastAsia"/>
-        </w:rPr>
-        <w:t>而</w:t>
+        <w:t>消耗1时间而</w:t>
       </w:r>
       <w:r>
         <w:rPr>
@@ -3140,6 +3137,9 @@
     <w:p>
       <w:pPr>
         <w:pStyle w:val="5"/>
+        <w:rPr>
+          <w:rFonts w:hint="eastAsia"/>
+        </w:rPr>
       </w:pPr>
       <w:r>
         <w:rPr>
@@ -3149,6 +3149,11 @@
       </w:r>
     </w:p>
     <w:p>
+      <w:pPr>
+        <w:rPr>
+          <w:rFonts w:hint="eastAsia"/>
+        </w:rPr>
+      </w:pPr>
       <w:r>
         <w:tab/>
       </w:r>
@@ -3178,6 +3183,9 @@
           <w:ilvl w:val="0"/>
           <w:numId w:val="9"/>
         </w:numPr>
+        <w:rPr>
+          <w:rFonts w:hint="eastAsia"/>
+        </w:rPr>
       </w:pPr>
       <w:r>
         <w:rPr>
@@ -3193,6 +3201,9 @@
           <w:ilvl w:val="0"/>
           <w:numId w:val="9"/>
         </w:numPr>
+        <w:rPr>
+          <w:rFonts w:hint="eastAsia"/>
+        </w:rPr>
       </w:pPr>
       <w:r>
         <w:rPr>
@@ -3248,6 +3259,9 @@
           <w:ilvl w:val="0"/>
           <w:numId w:val="9"/>
         </w:numPr>
+        <w:rPr>
+          <w:rFonts w:hint="eastAsia"/>
+        </w:rPr>
       </w:pPr>
       <w:r>
         <w:rPr>
@@ -3361,35 +3375,23 @@
     <w:p>
       <w:pPr>
         <w:ind w:left="420"/>
-      </w:pPr>
-      <w:r>
-        <w:rPr>
-          <w:rFonts w:hint="eastAsia"/>
-        </w:rPr>
-        <w:t>以上流程合称为重整。在此期间，如果</w:t>
-      </w:r>
-      <w:r>
-        <w:rPr>
-          <w:rFonts w:hint="eastAsia"/>
-        </w:rPr>
-        <w:t>主牌堆的牌用完，则停止继续抽牌或发牌，但</w:t>
-      </w:r>
-      <w:r>
-        <w:rPr>
-          <w:rFonts w:hint="eastAsia"/>
-        </w:rPr>
-        <w:t>玩家总是</w:t>
-      </w:r>
-      <w:r>
-        <w:rPr>
-          <w:rFonts w:hint="eastAsia"/>
-        </w:rPr>
-        <w:t>可以将升级牌复位。</w:t>
+        <w:rPr>
+          <w:rFonts w:hint="eastAsia"/>
+        </w:rPr>
+      </w:pPr>
+      <w:r>
+        <w:rPr>
+          <w:rFonts w:hint="eastAsia"/>
+        </w:rPr>
+        <w:t>以上流程合称为重整。在此期间，如果主牌堆的牌用完，则停止继续抽牌或发牌，但玩家总是可以将升级牌复位。</w:t>
       </w:r>
     </w:p>
     <w:p>
       <w:pPr>
         <w:pStyle w:val="5"/>
+        <w:rPr>
+          <w:rFonts w:hint="eastAsia"/>
+        </w:rPr>
       </w:pPr>
       <w:r>
         <w:rPr>
@@ -3400,6 +3402,11 @@
       </w:r>
     </w:p>
     <w:p>
+      <w:pPr>
+        <w:rPr>
+          <w:rFonts w:hint="eastAsia"/>
+        </w:rPr>
+      </w:pPr>
       <w:r>
         <w:tab/>
       </w:r>
@@ -3427,6 +3434,9 @@
     <w:p>
       <w:pPr>
         <w:pStyle w:val="5"/>
+        <w:rPr>
+          <w:rFonts w:hint="eastAsia"/>
+        </w:rPr>
       </w:pPr>
       <w:r>
         <w:rPr>
@@ -3436,6 +3446,11 @@
       </w:r>
     </w:p>
     <w:p>
+      <w:pPr>
+        <w:rPr>
+          <w:rFonts w:hint="eastAsia"/>
+        </w:rPr>
+      </w:pPr>
       <w:r>
         <w:tab/>
       </w:r>
@@ -3461,6 +3476,11 @@
       </w:r>
     </w:p>
     <w:p>
+      <w:pPr>
+        <w:rPr>
+          <w:rFonts w:hint="eastAsia"/>
+        </w:rPr>
+      </w:pPr>
       <w:r>
         <w:tab/>
       </w:r>
@@ -3510,6 +3530,9 @@
           <w:ilvl w:val="0"/>
           <w:numId w:val="1"/>
         </w:numPr>
+        <w:rPr>
+          <w:rFonts w:hint="eastAsia"/>
+        </w:rPr>
       </w:pPr>
       <w:r>
         <w:rPr>
@@ -3529,25 +3552,7 @@
         <w:rPr>
           <w:rFonts w:hint="eastAsia"/>
         </w:rPr>
-        <w:t>的槽位</w:t>
-      </w:r>
-      <w:r>
-        <w:rPr>
-          <w:rFonts w:hint="eastAsia"/>
-        </w:rPr>
-        <w:t>合计点数小于</w:t>
-      </w:r>
-      <w:r>
-        <w:rPr>
-          <w:rFonts w:hint="eastAsia"/>
-        </w:rPr>
-        <w:t>房间区对位</w:t>
-      </w:r>
-      <w:r>
-        <w:rPr>
-          <w:rFonts w:hint="eastAsia"/>
-        </w:rPr>
-        <w:t>，则玩家战败，受到</w:t>
+        <w:t>的槽位合计点数小于房间区对位，则玩家战败，受到</w:t>
       </w:r>
       <w:proofErr w:type="gramStart"/>
       <w:r>
@@ -3561,13 +3566,7 @@
         <w:rPr>
           <w:rFonts w:hint="eastAsia"/>
         </w:rPr>
-        <w:t>与房间区的槽位合计点数差值的</w:t>
-      </w:r>
-      <w:r>
-        <w:rPr>
-          <w:rFonts w:hint="eastAsia"/>
-        </w:rPr>
-        <w:t>伤害，这之后，按从左</w:t>
+        <w:t>与房间区的槽位合计点数差值的伤害，这之后，按从左</w:t>
       </w:r>
       <w:r>
         <w:rPr>
@@ -3579,43 +3578,7 @@
         <w:rPr>
           <w:rFonts w:hint="eastAsia"/>
         </w:rPr>
-        <w:t>右的顺序将</w:t>
-      </w:r>
-      <w:r>
-        <w:rPr>
-          <w:rFonts w:hint="eastAsia"/>
-        </w:rPr>
-        <w:t>房间区槽位中</w:t>
-      </w:r>
-      <w:r>
-        <w:rPr>
-          <w:rFonts w:hint="eastAsia"/>
-        </w:rPr>
-        <w:t>所有牌</w:t>
-      </w:r>
-      <w:r>
-        <w:rPr>
-          <w:rFonts w:hint="eastAsia"/>
-        </w:rPr>
-        <w:t>依次弃置</w:t>
-      </w:r>
-      <w:r>
-        <w:rPr>
-          <w:rFonts w:hint="eastAsia"/>
-        </w:rPr>
-        <w:t>，再按</w:t>
-      </w:r>
-      <w:r>
-        <w:rPr>
-          <w:rFonts w:hint="eastAsia"/>
-        </w:rPr>
-        <w:t>从左向右</w:t>
-      </w:r>
-      <w:r>
-        <w:rPr>
-          <w:rFonts w:hint="eastAsia"/>
-        </w:rPr>
-        <w:t>的顺序将</w:t>
+        <w:t>右的顺序将房间区槽位中所有牌依次弃置，再按从左向右的顺序将</w:t>
       </w:r>
       <w:proofErr w:type="gramStart"/>
       <w:r>
@@ -3629,25 +3592,7 @@
         <w:rPr>
           <w:rFonts w:hint="eastAsia"/>
         </w:rPr>
-        <w:t>位中</w:t>
-      </w:r>
-      <w:r>
-        <w:rPr>
-          <w:rFonts w:hint="eastAsia"/>
-        </w:rPr>
-        <w:t>所有牌</w:t>
-      </w:r>
-      <w:r>
-        <w:rPr>
-          <w:rFonts w:hint="eastAsia"/>
-        </w:rPr>
-        <w:t>依次送墓</w:t>
-      </w:r>
-      <w:r>
-        <w:rPr>
-          <w:rFonts w:hint="eastAsia"/>
-        </w:rPr>
-        <w:t>。</w:t>
+        <w:t>位中所有牌依次送墓。</w:t>
       </w:r>
     </w:p>
     <w:p>
@@ -3657,6 +3602,9 @@
           <w:ilvl w:val="0"/>
           <w:numId w:val="1"/>
         </w:numPr>
+        <w:rPr>
+          <w:rFonts w:hint="eastAsia"/>
+        </w:rPr>
       </w:pPr>
       <w:r>
         <w:rPr>
@@ -3676,43 +3624,7 @@
         <w:rPr>
           <w:rFonts w:hint="eastAsia"/>
         </w:rPr>
-        <w:t>的槽位合计点数</w:t>
-      </w:r>
-      <w:r>
-        <w:rPr>
-          <w:rFonts w:hint="eastAsia"/>
-        </w:rPr>
-        <w:t>大</w:t>
-      </w:r>
-      <w:r>
-        <w:rPr>
-          <w:rFonts w:hint="eastAsia"/>
-        </w:rPr>
-        <w:t>于房间区对位，则玩家战</w:t>
-      </w:r>
-      <w:r>
-        <w:rPr>
-          <w:rFonts w:hint="eastAsia"/>
-        </w:rPr>
-        <w:t>胜</w:t>
-      </w:r>
-      <w:r>
-        <w:rPr>
-          <w:rFonts w:hint="eastAsia"/>
-        </w:rPr>
-        <w:t>，按从左向右的顺序将房间区槽位中所有牌依次</w:t>
-      </w:r>
-      <w:r>
-        <w:rPr>
-          <w:rFonts w:hint="eastAsia"/>
-        </w:rPr>
-        <w:t>送墓</w:t>
-      </w:r>
-      <w:r>
-        <w:rPr>
-          <w:rFonts w:hint="eastAsia"/>
-        </w:rPr>
-        <w:t>，再按从左向右的顺序将</w:t>
+        <w:t>的槽位合计点数大于房间区对位，则玩家战胜，按从左向右的顺序将房间区槽位中所有牌依次送墓，再按从左向右的顺序将</w:t>
       </w:r>
       <w:proofErr w:type="gramStart"/>
       <w:r>
@@ -3726,19 +3638,7 @@
         <w:rPr>
           <w:rFonts w:hint="eastAsia"/>
         </w:rPr>
-        <w:t>位中所有牌依次</w:t>
-      </w:r>
-      <w:r>
-        <w:rPr>
-          <w:rFonts w:hint="eastAsia"/>
-        </w:rPr>
-        <w:t>弃置</w:t>
-      </w:r>
-      <w:r>
-        <w:rPr>
-          <w:rFonts w:hint="eastAsia"/>
-        </w:rPr>
-        <w:t>。</w:t>
+        <w:t>位中所有牌依次弃置。</w:t>
       </w:r>
     </w:p>
     <w:p>
@@ -3748,6 +3648,9 @@
           <w:ilvl w:val="0"/>
           <w:numId w:val="1"/>
         </w:numPr>
+        <w:rPr>
+          <w:rFonts w:hint="eastAsia"/>
+        </w:rPr>
       </w:pPr>
       <w:r>
         <w:rPr>
@@ -3767,32 +3670,14 @@
         <w:rPr>
           <w:rFonts w:hint="eastAsia"/>
         </w:rPr>
-        <w:t>的槽位合计</w:t>
-      </w:r>
-      <w:r>
-        <w:rPr>
-          <w:rFonts w:hint="eastAsia"/>
-        </w:rPr>
-        <w:t>点数等于</w:t>
-      </w:r>
-      <w:r>
-        <w:rPr>
-          <w:rFonts w:hint="eastAsia"/>
-        </w:rPr>
-        <w:t>房间区对位，则</w:t>
-      </w:r>
-      <w:proofErr w:type="gramStart"/>
-      <w:r>
-        <w:rPr>
-          <w:rFonts w:hint="eastAsia"/>
-        </w:rPr>
-        <w:t>玩家</w:t>
-      </w:r>
-      <w:r>
-        <w:rPr>
-          <w:rFonts w:hint="eastAsia"/>
-        </w:rPr>
-        <w:t>荣誉</w:t>
+        <w:t>的槽位合计点数等于房间区对位，则</w:t>
+      </w:r>
+      <w:proofErr w:type="gramStart"/>
+      <w:r>
+        <w:rPr>
+          <w:rFonts w:hint="eastAsia"/>
+        </w:rPr>
+        <w:t>玩家荣誉</w:t>
       </w:r>
       <w:proofErr w:type="gramEnd"/>
       <w:r>
@@ -3825,13 +3710,47 @@
         <w:rPr>
           <w:rFonts w:hint="eastAsia"/>
         </w:rPr>
-        <w:t>位中所有牌依次</w:t>
-      </w:r>
-      <w:r>
-        <w:rPr>
-          <w:rFonts w:hint="eastAsia"/>
-        </w:rPr>
-        <w:t>送墓</w:t>
+        <w:t>位中所有牌依次送墓。</w:t>
+      </w:r>
+      <w:r>
+        <w:rPr>
+          <w:rFonts w:hint="eastAsia"/>
+        </w:rPr>
+        <w:t>“荣誉战胜”是特殊的“战胜”，可以触发玩家战胜时才能发动的效果。</w:t>
+      </w:r>
+    </w:p>
+    <w:p>
+      <w:pPr>
+        <w:ind w:left="420"/>
+        <w:rPr>
+          <w:rFonts w:hint="eastAsia"/>
+        </w:rPr>
+      </w:pPr>
+      <w:r>
+        <w:rPr>
+          <w:rFonts w:hint="eastAsia"/>
+        </w:rPr>
+        <w:t>战斗结束后，默认消耗1时间</w:t>
+      </w:r>
+      <w:r>
+        <w:rPr>
+          <w:rFonts w:hint="eastAsia"/>
+        </w:rPr>
+        <w:t>，</w:t>
+      </w:r>
+      <w:proofErr w:type="gramStart"/>
+      <w:r>
+        <w:rPr>
+          <w:rFonts w:hint="eastAsia"/>
+        </w:rPr>
+        <w:t>主牌堆已没有</w:t>
+      </w:r>
+      <w:proofErr w:type="gramEnd"/>
+      <w:r>
+        <w:rPr>
+          <w:rFonts w:hint="eastAsia"/>
+        </w:rPr>
+        <w:t>牌的情况下，则不需要消耗时间</w:t>
       </w:r>
       <w:r>
         <w:rPr>
@@ -3839,51 +3758,135 @@
         </w:rPr>
         <w:t>。</w:t>
       </w:r>
-      <w:r>
-        <w:rPr>
-          <w:rFonts w:hint="eastAsia"/>
-        </w:rPr>
-        <w:t>“荣誉战胜”是特殊的“战胜”</w:t>
-      </w:r>
-      <w:r>
-        <w:rPr>
-          <w:rFonts w:hint="eastAsia"/>
-        </w:rPr>
-        <w:t>，可以触发玩家战胜时才能发动的效果。</w:t>
-      </w:r>
-    </w:p>
-    <w:p>
-      <w:pPr>
-        <w:ind w:left="420"/>
-        <w:rPr>
-          <w:rFonts w:hint="eastAsia"/>
-        </w:rPr>
-      </w:pPr>
-      <w:r>
-        <w:rPr>
-          <w:rFonts w:hint="eastAsia"/>
-        </w:rPr>
-        <w:t>战斗结束后，默认消耗1时间</w:t>
-      </w:r>
-      <w:r>
-        <w:rPr>
-          <w:rFonts w:hint="eastAsia"/>
-        </w:rPr>
-        <w:t>，</w:t>
-      </w:r>
-      <w:proofErr w:type="gramStart"/>
-      <w:r>
-        <w:rPr>
-          <w:rFonts w:hint="eastAsia"/>
-        </w:rPr>
-        <w:t>主牌堆已没有</w:t>
-      </w:r>
-      <w:proofErr w:type="gramEnd"/>
-      <w:r>
-        <w:rPr>
-          <w:rFonts w:hint="eastAsia"/>
-        </w:rPr>
-        <w:t>牌的情况下，则不需要消耗时间</w:t>
+    </w:p>
+    <w:p>
+      <w:pPr>
+        <w:pStyle w:val="5"/>
+        <w:rPr>
+          <w:rFonts w:hint="eastAsia"/>
+        </w:rPr>
+      </w:pPr>
+      <w:r>
+        <w:rPr>
+          <w:rFonts w:hint="eastAsia"/>
+        </w:rPr>
+        <w:t>使用遗物牌</w:t>
+      </w:r>
+    </w:p>
+    <w:p>
+      <w:pPr>
+        <w:rPr>
+          <w:rFonts w:hint="eastAsia"/>
+        </w:rPr>
+      </w:pPr>
+      <w:r>
+        <w:tab/>
+      </w:r>
+      <w:r>
+        <w:rPr>
+          <w:rFonts w:hint="eastAsia"/>
+        </w:rPr>
+        <w:t>如果一张遗物牌的效果文本中没有注明发动条件，即可在自由阶段发动，玩家支付相应的道具点数，即可使用遗物牌的效果。</w:t>
+      </w:r>
+    </w:p>
+    <w:p>
+      <w:pPr>
+        <w:pStyle w:val="5"/>
+        <w:rPr>
+          <w:rFonts w:hint="eastAsia"/>
+        </w:rPr>
+      </w:pPr>
+      <w:r>
+        <w:rPr>
+          <w:rFonts w:hint="eastAsia"/>
+        </w:rPr>
+        <w:t>使用升级牌</w:t>
+      </w:r>
+    </w:p>
+    <w:p>
+      <w:pPr>
+        <w:rPr>
+          <w:rFonts w:hint="eastAsia"/>
+        </w:rPr>
+      </w:pPr>
+      <w:r>
+        <w:tab/>
+      </w:r>
+      <w:r>
+        <w:rPr>
+          <w:rFonts w:hint="eastAsia"/>
+        </w:rPr>
+        <w:t>自由阶段可以将升级牌打出到备战区，以此方式打出的升级牌视为点数为1的怪物牌。</w:t>
+      </w:r>
+    </w:p>
+    <w:p>
+      <w:pPr>
+        <w:rPr>
+          <w:rFonts w:hint="eastAsia"/>
+        </w:rPr>
+      </w:pPr>
+      <w:r>
+        <w:tab/>
+      </w:r>
+      <w:r>
+        <w:rPr>
+          <w:rFonts w:hint="eastAsia"/>
+        </w:rPr>
+        <w:t>部分特殊的能力牌可以赋予玩家将升级牌堆叠并打出的能力，以此方式打出的升级牌堆叠视为点数为X的怪物牌，X为堆叠中升级牌的数量。</w:t>
+      </w:r>
+    </w:p>
+    <w:p>
+      <w:pPr>
+        <w:rPr>
+          <w:rFonts w:hint="eastAsia"/>
+        </w:rPr>
+      </w:pPr>
+      <w:r>
+        <w:tab/>
+      </w:r>
+      <w:r>
+        <w:rPr>
+          <w:rFonts w:hint="eastAsia"/>
+        </w:rPr>
+        <w:t>除了将升级</w:t>
+      </w:r>
+      <w:proofErr w:type="gramStart"/>
+      <w:r>
+        <w:rPr>
+          <w:rFonts w:hint="eastAsia"/>
+        </w:rPr>
+        <w:t>牌</w:t>
+      </w:r>
+      <w:r>
+        <w:rPr>
+          <w:rFonts w:hint="eastAsia"/>
+        </w:rPr>
+        <w:t>直接</w:t>
+      </w:r>
+      <w:proofErr w:type="gramEnd"/>
+      <w:r>
+        <w:rPr>
+          <w:rFonts w:hint="eastAsia"/>
+        </w:rPr>
+        <w:t>打出</w:t>
+      </w:r>
+      <w:r>
+        <w:rPr>
+          <w:rFonts w:hint="eastAsia"/>
+        </w:rPr>
+        <w:t>之外，</w:t>
+      </w:r>
+      <w:r>
+        <w:rPr>
+          <w:rFonts w:hint="eastAsia"/>
+        </w:rPr>
+        <w:t>如果是能力牌，则</w:t>
+      </w:r>
+      <w:r>
+        <w:rPr>
+          <w:rFonts w:hint="eastAsia"/>
+        </w:rPr>
+        <w:t>还可以使用能力牌的效果</w:t>
       </w:r>
       <w:r>
         <w:rPr>
@@ -3891,19 +3894,46 @@
         </w:rPr>
         <w:t>。</w:t>
       </w:r>
+      <w:r>
+        <w:rPr>
+          <w:rFonts w:hint="eastAsia"/>
+        </w:rPr>
+        <w:t>如果</w:t>
+      </w:r>
+      <w:r>
+        <w:rPr>
+          <w:rFonts w:hint="eastAsia"/>
+        </w:rPr>
+        <w:lastRenderedPageBreak/>
+        <w:t>一张能力牌的效果文本中没有注明发动条件，</w:t>
+      </w:r>
+      <w:r>
+        <w:rPr>
+          <w:rFonts w:hint="eastAsia"/>
+        </w:rPr>
+        <w:t>即可在自由阶段发动，玩家根据效果文本将对应的能力牌横置，即可使用能力牌的效果。</w:t>
+      </w:r>
     </w:p>
     <w:p>
       <w:pPr>
         <w:pStyle w:val="5"/>
-      </w:pPr>
-      <w:r>
-        <w:rPr>
-          <w:rFonts w:hint="eastAsia"/>
-        </w:rPr>
-        <w:t>使用遗物牌</w:t>
-      </w:r>
-    </w:p>
-    <w:p>
+        <w:rPr>
+          <w:rFonts w:hint="eastAsia"/>
+        </w:rPr>
+      </w:pPr>
+      <w:r>
+        <w:rPr>
+          <w:rFonts w:hint="eastAsia"/>
+        </w:rPr>
+        <w:t>使用遭遇牌</w:t>
+      </w:r>
+    </w:p>
+    <w:p>
+      <w:pPr>
+        <w:rPr>
+          <w:rFonts w:hint="eastAsia"/>
+        </w:rPr>
+      </w:pPr>
       <w:r>
         <w:tab/>
       </w:r>
@@ -3911,33 +3941,43 @@
         <w:rPr>
           <w:rFonts w:hint="eastAsia"/>
         </w:rPr>
-        <w:t>如果一张</w:t>
-      </w:r>
-      <w:r>
-        <w:rPr>
-          <w:rFonts w:hint="eastAsia"/>
-        </w:rPr>
-        <w:t>遗物牌</w:t>
-      </w:r>
-      <w:r>
-        <w:rPr>
-          <w:rFonts w:hint="eastAsia"/>
-        </w:rPr>
-        <w:t>的效果文本中没有注明发动条件，即可在自由阶段发动，玩家支付相应的道具点数，即可使用遗物牌的效果。</w:t>
+        <w:t>如果房间区的一行或一列都没有牌，则玩家可以使用对应位置的遭遇牌。如果那张遭遇牌是战利品牌，则玩家将其放入自己的战利品区；如果那张牌是事件牌，则玩家执行其效果后，将其放入遭遇</w:t>
+      </w:r>
+      <w:proofErr w:type="gramStart"/>
+      <w:r>
+        <w:rPr>
+          <w:rFonts w:hint="eastAsia"/>
+        </w:rPr>
+        <w:t>牌弃牌堆</w:t>
+      </w:r>
+      <w:proofErr w:type="gramEnd"/>
+      <w:r>
+        <w:rPr>
+          <w:rFonts w:hint="eastAsia"/>
+        </w:rPr>
+        <w:t>。</w:t>
       </w:r>
     </w:p>
     <w:p>
       <w:pPr>
         <w:pStyle w:val="5"/>
-      </w:pPr>
-      <w:r>
-        <w:rPr>
-          <w:rFonts w:hint="eastAsia"/>
-        </w:rPr>
-        <w:t>使用升级牌</w:t>
-      </w:r>
-    </w:p>
-    <w:p>
+        <w:rPr>
+          <w:rFonts w:hint="eastAsia"/>
+        </w:rPr>
+      </w:pPr>
+      <w:r>
+        <w:rPr>
+          <w:rFonts w:hint="eastAsia"/>
+        </w:rPr>
+        <w:t>使用战利品牌</w:t>
+      </w:r>
+    </w:p>
+    <w:p>
+      <w:pPr>
+        <w:rPr>
+          <w:rFonts w:hint="eastAsia"/>
+        </w:rPr>
+      </w:pPr>
       <w:r>
         <w:tab/>
       </w:r>
@@ -3945,175 +3985,29 @@
         <w:rPr>
           <w:rFonts w:hint="eastAsia"/>
         </w:rPr>
-        <w:t>自由阶段可以将升级牌打出到备战区，以此方式打出的升级牌视为点数为1的怪物牌。</w:t>
-      </w:r>
-    </w:p>
-    <w:p>
-      <w:r>
-        <w:tab/>
-      </w:r>
-      <w:r>
-        <w:rPr>
-          <w:rFonts w:hint="eastAsia"/>
-        </w:rPr>
-        <w:t>部分特殊的能力牌可以赋予玩家将升级牌堆叠并打出的能力，以此方式打出的升级牌堆叠视为点数为X的怪物牌，X为堆叠中升级牌的数量。</w:t>
-      </w:r>
-    </w:p>
-    <w:p>
-      <w:r>
-        <w:tab/>
-      </w:r>
-      <w:r>
-        <w:rPr>
-          <w:rFonts w:hint="eastAsia"/>
-        </w:rPr>
-        <w:t>除了将升级</w:t>
-      </w:r>
-      <w:proofErr w:type="gramStart"/>
-      <w:r>
-        <w:rPr>
-          <w:rFonts w:hint="eastAsia"/>
-        </w:rPr>
-        <w:t>牌</w:t>
-      </w:r>
-      <w:r>
-        <w:rPr>
-          <w:rFonts w:hint="eastAsia"/>
-        </w:rPr>
-        <w:t>直接</w:t>
-      </w:r>
-      <w:proofErr w:type="gramEnd"/>
-      <w:r>
-        <w:rPr>
-          <w:rFonts w:hint="eastAsia"/>
-        </w:rPr>
-        <w:t>打出</w:t>
-      </w:r>
-      <w:r>
-        <w:rPr>
-          <w:rFonts w:hint="eastAsia"/>
-        </w:rPr>
-        <w:t>之外，</w:t>
-      </w:r>
-      <w:r>
-        <w:rPr>
-          <w:rFonts w:hint="eastAsia"/>
-        </w:rPr>
-        <w:t>如果是能力牌，则</w:t>
-      </w:r>
-      <w:r>
-        <w:rPr>
-          <w:rFonts w:hint="eastAsia"/>
-        </w:rPr>
-        <w:t>还可以使用能力牌的效果</w:t>
-      </w:r>
+        <w:t>玩家可以在自由阶段使用自己战利品区的牌，执行其效果后将其放入遭遇</w:t>
+      </w:r>
+      <w:proofErr w:type="gramStart"/>
+      <w:r>
+        <w:rPr>
+          <w:rFonts w:hint="eastAsia"/>
+        </w:rPr>
+        <w:t>牌弃牌堆</w:t>
+      </w:r>
+      <w:proofErr w:type="gramEnd"/>
       <w:r>
         <w:rPr>
           <w:rFonts w:hint="eastAsia"/>
         </w:rPr>
         <w:t>。</w:t>
       </w:r>
-      <w:r>
-        <w:rPr>
-          <w:rFonts w:hint="eastAsia"/>
-        </w:rPr>
-        <w:t>如果</w:t>
-      </w:r>
-      <w:r>
-        <w:rPr>
-          <w:rFonts w:hint="eastAsia"/>
-        </w:rPr>
-        <w:lastRenderedPageBreak/>
-        <w:t>一张能力牌的效果文本中</w:t>
-      </w:r>
-      <w:r>
-        <w:rPr>
-          <w:rFonts w:hint="eastAsia"/>
-        </w:rPr>
-        <w:t>没有注明发动条件，</w:t>
-      </w:r>
-      <w:r>
-        <w:rPr>
-          <w:rFonts w:hint="eastAsia"/>
-        </w:rPr>
-        <w:t>即可在自由阶段发动，玩家根据效果文本将对应的能力牌横置，即可使用能力牌的效果。</w:t>
-      </w:r>
     </w:p>
     <w:p>
       <w:pPr>
         <w:pStyle w:val="5"/>
-      </w:pPr>
-      <w:r>
-        <w:rPr>
-          <w:rFonts w:hint="eastAsia"/>
-        </w:rPr>
-        <w:t>使用遭遇牌</w:t>
-      </w:r>
-    </w:p>
-    <w:p>
-      <w:r>
-        <w:tab/>
-      </w:r>
-      <w:r>
-        <w:rPr>
-          <w:rFonts w:hint="eastAsia"/>
-        </w:rPr>
-        <w:t>如果房间区的一行或一列都没有牌，则玩家可以使用对应位置的遭遇牌。如果那张遭遇牌是战利品牌，则玩家将其放入自己的战利品区；如果那张牌是事件牌，则玩家执行其效果后，将其放入遭遇</w:t>
-      </w:r>
-      <w:proofErr w:type="gramStart"/>
-      <w:r>
-        <w:rPr>
-          <w:rFonts w:hint="eastAsia"/>
-        </w:rPr>
-        <w:t>牌弃牌堆</w:t>
-      </w:r>
-      <w:proofErr w:type="gramEnd"/>
-      <w:r>
-        <w:rPr>
-          <w:rFonts w:hint="eastAsia"/>
-        </w:rPr>
-        <w:t>。</w:t>
-      </w:r>
-    </w:p>
-    <w:p>
-      <w:pPr>
-        <w:pStyle w:val="5"/>
-      </w:pPr>
-      <w:r>
-        <w:rPr>
-          <w:rFonts w:hint="eastAsia"/>
-        </w:rPr>
-        <w:t>使用战利品牌</w:t>
-      </w:r>
-    </w:p>
-    <w:p>
-      <w:r>
-        <w:tab/>
-      </w:r>
-      <w:r>
-        <w:rPr>
-          <w:rFonts w:hint="eastAsia"/>
-        </w:rPr>
-        <w:t>玩家可以在自由阶段使用自己战利品区的牌，执行其效果后将其放入遭遇</w:t>
-      </w:r>
-      <w:proofErr w:type="gramStart"/>
-      <w:r>
-        <w:rPr>
-          <w:rFonts w:hint="eastAsia"/>
-        </w:rPr>
-        <w:t>牌弃牌堆</w:t>
-      </w:r>
-      <w:proofErr w:type="gramEnd"/>
-      <w:r>
-        <w:rPr>
-          <w:rFonts w:hint="eastAsia"/>
-        </w:rPr>
-        <w:t>。</w:t>
-      </w:r>
-    </w:p>
-    <w:p>
-      <w:pPr>
-        <w:pStyle w:val="5"/>
+        <w:rPr>
+          <w:rFonts w:hint="eastAsia"/>
+        </w:rPr>
       </w:pPr>
       <w:r>
         <w:rPr>
@@ -4123,6 +4017,11 @@
       </w:r>
     </w:p>
     <w:p>
+      <w:pPr>
+        <w:rPr>
+          <w:rFonts w:hint="eastAsia"/>
+        </w:rPr>
+      </w:pPr>
       <w:r>
         <w:tab/>
       </w:r>
@@ -4160,6 +4059,9 @@
           <w:ilvl w:val="0"/>
           <w:numId w:val="10"/>
         </w:numPr>
+        <w:rPr>
+          <w:rFonts w:hint="eastAsia"/>
+        </w:rPr>
       </w:pPr>
       <w:r>
         <w:rPr>
@@ -4189,6 +4091,9 @@
           <w:ilvl w:val="0"/>
           <w:numId w:val="10"/>
         </w:numPr>
+        <w:rPr>
+          <w:rFonts w:hint="eastAsia"/>
+        </w:rPr>
       </w:pPr>
       <w:r>
         <w:rPr>
@@ -4204,6 +4109,9 @@
           <w:ilvl w:val="0"/>
           <w:numId w:val="10"/>
         </w:numPr>
+        <w:rPr>
+          <w:rFonts w:hint="eastAsia"/>
+        </w:rPr>
       </w:pPr>
       <w:r>
         <w:rPr>
@@ -4275,6 +4183,9 @@
           <w:ilvl w:val="0"/>
           <w:numId w:val="10"/>
         </w:numPr>
+        <w:rPr>
+          <w:rFonts w:hint="eastAsia"/>
+        </w:rPr>
       </w:pPr>
       <w:r>
         <w:rPr>
@@ -4290,6 +4201,9 @@
           <w:ilvl w:val="0"/>
           <w:numId w:val="10"/>
         </w:numPr>
+        <w:rPr>
+          <w:rFonts w:hint="eastAsia"/>
+        </w:rPr>
       </w:pPr>
       <w:r>
         <w:rPr>
@@ -4917,19 +4831,7 @@
         <w:rPr>
           <w:rFonts w:hint="eastAsia"/>
         </w:rPr>
-        <w:t>重整或</w:t>
-      </w:r>
-      <w:r>
-        <w:rPr>
-          <w:rFonts w:hint="eastAsia"/>
-        </w:rPr>
-        <w:t>部分牌的特殊效果</w:t>
-      </w:r>
-      <w:r>
-        <w:rPr>
-          <w:rFonts w:hint="eastAsia"/>
-        </w:rPr>
-        <w:t>可以使其</w:t>
+        <w:t>重整或部分牌的特殊效果可以使其</w:t>
       </w:r>
       <w:r>
         <w:rPr>
@@ -4939,6 +4841,11 @@
       </w:r>
     </w:p>
     <w:p>
+      <w:pPr>
+        <w:rPr>
+          <w:rFonts w:hint="eastAsia"/>
+        </w:rPr>
+      </w:pPr>
       <w:r>
         <w:tab/>
       </w:r>
@@ -5012,19 +4919,7 @@
         <w:rPr>
           <w:rFonts w:hint="eastAsia"/>
         </w:rPr>
-        <w:t>场上指房间区以及</w:t>
-      </w:r>
-      <w:r>
-        <w:rPr>
-          <w:rFonts w:hint="eastAsia"/>
-        </w:rPr>
-        <w:t>备战</w:t>
-      </w:r>
-      <w:r>
-        <w:rPr>
-          <w:rFonts w:hint="eastAsia"/>
-        </w:rPr>
-        <w:t>区。</w:t>
+        <w:t>场上指房间区以及备战区。</w:t>
       </w:r>
     </w:p>
     <w:p>
@@ -5198,6 +5093,9 @@
     <w:p>
       <w:pPr>
         <w:pStyle w:val="3"/>
+        <w:rPr>
+          <w:rFonts w:hint="eastAsia"/>
+        </w:rPr>
       </w:pPr>
       <w:proofErr w:type="gramStart"/>
       <w:r>
@@ -5221,6 +5119,11 @@
       </w:r>
     </w:p>
     <w:p>
+      <w:pPr>
+        <w:rPr>
+          <w:rFonts w:hint="eastAsia"/>
+        </w:rPr>
+      </w:pPr>
       <w:r>
         <w:tab/>
       </w:r>
@@ -5288,6 +5191,11 @@
       </w:r>
     </w:p>
     <w:p>
+      <w:pPr>
+        <w:rPr>
+          <w:rFonts w:hint="eastAsia"/>
+        </w:rPr>
+      </w:pPr>
       <w:r>
         <w:tab/>
       </w:r>
@@ -5328,6 +5236,11 @@
       </w:r>
     </w:p>
     <w:p>
+      <w:pPr>
+        <w:rPr>
+          <w:rFonts w:hint="eastAsia"/>
+        </w:rPr>
+      </w:pPr>
       <w:r>
         <w:tab/>
       </w:r>
@@ -5367,6 +5280,11 @@
       </w:r>
     </w:p>
     <w:p>
+      <w:pPr>
+        <w:rPr>
+          <w:rFonts w:hint="eastAsia"/>
+        </w:rPr>
+      </w:pPr>
       <w:r>
         <w:tab/>
       </w:r>
@@ -5406,6 +5324,11 @@
       </w:r>
     </w:p>
     <w:p>
+      <w:pPr>
+        <w:rPr>
+          <w:rFonts w:hint="eastAsia"/>
+        </w:rPr>
+      </w:pPr>
       <w:r>
         <w:tab/>
       </w:r>
@@ -5457,11 +5380,6 @@
       </w:r>
     </w:p>
     <w:p>
-      <w:pPr>
-        <w:rPr>
-          <w:rFonts w:hint="eastAsia"/>
-        </w:rPr>
-      </w:pPr>
       <w:r>
         <w:tab/>
       </w:r>
@@ -5512,6 +5430,71 @@
           <w:rFonts w:hint="eastAsia"/>
         </w:rPr>
         <w:t>不能从主牌堆抽牌，也不需要将手牌放回主牌堆。</w:t>
+      </w:r>
+    </w:p>
+    <w:p>
+      <w:pPr>
+        <w:pStyle w:val="3"/>
+      </w:pPr>
+      <w:r>
+        <w:rPr>
+          <w:rFonts w:hint="eastAsia"/>
+        </w:rPr>
+        <w:t>效果结算的顺序</w:t>
+      </w:r>
+    </w:p>
+    <w:p>
+      <w:pPr>
+        <w:rPr>
+          <w:rFonts w:hint="eastAsia"/>
+        </w:rPr>
+      </w:pPr>
+      <w:r>
+        <w:tab/>
+      </w:r>
+      <w:r>
+        <w:rPr>
+          <w:rFonts w:hint="eastAsia"/>
+        </w:rPr>
+        <w:t>一个效果执行中时，如果满足了其他效果的触发条件，</w:t>
+      </w:r>
+      <w:r>
+        <w:rPr>
+          <w:rFonts w:hint="eastAsia"/>
+        </w:rPr>
+        <w:t>也</w:t>
+      </w:r>
+      <w:proofErr w:type="gramStart"/>
+      <w:r>
+        <w:rPr>
+          <w:rFonts w:hint="eastAsia"/>
+        </w:rPr>
+        <w:t>不</w:t>
+      </w:r>
+      <w:proofErr w:type="gramEnd"/>
+      <w:r>
+        <w:rPr>
+          <w:rFonts w:hint="eastAsia"/>
+        </w:rPr>
+        <w:t>立即触发，而是将其记录下来，等到</w:t>
+      </w:r>
+      <w:r>
+        <w:rPr>
+          <w:rFonts w:hint="eastAsia"/>
+        </w:rPr>
+        <w:t>先前的效果结算完毕后</w:t>
+      </w:r>
+      <w:r>
+        <w:rPr>
+          <w:rFonts w:hint="eastAsia"/>
+        </w:rPr>
+        <w:t>，根据被触发效果被记录的顺序依次结算被触发效果</w:t>
+      </w:r>
+      <w:r>
+        <w:rPr>
+          <w:rFonts w:hint="eastAsia"/>
+        </w:rPr>
+        <w:t>。</w:t>
       </w:r>
     </w:p>
     <w:p>
@@ -5843,145 +5826,145 @@
         <w:rPr>
           <w:rFonts w:hint="eastAsia"/>
         </w:rPr>
-        <w:t>用语：</w:t>
-      </w:r>
-      <w:proofErr w:type="gramStart"/>
-      <w:r>
-        <w:rPr>
-          <w:rFonts w:hint="eastAsia"/>
-        </w:rPr>
-        <w:t>送墓时</w:t>
-      </w:r>
-      <w:proofErr w:type="gramEnd"/>
-    </w:p>
-    <w:p>
-      <w:pPr>
-        <w:rPr>
-          <w:rFonts w:hint="eastAsia"/>
-        </w:rPr>
-      </w:pPr>
-      <w:r>
-        <w:tab/>
-      </w:r>
-      <w:r>
-        <w:rPr>
-          <w:rFonts w:hint="eastAsia"/>
-        </w:rPr>
-        <w:t>如无</w:t>
-      </w:r>
-      <w:r>
-        <w:rPr>
-          <w:rFonts w:hint="eastAsia"/>
-        </w:rPr>
-        <w:t>定语</w:t>
-      </w:r>
-      <w:r>
-        <w:rPr>
-          <w:rFonts w:hint="eastAsia"/>
-        </w:rPr>
-        <w:t>，</w:t>
-      </w:r>
-      <w:r>
-        <w:rPr>
-          <w:rFonts w:hint="eastAsia"/>
-        </w:rPr>
-        <w:t>则</w:t>
-      </w:r>
-      <w:r>
-        <w:rPr>
-          <w:rFonts w:hint="eastAsia"/>
-        </w:rPr>
-        <w:t>包含</w:t>
-      </w:r>
-      <w:r>
-        <w:rPr>
-          <w:rFonts w:hint="eastAsia"/>
-        </w:rPr>
-        <w:t>从任意</w:t>
-      </w:r>
-      <w:proofErr w:type="gramStart"/>
-      <w:r>
-        <w:rPr>
-          <w:rFonts w:hint="eastAsia"/>
-        </w:rPr>
-        <w:t>地点送墓的</w:t>
-      </w:r>
-      <w:proofErr w:type="gramEnd"/>
-      <w:r>
-        <w:rPr>
-          <w:rFonts w:hint="eastAsia"/>
-        </w:rPr>
-        <w:t>情况，包括且不限于</w:t>
-      </w:r>
-      <w:r>
-        <w:rPr>
-          <w:rFonts w:hint="eastAsia"/>
-        </w:rPr>
-        <w:t>从战场送墓、从手</w:t>
-      </w:r>
-      <w:proofErr w:type="gramStart"/>
-      <w:r>
-        <w:rPr>
-          <w:rFonts w:hint="eastAsia"/>
-        </w:rPr>
-        <w:t>牌送墓</w:t>
-      </w:r>
-      <w:proofErr w:type="gramEnd"/>
-      <w:r>
-        <w:rPr>
-          <w:rFonts w:hint="eastAsia"/>
-        </w:rPr>
-        <w:t>、从</w:t>
-      </w:r>
-      <w:proofErr w:type="gramStart"/>
-      <w:r>
-        <w:rPr>
-          <w:rFonts w:hint="eastAsia"/>
-        </w:rPr>
-        <w:t>探索区送墓</w:t>
-      </w:r>
-      <w:proofErr w:type="gramEnd"/>
-      <w:r>
-        <w:rPr>
-          <w:rFonts w:hint="eastAsia"/>
-        </w:rPr>
-        <w:t>、从主牌</w:t>
-      </w:r>
-      <w:proofErr w:type="gramStart"/>
-      <w:r>
-        <w:rPr>
-          <w:rFonts w:hint="eastAsia"/>
-        </w:rPr>
-        <w:t>堆送墓</w:t>
-      </w:r>
-      <w:r>
-        <w:rPr>
-          <w:rFonts w:hint="eastAsia"/>
-        </w:rPr>
-        <w:t>、从弃牌堆送墓</w:t>
-      </w:r>
-      <w:proofErr w:type="gramEnd"/>
-      <w:r>
-        <w:rPr>
-          <w:rFonts w:hint="eastAsia"/>
-        </w:rPr>
-        <w:t>等。</w:t>
-      </w:r>
-    </w:p>
-    <w:p>
-      <w:pPr>
-        <w:pStyle w:val="3"/>
-        <w:rPr>
-          <w:rFonts w:hint="eastAsia"/>
-        </w:rPr>
-      </w:pPr>
-      <w:r>
-        <w:rPr>
-          <w:rFonts w:hint="eastAsia"/>
-        </w:rPr>
         <w:lastRenderedPageBreak/>
         <w:t>用语：</w:t>
       </w:r>
+      <w:proofErr w:type="gramStart"/>
+      <w:r>
+        <w:rPr>
+          <w:rFonts w:hint="eastAsia"/>
+        </w:rPr>
+        <w:t>送墓时</w:t>
+      </w:r>
+      <w:proofErr w:type="gramEnd"/>
+    </w:p>
+    <w:p>
+      <w:pPr>
+        <w:rPr>
+          <w:rFonts w:hint="eastAsia"/>
+        </w:rPr>
+      </w:pPr>
+      <w:r>
+        <w:tab/>
+      </w:r>
+      <w:r>
+        <w:rPr>
+          <w:rFonts w:hint="eastAsia"/>
+        </w:rPr>
+        <w:t>如无</w:t>
+      </w:r>
+      <w:r>
+        <w:rPr>
+          <w:rFonts w:hint="eastAsia"/>
+        </w:rPr>
+        <w:t>定语</w:t>
+      </w:r>
+      <w:r>
+        <w:rPr>
+          <w:rFonts w:hint="eastAsia"/>
+        </w:rPr>
+        <w:t>，</w:t>
+      </w:r>
+      <w:r>
+        <w:rPr>
+          <w:rFonts w:hint="eastAsia"/>
+        </w:rPr>
+        <w:t>则</w:t>
+      </w:r>
+      <w:r>
+        <w:rPr>
+          <w:rFonts w:hint="eastAsia"/>
+        </w:rPr>
+        <w:t>包含</w:t>
+      </w:r>
+      <w:r>
+        <w:rPr>
+          <w:rFonts w:hint="eastAsia"/>
+        </w:rPr>
+        <w:t>从任意</w:t>
+      </w:r>
+      <w:proofErr w:type="gramStart"/>
+      <w:r>
+        <w:rPr>
+          <w:rFonts w:hint="eastAsia"/>
+        </w:rPr>
+        <w:t>地点送墓的</w:t>
+      </w:r>
+      <w:proofErr w:type="gramEnd"/>
+      <w:r>
+        <w:rPr>
+          <w:rFonts w:hint="eastAsia"/>
+        </w:rPr>
+        <w:t>情况，包括且不限于</w:t>
+      </w:r>
+      <w:r>
+        <w:rPr>
+          <w:rFonts w:hint="eastAsia"/>
+        </w:rPr>
+        <w:t>从战场送墓、从手</w:t>
+      </w:r>
+      <w:proofErr w:type="gramStart"/>
+      <w:r>
+        <w:rPr>
+          <w:rFonts w:hint="eastAsia"/>
+        </w:rPr>
+        <w:t>牌送墓</w:t>
+      </w:r>
+      <w:proofErr w:type="gramEnd"/>
+      <w:r>
+        <w:rPr>
+          <w:rFonts w:hint="eastAsia"/>
+        </w:rPr>
+        <w:t>、从</w:t>
+      </w:r>
+      <w:proofErr w:type="gramStart"/>
+      <w:r>
+        <w:rPr>
+          <w:rFonts w:hint="eastAsia"/>
+        </w:rPr>
+        <w:t>探索区送墓</w:t>
+      </w:r>
+      <w:proofErr w:type="gramEnd"/>
+      <w:r>
+        <w:rPr>
+          <w:rFonts w:hint="eastAsia"/>
+        </w:rPr>
+        <w:t>、从主牌</w:t>
+      </w:r>
+      <w:proofErr w:type="gramStart"/>
+      <w:r>
+        <w:rPr>
+          <w:rFonts w:hint="eastAsia"/>
+        </w:rPr>
+        <w:t>堆送墓</w:t>
+      </w:r>
+      <w:r>
+        <w:rPr>
+          <w:rFonts w:hint="eastAsia"/>
+        </w:rPr>
+        <w:t>、从弃牌堆送墓</w:t>
+      </w:r>
+      <w:proofErr w:type="gramEnd"/>
+      <w:r>
+        <w:rPr>
+          <w:rFonts w:hint="eastAsia"/>
+        </w:rPr>
+        <w:t>等。</w:t>
+      </w:r>
+    </w:p>
+    <w:p>
+      <w:pPr>
+        <w:pStyle w:val="3"/>
+        <w:rPr>
+          <w:rFonts w:hint="eastAsia"/>
+        </w:rPr>
+      </w:pPr>
+      <w:r>
+        <w:rPr>
+          <w:rFonts w:hint="eastAsia"/>
+        </w:rPr>
+        <w:t>用语：</w:t>
+      </w:r>
       <w:r>
         <w:rPr>
           <w:rFonts w:hint="eastAsia"/>
@@ -6453,7 +6436,14 @@
         <w:rPr>
           <w:rFonts w:hint="eastAsia"/>
         </w:rPr>
-        <w:t>长休时，仅那名玩家使用自己的玩家面板执行相应流程，</w:t>
+        <w:t>长休时，仅那名玩家使用自己的玩家面板执行相应流</w:t>
+      </w:r>
+      <w:r>
+        <w:rPr>
+          <w:rFonts w:hint="eastAsia"/>
+        </w:rPr>
+        <w:lastRenderedPageBreak/>
+        <w:t>程，</w:t>
       </w:r>
       <w:r>
         <w:rPr>
@@ -6527,14 +6517,7 @@
         <w:rPr>
           <w:rFonts w:hint="eastAsia"/>
         </w:rPr>
-        <w:t>然而，弃置的那一张牌是[掉宝地精]，触发了其“被弃置时，玩家将手牌补满”的效果，此时，效果文本中的“玩家”仅指当前行动</w:t>
-      </w:r>
-      <w:r>
-        <w:rPr>
-          <w:rFonts w:hint="eastAsia"/>
-        </w:rPr>
-        <w:lastRenderedPageBreak/>
-        <w:t>的玩家，即P1，所以P1将自己的</w:t>
+        <w:t>然而，弃置的那一张牌是[掉宝地精]，触发了其“被弃置时，玩家将手牌补满”的效果，此时，效果文本中的“玩家”仅指当前行动的玩家，即P1，所以P1将自己的</w:t>
       </w:r>
       <w:proofErr w:type="gramStart"/>
       <w:r>

</xml_diff>

<commit_message>
Changed how card movement is resolved to avoid double triggering card movement effects.
</commit_message>
<xml_diff>
--- a/规则书.docx
+++ b/规则书.docx
@@ -4067,16 +4067,14 @@
         <w:rPr>
           <w:rFonts w:hint="eastAsia"/>
         </w:rPr>
-        <w:t>弃置房间区、</w:t>
-      </w:r>
-      <w:proofErr w:type="gramStart"/>
-      <w:r>
-        <w:rPr>
-          <w:rFonts w:hint="eastAsia"/>
-        </w:rPr>
-        <w:t>备战区</w:t>
-      </w:r>
-      <w:proofErr w:type="gramEnd"/>
+        <w:t>弃置</w:t>
+      </w:r>
+      <w:r>
+        <w:rPr>
+          <w:rFonts w:hint="eastAsia"/>
+        </w:rPr>
+        <w:t>场上</w:t>
+      </w:r>
       <w:r>
         <w:rPr>
           <w:rFonts w:hint="eastAsia"/>
@@ -4281,15 +4279,18 @@
     <w:p>
       <w:pPr>
         <w:ind w:firstLine="420"/>
-        <w:rPr>
-          <w:rFonts w:hint="eastAsia"/>
-        </w:rPr>
-      </w:pPr>
-      <w:r>
-        <w:rPr>
-          <w:rFonts w:hint="eastAsia"/>
-        </w:rPr>
-        <w:t>在自由阶段消耗时间后，即进入结束阶段，</w:t>
+      </w:pPr>
+      <w:r>
+        <w:rPr>
+          <w:rFonts w:hint="eastAsia"/>
+        </w:rPr>
+        <w:t>在自由阶段消耗时间后，即进入结束阶段</w:t>
+      </w:r>
+      <w:r>
+        <w:rPr>
+          <w:rFonts w:hint="eastAsia"/>
+        </w:rPr>
+        <w:t>，</w:t>
       </w:r>
       <w:r>
         <w:rPr>
@@ -4307,22 +4308,8 @@
         <w:rPr>
           <w:rFonts w:hint="eastAsia"/>
         </w:rPr>
-        <w:t>房间区</w:t>
-      </w:r>
-      <w:r>
-        <w:rPr>
-          <w:rFonts w:hint="eastAsia"/>
-        </w:rPr>
-        <w:t>和</w:t>
-      </w:r>
-      <w:proofErr w:type="gramStart"/>
-      <w:r>
-        <w:rPr>
-          <w:rFonts w:hint="eastAsia"/>
-        </w:rPr>
-        <w:t>备战区</w:t>
-      </w:r>
-      <w:proofErr w:type="gramEnd"/>
+        <w:t>场上</w:t>
+      </w:r>
       <w:r>
         <w:rPr>
           <w:rFonts w:hint="eastAsia"/>
@@ -4347,19 +4334,33 @@
         <w:rPr>
           <w:rFonts w:hint="eastAsia"/>
         </w:rPr>
-        <w:t>此过程中如果有横置的牌，则将其复位且</w:t>
-      </w:r>
-      <w:r>
-        <w:rPr>
-          <w:rFonts w:hint="eastAsia"/>
-        </w:rPr>
-        <w:t>跳过</w:t>
-      </w:r>
-      <w:r>
-        <w:rPr>
-          <w:rFonts w:hint="eastAsia"/>
-        </w:rPr>
-        <w:t>其回合结束时效果。</w:t>
+        <w:t>横置的牌</w:t>
+      </w:r>
+      <w:r>
+        <w:rPr>
+          <w:rFonts w:hint="eastAsia"/>
+        </w:rPr>
+        <w:t>不结算效果</w:t>
+      </w:r>
+      <w:r>
+        <w:rPr>
+          <w:rFonts w:hint="eastAsia"/>
+        </w:rPr>
+        <w:t>。</w:t>
+      </w:r>
+    </w:p>
+    <w:p>
+      <w:pPr>
+        <w:ind w:firstLine="420"/>
+        <w:rPr>
+          <w:rFonts w:hint="eastAsia"/>
+        </w:rPr>
+      </w:pPr>
+      <w:r>
+        <w:rPr>
+          <w:rFonts w:hint="eastAsia"/>
+        </w:rPr>
+        <w:t>这之后，依次将场上横置的牌复位，顺序与结算回合结束时的顺序一致。</w:t>
       </w:r>
     </w:p>
     <w:p>
@@ -4907,11 +4908,6 @@
       </w:r>
     </w:p>
     <w:p>
-      <w:pPr>
-        <w:rPr>
-          <w:rFonts w:hint="eastAsia"/>
-        </w:rPr>
-      </w:pPr>
       <w:r>
         <w:tab/>
       </w:r>
@@ -4925,6 +4921,33 @@
     <w:p>
       <w:pPr>
         <w:pStyle w:val="3"/>
+      </w:pPr>
+      <w:r>
+        <w:rPr>
+          <w:rFonts w:hint="eastAsia"/>
+        </w:rPr>
+        <w:t>移动</w:t>
+      </w:r>
+    </w:p>
+    <w:p>
+      <w:pPr>
+        <w:rPr>
+          <w:rFonts w:hint="eastAsia"/>
+        </w:rPr>
+      </w:pPr>
+      <w:r>
+        <w:tab/>
+      </w:r>
+      <w:r>
+        <w:rPr>
+          <w:rFonts w:hint="eastAsia"/>
+        </w:rPr>
+        <w:t>效果文本要求玩家移动牌时，被移动的牌在移动到目标槽位后需要横置。</w:t>
+      </w:r>
+    </w:p>
+    <w:p>
+      <w:pPr>
+        <w:pStyle w:val="3"/>
         <w:rPr>
           <w:rFonts w:hint="eastAsia"/>
         </w:rPr>
@@ -5143,7 +5166,14 @@
         <w:rPr>
           <w:rFonts w:hint="eastAsia"/>
         </w:rPr>
-        <w:t>，一张牌A的效果导致另一张牌B死亡时，称为A消灭了B</w:t>
+        <w:t>，一张牌A的效果导致另一张牌B</w:t>
+      </w:r>
+      <w:r>
+        <w:rPr>
+          <w:rFonts w:hint="eastAsia"/>
+        </w:rPr>
+        <w:lastRenderedPageBreak/>
+        <w:t>死亡时，称为A消灭了B</w:t>
       </w:r>
       <w:r>
         <w:rPr>
@@ -5217,7 +5247,6 @@
         <w:rPr>
           <w:rFonts w:hint="eastAsia"/>
         </w:rPr>
-        <w:lastRenderedPageBreak/>
         <w:t>点数修改</w:t>
       </w:r>
       <w:proofErr w:type="gramStart"/>
@@ -5380,6 +5409,11 @@
       </w:r>
     </w:p>
     <w:p>
+      <w:pPr>
+        <w:rPr>
+          <w:rFonts w:hint="eastAsia"/>
+        </w:rPr>
+      </w:pPr>
       <w:r>
         <w:tab/>
       </w:r>
@@ -5435,6 +5469,9 @@
     <w:p>
       <w:pPr>
         <w:pStyle w:val="3"/>
+        <w:rPr>
+          <w:rFonts w:hint="eastAsia"/>
+        </w:rPr>
       </w:pPr>
       <w:r>
         <w:rPr>
@@ -5707,11 +5744,6 @@
       </w:r>
     </w:p>
     <w:p>
-      <w:pPr>
-        <w:rPr>
-          <w:rFonts w:hint="eastAsia"/>
-        </w:rPr>
-      </w:pPr>
       <w:r>
         <w:tab/>
       </w:r>
@@ -5753,66 +5785,6 @@
       </w:r>
       <w:r>
         <w:t xml:space="preserve"> </w:t>
-      </w:r>
-    </w:p>
-    <w:p>
-      <w:pPr>
-        <w:pStyle w:val="3"/>
-        <w:rPr>
-          <w:rFonts w:hint="eastAsia"/>
-        </w:rPr>
-      </w:pPr>
-      <w:r>
-        <w:rPr>
-          <w:rFonts w:hint="eastAsia"/>
-        </w:rPr>
-        <w:t>用语：</w:t>
-      </w:r>
-      <w:r>
-        <w:rPr>
-          <w:rFonts w:hint="eastAsia"/>
-        </w:rPr>
-        <w:t>持续</w:t>
-      </w:r>
-    </w:p>
-    <w:p>
-      <w:pPr>
-        <w:rPr>
-          <w:rFonts w:hint="eastAsia"/>
-        </w:rPr>
-      </w:pPr>
-      <w:r>
-        <w:tab/>
-      </w:r>
-      <w:r>
-        <w:rPr>
-          <w:rFonts w:hint="eastAsia"/>
-        </w:rPr>
-        <w:t>只要在场上存在</w:t>
-      </w:r>
-      <w:r>
-        <w:rPr>
-          <w:rFonts w:hint="eastAsia"/>
-        </w:rPr>
-        <w:t>且没有被横置，</w:t>
-      </w:r>
-      <w:r>
-        <w:rPr>
-          <w:rFonts w:hint="eastAsia"/>
-        </w:rPr>
-        <w:t>就始终</w:t>
-      </w:r>
-      <w:r>
-        <w:rPr>
-          <w:rFonts w:hint="eastAsia"/>
-        </w:rPr>
-        <w:t>生</w:t>
-      </w:r>
-      <w:r>
-        <w:rPr>
-          <w:rFonts w:hint="eastAsia"/>
-        </w:rPr>
-        <w:t>效的效果。</w:t>
       </w:r>
     </w:p>
     <w:p>
@@ -5829,6 +5801,66 @@
         <w:lastRenderedPageBreak/>
         <w:t>用语：</w:t>
       </w:r>
+      <w:r>
+        <w:rPr>
+          <w:rFonts w:hint="eastAsia"/>
+        </w:rPr>
+        <w:t>持续</w:t>
+      </w:r>
+    </w:p>
+    <w:p>
+      <w:pPr>
+        <w:rPr>
+          <w:rFonts w:hint="eastAsia"/>
+        </w:rPr>
+      </w:pPr>
+      <w:r>
+        <w:tab/>
+      </w:r>
+      <w:r>
+        <w:rPr>
+          <w:rFonts w:hint="eastAsia"/>
+        </w:rPr>
+        <w:t>只要在场上存在</w:t>
+      </w:r>
+      <w:r>
+        <w:rPr>
+          <w:rFonts w:hint="eastAsia"/>
+        </w:rPr>
+        <w:t>且没有被横置，</w:t>
+      </w:r>
+      <w:r>
+        <w:rPr>
+          <w:rFonts w:hint="eastAsia"/>
+        </w:rPr>
+        <w:t>就始终</w:t>
+      </w:r>
+      <w:r>
+        <w:rPr>
+          <w:rFonts w:hint="eastAsia"/>
+        </w:rPr>
+        <w:t>生</w:t>
+      </w:r>
+      <w:r>
+        <w:rPr>
+          <w:rFonts w:hint="eastAsia"/>
+        </w:rPr>
+        <w:t>效的效果。</w:t>
+      </w:r>
+    </w:p>
+    <w:p>
+      <w:pPr>
+        <w:pStyle w:val="3"/>
+        <w:rPr>
+          <w:rFonts w:hint="eastAsia"/>
+        </w:rPr>
+      </w:pPr>
+      <w:r>
+        <w:rPr>
+          <w:rFonts w:hint="eastAsia"/>
+        </w:rPr>
+        <w:t>用语：</w:t>
+      </w:r>
       <w:proofErr w:type="gramStart"/>
       <w:r>
         <w:rPr>
@@ -6380,7 +6412,14 @@
         <w:rPr>
           <w:rFonts w:hint="eastAsia"/>
         </w:rPr>
-        <w:t>回合开始阶段中，</w:t>
+        <w:t>回合开始</w:t>
+      </w:r>
+      <w:r>
+        <w:rPr>
+          <w:rFonts w:hint="eastAsia"/>
+        </w:rPr>
+        <w:lastRenderedPageBreak/>
+        <w:t>阶段中，</w:t>
       </w:r>
       <w:r>
         <w:rPr>
@@ -6436,546 +6475,546 @@
         <w:rPr>
           <w:rFonts w:hint="eastAsia"/>
         </w:rPr>
-        <w:t>长休时，仅那名玩家使用自己的玩家面板执行相应流</w:t>
+        <w:t>长休时，仅那名玩家使用自己的玩家面板执行相应流程，</w:t>
+      </w:r>
+      <w:r>
+        <w:rPr>
+          <w:rFonts w:hint="eastAsia"/>
+        </w:rPr>
+        <w:t>一切效果仅对那名玩家自己生效，如同另一名玩家不存在</w:t>
+      </w:r>
+      <w:r>
+        <w:rPr>
+          <w:rFonts w:hint="eastAsia"/>
+        </w:rPr>
+        <w:t>。</w:t>
+      </w:r>
+      <w:r>
+        <w:rPr>
+          <w:rFonts w:hint="eastAsia"/>
+        </w:rPr>
+        <w:t>例如，某个回合的行动阶段，两名玩家讨论决定由P1来行动，P1选择</w:t>
+      </w:r>
+      <w:r>
+        <w:rPr>
+          <w:rFonts w:hint="eastAsia"/>
+        </w:rPr>
+        <w:t>短</w:t>
+      </w:r>
+      <w:r>
+        <w:rPr>
+          <w:rFonts w:hint="eastAsia"/>
+        </w:rPr>
+        <w:t>休，此时消耗</w:t>
+      </w:r>
+      <w:r>
+        <w:rPr>
+          <w:rFonts w:hint="eastAsia"/>
+        </w:rPr>
+        <w:t>1</w:t>
+      </w:r>
+      <w:r>
+        <w:rPr>
+          <w:rFonts w:hint="eastAsia"/>
+        </w:rPr>
+        <w:t>时间，即将</w:t>
+      </w:r>
+      <w:r>
+        <w:rPr>
+          <w:rFonts w:hint="eastAsia"/>
+        </w:rPr>
+        <w:t>1</w:t>
+      </w:r>
+      <w:r>
+        <w:rPr>
+          <w:rFonts w:hint="eastAsia"/>
+        </w:rPr>
+        <w:t>张牌从主牌堆移动到P1玩家面板下的</w:t>
+      </w:r>
+      <w:proofErr w:type="gramStart"/>
+      <w:r>
+        <w:rPr>
+          <w:rFonts w:hint="eastAsia"/>
+        </w:rPr>
+        <w:t>弃牌堆</w:t>
+      </w:r>
+      <w:proofErr w:type="gramEnd"/>
+      <w:r>
+        <w:rPr>
+          <w:rFonts w:hint="eastAsia"/>
+        </w:rPr>
+        <w:t>，</w:t>
+      </w:r>
+      <w:r>
+        <w:rPr>
+          <w:rFonts w:hint="eastAsia"/>
+        </w:rPr>
+        <w:t>然而，弃置的那一张牌是[掉宝地精]，触发了其“被弃置时，玩家将手牌补满”的效果，此时，效果文本中的“玩家”仅指当前行动的玩家，即P1，所以P1将自己的</w:t>
+      </w:r>
+      <w:proofErr w:type="gramStart"/>
+      <w:r>
+        <w:rPr>
+          <w:rFonts w:hint="eastAsia"/>
+        </w:rPr>
+        <w:t>手牌补满</w:t>
+      </w:r>
+      <w:proofErr w:type="gramEnd"/>
+      <w:r>
+        <w:rPr>
+          <w:rFonts w:hint="eastAsia"/>
+        </w:rPr>
+        <w:t>，</w:t>
+      </w:r>
+      <w:r>
+        <w:rPr>
+          <w:rFonts w:hint="eastAsia"/>
+        </w:rPr>
+        <w:t>然后</w:t>
+      </w:r>
+      <w:proofErr w:type="gramStart"/>
+      <w:r>
+        <w:rPr>
+          <w:rFonts w:hint="eastAsia"/>
+        </w:rPr>
+        <w:t>执行短休的流程重抽任意</w:t>
+      </w:r>
+      <w:proofErr w:type="gramEnd"/>
+      <w:r>
+        <w:rPr>
+          <w:rFonts w:hint="eastAsia"/>
+        </w:rPr>
+        <w:t>张手牌，整个流程中，P2的玩家面板不发生任何变化</w:t>
+      </w:r>
+      <w:r>
+        <w:rPr>
+          <w:rFonts w:hint="eastAsia"/>
+        </w:rPr>
+        <w:t>。</w:t>
+      </w:r>
+    </w:p>
+    <w:p>
+      <w:pPr>
+        <w:rPr>
+          <w:rFonts w:hint="eastAsia"/>
+        </w:rPr>
+      </w:pPr>
+      <w:r>
+        <w:tab/>
+      </w:r>
+      <w:r>
+        <w:rPr>
+          <w:rFonts w:hint="eastAsia"/>
+        </w:rPr>
+        <w:t>行动阶段的战斗流程变动较多，另作说明。</w:t>
+      </w:r>
+    </w:p>
+    <w:p>
+      <w:pPr>
+        <w:rPr>
+          <w:rFonts w:hint="eastAsia"/>
+        </w:rPr>
+      </w:pPr>
+      <w:r>
+        <w:tab/>
+      </w:r>
+      <w:r>
+        <w:rPr>
+          <w:rFonts w:hint="eastAsia"/>
+        </w:rPr>
+        <w:t>结束阶段检查下楼条件时，单人规则中的“玩家手中没有战利品外的牌”需调整为“所有玩家手中均没有战利品外的牌”。</w:t>
+      </w:r>
+      <w:r>
+        <w:rPr>
+          <w:rFonts w:hint="eastAsia"/>
+        </w:rPr>
+        <w:t>结束阶段发动的</w:t>
+      </w:r>
+      <w:proofErr w:type="gramStart"/>
+      <w:r>
+        <w:rPr>
+          <w:rFonts w:hint="eastAsia"/>
+        </w:rPr>
+        <w:t>牌效果</w:t>
+      </w:r>
+      <w:proofErr w:type="gramEnd"/>
+      <w:r>
+        <w:rPr>
+          <w:rFonts w:hint="eastAsia"/>
+        </w:rPr>
+        <w:t>如有指向玩家的，处理方式和回合开始阶段的处理方式一致，都由当回合负责行动的玩家承受。</w:t>
+      </w:r>
+    </w:p>
+    <w:p>
+      <w:pPr>
+        <w:pStyle w:val="3"/>
+        <w:rPr>
+          <w:rFonts w:hint="eastAsia"/>
+        </w:rPr>
+      </w:pPr>
+      <w:r>
+        <w:rPr>
+          <w:rFonts w:hint="eastAsia"/>
+        </w:rPr>
+        <w:t>战斗的变动</w:t>
+      </w:r>
+    </w:p>
+    <w:p>
+      <w:pPr>
+        <w:ind w:firstLine="420"/>
+        <w:rPr>
+          <w:rFonts w:hint="eastAsia"/>
+        </w:rPr>
+      </w:pPr>
+      <w:r>
+        <w:rPr>
+          <w:rFonts w:hint="eastAsia"/>
+        </w:rPr>
+        <w:t>一名玩家出的牌为战场</w:t>
+      </w:r>
+      <w:proofErr w:type="gramStart"/>
+      <w:r>
+        <w:rPr>
+          <w:rFonts w:hint="eastAsia"/>
+        </w:rPr>
+        <w:t>玩家侧某一行</w:t>
+      </w:r>
+      <w:proofErr w:type="gramEnd"/>
+      <w:r>
+        <w:rPr>
+          <w:rFonts w:hint="eastAsia"/>
+        </w:rPr>
+        <w:t>的第一张牌时，出牌的玩家在那一行放上自己的玩家指示物，以标记自己为这一行需要进行的战斗轮的主战者。</w:t>
+      </w:r>
+    </w:p>
+    <w:p>
+      <w:pPr>
+        <w:ind w:firstLine="420"/>
+        <w:rPr>
+          <w:rFonts w:hint="eastAsia"/>
+        </w:rPr>
+      </w:pPr>
+      <w:r>
+        <w:rPr>
+          <w:rFonts w:hint="eastAsia"/>
+        </w:rPr>
+        <w:t>负责执行行动的玩家在行动阶段选择进入战斗后，由那名玩家</w:t>
+      </w:r>
+      <w:proofErr w:type="gramStart"/>
+      <w:r>
+        <w:rPr>
+          <w:rFonts w:hint="eastAsia"/>
+        </w:rPr>
+        <w:t>选探索区</w:t>
+      </w:r>
+      <w:proofErr w:type="gramEnd"/>
+      <w:r>
+        <w:rPr>
+          <w:rFonts w:hint="eastAsia"/>
+        </w:rPr>
+        <w:t>一列牌移入战场敌对侧，这里假设那名玩家是P1。之后，P1从手牌出牌到战场玩家侧自己那一列的某一行。P1可以一次出多张牌，但只能在一行里出牌。P1出完牌后，轮到P2出牌，</w:t>
+      </w:r>
+      <w:r>
+        <w:rPr>
+          <w:rFonts w:hint="eastAsia"/>
+        </w:rPr>
+        <w:t>但</w:t>
+      </w:r>
+      <w:r>
+        <w:rPr>
+          <w:rFonts w:hint="eastAsia"/>
+        </w:rPr>
+        <w:t>只能将牌出在P1刚才出牌的那一行的同一行或更靠近顶端的行</w:t>
+      </w:r>
+      <w:r>
+        <w:rPr>
+          <w:rFonts w:hint="eastAsia"/>
+        </w:rPr>
+        <w:t>，其他出牌规则同P1，如果</w:t>
+      </w:r>
+      <w:r>
+        <w:rPr>
+          <w:rFonts w:hint="eastAsia"/>
+        </w:rPr>
+        <w:t>P2选择将牌出在P1出牌的</w:t>
+      </w:r>
+      <w:r>
+        <w:rPr>
+          <w:rFonts w:hint="eastAsia"/>
+        </w:rPr>
+        <w:t>新的</w:t>
+      </w:r>
+      <w:r>
+        <w:rPr>
+          <w:rFonts w:hint="eastAsia"/>
+        </w:rPr>
+        <w:t>一行，则P2</w:t>
+      </w:r>
+      <w:r>
+        <w:rPr>
+          <w:rFonts w:hint="eastAsia"/>
+        </w:rPr>
+        <w:t>同样地</w:t>
+      </w:r>
+      <w:r>
+        <w:rPr>
+          <w:rFonts w:hint="eastAsia"/>
+        </w:rPr>
+        <w:t>成为</w:t>
+      </w:r>
+      <w:r>
+        <w:rPr>
+          <w:rFonts w:hint="eastAsia"/>
+        </w:rPr>
+        <w:t>新的那</w:t>
+      </w:r>
+      <w:r>
+        <w:rPr>
+          <w:rFonts w:hint="eastAsia"/>
+        </w:rPr>
+        <w:t>一行的</w:t>
+      </w:r>
+      <w:r>
+        <w:rPr>
+          <w:rFonts w:hint="eastAsia"/>
+        </w:rPr>
+        <w:t>主战者，之后又轮到P1出牌，以此往复直到某一名玩家决定停止出牌。一名玩家停止出牌后，另一名玩家也不能继续出牌了。</w:t>
+      </w:r>
+    </w:p>
+    <w:p>
+      <w:pPr>
+        <w:ind w:firstLine="420"/>
+        <w:rPr>
+          <w:rFonts w:hint="eastAsia"/>
+        </w:rPr>
+      </w:pPr>
+      <w:r>
+        <w:rPr>
+          <w:rFonts w:hint="eastAsia"/>
+        </w:rPr>
+        <w:t>两名玩家出完牌后，战场两侧的合计点数仍按单人规则计算。</w:t>
+      </w:r>
+      <w:r>
+        <w:rPr>
+          <w:rFonts w:hint="eastAsia"/>
+        </w:rPr>
+        <w:t>如果战场中的</w:t>
+      </w:r>
+      <w:proofErr w:type="gramStart"/>
+      <w:r>
+        <w:rPr>
+          <w:rFonts w:hint="eastAsia"/>
+        </w:rPr>
+        <w:t>牌效果</w:t>
+      </w:r>
+      <w:proofErr w:type="gramEnd"/>
+      <w:r>
+        <w:rPr>
+          <w:rFonts w:hint="eastAsia"/>
+        </w:rPr>
+        <w:t>指向玩家，那么其指向的是发动效果的</w:t>
+      </w:r>
+      <w:proofErr w:type="gramStart"/>
+      <w:r>
+        <w:rPr>
+          <w:rFonts w:hint="eastAsia"/>
+        </w:rPr>
+        <w:t>牌所在</w:t>
+      </w:r>
+      <w:proofErr w:type="gramEnd"/>
+      <w:r>
+        <w:rPr>
+          <w:rFonts w:hint="eastAsia"/>
+        </w:rPr>
+        <w:t>的行的主战者。</w:t>
+      </w:r>
+      <w:r>
+        <w:rPr>
+          <w:rFonts w:hint="eastAsia"/>
+        </w:rPr>
+        <w:t>类似地，</w:t>
+      </w:r>
+      <w:r>
+        <w:rPr>
+          <w:rFonts w:hint="eastAsia"/>
+        </w:rPr>
+        <w:t>战场中</w:t>
+      </w:r>
+      <w:r>
+        <w:rPr>
+          <w:rFonts w:hint="eastAsia"/>
+        </w:rPr>
+        <w:t>的</w:t>
+      </w:r>
+      <w:r>
+        <w:rPr>
+          <w:rFonts w:hint="eastAsia"/>
+        </w:rPr>
+        <w:t>牌需要</w:t>
+      </w:r>
+      <w:r>
+        <w:rPr>
+          <w:rFonts w:hint="eastAsia"/>
+        </w:rPr>
+        <w:t>被</w:t>
+      </w:r>
+      <w:r>
+        <w:rPr>
+          <w:rFonts w:hint="eastAsia"/>
+        </w:rPr>
+        <w:t>弃置时，弃置到那张牌所在行的主战者的</w:t>
+      </w:r>
+      <w:proofErr w:type="gramStart"/>
+      <w:r>
+        <w:rPr>
+          <w:rFonts w:hint="eastAsia"/>
+        </w:rPr>
+        <w:t>弃牌堆</w:t>
+      </w:r>
+      <w:proofErr w:type="gramEnd"/>
+      <w:r>
+        <w:rPr>
+          <w:rFonts w:hint="eastAsia"/>
+        </w:rPr>
+        <w:t>。</w:t>
+      </w:r>
+      <w:r>
+        <w:rPr>
+          <w:rFonts w:hint="eastAsia"/>
+        </w:rPr>
+        <w:t>某一个战斗轮中玩家战败时，也由主战者承受伤害。</w:t>
+      </w:r>
+    </w:p>
+    <w:p>
+      <w:pPr>
+        <w:ind w:firstLine="420"/>
+        <w:rPr>
+          <w:rFonts w:hint="eastAsia"/>
+        </w:rPr>
+      </w:pPr>
+      <w:r>
+        <w:rPr>
+          <w:rFonts w:hint="eastAsia"/>
+        </w:rPr>
+        <w:t>战后，翻开事件牌后，由本回合负责行动的</w:t>
+      </w:r>
+      <w:proofErr w:type="gramStart"/>
+      <w:r>
+        <w:rPr>
+          <w:rFonts w:hint="eastAsia"/>
+        </w:rPr>
+        <w:t>玩家先</w:t>
+      </w:r>
+      <w:proofErr w:type="gramEnd"/>
+      <w:r>
+        <w:rPr>
+          <w:rFonts w:hint="eastAsia"/>
+        </w:rPr>
+        <w:t>选一张事件牌结算，结算完成后，另一名</w:t>
+      </w:r>
+      <w:proofErr w:type="gramStart"/>
+      <w:r>
+        <w:rPr>
+          <w:rFonts w:hint="eastAsia"/>
+        </w:rPr>
+        <w:t>玩家再</w:t>
+      </w:r>
+      <w:proofErr w:type="gramEnd"/>
+      <w:r>
+        <w:rPr>
+          <w:rFonts w:hint="eastAsia"/>
+        </w:rPr>
+        <w:t>从余下的事件牌中选一张结算。</w:t>
+      </w:r>
+    </w:p>
+    <w:p>
+      <w:pPr>
+        <w:pStyle w:val="3"/>
+        <w:rPr>
+          <w:rFonts w:hint="eastAsia"/>
+        </w:rPr>
+      </w:pPr>
+      <w:r>
+        <w:rPr>
+          <w:rFonts w:hint="eastAsia"/>
+        </w:rPr>
+        <w:t>整理</w:t>
+      </w:r>
+      <w:r>
+        <w:rPr>
+          <w:rFonts w:hint="eastAsia"/>
+        </w:rPr>
+        <w:t>战利品</w:t>
+      </w:r>
+    </w:p>
+    <w:p>
+      <w:pPr>
+        <w:rPr>
+          <w:rFonts w:hint="eastAsia"/>
+        </w:rPr>
+      </w:pPr>
+      <w:r>
+        <w:tab/>
+      </w:r>
+      <w:r>
+        <w:rPr>
+          <w:rFonts w:hint="eastAsia"/>
+        </w:rPr>
+        <w:t>整理战利品之前，两名玩家可以互相交换战利品区和</w:t>
+      </w:r>
+      <w:proofErr w:type="gramStart"/>
+      <w:r>
+        <w:rPr>
+          <w:rFonts w:hint="eastAsia"/>
+        </w:rPr>
+        <w:t>手牌区的</w:t>
+      </w:r>
+      <w:proofErr w:type="gramEnd"/>
+      <w:r>
+        <w:rPr>
+          <w:rFonts w:hint="eastAsia"/>
+        </w:rPr>
+        <w:t>战利品牌，但</w:t>
+      </w:r>
+      <w:r>
+        <w:rPr>
+          <w:rFonts w:hint="eastAsia"/>
+        </w:rPr>
+        <w:t>必须是一名玩家用一张牌和另一名玩家的一张牌交换，即保持两名玩家各自持有的战利品</w:t>
+      </w:r>
+      <w:proofErr w:type="gramStart"/>
+      <w:r>
+        <w:rPr>
+          <w:rFonts w:hint="eastAsia"/>
+        </w:rPr>
+        <w:t>牌数量</w:t>
+      </w:r>
+      <w:proofErr w:type="gramEnd"/>
+      <w:r>
+        <w:rPr>
+          <w:rFonts w:hint="eastAsia"/>
+        </w:rPr>
+        <w:t>不变。这之后，由当回合负责行动的</w:t>
+      </w:r>
+      <w:proofErr w:type="gramStart"/>
+      <w:r>
+        <w:rPr>
+          <w:rFonts w:hint="eastAsia"/>
+        </w:rPr>
+        <w:t>玩家先</w:t>
+      </w:r>
+      <w:proofErr w:type="gramEnd"/>
+      <w:r>
+        <w:rPr>
+          <w:rFonts w:hint="eastAsia"/>
+        </w:rPr>
+        <w:t>整理战利品，流程与单人规则一</w:t>
       </w:r>
       <w:r>
         <w:rPr>
           <w:rFonts w:hint="eastAsia"/>
         </w:rPr>
         <w:lastRenderedPageBreak/>
-        <w:t>程，</w:t>
-      </w:r>
-      <w:r>
-        <w:rPr>
-          <w:rFonts w:hint="eastAsia"/>
-        </w:rPr>
-        <w:t>一切效果仅对那名玩家自己生效，如同另一名玩家不存在</w:t>
-      </w:r>
-      <w:r>
-        <w:rPr>
-          <w:rFonts w:hint="eastAsia"/>
-        </w:rPr>
-        <w:t>。</w:t>
-      </w:r>
-      <w:r>
-        <w:rPr>
-          <w:rFonts w:hint="eastAsia"/>
-        </w:rPr>
-        <w:t>例如，某个回合的行动阶段，两名玩家讨论决定由P1来行动，P1选择</w:t>
-      </w:r>
-      <w:r>
-        <w:rPr>
-          <w:rFonts w:hint="eastAsia"/>
-        </w:rPr>
-        <w:t>短</w:t>
-      </w:r>
-      <w:r>
-        <w:rPr>
-          <w:rFonts w:hint="eastAsia"/>
-        </w:rPr>
-        <w:t>休，此时消耗</w:t>
-      </w:r>
-      <w:r>
-        <w:rPr>
-          <w:rFonts w:hint="eastAsia"/>
-        </w:rPr>
-        <w:t>1</w:t>
-      </w:r>
-      <w:r>
-        <w:rPr>
-          <w:rFonts w:hint="eastAsia"/>
-        </w:rPr>
-        <w:t>时间，即将</w:t>
-      </w:r>
-      <w:r>
-        <w:rPr>
-          <w:rFonts w:hint="eastAsia"/>
-        </w:rPr>
-        <w:t>1</w:t>
-      </w:r>
-      <w:r>
-        <w:rPr>
-          <w:rFonts w:hint="eastAsia"/>
-        </w:rPr>
-        <w:t>张牌从主牌堆移动到P1玩家面板下的</w:t>
-      </w:r>
-      <w:proofErr w:type="gramStart"/>
-      <w:r>
-        <w:rPr>
-          <w:rFonts w:hint="eastAsia"/>
-        </w:rPr>
-        <w:t>弃牌堆</w:t>
-      </w:r>
-      <w:proofErr w:type="gramEnd"/>
-      <w:r>
-        <w:rPr>
-          <w:rFonts w:hint="eastAsia"/>
-        </w:rPr>
-        <w:t>，</w:t>
-      </w:r>
-      <w:r>
-        <w:rPr>
-          <w:rFonts w:hint="eastAsia"/>
-        </w:rPr>
-        <w:t>然而，弃置的那一张牌是[掉宝地精]，触发了其“被弃置时，玩家将手牌补满”的效果，此时，效果文本中的“玩家”仅指当前行动的玩家，即P1，所以P1将自己的</w:t>
-      </w:r>
-      <w:proofErr w:type="gramStart"/>
-      <w:r>
-        <w:rPr>
-          <w:rFonts w:hint="eastAsia"/>
-        </w:rPr>
-        <w:t>手牌补满</w:t>
-      </w:r>
-      <w:proofErr w:type="gramEnd"/>
-      <w:r>
-        <w:rPr>
-          <w:rFonts w:hint="eastAsia"/>
-        </w:rPr>
-        <w:t>，</w:t>
-      </w:r>
-      <w:r>
-        <w:rPr>
-          <w:rFonts w:hint="eastAsia"/>
-        </w:rPr>
-        <w:t>然后</w:t>
-      </w:r>
-      <w:proofErr w:type="gramStart"/>
-      <w:r>
-        <w:rPr>
-          <w:rFonts w:hint="eastAsia"/>
-        </w:rPr>
-        <w:t>执行短休的流程重抽任意</w:t>
-      </w:r>
-      <w:proofErr w:type="gramEnd"/>
-      <w:r>
-        <w:rPr>
-          <w:rFonts w:hint="eastAsia"/>
-        </w:rPr>
-        <w:t>张手牌，整个流程中，P2的玩家面板不发生任何变化</w:t>
-      </w:r>
-      <w:r>
-        <w:rPr>
-          <w:rFonts w:hint="eastAsia"/>
-        </w:rPr>
-        <w:t>。</w:t>
-      </w:r>
-    </w:p>
-    <w:p>
-      <w:pPr>
-        <w:rPr>
-          <w:rFonts w:hint="eastAsia"/>
-        </w:rPr>
-      </w:pPr>
-      <w:r>
-        <w:tab/>
-      </w:r>
-      <w:r>
-        <w:rPr>
-          <w:rFonts w:hint="eastAsia"/>
-        </w:rPr>
-        <w:t>行动阶段的战斗流程变动较多，另作说明。</w:t>
-      </w:r>
-    </w:p>
-    <w:p>
-      <w:pPr>
-        <w:rPr>
-          <w:rFonts w:hint="eastAsia"/>
-        </w:rPr>
-      </w:pPr>
-      <w:r>
-        <w:tab/>
-      </w:r>
-      <w:r>
-        <w:rPr>
-          <w:rFonts w:hint="eastAsia"/>
-        </w:rPr>
-        <w:t>结束阶段检查下楼条件时，单人规则中的“玩家手中没有战利品外的牌”需调整为“所有玩家手中均没有战利品外的牌”。</w:t>
-      </w:r>
-      <w:r>
-        <w:rPr>
-          <w:rFonts w:hint="eastAsia"/>
-        </w:rPr>
-        <w:t>结束阶段发动的</w:t>
-      </w:r>
-      <w:proofErr w:type="gramStart"/>
-      <w:r>
-        <w:rPr>
-          <w:rFonts w:hint="eastAsia"/>
-        </w:rPr>
-        <w:t>牌效果</w:t>
-      </w:r>
-      <w:proofErr w:type="gramEnd"/>
-      <w:r>
-        <w:rPr>
-          <w:rFonts w:hint="eastAsia"/>
-        </w:rPr>
-        <w:t>如有指向玩家的，处理方式和回合开始阶段的处理方式一致，都由当回合负责行动的玩家承受。</w:t>
-      </w:r>
-    </w:p>
-    <w:p>
-      <w:pPr>
-        <w:pStyle w:val="3"/>
-        <w:rPr>
-          <w:rFonts w:hint="eastAsia"/>
-        </w:rPr>
-      </w:pPr>
-      <w:r>
-        <w:rPr>
-          <w:rFonts w:hint="eastAsia"/>
-        </w:rPr>
-        <w:t>战斗的变动</w:t>
-      </w:r>
-    </w:p>
-    <w:p>
-      <w:pPr>
-        <w:ind w:firstLine="420"/>
-        <w:rPr>
-          <w:rFonts w:hint="eastAsia"/>
-        </w:rPr>
-      </w:pPr>
-      <w:r>
-        <w:rPr>
-          <w:rFonts w:hint="eastAsia"/>
-        </w:rPr>
-        <w:t>一名玩家出的牌为战场</w:t>
-      </w:r>
-      <w:proofErr w:type="gramStart"/>
-      <w:r>
-        <w:rPr>
-          <w:rFonts w:hint="eastAsia"/>
-        </w:rPr>
-        <w:t>玩家侧某一行</w:t>
-      </w:r>
-      <w:proofErr w:type="gramEnd"/>
-      <w:r>
-        <w:rPr>
-          <w:rFonts w:hint="eastAsia"/>
-        </w:rPr>
-        <w:t>的第一张牌时，出牌的玩家在那一行放上自己的玩家指示物，以标记自己为这一行需要进行的战斗轮的主战者。</w:t>
-      </w:r>
-    </w:p>
-    <w:p>
-      <w:pPr>
-        <w:ind w:firstLine="420"/>
-        <w:rPr>
-          <w:rFonts w:hint="eastAsia"/>
-        </w:rPr>
-      </w:pPr>
-      <w:r>
-        <w:rPr>
-          <w:rFonts w:hint="eastAsia"/>
-        </w:rPr>
-        <w:t>负责执行行动的玩家在行动阶段选择进入战斗后，由那名玩家</w:t>
-      </w:r>
-      <w:proofErr w:type="gramStart"/>
-      <w:r>
-        <w:rPr>
-          <w:rFonts w:hint="eastAsia"/>
-        </w:rPr>
-        <w:t>选探索区</w:t>
-      </w:r>
-      <w:proofErr w:type="gramEnd"/>
-      <w:r>
-        <w:rPr>
-          <w:rFonts w:hint="eastAsia"/>
-        </w:rPr>
-        <w:t>一列牌移入战场敌对侧，这里假设那名玩家是P1。之后，P1从手牌出牌到战场玩家侧自己那一列的某一行。P1可以一次出多张牌，但只能在一行里出牌。P1出完牌后，轮到P2出牌，</w:t>
-      </w:r>
-      <w:r>
-        <w:rPr>
-          <w:rFonts w:hint="eastAsia"/>
-        </w:rPr>
-        <w:t>但</w:t>
-      </w:r>
-      <w:r>
-        <w:rPr>
-          <w:rFonts w:hint="eastAsia"/>
-        </w:rPr>
-        <w:t>只能将牌出在P1刚才出牌的那一行的同一行或更靠近顶端的行</w:t>
-      </w:r>
-      <w:r>
-        <w:rPr>
-          <w:rFonts w:hint="eastAsia"/>
-        </w:rPr>
-        <w:t>，其他出牌规则同P1，如果</w:t>
-      </w:r>
-      <w:r>
-        <w:rPr>
-          <w:rFonts w:hint="eastAsia"/>
-        </w:rPr>
-        <w:t>P2选择将牌出在P1出牌的</w:t>
-      </w:r>
-      <w:r>
-        <w:rPr>
-          <w:rFonts w:hint="eastAsia"/>
-        </w:rPr>
-        <w:t>新的</w:t>
-      </w:r>
-      <w:r>
-        <w:rPr>
-          <w:rFonts w:hint="eastAsia"/>
-        </w:rPr>
-        <w:t>一行，则P2</w:t>
-      </w:r>
-      <w:r>
-        <w:rPr>
-          <w:rFonts w:hint="eastAsia"/>
-        </w:rPr>
-        <w:t>同样地</w:t>
-      </w:r>
-      <w:r>
-        <w:rPr>
-          <w:rFonts w:hint="eastAsia"/>
-        </w:rPr>
-        <w:t>成为</w:t>
-      </w:r>
-      <w:r>
-        <w:rPr>
-          <w:rFonts w:hint="eastAsia"/>
-        </w:rPr>
-        <w:t>新的那</w:t>
-      </w:r>
-      <w:r>
-        <w:rPr>
-          <w:rFonts w:hint="eastAsia"/>
-        </w:rPr>
-        <w:t>一行的</w:t>
-      </w:r>
-      <w:r>
-        <w:rPr>
-          <w:rFonts w:hint="eastAsia"/>
-        </w:rPr>
-        <w:t>主战者，之后又轮到P1出牌，以此往复直到某一名玩家决定停止出牌。一名玩家停止出牌后，另一名玩家也不能继续出牌了。</w:t>
-      </w:r>
-    </w:p>
-    <w:p>
-      <w:pPr>
-        <w:ind w:firstLine="420"/>
-        <w:rPr>
-          <w:rFonts w:hint="eastAsia"/>
-        </w:rPr>
-      </w:pPr>
-      <w:r>
-        <w:rPr>
-          <w:rFonts w:hint="eastAsia"/>
-        </w:rPr>
-        <w:t>两名玩家出完牌后，战场两侧的合计点数仍按单人规则计算。</w:t>
-      </w:r>
-      <w:r>
-        <w:rPr>
-          <w:rFonts w:hint="eastAsia"/>
-        </w:rPr>
-        <w:t>如果战场中的</w:t>
-      </w:r>
-      <w:proofErr w:type="gramStart"/>
-      <w:r>
-        <w:rPr>
-          <w:rFonts w:hint="eastAsia"/>
-        </w:rPr>
-        <w:t>牌效果</w:t>
-      </w:r>
-      <w:proofErr w:type="gramEnd"/>
-      <w:r>
-        <w:rPr>
-          <w:rFonts w:hint="eastAsia"/>
-        </w:rPr>
-        <w:t>指向玩家，那么其指向的是发动效果的</w:t>
-      </w:r>
-      <w:proofErr w:type="gramStart"/>
-      <w:r>
-        <w:rPr>
-          <w:rFonts w:hint="eastAsia"/>
-        </w:rPr>
-        <w:t>牌所在</w:t>
-      </w:r>
-      <w:proofErr w:type="gramEnd"/>
-      <w:r>
-        <w:rPr>
-          <w:rFonts w:hint="eastAsia"/>
-        </w:rPr>
-        <w:t>的行的主战者。</w:t>
-      </w:r>
-      <w:r>
-        <w:rPr>
-          <w:rFonts w:hint="eastAsia"/>
-        </w:rPr>
-        <w:t>类似地，</w:t>
-      </w:r>
-      <w:r>
-        <w:rPr>
-          <w:rFonts w:hint="eastAsia"/>
-        </w:rPr>
-        <w:t>战场中</w:t>
-      </w:r>
-      <w:r>
-        <w:rPr>
-          <w:rFonts w:hint="eastAsia"/>
-        </w:rPr>
-        <w:t>的</w:t>
-      </w:r>
-      <w:r>
-        <w:rPr>
-          <w:rFonts w:hint="eastAsia"/>
-        </w:rPr>
-        <w:t>牌需要</w:t>
-      </w:r>
-      <w:r>
-        <w:rPr>
-          <w:rFonts w:hint="eastAsia"/>
-        </w:rPr>
-        <w:t>被</w:t>
-      </w:r>
-      <w:r>
-        <w:rPr>
-          <w:rFonts w:hint="eastAsia"/>
-        </w:rPr>
-        <w:t>弃置时，弃置到那张牌所在行的主战者的</w:t>
-      </w:r>
-      <w:proofErr w:type="gramStart"/>
-      <w:r>
-        <w:rPr>
-          <w:rFonts w:hint="eastAsia"/>
-        </w:rPr>
-        <w:t>弃牌堆</w:t>
-      </w:r>
-      <w:proofErr w:type="gramEnd"/>
-      <w:r>
-        <w:rPr>
-          <w:rFonts w:hint="eastAsia"/>
-        </w:rPr>
-        <w:t>。</w:t>
-      </w:r>
-      <w:r>
-        <w:rPr>
-          <w:rFonts w:hint="eastAsia"/>
-        </w:rPr>
-        <w:t>某一个战斗轮中玩家战败时，也由主战者承受伤害。</w:t>
-      </w:r>
-    </w:p>
-    <w:p>
-      <w:pPr>
-        <w:ind w:firstLine="420"/>
-        <w:rPr>
-          <w:rFonts w:hint="eastAsia"/>
-        </w:rPr>
-      </w:pPr>
-      <w:r>
-        <w:rPr>
-          <w:rFonts w:hint="eastAsia"/>
-        </w:rPr>
-        <w:t>战后，翻开事件牌后，由本回合负责行动的</w:t>
-      </w:r>
-      <w:proofErr w:type="gramStart"/>
-      <w:r>
-        <w:rPr>
-          <w:rFonts w:hint="eastAsia"/>
-        </w:rPr>
-        <w:t>玩家先</w:t>
-      </w:r>
-      <w:proofErr w:type="gramEnd"/>
-      <w:r>
-        <w:rPr>
-          <w:rFonts w:hint="eastAsia"/>
-        </w:rPr>
-        <w:t>选一张事件牌结算，结算完成后，另一名</w:t>
-      </w:r>
-      <w:proofErr w:type="gramStart"/>
-      <w:r>
-        <w:rPr>
-          <w:rFonts w:hint="eastAsia"/>
-        </w:rPr>
-        <w:t>玩家再</w:t>
-      </w:r>
-      <w:proofErr w:type="gramEnd"/>
-      <w:r>
-        <w:rPr>
-          <w:rFonts w:hint="eastAsia"/>
-        </w:rPr>
-        <w:t>从余下的事件牌中选一张结算。</w:t>
-      </w:r>
-    </w:p>
-    <w:p>
-      <w:pPr>
-        <w:pStyle w:val="3"/>
-        <w:rPr>
-          <w:rFonts w:hint="eastAsia"/>
-        </w:rPr>
-      </w:pPr>
-      <w:r>
-        <w:rPr>
-          <w:rFonts w:hint="eastAsia"/>
-        </w:rPr>
-        <w:t>整理</w:t>
-      </w:r>
-      <w:r>
-        <w:rPr>
-          <w:rFonts w:hint="eastAsia"/>
-        </w:rPr>
-        <w:t>战利品</w:t>
-      </w:r>
-    </w:p>
-    <w:p>
-      <w:pPr>
-        <w:rPr>
-          <w:rFonts w:hint="eastAsia"/>
-        </w:rPr>
-      </w:pPr>
-      <w:r>
-        <w:tab/>
-      </w:r>
-      <w:r>
-        <w:rPr>
-          <w:rFonts w:hint="eastAsia"/>
-        </w:rPr>
-        <w:t>整理战利品之前，两名玩家可以互相交换战利品区和</w:t>
-      </w:r>
-      <w:proofErr w:type="gramStart"/>
-      <w:r>
-        <w:rPr>
-          <w:rFonts w:hint="eastAsia"/>
-        </w:rPr>
-        <w:t>手牌区的</w:t>
-      </w:r>
-      <w:proofErr w:type="gramEnd"/>
-      <w:r>
-        <w:rPr>
-          <w:rFonts w:hint="eastAsia"/>
-        </w:rPr>
-        <w:t>战利品牌，但</w:t>
-      </w:r>
-      <w:r>
-        <w:rPr>
-          <w:rFonts w:hint="eastAsia"/>
-        </w:rPr>
-        <w:t>必须是一名玩家用一张牌和另一名玩家的一张牌交换，即保持两名玩家各自持有的战利品</w:t>
-      </w:r>
-      <w:proofErr w:type="gramStart"/>
-      <w:r>
-        <w:rPr>
-          <w:rFonts w:hint="eastAsia"/>
-        </w:rPr>
-        <w:t>牌数量</w:t>
-      </w:r>
-      <w:proofErr w:type="gramEnd"/>
-      <w:r>
-        <w:rPr>
-          <w:rFonts w:hint="eastAsia"/>
-        </w:rPr>
-        <w:t>不变。这之后，由当回合负责行动的</w:t>
-      </w:r>
-      <w:proofErr w:type="gramStart"/>
-      <w:r>
-        <w:rPr>
-          <w:rFonts w:hint="eastAsia"/>
-        </w:rPr>
-        <w:t>玩家先</w:t>
-      </w:r>
-      <w:proofErr w:type="gramEnd"/>
-      <w:r>
-        <w:rPr>
-          <w:rFonts w:hint="eastAsia"/>
-        </w:rPr>
-        <w:t>整理战利品，流程与单人规则一致，然后另一名</w:t>
+        <w:t>致，然后另一名</w:t>
       </w:r>
       <w:proofErr w:type="gramStart"/>
       <w:r>

</xml_diff>

<commit_message>
Add strain after movement effect instead of making it a rule. Change the effects of most trap cards which only affect their own slot. They now also affect its opposite slot.
</commit_message>
<xml_diff>
--- a/规则书.docx
+++ b/规则书.docx
@@ -4279,6 +4279,9 @@
     <w:p>
       <w:pPr>
         <w:ind w:firstLine="420"/>
+        <w:rPr>
+          <w:rFonts w:hint="eastAsia"/>
+        </w:rPr>
       </w:pPr>
       <w:r>
         <w:rPr>
@@ -4908,6 +4911,11 @@
       </w:r>
     </w:p>
     <w:p>
+      <w:pPr>
+        <w:rPr>
+          <w:rFonts w:hint="eastAsia"/>
+        </w:rPr>
+      </w:pPr>
       <w:r>
         <w:tab/>
       </w:r>
@@ -4921,12 +4929,15 @@
     <w:p>
       <w:pPr>
         <w:pStyle w:val="3"/>
-      </w:pPr>
-      <w:r>
-        <w:rPr>
-          <w:rFonts w:hint="eastAsia"/>
-        </w:rPr>
-        <w:t>移动</w:t>
+        <w:rPr>
+          <w:rFonts w:hint="eastAsia"/>
+        </w:rPr>
+      </w:pPr>
+      <w:r>
+        <w:rPr>
+          <w:rFonts w:hint="eastAsia"/>
+        </w:rPr>
+        <w:t>检索</w:t>
       </w:r>
     </w:p>
     <w:p>
@@ -4942,7 +4953,145 @@
         <w:rPr>
           <w:rFonts w:hint="eastAsia"/>
         </w:rPr>
-        <w:t>效果文本要求玩家移动牌时，被移动的牌在移动到目标槽位后需要横置。</w:t>
+        <w:t>从某处</w:t>
+      </w:r>
+      <w:r>
+        <w:rPr>
+          <w:rFonts w:hint="eastAsia"/>
+        </w:rPr>
+        <w:t>选</w:t>
+      </w:r>
+      <w:r>
+        <w:rPr>
+          <w:rFonts w:hint="eastAsia"/>
+        </w:rPr>
+        <w:t>某张牌时，从</w:t>
+      </w:r>
+      <w:proofErr w:type="gramStart"/>
+      <w:r>
+        <w:rPr>
+          <w:rFonts w:hint="eastAsia"/>
+        </w:rPr>
+        <w:t>对应牌堆查找</w:t>
+      </w:r>
+      <w:proofErr w:type="gramEnd"/>
+      <w:r>
+        <w:rPr>
+          <w:rFonts w:hint="eastAsia"/>
+        </w:rPr>
+        <w:t>第1张符合要求的牌，然后洗牌。</w:t>
+      </w:r>
+    </w:p>
+    <w:p>
+      <w:pPr>
+        <w:rPr>
+          <w:rFonts w:hint="eastAsia"/>
+        </w:rPr>
+      </w:pPr>
+      <w:r>
+        <w:tab/>
+      </w:r>
+      <w:r>
+        <w:rPr>
+          <w:rFonts w:hint="eastAsia"/>
+        </w:rPr>
+        <w:t>从某处</w:t>
+      </w:r>
+      <w:r>
+        <w:rPr>
+          <w:rFonts w:hint="eastAsia"/>
+        </w:rPr>
+        <w:t>选前/第</w:t>
+      </w:r>
+      <w:r>
+        <w:rPr>
+          <w:rFonts w:hint="eastAsia"/>
+        </w:rPr>
+        <w:t>X张符合条件的牌时，</w:t>
+      </w:r>
+      <w:proofErr w:type="gramStart"/>
+      <w:r>
+        <w:rPr>
+          <w:rFonts w:hint="eastAsia"/>
+        </w:rPr>
+        <w:t>从牌堆查找</w:t>
+      </w:r>
+      <w:proofErr w:type="gramEnd"/>
+      <w:r>
+        <w:rPr>
+          <w:rFonts w:hint="eastAsia"/>
+        </w:rPr>
+        <w:t>前</w:t>
+      </w:r>
+      <w:r>
+        <w:rPr>
+          <w:rFonts w:hint="eastAsia"/>
+        </w:rPr>
+        <w:t>/第</w:t>
+      </w:r>
+      <w:r>
+        <w:rPr>
+          <w:rFonts w:hint="eastAsia"/>
+        </w:rPr>
+        <w:t>X张符合要求的牌，然后洗牌。</w:t>
+      </w:r>
+    </w:p>
+    <w:p>
+      <w:pPr>
+        <w:rPr>
+          <w:rFonts w:hint="eastAsia"/>
+        </w:rPr>
+      </w:pPr>
+      <w:r>
+        <w:tab/>
+      </w:r>
+      <w:r>
+        <w:rPr>
+          <w:rFonts w:hint="eastAsia"/>
+        </w:rPr>
+        <w:t>如果没能查找到需要检索的牌，</w:t>
+      </w:r>
+      <w:r>
+        <w:rPr>
+          <w:rFonts w:hint="eastAsia"/>
+        </w:rPr>
+        <w:t>则</w:t>
+      </w:r>
+      <w:r>
+        <w:rPr>
+          <w:rFonts w:hint="eastAsia"/>
+        </w:rPr>
+        <w:t>直接</w:t>
+      </w:r>
+      <w:r>
+        <w:rPr>
+          <w:rFonts w:hint="eastAsia"/>
+        </w:rPr>
+        <w:t>洗牌，</w:t>
+      </w:r>
+      <w:r>
+        <w:rPr>
+          <w:rFonts w:hint="eastAsia"/>
+        </w:rPr>
+        <w:t>并且中止那条检索</w:t>
+      </w:r>
+      <w:r>
+        <w:rPr>
+          <w:rFonts w:hint="eastAsia"/>
+        </w:rPr>
+        <w:t>效果</w:t>
+      </w:r>
+      <w:r>
+        <w:rPr>
+          <w:rFonts w:hint="eastAsia"/>
+        </w:rPr>
+        <w:t>的后续</w:t>
+      </w:r>
+      <w:r>
+        <w:rPr>
+          <w:rFonts w:hint="eastAsia"/>
+        </w:rPr>
+        <w:t>处理。</w:t>
       </w:r>
     </w:p>
     <w:p>
@@ -4952,11 +5101,25 @@
           <w:rFonts w:hint="eastAsia"/>
         </w:rPr>
       </w:pPr>
-      <w:r>
-        <w:rPr>
-          <w:rFonts w:hint="eastAsia"/>
-        </w:rPr>
-        <w:t>检索</w:t>
+      <w:proofErr w:type="gramStart"/>
+      <w:r>
+        <w:rPr>
+          <w:rFonts w:hint="eastAsia"/>
+        </w:rPr>
+        <w:t>送墓</w:t>
+      </w:r>
+      <w:proofErr w:type="gramEnd"/>
+      <w:r>
+        <w:rPr>
+          <w:rFonts w:hint="eastAsia"/>
+        </w:rPr>
+        <w:t>/</w:t>
+      </w:r>
+      <w:r>
+        <w:rPr>
+          <w:rFonts w:hint="eastAsia"/>
+        </w:rPr>
+        <w:t>消灭/死亡</w:t>
       </w:r>
     </w:p>
     <w:p>
@@ -4972,33 +5135,63 @@
         <w:rPr>
           <w:rFonts w:hint="eastAsia"/>
         </w:rPr>
-        <w:t>从某处</w:t>
-      </w:r>
-      <w:r>
-        <w:rPr>
-          <w:rFonts w:hint="eastAsia"/>
-        </w:rPr>
-        <w:t>选</w:t>
-      </w:r>
-      <w:r>
-        <w:rPr>
-          <w:rFonts w:hint="eastAsia"/>
-        </w:rPr>
-        <w:t>某张牌时，从</w:t>
-      </w:r>
-      <w:proofErr w:type="gramStart"/>
-      <w:r>
-        <w:rPr>
-          <w:rFonts w:hint="eastAsia"/>
-        </w:rPr>
-        <w:t>对应牌堆查找</w:t>
-      </w:r>
-      <w:proofErr w:type="gramEnd"/>
-      <w:r>
-        <w:rPr>
-          <w:rFonts w:hint="eastAsia"/>
-        </w:rPr>
-        <w:t>第1张符合要求的牌，然后洗牌。</w:t>
+        <w:t>主牌堆的牌从场上</w:t>
+      </w:r>
+      <w:r>
+        <w:rPr>
+          <w:rFonts w:hint="eastAsia"/>
+        </w:rPr>
+        <w:t>送去墓地，则称那张牌死亡</w:t>
+      </w:r>
+      <w:r>
+        <w:rPr>
+          <w:rFonts w:hint="eastAsia"/>
+        </w:rPr>
+        <w:t>，一张牌A的效果导致另一张牌B死亡时，称为A消灭了B</w:t>
+      </w:r>
+      <w:r>
+        <w:rPr>
+          <w:rFonts w:hint="eastAsia"/>
+        </w:rPr>
+        <w:t>。部分牌的效果也能将牌从其他地方送去墓地，这种情况</w:t>
+      </w:r>
+      <w:r>
+        <w:rPr>
+          <w:rFonts w:hint="eastAsia"/>
+        </w:rPr>
+        <w:t>下，</w:t>
+      </w:r>
+      <w:r>
+        <w:rPr>
+          <w:rFonts w:hint="eastAsia"/>
+        </w:rPr>
+        <w:t>如无</w:t>
+      </w:r>
+      <w:r>
+        <w:rPr>
+          <w:rFonts w:hint="eastAsia"/>
+        </w:rPr>
+        <w:t>相应</w:t>
+      </w:r>
+      <w:r>
+        <w:rPr>
+          <w:rFonts w:hint="eastAsia"/>
+        </w:rPr>
+        <w:t>描述，则仅视为送墓，而</w:t>
+      </w:r>
+      <w:proofErr w:type="gramStart"/>
+      <w:r>
+        <w:rPr>
+          <w:rFonts w:hint="eastAsia"/>
+        </w:rPr>
+        <w:t>不</w:t>
+      </w:r>
+      <w:proofErr w:type="gramEnd"/>
+      <w:r>
+        <w:rPr>
+          <w:rFonts w:hint="eastAsia"/>
+        </w:rPr>
+        <w:t>视为死亡。</w:t>
       </w:r>
     </w:p>
     <w:p>
@@ -5014,45 +5207,36 @@
         <w:rPr>
           <w:rFonts w:hint="eastAsia"/>
         </w:rPr>
-        <w:t>从某处</w:t>
-      </w:r>
-      <w:r>
-        <w:rPr>
-          <w:rFonts w:hint="eastAsia"/>
-        </w:rPr>
-        <w:t>选前/第</w:t>
-      </w:r>
-      <w:r>
-        <w:rPr>
-          <w:rFonts w:hint="eastAsia"/>
-        </w:rPr>
-        <w:t>X张符合条件的牌时，</w:t>
-      </w:r>
-      <w:proofErr w:type="gramStart"/>
-      <w:r>
-        <w:rPr>
-          <w:rFonts w:hint="eastAsia"/>
-        </w:rPr>
-        <w:t>从牌堆查找</w:t>
-      </w:r>
-      <w:proofErr w:type="gramEnd"/>
-      <w:r>
-        <w:rPr>
-          <w:rFonts w:hint="eastAsia"/>
-        </w:rPr>
-        <w:t>前</w:t>
-      </w:r>
-      <w:r>
-        <w:rPr>
-          <w:rFonts w:hint="eastAsia"/>
-        </w:rPr>
-        <w:t>/第</w:t>
-      </w:r>
-      <w:r>
-        <w:rPr>
-          <w:rFonts w:hint="eastAsia"/>
-        </w:rPr>
-        <w:t>X张符合要求的牌，然后洗牌。</w:t>
+        <w:t>场上的牌点数变为0时，在当前结算结束后立即送去墓地，视为死亡。</w:t>
+      </w:r>
+    </w:p>
+    <w:p>
+      <w:pPr>
+        <w:pStyle w:val="3"/>
+        <w:rPr>
+          <w:rFonts w:hint="eastAsia"/>
+        </w:rPr>
+      </w:pPr>
+      <w:r>
+        <w:rPr>
+          <w:rFonts w:hint="eastAsia"/>
+        </w:rPr>
+        <w:lastRenderedPageBreak/>
+        <w:t>点数修改</w:t>
+      </w:r>
+      <w:proofErr w:type="gramStart"/>
+      <w:r>
+        <w:rPr>
+          <w:rFonts w:hint="eastAsia"/>
+        </w:rPr>
+        <w:t>类效果</w:t>
+      </w:r>
+      <w:proofErr w:type="gramEnd"/>
+      <w:r>
+        <w:rPr>
+          <w:rFonts w:hint="eastAsia"/>
+        </w:rPr>
+        <w:t>的优先级</w:t>
       </w:r>
     </w:p>
     <w:p>
@@ -5068,49 +5252,21 @@
         <w:rPr>
           <w:rFonts w:hint="eastAsia"/>
         </w:rPr>
-        <w:t>如果没能查找到需要检索的牌，</w:t>
-      </w:r>
-      <w:r>
-        <w:rPr>
-          <w:rFonts w:hint="eastAsia"/>
-        </w:rPr>
-        <w:t>则</w:t>
-      </w:r>
-      <w:r>
-        <w:rPr>
-          <w:rFonts w:hint="eastAsia"/>
-        </w:rPr>
-        <w:t>直接</w:t>
-      </w:r>
-      <w:r>
-        <w:rPr>
-          <w:rFonts w:hint="eastAsia"/>
-        </w:rPr>
-        <w:t>洗牌，</w:t>
-      </w:r>
-      <w:r>
-        <w:rPr>
-          <w:rFonts w:hint="eastAsia"/>
-        </w:rPr>
-        <w:t>并且中止那条检索</w:t>
-      </w:r>
-      <w:r>
-        <w:rPr>
-          <w:rFonts w:hint="eastAsia"/>
-        </w:rPr>
-        <w:t>效果</w:t>
-      </w:r>
-      <w:r>
-        <w:rPr>
-          <w:rFonts w:hint="eastAsia"/>
-        </w:rPr>
-        <w:t>的后续</w:t>
-      </w:r>
-      <w:r>
-        <w:rPr>
-          <w:rFonts w:hint="eastAsia"/>
-        </w:rPr>
-        <w:t>处理。</w:t>
+        <w:t>多个点数修改</w:t>
+      </w:r>
+      <w:proofErr w:type="gramStart"/>
+      <w:r>
+        <w:rPr>
+          <w:rFonts w:hint="eastAsia"/>
+        </w:rPr>
+        <w:t>类效果</w:t>
+      </w:r>
+      <w:proofErr w:type="gramEnd"/>
+      <w:r>
+        <w:rPr>
+          <w:rFonts w:hint="eastAsia"/>
+        </w:rPr>
+        <w:t>同时作用于同一张牌时，持续效果先生效，发动效果后生效。例如，某张牌的原始点数为1，被持续效果将点数修改为2，而另一发动效果使其点数加1，则这张牌的最终点数为3而不是2；另1张牌的原始点数为1，持续效果使其点数加1，另一发动效果将其点数修改为2，则这张牌的最终点数为2而不是3。</w:t>
       </w:r>
     </w:p>
     <w:p>
@@ -5120,25 +5276,11 @@
           <w:rFonts w:hint="eastAsia"/>
         </w:rPr>
       </w:pPr>
-      <w:proofErr w:type="gramStart"/>
-      <w:r>
-        <w:rPr>
-          <w:rFonts w:hint="eastAsia"/>
-        </w:rPr>
-        <w:t>送墓</w:t>
-      </w:r>
-      <w:proofErr w:type="gramEnd"/>
-      <w:r>
-        <w:rPr>
-          <w:rFonts w:hint="eastAsia"/>
-        </w:rPr>
-        <w:t>/</w:t>
-      </w:r>
-      <w:r>
-        <w:rPr>
-          <w:rFonts w:hint="eastAsia"/>
-        </w:rPr>
-        <w:t>消灭/死亡</w:t>
+      <w:r>
+        <w:rPr>
+          <w:rFonts w:hint="eastAsia"/>
+        </w:rPr>
+        <w:t>抽牌/加入手牌。</w:t>
       </w:r>
     </w:p>
     <w:p>
@@ -5154,56 +5296,180 @@
         <w:rPr>
           <w:rFonts w:hint="eastAsia"/>
         </w:rPr>
-        <w:t>主牌堆的牌从场上</w:t>
-      </w:r>
-      <w:r>
-        <w:rPr>
-          <w:rFonts w:hint="eastAsia"/>
-        </w:rPr>
-        <w:t>送去墓地，则称那张牌死亡</w:t>
-      </w:r>
-      <w:r>
-        <w:rPr>
-          <w:rFonts w:hint="eastAsia"/>
-        </w:rPr>
-        <w:t>，一张牌A的效果导致另一张牌B</w:t>
-      </w:r>
-      <w:r>
-        <w:rPr>
-          <w:rFonts w:hint="eastAsia"/>
-        </w:rPr>
-        <w:lastRenderedPageBreak/>
-        <w:t>死亡时，称为A消灭了B</w:t>
-      </w:r>
-      <w:r>
-        <w:rPr>
-          <w:rFonts w:hint="eastAsia"/>
-        </w:rPr>
-        <w:t>。部分牌的效果也能将牌从其他地方送去墓地，这种情况</w:t>
-      </w:r>
-      <w:r>
-        <w:rPr>
-          <w:rFonts w:hint="eastAsia"/>
-        </w:rPr>
-        <w:t>下，</w:t>
-      </w:r>
-      <w:r>
-        <w:rPr>
-          <w:rFonts w:hint="eastAsia"/>
-        </w:rPr>
-        <w:t>如无</w:t>
-      </w:r>
-      <w:r>
-        <w:rPr>
-          <w:rFonts w:hint="eastAsia"/>
-        </w:rPr>
-        <w:t>相应</w:t>
-      </w:r>
-      <w:r>
-        <w:rPr>
-          <w:rFonts w:hint="eastAsia"/>
-        </w:rPr>
-        <w:t>描述，则仅视为送墓，而</w:t>
+        <w:t>没有限定来源的情况下，抽牌指从</w:t>
+      </w:r>
+      <w:proofErr w:type="gramStart"/>
+      <w:r>
+        <w:rPr>
+          <w:rFonts w:hint="eastAsia"/>
+        </w:rPr>
+        <w:t>主牌堆将牌</w:t>
+      </w:r>
+      <w:proofErr w:type="gramEnd"/>
+      <w:r>
+        <w:rPr>
+          <w:rFonts w:hint="eastAsia"/>
+        </w:rPr>
+        <w:t>加入手牌。</w:t>
+      </w:r>
+    </w:p>
+    <w:p>
+      <w:pPr>
+        <w:pStyle w:val="3"/>
+        <w:rPr>
+          <w:rFonts w:hint="eastAsia"/>
+        </w:rPr>
+      </w:pPr>
+      <w:r>
+        <w:rPr>
+          <w:rFonts w:hint="eastAsia"/>
+        </w:rPr>
+        <w:t>受玩家控制/与玩家敌对</w:t>
+      </w:r>
+    </w:p>
+    <w:p>
+      <w:pPr>
+        <w:rPr>
+          <w:rFonts w:hint="eastAsia"/>
+        </w:rPr>
+      </w:pPr>
+      <w:r>
+        <w:tab/>
+      </w:r>
+      <w:r>
+        <w:rPr>
+          <w:rFonts w:hint="eastAsia"/>
+        </w:rPr>
+        <w:t>牌在</w:t>
+      </w:r>
+      <w:proofErr w:type="gramStart"/>
+      <w:r>
+        <w:rPr>
+          <w:rFonts w:hint="eastAsia"/>
+        </w:rPr>
+        <w:t>玩家手牌区</w:t>
+      </w:r>
+      <w:proofErr w:type="gramEnd"/>
+      <w:r>
+        <w:rPr>
+          <w:rFonts w:hint="eastAsia"/>
+        </w:rPr>
+        <w:t>以及</w:t>
+      </w:r>
+      <w:r>
+        <w:rPr>
+          <w:rFonts w:hint="eastAsia"/>
+        </w:rPr>
+        <w:t>备战区</w:t>
+      </w:r>
+      <w:r>
+        <w:rPr>
+          <w:rFonts w:hint="eastAsia"/>
+        </w:rPr>
+        <w:t>时，视作受玩家控制，否则视作与玩家敌对。</w:t>
+      </w:r>
+    </w:p>
+    <w:p>
+      <w:pPr>
+        <w:pStyle w:val="3"/>
+        <w:rPr>
+          <w:rFonts w:hint="eastAsia"/>
+        </w:rPr>
+      </w:pPr>
+      <w:r>
+        <w:rPr>
+          <w:rFonts w:hint="eastAsia"/>
+        </w:rPr>
+        <w:t>效果中止</w:t>
+      </w:r>
+    </w:p>
+    <w:p>
+      <w:pPr>
+        <w:rPr>
+          <w:rFonts w:hint="eastAsia"/>
+        </w:rPr>
+      </w:pPr>
+      <w:r>
+        <w:tab/>
+      </w:r>
+      <w:r>
+        <w:rPr>
+          <w:rFonts w:hint="eastAsia"/>
+        </w:rPr>
+        <w:t>效果处理途中无法继续处理时，效果中止，且效果文本的后续文本也全部跳过。例如，如果已经发动的效果要求玩家从</w:t>
+      </w:r>
+      <w:proofErr w:type="gramStart"/>
+      <w:r>
+        <w:rPr>
+          <w:rFonts w:hint="eastAsia"/>
+        </w:rPr>
+        <w:t>主牌堆抽1张</w:t>
+      </w:r>
+      <w:proofErr w:type="gramEnd"/>
+      <w:r>
+        <w:rPr>
+          <w:rFonts w:hint="eastAsia"/>
+        </w:rPr>
+        <w:t>牌，再将1张手牌放回主牌堆，而主牌</w:t>
+      </w:r>
+      <w:proofErr w:type="gramStart"/>
+      <w:r>
+        <w:rPr>
+          <w:rFonts w:hint="eastAsia"/>
+        </w:rPr>
+        <w:t>堆已经</w:t>
+      </w:r>
+      <w:proofErr w:type="gramEnd"/>
+      <w:r>
+        <w:rPr>
+          <w:rFonts w:hint="eastAsia"/>
+        </w:rPr>
+        <w:t>没有牌了，则</w:t>
+      </w:r>
+      <w:proofErr w:type="gramStart"/>
+      <w:r>
+        <w:rPr>
+          <w:rFonts w:hint="eastAsia"/>
+        </w:rPr>
+        <w:t>玩家既</w:t>
+      </w:r>
+      <w:proofErr w:type="gramEnd"/>
+      <w:r>
+        <w:rPr>
+          <w:rFonts w:hint="eastAsia"/>
+        </w:rPr>
+        <w:t>不能从主牌堆抽牌，也不需要将手牌放回主牌堆。</w:t>
+      </w:r>
+    </w:p>
+    <w:p>
+      <w:pPr>
+        <w:pStyle w:val="3"/>
+        <w:rPr>
+          <w:rFonts w:hint="eastAsia"/>
+        </w:rPr>
+      </w:pPr>
+      <w:r>
+        <w:rPr>
+          <w:rFonts w:hint="eastAsia"/>
+        </w:rPr>
+        <w:t>效果结算的顺序</w:t>
+      </w:r>
+    </w:p>
+    <w:p>
+      <w:r>
+        <w:tab/>
+      </w:r>
+      <w:r>
+        <w:rPr>
+          <w:rFonts w:hint="eastAsia"/>
+        </w:rPr>
+        <w:t>一个效果执行中时，如果满足了其他效果的触发条件，</w:t>
+      </w:r>
+      <w:r>
+        <w:rPr>
+          <w:rFonts w:hint="eastAsia"/>
+        </w:rPr>
+        <w:t>也</w:t>
       </w:r>
       <w:proofErr w:type="gramStart"/>
       <w:r>
@@ -5217,7 +5483,56 @@
         <w:rPr>
           <w:rFonts w:hint="eastAsia"/>
         </w:rPr>
-        <w:t>视为死亡。</w:t>
+        <w:t>立即触发，而是将其记录下来，等到</w:t>
+      </w:r>
+      <w:r>
+        <w:rPr>
+          <w:rFonts w:hint="eastAsia"/>
+        </w:rPr>
+        <w:t>先前的效果结算完毕后</w:t>
+      </w:r>
+      <w:r>
+        <w:rPr>
+          <w:rFonts w:hint="eastAsia"/>
+        </w:rPr>
+        <w:t>，根据被触发效果被记录的顺序依次结算被触发效果</w:t>
+      </w:r>
+      <w:r>
+        <w:rPr>
+          <w:rFonts w:hint="eastAsia"/>
+        </w:rPr>
+        <w:t>。</w:t>
+      </w:r>
+    </w:p>
+    <w:p>
+      <w:pPr>
+        <w:pStyle w:val="3"/>
+      </w:pPr>
+      <w:proofErr w:type="gramStart"/>
+      <w:r>
+        <w:rPr>
+          <w:rFonts w:hint="eastAsia"/>
+        </w:rPr>
+        <w:t>牌</w:t>
+      </w:r>
+      <w:r>
+        <w:rPr>
+          <w:rFonts w:hint="eastAsia"/>
+        </w:rPr>
+        <w:t>进入槽</w:t>
+      </w:r>
+      <w:proofErr w:type="gramEnd"/>
+      <w:r>
+        <w:rPr>
+          <w:rFonts w:hint="eastAsia"/>
+        </w:rPr>
+        <w:t>位</w:t>
+      </w:r>
+      <w:r>
+        <w:rPr>
+          <w:rFonts w:hint="eastAsia"/>
+        </w:rPr>
+        <w:t>时的位置</w:t>
       </w:r>
     </w:p>
     <w:p>
@@ -5233,305 +5548,57 @@
         <w:rPr>
           <w:rFonts w:hint="eastAsia"/>
         </w:rPr>
-        <w:t>场上的牌点数变为0时，在当前结算结束后立即送去墓地，视为死亡。</w:t>
-      </w:r>
-    </w:p>
-    <w:p>
-      <w:pPr>
-        <w:pStyle w:val="3"/>
-        <w:rPr>
-          <w:rFonts w:hint="eastAsia"/>
-        </w:rPr>
-      </w:pPr>
-      <w:r>
-        <w:rPr>
-          <w:rFonts w:hint="eastAsia"/>
-        </w:rPr>
-        <w:t>点数修改</w:t>
-      </w:r>
-      <w:proofErr w:type="gramStart"/>
-      <w:r>
-        <w:rPr>
-          <w:rFonts w:hint="eastAsia"/>
-        </w:rPr>
-        <w:t>类效果</w:t>
-      </w:r>
-      <w:proofErr w:type="gramEnd"/>
-      <w:r>
-        <w:rPr>
-          <w:rFonts w:hint="eastAsia"/>
-        </w:rPr>
-        <w:t>的优先级</w:t>
-      </w:r>
-    </w:p>
-    <w:p>
-      <w:pPr>
-        <w:rPr>
-          <w:rFonts w:hint="eastAsia"/>
-        </w:rPr>
-      </w:pPr>
-      <w:r>
-        <w:tab/>
-      </w:r>
-      <w:r>
-        <w:rPr>
-          <w:rFonts w:hint="eastAsia"/>
-        </w:rPr>
-        <w:t>多个点数修改</w:t>
-      </w:r>
-      <w:proofErr w:type="gramStart"/>
-      <w:r>
-        <w:rPr>
-          <w:rFonts w:hint="eastAsia"/>
-        </w:rPr>
-        <w:t>类效果</w:t>
-      </w:r>
-      <w:proofErr w:type="gramEnd"/>
-      <w:r>
-        <w:rPr>
-          <w:rFonts w:hint="eastAsia"/>
-        </w:rPr>
-        <w:t>同时作用于同一张牌时，持续效果先生效，发动效果后生效。例如，某张牌的原始点数为1，被持续效果将点数修改为2，而另一发动效果使其点数加1，则这张牌的最终点数为3而不是2；另1张牌的原始点数为1，持续效果使其点数加1，另一发动效果将其点数修改为2，则这张牌的最终点数为2而不是3。</w:t>
-      </w:r>
-    </w:p>
-    <w:p>
-      <w:pPr>
-        <w:pStyle w:val="3"/>
-        <w:rPr>
-          <w:rFonts w:hint="eastAsia"/>
-        </w:rPr>
-      </w:pPr>
-      <w:r>
-        <w:rPr>
-          <w:rFonts w:hint="eastAsia"/>
-        </w:rPr>
-        <w:t>抽牌/加入手牌。</w:t>
-      </w:r>
-    </w:p>
-    <w:p>
-      <w:pPr>
-        <w:rPr>
-          <w:rFonts w:hint="eastAsia"/>
-        </w:rPr>
-      </w:pPr>
-      <w:r>
-        <w:tab/>
-      </w:r>
-      <w:r>
-        <w:rPr>
-          <w:rFonts w:hint="eastAsia"/>
-        </w:rPr>
-        <w:t>没有限定来源的情况下，抽牌指从</w:t>
-      </w:r>
-      <w:proofErr w:type="gramStart"/>
-      <w:r>
-        <w:rPr>
-          <w:rFonts w:hint="eastAsia"/>
-        </w:rPr>
-        <w:t>主牌堆将牌</w:t>
-      </w:r>
-      <w:proofErr w:type="gramEnd"/>
-      <w:r>
-        <w:rPr>
-          <w:rFonts w:hint="eastAsia"/>
-        </w:rPr>
-        <w:t>加入手牌。</w:t>
-      </w:r>
-    </w:p>
-    <w:p>
-      <w:pPr>
-        <w:pStyle w:val="3"/>
-        <w:rPr>
-          <w:rFonts w:hint="eastAsia"/>
-        </w:rPr>
-      </w:pPr>
-      <w:r>
-        <w:rPr>
-          <w:rFonts w:hint="eastAsia"/>
-        </w:rPr>
-        <w:t>受玩家控制/与玩家敌对</w:t>
-      </w:r>
-    </w:p>
-    <w:p>
-      <w:pPr>
-        <w:rPr>
-          <w:rFonts w:hint="eastAsia"/>
-        </w:rPr>
-      </w:pPr>
-      <w:r>
-        <w:tab/>
-      </w:r>
-      <w:r>
-        <w:rPr>
-          <w:rFonts w:hint="eastAsia"/>
-        </w:rPr>
-        <w:t>牌在</w:t>
-      </w:r>
-      <w:proofErr w:type="gramStart"/>
-      <w:r>
-        <w:rPr>
-          <w:rFonts w:hint="eastAsia"/>
-        </w:rPr>
-        <w:t>玩家手牌区</w:t>
-      </w:r>
-      <w:proofErr w:type="gramEnd"/>
-      <w:r>
-        <w:rPr>
-          <w:rFonts w:hint="eastAsia"/>
-        </w:rPr>
-        <w:t>以及</w:t>
-      </w:r>
-      <w:r>
-        <w:rPr>
-          <w:rFonts w:hint="eastAsia"/>
-        </w:rPr>
-        <w:t>备战区</w:t>
-      </w:r>
-      <w:r>
-        <w:rPr>
-          <w:rFonts w:hint="eastAsia"/>
-        </w:rPr>
-        <w:t>时，视作受玩家控制，否则视作与玩家敌对。</w:t>
-      </w:r>
-    </w:p>
-    <w:p>
-      <w:pPr>
-        <w:pStyle w:val="3"/>
-        <w:rPr>
-          <w:rFonts w:hint="eastAsia"/>
-        </w:rPr>
-      </w:pPr>
-      <w:r>
-        <w:rPr>
-          <w:rFonts w:hint="eastAsia"/>
-        </w:rPr>
-        <w:t>效果中止</w:t>
-      </w:r>
-    </w:p>
-    <w:p>
-      <w:pPr>
-        <w:rPr>
-          <w:rFonts w:hint="eastAsia"/>
-        </w:rPr>
-      </w:pPr>
-      <w:r>
-        <w:tab/>
-      </w:r>
-      <w:r>
-        <w:rPr>
-          <w:rFonts w:hint="eastAsia"/>
-        </w:rPr>
-        <w:t>效果处理途中无法继续处理时，效果中止，且效果文本的后续文本也全部跳过。例如，如果已经发动的效果要求玩家从</w:t>
-      </w:r>
-      <w:proofErr w:type="gramStart"/>
-      <w:r>
-        <w:rPr>
-          <w:rFonts w:hint="eastAsia"/>
-        </w:rPr>
-        <w:t>主牌堆抽1张</w:t>
-      </w:r>
-      <w:proofErr w:type="gramEnd"/>
-      <w:r>
-        <w:rPr>
-          <w:rFonts w:hint="eastAsia"/>
-        </w:rPr>
-        <w:t>牌，再将1张手牌放回主牌堆，而主牌</w:t>
-      </w:r>
-      <w:proofErr w:type="gramStart"/>
-      <w:r>
-        <w:rPr>
-          <w:rFonts w:hint="eastAsia"/>
-        </w:rPr>
-        <w:t>堆已经</w:t>
-      </w:r>
-      <w:proofErr w:type="gramEnd"/>
-      <w:r>
-        <w:rPr>
-          <w:rFonts w:hint="eastAsia"/>
-        </w:rPr>
-        <w:t>没有牌了，则</w:t>
-      </w:r>
-      <w:proofErr w:type="gramStart"/>
-      <w:r>
-        <w:rPr>
-          <w:rFonts w:hint="eastAsia"/>
-        </w:rPr>
-        <w:t>玩家既</w:t>
-      </w:r>
-      <w:proofErr w:type="gramEnd"/>
-      <w:r>
-        <w:rPr>
-          <w:rFonts w:hint="eastAsia"/>
-        </w:rPr>
-        <w:t>不能从主牌堆抽牌，也不需要将手牌放回主牌堆。</w:t>
-      </w:r>
-    </w:p>
-    <w:p>
-      <w:pPr>
-        <w:pStyle w:val="3"/>
-        <w:rPr>
-          <w:rFonts w:hint="eastAsia"/>
-        </w:rPr>
-      </w:pPr>
-      <w:r>
-        <w:rPr>
-          <w:rFonts w:hint="eastAsia"/>
-        </w:rPr>
-        <w:t>效果结算的顺序</w:t>
-      </w:r>
-    </w:p>
-    <w:p>
-      <w:pPr>
-        <w:rPr>
-          <w:rFonts w:hint="eastAsia"/>
-        </w:rPr>
-      </w:pPr>
-      <w:r>
-        <w:tab/>
-      </w:r>
-      <w:r>
-        <w:rPr>
-          <w:rFonts w:hint="eastAsia"/>
-        </w:rPr>
-        <w:t>一个效果执行中时，如果满足了其他效果的触发条件，</w:t>
-      </w:r>
-      <w:r>
-        <w:rPr>
-          <w:rFonts w:hint="eastAsia"/>
-        </w:rPr>
-        <w:t>也</w:t>
-      </w:r>
-      <w:proofErr w:type="gramStart"/>
-      <w:r>
-        <w:rPr>
-          <w:rFonts w:hint="eastAsia"/>
-        </w:rPr>
-        <w:t>不</w:t>
-      </w:r>
-      <w:proofErr w:type="gramEnd"/>
-      <w:r>
-        <w:rPr>
-          <w:rFonts w:hint="eastAsia"/>
-        </w:rPr>
-        <w:t>立即触发，而是将其记录下来，等到</w:t>
-      </w:r>
-      <w:r>
-        <w:rPr>
-          <w:rFonts w:hint="eastAsia"/>
-        </w:rPr>
-        <w:t>先前的效果结算完毕后</w:t>
-      </w:r>
-      <w:r>
-        <w:rPr>
-          <w:rFonts w:hint="eastAsia"/>
-        </w:rPr>
-        <w:t>，根据被触发效果被记录的顺序依次结算被触发效果</w:t>
-      </w:r>
-      <w:r>
-        <w:rPr>
-          <w:rFonts w:hint="eastAsia"/>
-        </w:rPr>
-        <w:t>。</w:t>
+        <w:t>默认情况下，</w:t>
+      </w:r>
+      <w:proofErr w:type="gramStart"/>
+      <w:r>
+        <w:rPr>
+          <w:rFonts w:hint="eastAsia"/>
+        </w:rPr>
+        <w:t>牌</w:t>
+      </w:r>
+      <w:r>
+        <w:rPr>
+          <w:rFonts w:hint="eastAsia"/>
+        </w:rPr>
+        <w:t>进入</w:t>
+      </w:r>
+      <w:proofErr w:type="gramEnd"/>
+      <w:r>
+        <w:rPr>
+          <w:rFonts w:hint="eastAsia"/>
+        </w:rPr>
+        <w:t>一个槽位</w:t>
+      </w:r>
+      <w:r>
+        <w:rPr>
+          <w:rFonts w:hint="eastAsia"/>
+        </w:rPr>
+        <w:t>时</w:t>
+      </w:r>
+      <w:r>
+        <w:rPr>
+          <w:rFonts w:hint="eastAsia"/>
+        </w:rPr>
+        <w:t>，</w:t>
+      </w:r>
+      <w:r>
+        <w:rPr>
+          <w:rFonts w:hint="eastAsia"/>
+        </w:rPr>
+        <w:t>默认放在</w:t>
+      </w:r>
+      <w:r>
+        <w:rPr>
+          <w:rFonts w:hint="eastAsia"/>
+        </w:rPr>
+        <w:t>槽位内</w:t>
+      </w:r>
+      <w:r>
+        <w:rPr>
+          <w:rFonts w:hint="eastAsia"/>
+        </w:rPr>
+        <w:t>最左侧。</w:t>
       </w:r>
     </w:p>
     <w:p>
@@ -5744,6 +5811,11 @@
       </w:r>
     </w:p>
     <w:p>
+      <w:pPr>
+        <w:rPr>
+          <w:rFonts w:hint="eastAsia"/>
+        </w:rPr>
+      </w:pPr>
       <w:r>
         <w:tab/>
       </w:r>

</xml_diff>

<commit_message>
Misc card changes. Changed how challenge cards work. The player flip a Challenge card when the game starts. Every shuffle, an option on the challenge card is unlocked which adds to the difficulty.
</commit_message>
<xml_diff>
--- a/规则书.docx
+++ b/规则书.docx
@@ -334,11 +334,25 @@
         </w:rPr>
         <w:t>属性牌组1副；技能牌组1副；</w:t>
       </w:r>
-      <w:r>
-        <w:rPr>
-          <w:rFonts w:hint="eastAsia"/>
-        </w:rPr>
-        <w:t>挑战牌组1副，额外牌组1副；</w:t>
+      <w:proofErr w:type="gramStart"/>
+      <w:r>
+        <w:rPr>
+          <w:rFonts w:hint="eastAsia"/>
+        </w:rPr>
+        <w:t>地城</w:t>
+      </w:r>
+      <w:r>
+        <w:rPr>
+          <w:rFonts w:hint="eastAsia"/>
+        </w:rPr>
+        <w:t>牌组</w:t>
+      </w:r>
+      <w:proofErr w:type="gramEnd"/>
+      <w:r>
+        <w:rPr>
+          <w:rFonts w:hint="eastAsia"/>
+        </w:rPr>
+        <w:t>1副，额外牌组1副；</w:t>
       </w:r>
       <w:r>
         <w:rPr>
@@ -631,8 +645,22 @@
         <w:rPr>
           <w:rFonts w:hint="eastAsia"/>
         </w:rPr>
-        <w:t>挑战牌区</w:t>
-      </w:r>
+        <w:t>地</w:t>
+      </w:r>
+      <w:proofErr w:type="gramStart"/>
+      <w:r>
+        <w:rPr>
+          <w:rFonts w:hint="eastAsia"/>
+        </w:rPr>
+        <w:t>城</w:t>
+      </w:r>
+      <w:r>
+        <w:rPr>
+          <w:rFonts w:hint="eastAsia"/>
+        </w:rPr>
+        <w:t>牌区</w:t>
+      </w:r>
+      <w:proofErr w:type="gramEnd"/>
     </w:p>
     <w:p>
       <w:pPr>
@@ -647,21 +675,97 @@
         <w:rPr>
           <w:rFonts w:hint="eastAsia"/>
         </w:rPr>
-        <w:t>游戏中，玩家每过一关，需要从挑战</w:t>
-      </w:r>
-      <w:proofErr w:type="gramStart"/>
-      <w:r>
-        <w:rPr>
-          <w:rFonts w:hint="eastAsia"/>
-        </w:rPr>
-        <w:t>牌堆抽</w:t>
-      </w:r>
-      <w:proofErr w:type="gramEnd"/>
-      <w:r>
-        <w:rPr>
-          <w:rFonts w:hint="eastAsia"/>
-        </w:rPr>
-        <w:t>1张牌放在挑战牌区</w:t>
+        <w:t>玩家需要在开局时</w:t>
+      </w:r>
+      <w:r>
+        <w:rPr>
+          <w:rFonts w:hint="eastAsia"/>
+        </w:rPr>
+        <w:t>从地</w:t>
+      </w:r>
+      <w:proofErr w:type="gramStart"/>
+      <w:r>
+        <w:rPr>
+          <w:rFonts w:hint="eastAsia"/>
+        </w:rPr>
+        <w:t>城牌堆</w:t>
+      </w:r>
+      <w:proofErr w:type="gramEnd"/>
+      <w:r>
+        <w:rPr>
+          <w:rFonts w:hint="eastAsia"/>
+        </w:rPr>
+        <w:t>翻开1张</w:t>
+      </w:r>
+      <w:proofErr w:type="gramStart"/>
+      <w:r>
+        <w:rPr>
+          <w:rFonts w:hint="eastAsia"/>
+        </w:rPr>
+        <w:t>地城牌</w:t>
+      </w:r>
+      <w:r>
+        <w:rPr>
+          <w:rFonts w:hint="eastAsia"/>
+        </w:rPr>
+        <w:t>放入</w:t>
+      </w:r>
+      <w:proofErr w:type="gramEnd"/>
+      <w:r>
+        <w:rPr>
+          <w:rFonts w:hint="eastAsia"/>
+        </w:rPr>
+        <w:t>该区域</w:t>
+      </w:r>
+      <w:r>
+        <w:rPr>
+          <w:rFonts w:hint="eastAsia"/>
+        </w:rPr>
+        <w:t>。地</w:t>
+      </w:r>
+      <w:proofErr w:type="gramStart"/>
+      <w:r>
+        <w:rPr>
+          <w:rFonts w:hint="eastAsia"/>
+        </w:rPr>
+        <w:t>城牌决定</w:t>
+      </w:r>
+      <w:proofErr w:type="gramEnd"/>
+      <w:r>
+        <w:rPr>
+          <w:rFonts w:hint="eastAsia"/>
+        </w:rPr>
+        <w:t>玩家</w:t>
+      </w:r>
+      <w:r>
+        <w:rPr>
+          <w:rFonts w:hint="eastAsia"/>
+        </w:rPr>
+        <w:t>每次进入下一层</w:t>
+      </w:r>
+      <w:r>
+        <w:rPr>
+          <w:rFonts w:hint="eastAsia"/>
+        </w:rPr>
+        <w:t>时，</w:t>
+      </w:r>
+      <w:r>
+        <w:rPr>
+          <w:rFonts w:hint="eastAsia"/>
+        </w:rPr>
+        <w:t>需要加入</w:t>
+      </w:r>
+      <w:r>
+        <w:rPr>
+          <w:rFonts w:hint="eastAsia"/>
+        </w:rPr>
+        <w:t>哪些</w:t>
+      </w:r>
+      <w:r>
+        <w:rPr>
+          <w:rFonts w:hint="eastAsia"/>
+        </w:rPr>
+        <w:t>挑战内容</w:t>
       </w:r>
       <w:r>
         <w:rPr>
@@ -669,20 +773,6 @@
         </w:rPr>
         <w:t>。</w:t>
       </w:r>
-      <w:proofErr w:type="gramStart"/>
-      <w:r>
-        <w:rPr>
-          <w:rFonts w:hint="eastAsia"/>
-        </w:rPr>
-        <w:t>挑战牌区的</w:t>
-      </w:r>
-      <w:proofErr w:type="gramEnd"/>
-      <w:r>
-        <w:rPr>
-          <w:rFonts w:hint="eastAsia"/>
-        </w:rPr>
-        <w:t>挑战牌在其存在期间会持续生效，对玩家造成阻碍。挑战牌一般是临时的，达成其牌面陈述的条件时即可将其移出挑战牌区。</w:t>
-      </w:r>
     </w:p>
     <w:p>
       <w:pPr>
@@ -731,33 +821,11 @@
         </w:rPr>
         <w:t>可以支付相应的技能点，从该区域获得升级牌，将其加入玩家面板的升级牌区。</w:t>
       </w:r>
-    </w:p>
-    <w:p>
-      <w:pPr>
-        <w:ind w:firstLine="420"/>
-        <w:rPr>
-          <w:rFonts w:hint="eastAsia"/>
-        </w:rPr>
-      </w:pPr>
-      <w:r>
-        <w:rPr>
-          <w:rFonts w:hint="eastAsia"/>
-        </w:rPr>
-        <w:t>游戏开始时，从升级</w:t>
-      </w:r>
-      <w:proofErr w:type="gramStart"/>
-      <w:r>
-        <w:rPr>
-          <w:rFonts w:hint="eastAsia"/>
-        </w:rPr>
-        <w:t>牌堆发</w:t>
-      </w:r>
-      <w:proofErr w:type="gramEnd"/>
-      <w:r>
-        <w:rPr>
-          <w:rFonts w:hint="eastAsia"/>
-        </w:rPr>
-        <w:t>5张牌到该区域。</w:t>
+      <w:r>
+        <w:rPr>
+          <w:rFonts w:hint="eastAsia"/>
+        </w:rPr>
+        <w:t>该区域默认最大容量为5。</w:t>
       </w:r>
     </w:p>
     <w:p>
@@ -1056,54 +1124,60 @@
         <w:rPr>
           <w:rFonts w:hint="eastAsia"/>
         </w:rPr>
+        <w:t>战利品区</w:t>
+      </w:r>
+    </w:p>
+    <w:p>
+      <w:pPr>
+        <w:rPr>
+          <w:rFonts w:hint="eastAsia"/>
+        </w:rPr>
+      </w:pPr>
+      <w:r>
+        <w:tab/>
+      </w:r>
+      <w:r>
+        <w:rPr>
+          <w:rFonts w:hint="eastAsia"/>
+        </w:rPr>
+        <w:t>战利品区用于</w:t>
+      </w:r>
+      <w:r>
+        <w:rPr>
+          <w:rFonts w:hint="eastAsia"/>
+        </w:rPr>
+        <w:t>放置</w:t>
+      </w:r>
+      <w:r>
+        <w:rPr>
+          <w:rFonts w:hint="eastAsia"/>
+        </w:rPr>
+        <w:t>战利品牌。战利品区</w:t>
+      </w:r>
+      <w:r>
+        <w:rPr>
+          <w:rFonts w:hint="eastAsia"/>
+        </w:rPr>
+        <w:t>的容量有限制</w:t>
+      </w:r>
+      <w:r>
+        <w:rPr>
+          <w:rFonts w:hint="eastAsia"/>
+        </w:rPr>
+        <w:t>，超出限制时，需要弃置</w:t>
+      </w:r>
+      <w:r>
+        <w:rPr>
+          <w:rFonts w:hint="eastAsia"/>
+        </w:rPr>
+        <w:t>将</w:t>
+      </w:r>
+      <w:r>
+        <w:rPr>
+          <w:rFonts w:hint="eastAsia"/>
+        </w:rPr>
         <w:lastRenderedPageBreak/>
-        <w:t>战利品区</w:t>
-      </w:r>
-    </w:p>
-    <w:p>
-      <w:pPr>
-        <w:rPr>
-          <w:rFonts w:hint="eastAsia"/>
-        </w:rPr>
-      </w:pPr>
-      <w:r>
-        <w:tab/>
-      </w:r>
-      <w:r>
-        <w:rPr>
-          <w:rFonts w:hint="eastAsia"/>
-        </w:rPr>
-        <w:t>战利品区用于</w:t>
-      </w:r>
-      <w:r>
-        <w:rPr>
-          <w:rFonts w:hint="eastAsia"/>
-        </w:rPr>
-        <w:t>放置</w:t>
-      </w:r>
-      <w:r>
-        <w:rPr>
-          <w:rFonts w:hint="eastAsia"/>
-        </w:rPr>
-        <w:t>战利品牌。战利品区</w:t>
-      </w:r>
-      <w:r>
-        <w:rPr>
-          <w:rFonts w:hint="eastAsia"/>
-        </w:rPr>
-        <w:t>的容量有限制</w:t>
-      </w:r>
-      <w:r>
-        <w:rPr>
-          <w:rFonts w:hint="eastAsia"/>
-        </w:rPr>
-        <w:t>，超出限制时，需要弃置</w:t>
-      </w:r>
-      <w:r>
-        <w:rPr>
-          <w:rFonts w:hint="eastAsia"/>
-        </w:rPr>
-        <w:t>将相应数量的原有战利品牌</w:t>
+        <w:t>相应数量的原有战利品牌</w:t>
       </w:r>
       <w:r>
         <w:rPr>
@@ -1907,39 +1981,45 @@
         <w:rPr>
           <w:rFonts w:hint="eastAsia"/>
         </w:rPr>
+        <w:t>遗物牌堆的</w:t>
+      </w:r>
+      <w:proofErr w:type="gramEnd"/>
+      <w:r>
+        <w:rPr>
+          <w:rFonts w:hint="eastAsia"/>
+        </w:rPr>
+        <w:t>牌</w:t>
+      </w:r>
+    </w:p>
+    <w:p>
+      <w:pPr>
+        <w:rPr>
+          <w:rFonts w:hint="eastAsia"/>
+        </w:rPr>
+      </w:pPr>
+      <w:r>
+        <w:tab/>
+      </w:r>
+      <w:proofErr w:type="gramStart"/>
+      <w:r>
+        <w:rPr>
+          <w:rFonts w:hint="eastAsia"/>
+        </w:rPr>
+        <w:t>遗物牌右上角</w:t>
+      </w:r>
+      <w:proofErr w:type="gramEnd"/>
+      <w:r>
+        <w:rPr>
+          <w:rFonts w:hint="eastAsia"/>
+        </w:rPr>
+        <w:t>的点数表示使用该道具需要支付的道具点数。部分遗物牌牌名下方</w:t>
+      </w:r>
+      <w:r>
+        <w:rPr>
+          <w:rFonts w:hint="eastAsia"/>
+        </w:rPr>
         <w:lastRenderedPageBreak/>
-        <w:t>遗物牌堆的</w:t>
-      </w:r>
-      <w:proofErr w:type="gramEnd"/>
-      <w:r>
-        <w:rPr>
-          <w:rFonts w:hint="eastAsia"/>
-        </w:rPr>
-        <w:t>牌</w:t>
-      </w:r>
-    </w:p>
-    <w:p>
-      <w:pPr>
-        <w:rPr>
-          <w:rFonts w:hint="eastAsia"/>
-        </w:rPr>
-      </w:pPr>
-      <w:r>
-        <w:tab/>
-      </w:r>
-      <w:proofErr w:type="gramStart"/>
-      <w:r>
-        <w:rPr>
-          <w:rFonts w:hint="eastAsia"/>
-        </w:rPr>
-        <w:t>遗物牌右上角</w:t>
-      </w:r>
-      <w:proofErr w:type="gramEnd"/>
-      <w:r>
-        <w:rPr>
-          <w:rFonts w:hint="eastAsia"/>
-        </w:rPr>
-        <w:t>的点数表示使用该道具需要支付的道具点数。部分遗物牌牌名下方有标签标注其类型，用于相应部分限定道具</w:t>
+        <w:t>有标签标注其类型，用于相应部分限定道具</w:t>
       </w:r>
       <w:proofErr w:type="gramStart"/>
       <w:r>
@@ -2538,13 +2618,61 @@
         <w:rPr>
           <w:rFonts w:hint="eastAsia"/>
         </w:rPr>
-        <w:t>初始拥有3</w:t>
-      </w:r>
-      <w:r>
-        <w:rPr>
-          <w:rFonts w:hint="eastAsia"/>
-        </w:rPr>
-        <w:t>IP和</w:t>
+        <w:t>初始拥有</w:t>
+      </w:r>
+      <w:r>
+        <w:rPr>
+          <w:rFonts w:hint="eastAsia"/>
+        </w:rPr>
+        <w:t>3</w:t>
+      </w:r>
+      <w:r>
+        <w:rPr>
+          <w:rFonts w:hint="eastAsia"/>
+        </w:rPr>
+        <w:t>IP</w:t>
+      </w:r>
+      <w:r>
+        <w:rPr>
+          <w:rFonts w:hint="eastAsia"/>
+        </w:rPr>
+        <w:t>。</w:t>
+      </w:r>
+    </w:p>
+    <w:p>
+      <w:pPr>
+        <w:rPr>
+          <w:rFonts w:hint="eastAsia"/>
+        </w:rPr>
+      </w:pPr>
+      <w:r>
+        <w:tab/>
+      </w:r>
+      <w:r>
+        <w:rPr>
+          <w:rFonts w:hint="eastAsia"/>
+        </w:rPr>
+        <w:t>翻开</w:t>
+      </w:r>
+      <w:proofErr w:type="gramStart"/>
+      <w:r>
+        <w:rPr>
+          <w:rFonts w:hint="eastAsia"/>
+        </w:rPr>
+        <w:t>遗物牌堆顶</w:t>
+      </w:r>
+      <w:proofErr w:type="gramEnd"/>
+      <w:r>
+        <w:rPr>
+          <w:rFonts w:hint="eastAsia"/>
+        </w:rPr>
+        <w:t>5</w:t>
+      </w:r>
+      <w:r>
+        <w:rPr>
+          <w:rFonts w:hint="eastAsia"/>
+        </w:rPr>
+        <w:t>张牌，选</w:t>
       </w:r>
       <w:r>
         <w:rPr>
@@ -2556,7 +2684,37 @@
         <w:rPr>
           <w:rFonts w:hint="eastAsia"/>
         </w:rPr>
-        <w:t>GP</w:t>
+        <w:t>张</w:t>
+      </w:r>
+      <w:r>
+        <w:rPr>
+          <w:rFonts w:hint="eastAsia"/>
+        </w:rPr>
+        <w:t>获得，</w:t>
+      </w:r>
+      <w:r>
+        <w:rPr>
+          <w:rFonts w:hint="eastAsia"/>
+        </w:rPr>
+        <w:t>作为玩家的初始遗物</w:t>
+      </w:r>
+      <w:r>
+        <w:rPr>
+          <w:rFonts w:hint="eastAsia"/>
+        </w:rPr>
+        <w:t>，其余</w:t>
+      </w:r>
+      <w:r>
+        <w:rPr>
+          <w:rFonts w:hint="eastAsia"/>
+        </w:rPr>
+        <w:t>遗物牌</w:t>
+      </w:r>
+      <w:r>
+        <w:rPr>
+          <w:rFonts w:hint="eastAsia"/>
+        </w:rPr>
+        <w:t>洗回遗物牌堆</w:t>
       </w:r>
       <w:r>
         <w:rPr>
@@ -2566,11 +2724,6 @@
       </w:r>
     </w:p>
     <w:p>
-      <w:pPr>
-        <w:rPr>
-          <w:rFonts w:hint="eastAsia"/>
-        </w:rPr>
-      </w:pPr>
       <w:r>
         <w:tab/>
       </w:r>
@@ -2578,75 +2731,37 @@
         <w:rPr>
           <w:rFonts w:hint="eastAsia"/>
         </w:rPr>
-        <w:t>翻开</w:t>
-      </w:r>
-      <w:proofErr w:type="gramStart"/>
-      <w:r>
-        <w:rPr>
-          <w:rFonts w:hint="eastAsia"/>
-        </w:rPr>
-        <w:t>遗物牌堆顶</w:t>
-      </w:r>
-      <w:proofErr w:type="gramEnd"/>
-      <w:r>
-        <w:rPr>
-          <w:rFonts w:hint="eastAsia"/>
-        </w:rPr>
-        <w:t>5</w:t>
-      </w:r>
-      <w:r>
-        <w:rPr>
-          <w:rFonts w:hint="eastAsia"/>
-        </w:rPr>
-        <w:t>张牌，选</w:t>
-      </w:r>
-      <w:r>
-        <w:rPr>
-          <w:rFonts w:hint="eastAsia"/>
-        </w:rPr>
-        <w:t>1</w:t>
-      </w:r>
-      <w:r>
-        <w:rPr>
-          <w:rFonts w:hint="eastAsia"/>
-        </w:rPr>
-        <w:t>张</w:t>
-      </w:r>
-      <w:r>
-        <w:rPr>
-          <w:rFonts w:hint="eastAsia"/>
-        </w:rPr>
-        <w:t>获得，</w:t>
-      </w:r>
-      <w:r>
-        <w:rPr>
-          <w:rFonts w:hint="eastAsia"/>
-        </w:rPr>
-        <w:t>作为玩家的初始遗物</w:t>
-      </w:r>
-      <w:r>
-        <w:rPr>
-          <w:rFonts w:hint="eastAsia"/>
-        </w:rPr>
-        <w:t>，其余</w:t>
-      </w:r>
-      <w:r>
-        <w:rPr>
-          <w:rFonts w:hint="eastAsia"/>
-        </w:rPr>
-        <w:t>遗物牌</w:t>
-      </w:r>
-      <w:r>
-        <w:rPr>
-          <w:rFonts w:hint="eastAsia"/>
-        </w:rPr>
-        <w:t>洗回遗物牌堆</w:t>
-      </w:r>
-      <w:r>
-        <w:rPr>
-          <w:rFonts w:hint="eastAsia"/>
-        </w:rPr>
-        <w:t>。</w:t>
+        <w:t>从升级</w:t>
+      </w:r>
+      <w:proofErr w:type="gramStart"/>
+      <w:r>
+        <w:rPr>
+          <w:rFonts w:hint="eastAsia"/>
+        </w:rPr>
+        <w:t>牌堆发</w:t>
+      </w:r>
+      <w:proofErr w:type="gramEnd"/>
+      <w:r>
+        <w:rPr>
+          <w:rFonts w:hint="eastAsia"/>
+        </w:rPr>
+        <w:t>5张牌到备选升级牌区。</w:t>
+      </w:r>
+    </w:p>
+    <w:p>
+      <w:pPr>
+        <w:rPr>
+          <w:rFonts w:hint="eastAsia"/>
+        </w:rPr>
+      </w:pPr>
+      <w:r>
+        <w:tab/>
+      </w:r>
+      <w:r>
+        <w:rPr>
+          <w:rFonts w:hint="eastAsia"/>
+        </w:rPr>
+        <w:t>翻开1张地城牌，作为本次游戏的</w:t>
       </w:r>
     </w:p>
     <w:p>
@@ -3327,7 +3442,19 @@
         <w:rPr>
           <w:rFonts w:hint="eastAsia"/>
         </w:rPr>
-        <w:t>房间区每行的遭遇牌</w:t>
+        <w:t>房间区每</w:t>
+      </w:r>
+      <w:r>
+        <w:rPr>
+          <w:rFonts w:hint="eastAsia"/>
+        </w:rPr>
+        <w:t>个有牌的</w:t>
+      </w:r>
+      <w:r>
+        <w:rPr>
+          <w:rFonts w:hint="eastAsia"/>
+        </w:rPr>
+        <w:t>行的遭遇牌</w:t>
       </w:r>
       <w:proofErr w:type="gramStart"/>
       <w:r>
@@ -3355,7 +3482,19 @@
         <w:rPr>
           <w:rFonts w:hint="eastAsia"/>
         </w:rPr>
-        <w:t>房间区每列的遭遇牌</w:t>
+        <w:t>房间区每</w:t>
+      </w:r>
+      <w:r>
+        <w:rPr>
+          <w:rFonts w:hint="eastAsia"/>
+        </w:rPr>
+        <w:t>个有牌的</w:t>
+      </w:r>
+      <w:r>
+        <w:rPr>
+          <w:rFonts w:hint="eastAsia"/>
+        </w:rPr>
+        <w:t>列的遭遇牌</w:t>
       </w:r>
       <w:proofErr w:type="gramStart"/>
       <w:r>
@@ -4189,7 +4328,31 @@
         <w:rPr>
           <w:rFonts w:hint="eastAsia"/>
         </w:rPr>
-        <w:t>玩家回复1生命值。</w:t>
+        <w:t>玩家回复</w:t>
+      </w:r>
+      <w:r>
+        <w:rPr>
+          <w:rFonts w:hint="eastAsia"/>
+        </w:rPr>
+        <w:t>已损失</w:t>
+      </w:r>
+      <w:r>
+        <w:rPr>
+          <w:rFonts w:hint="eastAsia"/>
+        </w:rPr>
+        <w:t>生命值</w:t>
+      </w:r>
+      <w:r>
+        <w:rPr>
+          <w:rFonts w:hint="eastAsia"/>
+        </w:rPr>
+        <w:t>的一半，向上取整</w:t>
+      </w:r>
+      <w:r>
+        <w:rPr>
+          <w:rFonts w:hint="eastAsia"/>
+        </w:rPr>
+        <w:t>。</w:t>
       </w:r>
     </w:p>
     <w:p>
@@ -4259,7 +4422,45 @@
         <w:rPr>
           <w:rFonts w:hint="eastAsia"/>
         </w:rPr>
-        <w:t>将地下城深度计数加1，将房间的高度和宽度中更小的那一个加1。</w:t>
+        <w:t>将地下城深度计数加1</w:t>
+      </w:r>
+      <w:r>
+        <w:rPr>
+          <w:rFonts w:hint="eastAsia"/>
+        </w:rPr>
+        <w:t>，并</w:t>
+      </w:r>
+      <w:r>
+        <w:rPr>
+          <w:rFonts w:hint="eastAsia"/>
+        </w:rPr>
+        <w:t>执行</w:t>
+      </w:r>
+      <w:r>
+        <w:rPr>
+          <w:rFonts w:hint="eastAsia"/>
+        </w:rPr>
+        <w:t>当前</w:t>
+      </w:r>
+      <w:proofErr w:type="gramStart"/>
+      <w:r>
+        <w:rPr>
+          <w:rFonts w:hint="eastAsia"/>
+        </w:rPr>
+        <w:t>地城牌</w:t>
+      </w:r>
+      <w:r>
+        <w:rPr>
+          <w:rFonts w:hint="eastAsia"/>
+        </w:rPr>
+        <w:t>在</w:t>
+      </w:r>
+      <w:proofErr w:type="gramEnd"/>
+      <w:r>
+        <w:rPr>
+          <w:rFonts w:hint="eastAsia"/>
+        </w:rPr>
+        <w:t>对应深度的效果。</w:t>
       </w:r>
     </w:p>
     <w:p>
@@ -4293,211 +4494,258 @@
         <w:rPr>
           <w:rFonts w:hint="eastAsia"/>
         </w:rPr>
+        <w:t>执行如下步骤：</w:t>
+      </w:r>
+    </w:p>
+    <w:p>
+      <w:pPr>
+        <w:pStyle w:val="a9"/>
+        <w:numPr>
+          <w:ilvl w:val="0"/>
+          <w:numId w:val="11"/>
+        </w:numPr>
+        <w:rPr>
+          <w:rFonts w:hint="eastAsia"/>
+        </w:rPr>
+      </w:pPr>
+      <w:r>
+        <w:rPr>
+          <w:rFonts w:hint="eastAsia"/>
+        </w:rPr>
+        <w:t>依次</w:t>
+      </w:r>
+      <w:r>
+        <w:rPr>
+          <w:rFonts w:hint="eastAsia"/>
+        </w:rPr>
+        <w:t>结算</w:t>
+      </w:r>
+      <w:r>
+        <w:rPr>
+          <w:rFonts w:hint="eastAsia"/>
+        </w:rPr>
+        <w:t>场上</w:t>
+      </w:r>
+      <w:r>
+        <w:rPr>
+          <w:rFonts w:hint="eastAsia"/>
+        </w:rPr>
+        <w:t>所有牌的回合结束时效果，顺序如下：先结算房间区，后结算备战区；区域内部从上到下，从左到右；槽</w:t>
+      </w:r>
+      <w:proofErr w:type="gramStart"/>
+      <w:r>
+        <w:rPr>
+          <w:rFonts w:hint="eastAsia"/>
+        </w:rPr>
+        <w:t>位内部</w:t>
+      </w:r>
+      <w:proofErr w:type="gramEnd"/>
+      <w:r>
+        <w:rPr>
+          <w:rFonts w:hint="eastAsia"/>
+        </w:rPr>
+        <w:t>从左到右。</w:t>
+      </w:r>
+      <w:r>
+        <w:rPr>
+          <w:rFonts w:hint="eastAsia"/>
+        </w:rPr>
+        <w:t>横置的牌</w:t>
+      </w:r>
+      <w:r>
+        <w:rPr>
+          <w:rFonts w:hint="eastAsia"/>
+        </w:rPr>
+        <w:t>不结算效果</w:t>
+      </w:r>
+      <w:r>
+        <w:rPr>
+          <w:rFonts w:hint="eastAsia"/>
+        </w:rPr>
+        <w:t>。</w:t>
+      </w:r>
+    </w:p>
+    <w:p>
+      <w:pPr>
+        <w:pStyle w:val="a9"/>
+        <w:numPr>
+          <w:ilvl w:val="0"/>
+          <w:numId w:val="11"/>
+        </w:numPr>
+        <w:rPr>
+          <w:rFonts w:hint="eastAsia"/>
+        </w:rPr>
+      </w:pPr>
+      <w:r>
+        <w:rPr>
+          <w:rFonts w:hint="eastAsia"/>
+        </w:rPr>
+        <w:t>依次将场上横置的牌复位，顺序与结算回合结束时的顺序一致。</w:t>
+      </w:r>
+    </w:p>
+    <w:p>
+      <w:pPr>
+        <w:pStyle w:val="a9"/>
+        <w:numPr>
+          <w:ilvl w:val="0"/>
+          <w:numId w:val="11"/>
+        </w:numPr>
+        <w:rPr>
+          <w:rFonts w:hint="eastAsia"/>
+        </w:rPr>
+      </w:pPr>
+      <w:r>
+        <w:rPr>
+          <w:rFonts w:hint="eastAsia"/>
+        </w:rPr>
+        <w:t>按从左到右的顺序，</w:t>
+      </w:r>
+      <w:r>
+        <w:rPr>
+          <w:rFonts w:hint="eastAsia"/>
+        </w:rPr>
+        <w:t>依次将遗物区横置的遗物牌复位。</w:t>
+      </w:r>
+    </w:p>
+    <w:p>
+      <w:pPr>
+        <w:pStyle w:val="3"/>
+        <w:rPr>
+          <w:rFonts w:hint="eastAsia"/>
+        </w:rPr>
+      </w:pPr>
+      <w:r>
+        <w:rPr>
+          <w:rFonts w:hint="eastAsia"/>
+        </w:rPr>
+        <w:t>游戏</w:t>
+      </w:r>
+      <w:r>
+        <w:rPr>
+          <w:rFonts w:hint="eastAsia"/>
+        </w:rPr>
+        <w:t>结束</w:t>
+      </w:r>
+    </w:p>
+    <w:p>
+      <w:pPr>
+        <w:rPr>
+          <w:rFonts w:hint="eastAsia"/>
+        </w:rPr>
+      </w:pPr>
+      <w:r>
+        <w:tab/>
+      </w:r>
+      <w:r>
+        <w:rPr>
+          <w:rFonts w:hint="eastAsia"/>
+        </w:rPr>
+        <w:t>当玩家</w:t>
+      </w:r>
+      <w:r>
+        <w:rPr>
+          <w:rFonts w:hint="eastAsia"/>
+        </w:rPr>
+        <w:t>生命值</w:t>
+      </w:r>
+      <w:r>
+        <w:rPr>
+          <w:rFonts w:hint="eastAsia"/>
+        </w:rPr>
+        <w:t>归零</w:t>
+      </w:r>
+      <w:r>
+        <w:rPr>
+          <w:rFonts w:hint="eastAsia"/>
+        </w:rPr>
+        <w:t>时</w:t>
+      </w:r>
+      <w:r>
+        <w:rPr>
+          <w:rFonts w:hint="eastAsia"/>
+        </w:rPr>
+        <w:t>，游戏</w:t>
+      </w:r>
+      <w:r>
+        <w:rPr>
+          <w:rFonts w:hint="eastAsia"/>
+        </w:rPr>
+        <w:t>提前</w:t>
+      </w:r>
+      <w:r>
+        <w:rPr>
+          <w:rFonts w:hint="eastAsia"/>
+        </w:rPr>
+        <w:t>结束，玩家失败。</w:t>
+      </w:r>
+    </w:p>
+    <w:p>
+      <w:pPr>
+        <w:ind w:firstLine="420"/>
+        <w:rPr>
+          <w:rFonts w:hint="eastAsia"/>
+        </w:rPr>
+      </w:pPr>
+      <w:r>
+        <w:rPr>
+          <w:rFonts w:hint="eastAsia"/>
+        </w:rPr>
+        <w:t>当</w:t>
+      </w:r>
+      <w:r>
+        <w:rPr>
+          <w:rFonts w:hint="eastAsia"/>
+        </w:rPr>
+        <w:t>地下城深度达到上限值</w:t>
+      </w:r>
+      <w:r>
+        <w:rPr>
+          <w:rFonts w:hint="eastAsia"/>
+        </w:rPr>
+        <w:t>3</w:t>
+      </w:r>
+      <w:r>
+        <w:rPr>
+          <w:rFonts w:hint="eastAsia"/>
+        </w:rPr>
+        <w:t>后</w:t>
+      </w:r>
+      <w:r>
+        <w:rPr>
+          <w:rFonts w:hint="eastAsia"/>
+        </w:rPr>
         <w:t>，</w:t>
       </w:r>
       <w:r>
         <w:rPr>
           <w:rFonts w:hint="eastAsia"/>
         </w:rPr>
-        <w:t>依次</w:t>
-      </w:r>
-      <w:r>
-        <w:rPr>
-          <w:rFonts w:hint="eastAsia"/>
-        </w:rPr>
-        <w:t>结算</w:t>
-      </w:r>
-      <w:r>
-        <w:rPr>
-          <w:rFonts w:hint="eastAsia"/>
-        </w:rPr>
-        <w:t>场上</w:t>
-      </w:r>
-      <w:r>
-        <w:rPr>
-          <w:rFonts w:hint="eastAsia"/>
-        </w:rPr>
-        <w:t>所有牌的回合结束时效果，顺序如下：先结算房间区，后结算备战区；区域内部从上到下，从左到右；槽</w:t>
-      </w:r>
-      <w:proofErr w:type="gramStart"/>
-      <w:r>
-        <w:rPr>
-          <w:rFonts w:hint="eastAsia"/>
-        </w:rPr>
-        <w:t>位内部</w:t>
-      </w:r>
-      <w:proofErr w:type="gramEnd"/>
-      <w:r>
-        <w:rPr>
-          <w:rFonts w:hint="eastAsia"/>
-        </w:rPr>
-        <w:t>从左到右。</w:t>
-      </w:r>
-      <w:r>
-        <w:rPr>
-          <w:rFonts w:hint="eastAsia"/>
-        </w:rPr>
-        <w:t>横置的牌</w:t>
-      </w:r>
-      <w:r>
-        <w:rPr>
-          <w:rFonts w:hint="eastAsia"/>
-        </w:rPr>
-        <w:t>不结算效果</w:t>
-      </w:r>
-      <w:r>
-        <w:rPr>
-          <w:rFonts w:hint="eastAsia"/>
-        </w:rPr>
-        <w:t>。</w:t>
-      </w:r>
-    </w:p>
-    <w:p>
-      <w:pPr>
-        <w:ind w:firstLine="420"/>
-        <w:rPr>
-          <w:rFonts w:hint="eastAsia"/>
-        </w:rPr>
-      </w:pPr>
-      <w:r>
-        <w:rPr>
-          <w:rFonts w:hint="eastAsia"/>
-        </w:rPr>
-        <w:t>这之后，依次将场上横置的牌复位，顺序与结算回合结束时的顺序一致。</w:t>
-      </w:r>
-    </w:p>
-    <w:p>
-      <w:pPr>
-        <w:pStyle w:val="3"/>
-        <w:rPr>
-          <w:rFonts w:hint="eastAsia"/>
-        </w:rPr>
-      </w:pPr>
-      <w:r>
-        <w:rPr>
-          <w:rFonts w:hint="eastAsia"/>
-        </w:rPr>
-        <w:t>游戏</w:t>
-      </w:r>
-      <w:r>
-        <w:rPr>
-          <w:rFonts w:hint="eastAsia"/>
-        </w:rPr>
-        <w:t>结束</w:t>
-      </w:r>
-    </w:p>
-    <w:p>
-      <w:pPr>
-        <w:rPr>
-          <w:rFonts w:hint="eastAsia"/>
-        </w:rPr>
-      </w:pPr>
-      <w:r>
-        <w:tab/>
-      </w:r>
-      <w:r>
-        <w:rPr>
-          <w:rFonts w:hint="eastAsia"/>
-        </w:rPr>
-        <w:t>当玩家</w:t>
-      </w:r>
-      <w:r>
-        <w:rPr>
-          <w:rFonts w:hint="eastAsia"/>
-        </w:rPr>
-        <w:t>生命值</w:t>
-      </w:r>
-      <w:r>
-        <w:rPr>
-          <w:rFonts w:hint="eastAsia"/>
-        </w:rPr>
-        <w:t>归零</w:t>
-      </w:r>
-      <w:r>
-        <w:rPr>
-          <w:rFonts w:hint="eastAsia"/>
-        </w:rPr>
-        <w:t>时</w:t>
-      </w:r>
-      <w:r>
-        <w:rPr>
-          <w:rFonts w:hint="eastAsia"/>
-        </w:rPr>
-        <w:t>，游戏</w:t>
-      </w:r>
-      <w:r>
-        <w:rPr>
-          <w:rFonts w:hint="eastAsia"/>
-        </w:rPr>
-        <w:t>提前</w:t>
-      </w:r>
-      <w:r>
-        <w:rPr>
-          <w:rFonts w:hint="eastAsia"/>
-        </w:rPr>
-        <w:t>结束，玩家失败。</w:t>
-      </w:r>
-    </w:p>
-    <w:p>
-      <w:pPr>
-        <w:ind w:firstLine="420"/>
-        <w:rPr>
-          <w:rFonts w:hint="eastAsia"/>
-        </w:rPr>
-      </w:pPr>
-      <w:r>
-        <w:rPr>
-          <w:rFonts w:hint="eastAsia"/>
-        </w:rPr>
-        <w:t>当</w:t>
-      </w:r>
-      <w:r>
-        <w:rPr>
-          <w:rFonts w:hint="eastAsia"/>
-        </w:rPr>
-        <w:t>地下城深度达到上限值</w:t>
-      </w:r>
-      <w:r>
-        <w:rPr>
-          <w:rFonts w:hint="eastAsia"/>
-        </w:rPr>
-        <w:t>3</w:t>
-      </w:r>
-      <w:r>
-        <w:rPr>
-          <w:rFonts w:hint="eastAsia"/>
-        </w:rPr>
-        <w:t>后</w:t>
-      </w:r>
-      <w:r>
-        <w:rPr>
-          <w:rFonts w:hint="eastAsia"/>
-        </w:rPr>
-        <w:t>，</w:t>
-      </w:r>
-      <w:r>
-        <w:rPr>
-          <w:rFonts w:hint="eastAsia"/>
-        </w:rPr>
         <w:t>玩家</w:t>
       </w:r>
       <w:r>
         <w:rPr>
           <w:rFonts w:hint="eastAsia"/>
         </w:rPr>
-        <w:t>需要</w:t>
-      </w:r>
-      <w:r>
-        <w:rPr>
-          <w:rFonts w:hint="eastAsia"/>
-        </w:rPr>
-        <w:t>触发</w:t>
-      </w:r>
-      <w:r>
-        <w:rPr>
-          <w:rFonts w:hint="eastAsia"/>
-        </w:rPr>
-        <w:t>，并根据玩家面板的</w:t>
+        <w:t>再次</w:t>
+      </w:r>
+      <w:r>
+        <w:rPr>
+          <w:rFonts w:hint="eastAsia"/>
+        </w:rPr>
+        <w:t>成功下层时，游戏胜利</w:t>
+      </w:r>
+      <w:r>
+        <w:rPr>
+          <w:rFonts w:hint="eastAsia"/>
+        </w:rPr>
+        <w:t>，根据玩家面板</w:t>
+      </w:r>
+      <w:r>
+        <w:rPr>
+          <w:rFonts w:hint="eastAsia"/>
+        </w:rPr>
+        <w:lastRenderedPageBreak/>
+        <w:t>的</w:t>
       </w:r>
       <w:r>
         <w:rPr>
@@ -4536,8 +4784,678 @@
         <w:rPr>
           <w:rFonts w:hint="eastAsia"/>
         </w:rPr>
+        <w:t>用语</w:t>
+      </w:r>
+    </w:p>
+    <w:p>
+      <w:pPr>
+        <w:pStyle w:val="3"/>
+        <w:rPr>
+          <w:rFonts w:hint="eastAsia"/>
+        </w:rPr>
+      </w:pPr>
+      <w:r>
+        <w:rPr>
+          <w:rFonts w:hint="eastAsia"/>
+        </w:rPr>
+        <w:t>重抽</w:t>
+      </w:r>
+    </w:p>
+    <w:p>
+      <w:pPr>
+        <w:rPr>
+          <w:rFonts w:hint="eastAsia"/>
+        </w:rPr>
+      </w:pPr>
+      <w:r>
+        <w:tab/>
+      </w:r>
+      <w:r>
+        <w:rPr>
+          <w:rFonts w:hint="eastAsia"/>
+        </w:rPr>
+        <w:t>指将1张牌放回其来源牌堆，</w:t>
+      </w:r>
+      <w:r>
+        <w:rPr>
+          <w:rFonts w:hint="eastAsia"/>
+        </w:rPr>
+        <w:t>洗牌后再</w:t>
+      </w:r>
+      <w:r>
+        <w:rPr>
+          <w:rFonts w:hint="eastAsia"/>
+        </w:rPr>
+        <w:t>从来源</w:t>
+      </w:r>
+      <w:proofErr w:type="gramStart"/>
+      <w:r>
+        <w:rPr>
+          <w:rFonts w:hint="eastAsia"/>
+        </w:rPr>
+        <w:t>牌堆抽另</w:t>
+      </w:r>
+      <w:proofErr w:type="gramEnd"/>
+      <w:r>
+        <w:rPr>
+          <w:rFonts w:hint="eastAsia"/>
+        </w:rPr>
+        <w:t>1张牌替代那张牌。</w:t>
+      </w:r>
+      <w:proofErr w:type="gramStart"/>
+      <w:r>
+        <w:rPr>
+          <w:rFonts w:hint="eastAsia"/>
+        </w:rPr>
+        <w:t>来源牌堆没有</w:t>
+      </w:r>
+      <w:proofErr w:type="gramEnd"/>
+      <w:r>
+        <w:rPr>
+          <w:rFonts w:hint="eastAsia"/>
+        </w:rPr>
+        <w:t>牌的情况下，不能重抽。</w:t>
+      </w:r>
+    </w:p>
+    <w:p>
+      <w:pPr>
+        <w:pStyle w:val="3"/>
+        <w:rPr>
+          <w:rFonts w:hint="eastAsia"/>
+        </w:rPr>
+      </w:pPr>
+      <w:r>
+        <w:rPr>
+          <w:rFonts w:hint="eastAsia"/>
+        </w:rPr>
+        <w:t>翻</w:t>
+      </w:r>
+      <w:r>
+        <w:rPr>
+          <w:rFonts w:hint="eastAsia"/>
+        </w:rPr>
+        <w:t>选</w:t>
+      </w:r>
+    </w:p>
+    <w:p>
+      <w:pPr>
+        <w:rPr>
+          <w:rFonts w:hint="eastAsia"/>
+        </w:rPr>
+      </w:pPr>
+      <w:r>
+        <w:tab/>
+      </w:r>
+      <w:r>
+        <w:rPr>
+          <w:rFonts w:hint="eastAsia"/>
+        </w:rPr>
+        <w:t>指从牌堆中翻开x张牌，从中选y张。</w:t>
+      </w:r>
+      <w:r>
+        <w:rPr>
+          <w:rFonts w:hint="eastAsia"/>
+        </w:rPr>
+        <w:t>规则或效果文本要求玩家从</w:t>
+      </w:r>
+      <w:proofErr w:type="gramStart"/>
+      <w:r>
+        <w:rPr>
+          <w:rFonts w:hint="eastAsia"/>
+        </w:rPr>
+        <w:t>某个牌堆</w:t>
+      </w:r>
+      <w:r>
+        <w:rPr>
+          <w:rFonts w:hint="eastAsia"/>
+        </w:rPr>
+        <w:t>选</w:t>
+      </w:r>
+      <w:r>
+        <w:rPr>
+          <w:rFonts w:hint="eastAsia"/>
+        </w:rPr>
+        <w:t>时</w:t>
+      </w:r>
+      <w:proofErr w:type="gramEnd"/>
+      <w:r>
+        <w:rPr>
+          <w:rFonts w:hint="eastAsia"/>
+        </w:rPr>
+        <w:t>，如果没有额外的</w:t>
+      </w:r>
+      <w:r>
+        <w:rPr>
+          <w:rFonts w:hint="eastAsia"/>
+        </w:rPr>
+        <w:t>说明，则</w:t>
+      </w:r>
+      <w:r>
+        <w:rPr>
+          <w:rFonts w:hint="eastAsia"/>
+        </w:rPr>
+        <w:t>没有被选中的</w:t>
+      </w:r>
+      <w:proofErr w:type="gramStart"/>
+      <w:r>
+        <w:rPr>
+          <w:rFonts w:hint="eastAsia"/>
+        </w:rPr>
+        <w:t>牌根据牌堆作</w:t>
+      </w:r>
+      <w:proofErr w:type="gramEnd"/>
+      <w:r>
+        <w:rPr>
+          <w:rFonts w:hint="eastAsia"/>
+        </w:rPr>
+        <w:t>以下处理：如果是从主牌堆翻牌</w:t>
+      </w:r>
+      <w:r>
+        <w:rPr>
+          <w:rFonts w:hint="eastAsia"/>
+        </w:rPr>
+        <w:t>，没有选中的牌</w:t>
+      </w:r>
+      <w:r>
+        <w:rPr>
+          <w:rFonts w:hint="eastAsia"/>
+        </w:rPr>
+        <w:t>依次</w:t>
+      </w:r>
+      <w:r>
+        <w:rPr>
+          <w:rFonts w:hint="eastAsia"/>
+        </w:rPr>
+        <w:t>送去翻牌玩家的</w:t>
+      </w:r>
+      <w:proofErr w:type="gramStart"/>
+      <w:r>
+        <w:rPr>
+          <w:rFonts w:hint="eastAsia"/>
+        </w:rPr>
+        <w:t>弃牌堆</w:t>
+      </w:r>
+      <w:proofErr w:type="gramEnd"/>
+      <w:r>
+        <w:rPr>
+          <w:rFonts w:hint="eastAsia"/>
+        </w:rPr>
+        <w:t>；如果是从</w:t>
+      </w:r>
+      <w:proofErr w:type="gramStart"/>
+      <w:r>
+        <w:rPr>
+          <w:rFonts w:hint="eastAsia"/>
+        </w:rPr>
+        <w:t>遭遇牌堆翻牌</w:t>
+      </w:r>
+      <w:proofErr w:type="gramEnd"/>
+      <w:r>
+        <w:rPr>
+          <w:rFonts w:hint="eastAsia"/>
+        </w:rPr>
+        <w:t>，没有选中的牌</w:t>
+      </w:r>
+      <w:r>
+        <w:rPr>
+          <w:rFonts w:hint="eastAsia"/>
+        </w:rPr>
+        <w:t>依次</w:t>
+      </w:r>
+      <w:r>
+        <w:rPr>
+          <w:rFonts w:hint="eastAsia"/>
+        </w:rPr>
+        <w:t>送去遭遇</w:t>
+      </w:r>
+      <w:proofErr w:type="gramStart"/>
+      <w:r>
+        <w:rPr>
+          <w:rFonts w:hint="eastAsia"/>
+        </w:rPr>
+        <w:t>牌弃牌堆</w:t>
+      </w:r>
+      <w:proofErr w:type="gramEnd"/>
+      <w:r>
+        <w:rPr>
+          <w:rFonts w:hint="eastAsia"/>
+        </w:rPr>
+        <w:t>；如果是从</w:t>
+      </w:r>
+      <w:proofErr w:type="gramStart"/>
+      <w:r>
+        <w:rPr>
+          <w:rFonts w:hint="eastAsia"/>
+        </w:rPr>
+        <w:t>遗物牌堆翻牌</w:t>
+      </w:r>
+      <w:proofErr w:type="gramEnd"/>
+      <w:r>
+        <w:rPr>
+          <w:rFonts w:hint="eastAsia"/>
+        </w:rPr>
+        <w:t>，没有选中的牌</w:t>
+      </w:r>
+      <w:r>
+        <w:rPr>
+          <w:rFonts w:hint="eastAsia"/>
+        </w:rPr>
+        <w:t>洗回原牌堆</w:t>
+      </w:r>
+      <w:r>
+        <w:rPr>
+          <w:rFonts w:hint="eastAsia"/>
+        </w:rPr>
+        <w:t>。</w:t>
+      </w:r>
+    </w:p>
+    <w:p>
+      <w:pPr>
+        <w:pStyle w:val="3"/>
+        <w:rPr>
+          <w:rFonts w:hint="eastAsia"/>
+        </w:rPr>
+      </w:pPr>
+      <w:r>
+        <w:rPr>
+          <w:rFonts w:hint="eastAsia"/>
+        </w:rPr>
+        <w:t>横置</w:t>
+      </w:r>
+    </w:p>
+    <w:p>
+      <w:pPr>
+        <w:rPr>
+          <w:rFonts w:hint="eastAsia"/>
+        </w:rPr>
+      </w:pPr>
+      <w:r>
+        <w:tab/>
+      </w:r>
+      <w:r>
+        <w:rPr>
+          <w:rFonts w:hint="eastAsia"/>
+        </w:rPr>
+        <w:t>能力牌用横置代表其使用过后的状态，通过</w:t>
+      </w:r>
+      <w:r>
+        <w:rPr>
+          <w:rFonts w:hint="eastAsia"/>
+        </w:rPr>
+        <w:t>重整或部分牌的特殊效果可以使其</w:t>
+      </w:r>
+      <w:r>
+        <w:rPr>
+          <w:rFonts w:hint="eastAsia"/>
+        </w:rPr>
+        <w:t>复位。</w:t>
+      </w:r>
+    </w:p>
+    <w:p>
+      <w:pPr>
+        <w:rPr>
+          <w:rFonts w:hint="eastAsia"/>
+        </w:rPr>
+      </w:pPr>
+      <w:r>
+        <w:tab/>
+      </w:r>
+      <w:r>
+        <w:rPr>
+          <w:rFonts w:hint="eastAsia"/>
+        </w:rPr>
+        <w:t>主牌堆的牌</w:t>
+      </w:r>
+      <w:r>
+        <w:rPr>
+          <w:rFonts w:hint="eastAsia"/>
+        </w:rPr>
+        <w:t>用</w:t>
+      </w:r>
+      <w:r>
+        <w:rPr>
+          <w:rFonts w:hint="eastAsia"/>
+        </w:rPr>
+        <w:t>横置代表其失效时的状态，此时其视为1张点数为1的</w:t>
+      </w:r>
+      <w:r>
+        <w:rPr>
+          <w:rFonts w:hint="eastAsia"/>
+        </w:rPr>
+        <w:t>无效果</w:t>
+      </w:r>
+      <w:r>
+        <w:rPr>
+          <w:rFonts w:hint="eastAsia"/>
+        </w:rPr>
+        <w:t>牌</w:t>
+      </w:r>
+      <w:r>
+        <w:rPr>
+          <w:rFonts w:hint="eastAsia"/>
+        </w:rPr>
+        <w:t>，在回合结束阶段将其复位</w:t>
+      </w:r>
+      <w:r>
+        <w:rPr>
+          <w:rFonts w:hint="eastAsia"/>
+        </w:rPr>
+        <w:t>。</w:t>
+      </w:r>
+    </w:p>
+    <w:p>
+      <w:pPr>
+        <w:pStyle w:val="3"/>
+        <w:rPr>
+          <w:rFonts w:hint="eastAsia"/>
+        </w:rPr>
+      </w:pPr>
+      <w:r>
+        <w:rPr>
+          <w:rFonts w:hint="eastAsia"/>
+        </w:rPr>
+        <w:t>场上</w:t>
+      </w:r>
+    </w:p>
+    <w:p>
+      <w:pPr>
+        <w:rPr>
+          <w:rFonts w:hint="eastAsia"/>
+        </w:rPr>
+      </w:pPr>
+      <w:r>
+        <w:tab/>
+      </w:r>
+      <w:r>
+        <w:rPr>
+          <w:rFonts w:hint="eastAsia"/>
+        </w:rPr>
+        <w:t>场上指房间区以及备战区。</w:t>
+      </w:r>
+    </w:p>
+    <w:p>
+      <w:pPr>
+        <w:pStyle w:val="3"/>
+        <w:rPr>
+          <w:rFonts w:hint="eastAsia"/>
+        </w:rPr>
+      </w:pPr>
+      <w:r>
+        <w:rPr>
+          <w:rFonts w:hint="eastAsia"/>
+        </w:rPr>
+        <w:t>检索</w:t>
+      </w:r>
+    </w:p>
+    <w:p>
+      <w:pPr>
+        <w:rPr>
+          <w:rFonts w:hint="eastAsia"/>
+        </w:rPr>
+      </w:pPr>
+      <w:r>
+        <w:tab/>
+      </w:r>
+      <w:r>
+        <w:rPr>
+          <w:rFonts w:hint="eastAsia"/>
+        </w:rPr>
+        <w:t>从某处</w:t>
+      </w:r>
+      <w:r>
+        <w:rPr>
+          <w:rFonts w:hint="eastAsia"/>
+        </w:rPr>
+        <w:t>选</w:t>
+      </w:r>
+      <w:r>
+        <w:rPr>
+          <w:rFonts w:hint="eastAsia"/>
+        </w:rPr>
+        <w:t>某张牌时，从</w:t>
+      </w:r>
+      <w:proofErr w:type="gramStart"/>
+      <w:r>
+        <w:rPr>
+          <w:rFonts w:hint="eastAsia"/>
+        </w:rPr>
+        <w:t>对应牌堆查找</w:t>
+      </w:r>
+      <w:proofErr w:type="gramEnd"/>
+      <w:r>
+        <w:rPr>
+          <w:rFonts w:hint="eastAsia"/>
+        </w:rPr>
+        <w:t>第1张符合要求的牌，然后洗牌。</w:t>
+      </w:r>
+    </w:p>
+    <w:p>
+      <w:pPr>
+        <w:rPr>
+          <w:rFonts w:hint="eastAsia"/>
+        </w:rPr>
+      </w:pPr>
+      <w:r>
+        <w:tab/>
+      </w:r>
+      <w:r>
+        <w:rPr>
+          <w:rFonts w:hint="eastAsia"/>
+        </w:rPr>
+        <w:t>从某处</w:t>
+      </w:r>
+      <w:r>
+        <w:rPr>
+          <w:rFonts w:hint="eastAsia"/>
+        </w:rPr>
+        <w:t>选前/第</w:t>
+      </w:r>
+      <w:r>
+        <w:rPr>
+          <w:rFonts w:hint="eastAsia"/>
+        </w:rPr>
+        <w:t>X张符合条件的牌时，</w:t>
+      </w:r>
+      <w:proofErr w:type="gramStart"/>
+      <w:r>
+        <w:rPr>
+          <w:rFonts w:hint="eastAsia"/>
+        </w:rPr>
+        <w:t>从牌堆查找</w:t>
+      </w:r>
+      <w:proofErr w:type="gramEnd"/>
+      <w:r>
+        <w:rPr>
+          <w:rFonts w:hint="eastAsia"/>
+        </w:rPr>
+        <w:t>前</w:t>
+      </w:r>
+      <w:r>
+        <w:rPr>
+          <w:rFonts w:hint="eastAsia"/>
+        </w:rPr>
+        <w:t>/第</w:t>
+      </w:r>
+      <w:r>
+        <w:rPr>
+          <w:rFonts w:hint="eastAsia"/>
+        </w:rPr>
+        <w:t>X张符合要求的牌，然后洗牌。</w:t>
+      </w:r>
+    </w:p>
+    <w:p>
+      <w:pPr>
+        <w:rPr>
+          <w:rFonts w:hint="eastAsia"/>
+        </w:rPr>
+      </w:pPr>
+      <w:r>
+        <w:tab/>
+      </w:r>
+      <w:r>
+        <w:rPr>
+          <w:rFonts w:hint="eastAsia"/>
+        </w:rPr>
+        <w:t>如果没能查找到需要检索的牌，</w:t>
+      </w:r>
+      <w:r>
+        <w:rPr>
+          <w:rFonts w:hint="eastAsia"/>
+        </w:rPr>
+        <w:t>则</w:t>
+      </w:r>
+      <w:r>
+        <w:rPr>
+          <w:rFonts w:hint="eastAsia"/>
+        </w:rPr>
+        <w:t>直接</w:t>
+      </w:r>
+      <w:r>
+        <w:rPr>
+          <w:rFonts w:hint="eastAsia"/>
+        </w:rPr>
+        <w:t>洗牌，</w:t>
+      </w:r>
+      <w:r>
+        <w:rPr>
+          <w:rFonts w:hint="eastAsia"/>
+        </w:rPr>
+        <w:t>并且中止那条检索</w:t>
+      </w:r>
+      <w:r>
+        <w:rPr>
+          <w:rFonts w:hint="eastAsia"/>
+        </w:rPr>
+        <w:t>效果</w:t>
+      </w:r>
+      <w:r>
+        <w:rPr>
+          <w:rFonts w:hint="eastAsia"/>
+        </w:rPr>
+        <w:t>的后续</w:t>
+      </w:r>
+      <w:r>
+        <w:rPr>
+          <w:rFonts w:hint="eastAsia"/>
+        </w:rPr>
+        <w:t>处理。</w:t>
+      </w:r>
+    </w:p>
+    <w:p>
+      <w:pPr>
+        <w:pStyle w:val="3"/>
+        <w:rPr>
+          <w:rFonts w:hint="eastAsia"/>
+        </w:rPr>
+      </w:pPr>
+      <w:proofErr w:type="gramStart"/>
+      <w:r>
+        <w:rPr>
+          <w:rFonts w:hint="eastAsia"/>
+        </w:rPr>
+        <w:t>送墓</w:t>
+      </w:r>
+      <w:proofErr w:type="gramEnd"/>
+      <w:r>
+        <w:rPr>
+          <w:rFonts w:hint="eastAsia"/>
+        </w:rPr>
+        <w:t>/</w:t>
+      </w:r>
+      <w:r>
+        <w:rPr>
+          <w:rFonts w:hint="eastAsia"/>
+        </w:rPr>
+        <w:t>消灭/死亡</w:t>
+      </w:r>
+    </w:p>
+    <w:p>
+      <w:pPr>
+        <w:rPr>
+          <w:rFonts w:hint="eastAsia"/>
+        </w:rPr>
+      </w:pPr>
+      <w:r>
+        <w:tab/>
+      </w:r>
+      <w:r>
+        <w:rPr>
+          <w:rFonts w:hint="eastAsia"/>
+        </w:rPr>
+        <w:t>主牌堆的牌从场上</w:t>
+      </w:r>
+      <w:r>
+        <w:rPr>
+          <w:rFonts w:hint="eastAsia"/>
+        </w:rPr>
+        <w:t>送去墓地，则称那张牌死亡</w:t>
+      </w:r>
+      <w:r>
+        <w:rPr>
+          <w:rFonts w:hint="eastAsia"/>
+        </w:rPr>
+        <w:t>，一张牌A的效果导致另一张牌B死亡时，称为A消灭了B</w:t>
+      </w:r>
+      <w:r>
+        <w:rPr>
+          <w:rFonts w:hint="eastAsia"/>
+        </w:rPr>
+        <w:t>。部分牌的效果也能将牌从其他地方送去墓地，这种情况</w:t>
+      </w:r>
+      <w:r>
+        <w:rPr>
+          <w:rFonts w:hint="eastAsia"/>
+        </w:rPr>
+        <w:t>下，</w:t>
+      </w:r>
+      <w:r>
+        <w:rPr>
+          <w:rFonts w:hint="eastAsia"/>
+        </w:rPr>
+        <w:t>如无</w:t>
+      </w:r>
+      <w:r>
+        <w:rPr>
+          <w:rFonts w:hint="eastAsia"/>
+        </w:rPr>
+        <w:t>相应</w:t>
+      </w:r>
+      <w:r>
+        <w:rPr>
+          <w:rFonts w:hint="eastAsia"/>
+        </w:rPr>
+        <w:t>描述，则仅视为送墓，而</w:t>
+      </w:r>
+      <w:proofErr w:type="gramStart"/>
+      <w:r>
+        <w:rPr>
+          <w:rFonts w:hint="eastAsia"/>
+        </w:rPr>
+        <w:t>不</w:t>
+      </w:r>
+      <w:proofErr w:type="gramEnd"/>
+      <w:r>
+        <w:rPr>
+          <w:rFonts w:hint="eastAsia"/>
+        </w:rPr>
+        <w:t>视为死亡。</w:t>
+      </w:r>
+    </w:p>
+    <w:p>
+      <w:pPr>
+        <w:rPr>
+          <w:rFonts w:hint="eastAsia"/>
+        </w:rPr>
+      </w:pPr>
+      <w:r>
         <w:lastRenderedPageBreak/>
-        <w:t>用语</w:t>
+        <w:tab/>
+      </w:r>
+      <w:r>
+        <w:rPr>
+          <w:rFonts w:hint="eastAsia"/>
+        </w:rPr>
+        <w:t>场上的牌点数变为0时，在当前结算结束后立即送去墓地，视为死亡。</w:t>
       </w:r>
     </w:p>
     <w:p>
@@ -4551,7 +5469,21 @@
         <w:rPr>
           <w:rFonts w:hint="eastAsia"/>
         </w:rPr>
-        <w:t>重抽</w:t>
+        <w:t>点数修改</w:t>
+      </w:r>
+      <w:proofErr w:type="gramStart"/>
+      <w:r>
+        <w:rPr>
+          <w:rFonts w:hint="eastAsia"/>
+        </w:rPr>
+        <w:t>类效果</w:t>
+      </w:r>
+      <w:proofErr w:type="gramEnd"/>
+      <w:r>
+        <w:rPr>
+          <w:rFonts w:hint="eastAsia"/>
+        </w:rPr>
+        <w:t>的优先级</w:t>
       </w:r>
     </w:p>
     <w:p>
@@ -4567,47 +5499,21 @@
         <w:rPr>
           <w:rFonts w:hint="eastAsia"/>
         </w:rPr>
-        <w:t>指将1张牌放回其来源牌堆，</w:t>
-      </w:r>
-      <w:r>
-        <w:rPr>
-          <w:rFonts w:hint="eastAsia"/>
-        </w:rPr>
-        <w:t>洗牌后再</w:t>
-      </w:r>
-      <w:r>
-        <w:rPr>
-          <w:rFonts w:hint="eastAsia"/>
-        </w:rPr>
-        <w:t>从来源</w:t>
-      </w:r>
-      <w:proofErr w:type="gramStart"/>
-      <w:r>
-        <w:rPr>
-          <w:rFonts w:hint="eastAsia"/>
-        </w:rPr>
-        <w:t>牌堆抽另</w:t>
-      </w:r>
-      <w:proofErr w:type="gramEnd"/>
-      <w:r>
-        <w:rPr>
-          <w:rFonts w:hint="eastAsia"/>
-        </w:rPr>
-        <w:t>1张牌替代那张牌。</w:t>
-      </w:r>
-      <w:proofErr w:type="gramStart"/>
-      <w:r>
-        <w:rPr>
-          <w:rFonts w:hint="eastAsia"/>
-        </w:rPr>
-        <w:t>来源牌堆没有</w:t>
-      </w:r>
-      <w:proofErr w:type="gramEnd"/>
-      <w:r>
-        <w:rPr>
-          <w:rFonts w:hint="eastAsia"/>
-        </w:rPr>
-        <w:t>牌的情况下，不能重抽。</w:t>
+        <w:t>多个点数修改</w:t>
+      </w:r>
+      <w:proofErr w:type="gramStart"/>
+      <w:r>
+        <w:rPr>
+          <w:rFonts w:hint="eastAsia"/>
+        </w:rPr>
+        <w:t>类效果</w:t>
+      </w:r>
+      <w:proofErr w:type="gramEnd"/>
+      <w:r>
+        <w:rPr>
+          <w:rFonts w:hint="eastAsia"/>
+        </w:rPr>
+        <w:t>同时作用于同一张牌时，持续效果先生效，发动效果后生效。例如，某张牌的原始点数为1，被持续效果将点数修改为2，而另一发动效果使其点数加1，则这张牌的最终点数为3而不是2；另1张牌的原始点数为1，持续效果使其点数加1，另一发动效果将其点数修改为2，则这张牌的最终点数为2而不是3。</w:t>
       </w:r>
     </w:p>
     <w:p>
@@ -4621,13 +5527,7 @@
         <w:rPr>
           <w:rFonts w:hint="eastAsia"/>
         </w:rPr>
-        <w:t>翻</w:t>
-      </w:r>
-      <w:r>
-        <w:rPr>
-          <w:rFonts w:hint="eastAsia"/>
-        </w:rPr>
-        <w:t>选</w:t>
+        <w:t>抽牌/加入手牌。</w:t>
       </w:r>
     </w:p>
     <w:p>
@@ -4643,157 +5543,263 @@
         <w:rPr>
           <w:rFonts w:hint="eastAsia"/>
         </w:rPr>
-        <w:t>指从牌堆中翻开x张牌，从中选y张。</w:t>
-      </w:r>
-      <w:r>
-        <w:rPr>
-          <w:rFonts w:hint="eastAsia"/>
-        </w:rPr>
-        <w:t>规则或效果文本要求玩家从</w:t>
-      </w:r>
-      <w:proofErr w:type="gramStart"/>
-      <w:r>
-        <w:rPr>
-          <w:rFonts w:hint="eastAsia"/>
-        </w:rPr>
-        <w:t>某个牌堆</w:t>
-      </w:r>
-      <w:r>
-        <w:rPr>
-          <w:rFonts w:hint="eastAsia"/>
-        </w:rPr>
-        <w:t>选</w:t>
-      </w:r>
-      <w:r>
-        <w:rPr>
-          <w:rFonts w:hint="eastAsia"/>
-        </w:rPr>
-        <w:t>时</w:t>
-      </w:r>
-      <w:proofErr w:type="gramEnd"/>
-      <w:r>
-        <w:rPr>
-          <w:rFonts w:hint="eastAsia"/>
-        </w:rPr>
-        <w:t>，如果没有额外的</w:t>
-      </w:r>
-      <w:r>
-        <w:rPr>
-          <w:rFonts w:hint="eastAsia"/>
-        </w:rPr>
-        <w:t>说明，则</w:t>
-      </w:r>
-      <w:r>
-        <w:rPr>
-          <w:rFonts w:hint="eastAsia"/>
-        </w:rPr>
-        <w:t>没有被选中的</w:t>
-      </w:r>
-      <w:proofErr w:type="gramStart"/>
-      <w:r>
-        <w:rPr>
-          <w:rFonts w:hint="eastAsia"/>
-        </w:rPr>
-        <w:t>牌根据牌堆作</w:t>
-      </w:r>
-      <w:proofErr w:type="gramEnd"/>
-      <w:r>
-        <w:rPr>
-          <w:rFonts w:hint="eastAsia"/>
-        </w:rPr>
-        <w:t>以下处理：如果是从主牌堆翻牌</w:t>
-      </w:r>
-      <w:r>
-        <w:rPr>
-          <w:rFonts w:hint="eastAsia"/>
-        </w:rPr>
-        <w:t>，没有选中的牌</w:t>
-      </w:r>
-      <w:r>
-        <w:rPr>
-          <w:rFonts w:hint="eastAsia"/>
-        </w:rPr>
-        <w:t>依次</w:t>
-      </w:r>
-      <w:r>
-        <w:rPr>
-          <w:rFonts w:hint="eastAsia"/>
-        </w:rPr>
-        <w:t>送去翻牌玩家的</w:t>
-      </w:r>
-      <w:proofErr w:type="gramStart"/>
-      <w:r>
-        <w:rPr>
-          <w:rFonts w:hint="eastAsia"/>
-        </w:rPr>
-        <w:t>弃牌堆</w:t>
-      </w:r>
-      <w:proofErr w:type="gramEnd"/>
-      <w:r>
-        <w:rPr>
-          <w:rFonts w:hint="eastAsia"/>
-        </w:rPr>
-        <w:t>；如果是从</w:t>
-      </w:r>
-      <w:proofErr w:type="gramStart"/>
-      <w:r>
-        <w:rPr>
-          <w:rFonts w:hint="eastAsia"/>
-        </w:rPr>
-        <w:t>遭遇牌堆翻牌</w:t>
-      </w:r>
-      <w:proofErr w:type="gramEnd"/>
-      <w:r>
-        <w:rPr>
-          <w:rFonts w:hint="eastAsia"/>
-        </w:rPr>
-        <w:t>，没有选中的牌</w:t>
-      </w:r>
-      <w:r>
-        <w:rPr>
-          <w:rFonts w:hint="eastAsia"/>
-        </w:rPr>
-        <w:t>依次</w:t>
-      </w:r>
-      <w:r>
-        <w:rPr>
-          <w:rFonts w:hint="eastAsia"/>
-        </w:rPr>
-        <w:t>送去遭遇</w:t>
-      </w:r>
-      <w:proofErr w:type="gramStart"/>
-      <w:r>
-        <w:rPr>
-          <w:rFonts w:hint="eastAsia"/>
-        </w:rPr>
-        <w:t>牌弃牌堆</w:t>
-      </w:r>
-      <w:proofErr w:type="gramEnd"/>
-      <w:r>
-        <w:rPr>
-          <w:rFonts w:hint="eastAsia"/>
-        </w:rPr>
-        <w:t>；如果是从</w:t>
-      </w:r>
-      <w:proofErr w:type="gramStart"/>
-      <w:r>
-        <w:rPr>
-          <w:rFonts w:hint="eastAsia"/>
-        </w:rPr>
-        <w:t>遗物牌堆翻牌</w:t>
-      </w:r>
-      <w:proofErr w:type="gramEnd"/>
-      <w:r>
-        <w:rPr>
-          <w:rFonts w:hint="eastAsia"/>
-        </w:rPr>
-        <w:t>，没有选中的牌</w:t>
-      </w:r>
-      <w:r>
-        <w:rPr>
-          <w:rFonts w:hint="eastAsia"/>
-        </w:rPr>
-        <w:t>洗回原牌堆</w:t>
+        <w:t>没有限定来源的情况下，抽牌指从</w:t>
+      </w:r>
+      <w:proofErr w:type="gramStart"/>
+      <w:r>
+        <w:rPr>
+          <w:rFonts w:hint="eastAsia"/>
+        </w:rPr>
+        <w:t>主牌堆将牌</w:t>
+      </w:r>
+      <w:proofErr w:type="gramEnd"/>
+      <w:r>
+        <w:rPr>
+          <w:rFonts w:hint="eastAsia"/>
+        </w:rPr>
+        <w:t>加入手牌。</w:t>
+      </w:r>
+    </w:p>
+    <w:p>
+      <w:pPr>
+        <w:pStyle w:val="3"/>
+        <w:rPr>
+          <w:rFonts w:hint="eastAsia"/>
+        </w:rPr>
+      </w:pPr>
+      <w:r>
+        <w:rPr>
+          <w:rFonts w:hint="eastAsia"/>
+        </w:rPr>
+        <w:t>受玩家控制/与玩家敌对</w:t>
+      </w:r>
+    </w:p>
+    <w:p>
+      <w:pPr>
+        <w:rPr>
+          <w:rFonts w:hint="eastAsia"/>
+        </w:rPr>
+      </w:pPr>
+      <w:r>
+        <w:tab/>
+      </w:r>
+      <w:r>
+        <w:rPr>
+          <w:rFonts w:hint="eastAsia"/>
+        </w:rPr>
+        <w:t>主牌</w:t>
+      </w:r>
+      <w:proofErr w:type="gramStart"/>
+      <w:r>
+        <w:rPr>
+          <w:rFonts w:hint="eastAsia"/>
+        </w:rPr>
+        <w:t>堆</w:t>
+      </w:r>
+      <w:r>
+        <w:rPr>
+          <w:rFonts w:hint="eastAsia"/>
+        </w:rPr>
+        <w:t>牌在玩家手</w:t>
+      </w:r>
+      <w:proofErr w:type="gramEnd"/>
+      <w:r>
+        <w:rPr>
+          <w:rFonts w:hint="eastAsia"/>
+        </w:rPr>
+        <w:t>牌区</w:t>
+      </w:r>
+      <w:r>
+        <w:rPr>
+          <w:rFonts w:hint="eastAsia"/>
+        </w:rPr>
+        <w:t>、</w:t>
+      </w:r>
+      <w:r>
+        <w:rPr>
+          <w:rFonts w:hint="eastAsia"/>
+        </w:rPr>
+        <w:t>备战区</w:t>
+      </w:r>
+      <w:r>
+        <w:rPr>
+          <w:rFonts w:hint="eastAsia"/>
+        </w:rPr>
+        <w:t>时，视作受玩家控制，否则视作与玩家敌对。</w:t>
+      </w:r>
+    </w:p>
+    <w:p>
+      <w:pPr>
+        <w:rPr>
+          <w:rFonts w:hint="eastAsia"/>
+        </w:rPr>
+      </w:pPr>
+      <w:r>
+        <w:tab/>
+      </w:r>
+      <w:r>
+        <w:rPr>
+          <w:rFonts w:hint="eastAsia"/>
+        </w:rPr>
+        <w:t>升级牌</w:t>
+      </w:r>
+      <w:r>
+        <w:rPr>
+          <w:rFonts w:hint="eastAsia"/>
+        </w:rPr>
+        <w:t>、</w:t>
+      </w:r>
+      <w:r>
+        <w:rPr>
+          <w:rFonts w:hint="eastAsia"/>
+        </w:rPr>
+        <w:t>遗物牌</w:t>
+      </w:r>
+      <w:r>
+        <w:rPr>
+          <w:rFonts w:hint="eastAsia"/>
+        </w:rPr>
+        <w:t>、玩家使用的战利品牌和</w:t>
+      </w:r>
+      <w:r>
+        <w:rPr>
+          <w:rFonts w:hint="eastAsia"/>
+        </w:rPr>
+        <w:t>始终视作受玩家控制。</w:t>
+      </w:r>
+    </w:p>
+    <w:p>
+      <w:pPr>
+        <w:pStyle w:val="3"/>
+        <w:rPr>
+          <w:rFonts w:hint="eastAsia"/>
+        </w:rPr>
+      </w:pPr>
+      <w:r>
+        <w:rPr>
+          <w:rFonts w:hint="eastAsia"/>
+        </w:rPr>
+        <w:t>效果中止</w:t>
+      </w:r>
+    </w:p>
+    <w:p>
+      <w:pPr>
+        <w:rPr>
+          <w:rFonts w:hint="eastAsia"/>
+        </w:rPr>
+      </w:pPr>
+      <w:r>
+        <w:tab/>
+      </w:r>
+      <w:r>
+        <w:rPr>
+          <w:rFonts w:hint="eastAsia"/>
+        </w:rPr>
+        <w:t>效果处理途中无法继续处理时，效果中止，且效果文本的后续文本也全部跳过。例如，如果已经发动的效果要求玩家从</w:t>
+      </w:r>
+      <w:proofErr w:type="gramStart"/>
+      <w:r>
+        <w:rPr>
+          <w:rFonts w:hint="eastAsia"/>
+        </w:rPr>
+        <w:t>主牌堆抽1张</w:t>
+      </w:r>
+      <w:proofErr w:type="gramEnd"/>
+      <w:r>
+        <w:rPr>
+          <w:rFonts w:hint="eastAsia"/>
+        </w:rPr>
+        <w:t>牌，再将1张手牌放回主牌堆，而主牌</w:t>
+      </w:r>
+      <w:proofErr w:type="gramStart"/>
+      <w:r>
+        <w:rPr>
+          <w:rFonts w:hint="eastAsia"/>
+        </w:rPr>
+        <w:t>堆已经</w:t>
+      </w:r>
+      <w:proofErr w:type="gramEnd"/>
+      <w:r>
+        <w:rPr>
+          <w:rFonts w:hint="eastAsia"/>
+        </w:rPr>
+        <w:t>没有牌了，则</w:t>
+      </w:r>
+      <w:proofErr w:type="gramStart"/>
+      <w:r>
+        <w:rPr>
+          <w:rFonts w:hint="eastAsia"/>
+        </w:rPr>
+        <w:t>玩家既</w:t>
+      </w:r>
+      <w:proofErr w:type="gramEnd"/>
+      <w:r>
+        <w:rPr>
+          <w:rFonts w:hint="eastAsia"/>
+        </w:rPr>
+        <w:t>不能从主牌堆抽牌，也不需要将手牌放回主牌堆。</w:t>
+      </w:r>
+    </w:p>
+    <w:p>
+      <w:pPr>
+        <w:pStyle w:val="3"/>
+        <w:rPr>
+          <w:rFonts w:hint="eastAsia"/>
+        </w:rPr>
+      </w:pPr>
+      <w:r>
+        <w:rPr>
+          <w:rFonts w:hint="eastAsia"/>
+        </w:rPr>
+        <w:t>效果结算的顺序</w:t>
+      </w:r>
+    </w:p>
+    <w:p>
+      <w:pPr>
+        <w:rPr>
+          <w:rFonts w:hint="eastAsia"/>
+        </w:rPr>
+      </w:pPr>
+      <w:r>
+        <w:tab/>
+      </w:r>
+      <w:r>
+        <w:rPr>
+          <w:rFonts w:hint="eastAsia"/>
+        </w:rPr>
+        <w:t>一个效果执行中时，如果满足了其他效果的触发条件，</w:t>
+      </w:r>
+      <w:r>
+        <w:rPr>
+          <w:rFonts w:hint="eastAsia"/>
+        </w:rPr>
+        <w:t>也</w:t>
+      </w:r>
+      <w:proofErr w:type="gramStart"/>
+      <w:r>
+        <w:rPr>
+          <w:rFonts w:hint="eastAsia"/>
+        </w:rPr>
+        <w:t>不</w:t>
+      </w:r>
+      <w:proofErr w:type="gramEnd"/>
+      <w:r>
+        <w:rPr>
+          <w:rFonts w:hint="eastAsia"/>
+        </w:rPr>
+        <w:t>立即触发，而是将其记录下来，等到</w:t>
+      </w:r>
+      <w:r>
+        <w:rPr>
+          <w:rFonts w:hint="eastAsia"/>
+        </w:rPr>
+        <w:t>先前的效果结算完毕后</w:t>
+      </w:r>
+      <w:r>
+        <w:rPr>
+          <w:rFonts w:hint="eastAsia"/>
+        </w:rPr>
+        <w:t>，根据被触发效果被记录的顺序依次结算被触发效果</w:t>
       </w:r>
       <w:r>
         <w:rPr>
@@ -4808,705 +5814,6 @@
         <w:rPr>
           <w:rFonts w:hint="eastAsia"/>
         </w:rPr>
-      </w:pPr>
-      <w:r>
-        <w:rPr>
-          <w:rFonts w:hint="eastAsia"/>
-        </w:rPr>
-        <w:t>横置</w:t>
-      </w:r>
-    </w:p>
-    <w:p>
-      <w:pPr>
-        <w:rPr>
-          <w:rFonts w:hint="eastAsia"/>
-        </w:rPr>
-      </w:pPr>
-      <w:r>
-        <w:tab/>
-      </w:r>
-      <w:r>
-        <w:rPr>
-          <w:rFonts w:hint="eastAsia"/>
-        </w:rPr>
-        <w:t>能力牌用横置代表其使用过后的状态，通过</w:t>
-      </w:r>
-      <w:r>
-        <w:rPr>
-          <w:rFonts w:hint="eastAsia"/>
-        </w:rPr>
-        <w:t>重整或部分牌的特殊效果可以使其</w:t>
-      </w:r>
-      <w:r>
-        <w:rPr>
-          <w:rFonts w:hint="eastAsia"/>
-        </w:rPr>
-        <w:t>复位。</w:t>
-      </w:r>
-    </w:p>
-    <w:p>
-      <w:pPr>
-        <w:rPr>
-          <w:rFonts w:hint="eastAsia"/>
-        </w:rPr>
-      </w:pPr>
-      <w:r>
-        <w:tab/>
-      </w:r>
-      <w:r>
-        <w:rPr>
-          <w:rFonts w:hint="eastAsia"/>
-        </w:rPr>
-        <w:t>主牌堆的牌</w:t>
-      </w:r>
-      <w:r>
-        <w:rPr>
-          <w:rFonts w:hint="eastAsia"/>
-        </w:rPr>
-        <w:t>用</w:t>
-      </w:r>
-      <w:r>
-        <w:rPr>
-          <w:rFonts w:hint="eastAsia"/>
-        </w:rPr>
-        <w:t>横置代表其失效时的状态，此时其视为1张点数为1的</w:t>
-      </w:r>
-      <w:r>
-        <w:rPr>
-          <w:rFonts w:hint="eastAsia"/>
-        </w:rPr>
-        <w:t>无效果</w:t>
-      </w:r>
-      <w:r>
-        <w:rPr>
-          <w:rFonts w:hint="eastAsia"/>
-        </w:rPr>
-        <w:t>牌</w:t>
-      </w:r>
-      <w:r>
-        <w:rPr>
-          <w:rFonts w:hint="eastAsia"/>
-        </w:rPr>
-        <w:t>，在回合结束阶段将其复位</w:t>
-      </w:r>
-      <w:r>
-        <w:rPr>
-          <w:rFonts w:hint="eastAsia"/>
-        </w:rPr>
-        <w:t>。</w:t>
-      </w:r>
-    </w:p>
-    <w:p>
-      <w:pPr>
-        <w:pStyle w:val="3"/>
-        <w:rPr>
-          <w:rFonts w:hint="eastAsia"/>
-        </w:rPr>
-      </w:pPr>
-      <w:r>
-        <w:rPr>
-          <w:rFonts w:hint="eastAsia"/>
-        </w:rPr>
-        <w:t>场上</w:t>
-      </w:r>
-    </w:p>
-    <w:p>
-      <w:pPr>
-        <w:rPr>
-          <w:rFonts w:hint="eastAsia"/>
-        </w:rPr>
-      </w:pPr>
-      <w:r>
-        <w:tab/>
-      </w:r>
-      <w:r>
-        <w:rPr>
-          <w:rFonts w:hint="eastAsia"/>
-        </w:rPr>
-        <w:t>场上指房间区以及备战区。</w:t>
-      </w:r>
-    </w:p>
-    <w:p>
-      <w:pPr>
-        <w:pStyle w:val="3"/>
-        <w:rPr>
-          <w:rFonts w:hint="eastAsia"/>
-        </w:rPr>
-      </w:pPr>
-      <w:r>
-        <w:rPr>
-          <w:rFonts w:hint="eastAsia"/>
-        </w:rPr>
-        <w:t>检索</w:t>
-      </w:r>
-    </w:p>
-    <w:p>
-      <w:pPr>
-        <w:rPr>
-          <w:rFonts w:hint="eastAsia"/>
-        </w:rPr>
-      </w:pPr>
-      <w:r>
-        <w:tab/>
-      </w:r>
-      <w:r>
-        <w:rPr>
-          <w:rFonts w:hint="eastAsia"/>
-        </w:rPr>
-        <w:t>从某处</w:t>
-      </w:r>
-      <w:r>
-        <w:rPr>
-          <w:rFonts w:hint="eastAsia"/>
-        </w:rPr>
-        <w:t>选</w:t>
-      </w:r>
-      <w:r>
-        <w:rPr>
-          <w:rFonts w:hint="eastAsia"/>
-        </w:rPr>
-        <w:t>某张牌时，从</w:t>
-      </w:r>
-      <w:proofErr w:type="gramStart"/>
-      <w:r>
-        <w:rPr>
-          <w:rFonts w:hint="eastAsia"/>
-        </w:rPr>
-        <w:t>对应牌堆查找</w:t>
-      </w:r>
-      <w:proofErr w:type="gramEnd"/>
-      <w:r>
-        <w:rPr>
-          <w:rFonts w:hint="eastAsia"/>
-        </w:rPr>
-        <w:t>第1张符合要求的牌，然后洗牌。</w:t>
-      </w:r>
-    </w:p>
-    <w:p>
-      <w:pPr>
-        <w:rPr>
-          <w:rFonts w:hint="eastAsia"/>
-        </w:rPr>
-      </w:pPr>
-      <w:r>
-        <w:tab/>
-      </w:r>
-      <w:r>
-        <w:rPr>
-          <w:rFonts w:hint="eastAsia"/>
-        </w:rPr>
-        <w:t>从某处</w:t>
-      </w:r>
-      <w:r>
-        <w:rPr>
-          <w:rFonts w:hint="eastAsia"/>
-        </w:rPr>
-        <w:t>选前/第</w:t>
-      </w:r>
-      <w:r>
-        <w:rPr>
-          <w:rFonts w:hint="eastAsia"/>
-        </w:rPr>
-        <w:t>X张符合条件的牌时，</w:t>
-      </w:r>
-      <w:proofErr w:type="gramStart"/>
-      <w:r>
-        <w:rPr>
-          <w:rFonts w:hint="eastAsia"/>
-        </w:rPr>
-        <w:t>从牌堆查找</w:t>
-      </w:r>
-      <w:proofErr w:type="gramEnd"/>
-      <w:r>
-        <w:rPr>
-          <w:rFonts w:hint="eastAsia"/>
-        </w:rPr>
-        <w:t>前</w:t>
-      </w:r>
-      <w:r>
-        <w:rPr>
-          <w:rFonts w:hint="eastAsia"/>
-        </w:rPr>
-        <w:t>/第</w:t>
-      </w:r>
-      <w:r>
-        <w:rPr>
-          <w:rFonts w:hint="eastAsia"/>
-        </w:rPr>
-        <w:t>X张符合要求的牌，然后洗牌。</w:t>
-      </w:r>
-    </w:p>
-    <w:p>
-      <w:pPr>
-        <w:rPr>
-          <w:rFonts w:hint="eastAsia"/>
-        </w:rPr>
-      </w:pPr>
-      <w:r>
-        <w:tab/>
-      </w:r>
-      <w:r>
-        <w:rPr>
-          <w:rFonts w:hint="eastAsia"/>
-        </w:rPr>
-        <w:t>如果没能查找到需要检索的牌，</w:t>
-      </w:r>
-      <w:r>
-        <w:rPr>
-          <w:rFonts w:hint="eastAsia"/>
-        </w:rPr>
-        <w:t>则</w:t>
-      </w:r>
-      <w:r>
-        <w:rPr>
-          <w:rFonts w:hint="eastAsia"/>
-        </w:rPr>
-        <w:t>直接</w:t>
-      </w:r>
-      <w:r>
-        <w:rPr>
-          <w:rFonts w:hint="eastAsia"/>
-        </w:rPr>
-        <w:t>洗牌，</w:t>
-      </w:r>
-      <w:r>
-        <w:rPr>
-          <w:rFonts w:hint="eastAsia"/>
-        </w:rPr>
-        <w:t>并且中止那条检索</w:t>
-      </w:r>
-      <w:r>
-        <w:rPr>
-          <w:rFonts w:hint="eastAsia"/>
-        </w:rPr>
-        <w:t>效果</w:t>
-      </w:r>
-      <w:r>
-        <w:rPr>
-          <w:rFonts w:hint="eastAsia"/>
-        </w:rPr>
-        <w:t>的后续</w:t>
-      </w:r>
-      <w:r>
-        <w:rPr>
-          <w:rFonts w:hint="eastAsia"/>
-        </w:rPr>
-        <w:t>处理。</w:t>
-      </w:r>
-    </w:p>
-    <w:p>
-      <w:pPr>
-        <w:pStyle w:val="3"/>
-        <w:rPr>
-          <w:rFonts w:hint="eastAsia"/>
-        </w:rPr>
-      </w:pPr>
-      <w:proofErr w:type="gramStart"/>
-      <w:r>
-        <w:rPr>
-          <w:rFonts w:hint="eastAsia"/>
-        </w:rPr>
-        <w:t>送墓</w:t>
-      </w:r>
-      <w:proofErr w:type="gramEnd"/>
-      <w:r>
-        <w:rPr>
-          <w:rFonts w:hint="eastAsia"/>
-        </w:rPr>
-        <w:t>/</w:t>
-      </w:r>
-      <w:r>
-        <w:rPr>
-          <w:rFonts w:hint="eastAsia"/>
-        </w:rPr>
-        <w:t>消灭/死亡</w:t>
-      </w:r>
-    </w:p>
-    <w:p>
-      <w:pPr>
-        <w:rPr>
-          <w:rFonts w:hint="eastAsia"/>
-        </w:rPr>
-      </w:pPr>
-      <w:r>
-        <w:tab/>
-      </w:r>
-      <w:r>
-        <w:rPr>
-          <w:rFonts w:hint="eastAsia"/>
-        </w:rPr>
-        <w:t>主牌堆的牌从场上</w:t>
-      </w:r>
-      <w:r>
-        <w:rPr>
-          <w:rFonts w:hint="eastAsia"/>
-        </w:rPr>
-        <w:t>送去墓地，则称那张牌死亡</w:t>
-      </w:r>
-      <w:r>
-        <w:rPr>
-          <w:rFonts w:hint="eastAsia"/>
-        </w:rPr>
-        <w:t>，一张牌A的效果导致另一张牌B死亡时，称为A消灭了B</w:t>
-      </w:r>
-      <w:r>
-        <w:rPr>
-          <w:rFonts w:hint="eastAsia"/>
-        </w:rPr>
-        <w:t>。部分牌的效果也能将牌从其他地方送去墓地，这种情况</w:t>
-      </w:r>
-      <w:r>
-        <w:rPr>
-          <w:rFonts w:hint="eastAsia"/>
-        </w:rPr>
-        <w:t>下，</w:t>
-      </w:r>
-      <w:r>
-        <w:rPr>
-          <w:rFonts w:hint="eastAsia"/>
-        </w:rPr>
-        <w:t>如无</w:t>
-      </w:r>
-      <w:r>
-        <w:rPr>
-          <w:rFonts w:hint="eastAsia"/>
-        </w:rPr>
-        <w:t>相应</w:t>
-      </w:r>
-      <w:r>
-        <w:rPr>
-          <w:rFonts w:hint="eastAsia"/>
-        </w:rPr>
-        <w:t>描述，则仅视为送墓，而</w:t>
-      </w:r>
-      <w:proofErr w:type="gramStart"/>
-      <w:r>
-        <w:rPr>
-          <w:rFonts w:hint="eastAsia"/>
-        </w:rPr>
-        <w:t>不</w:t>
-      </w:r>
-      <w:proofErr w:type="gramEnd"/>
-      <w:r>
-        <w:rPr>
-          <w:rFonts w:hint="eastAsia"/>
-        </w:rPr>
-        <w:t>视为死亡。</w:t>
-      </w:r>
-    </w:p>
-    <w:p>
-      <w:pPr>
-        <w:rPr>
-          <w:rFonts w:hint="eastAsia"/>
-        </w:rPr>
-      </w:pPr>
-      <w:r>
-        <w:tab/>
-      </w:r>
-      <w:r>
-        <w:rPr>
-          <w:rFonts w:hint="eastAsia"/>
-        </w:rPr>
-        <w:t>场上的牌点数变为0时，在当前结算结束后立即送去墓地，视为死亡。</w:t>
-      </w:r>
-    </w:p>
-    <w:p>
-      <w:pPr>
-        <w:pStyle w:val="3"/>
-        <w:rPr>
-          <w:rFonts w:hint="eastAsia"/>
-        </w:rPr>
-      </w:pPr>
-      <w:r>
-        <w:rPr>
-          <w:rFonts w:hint="eastAsia"/>
-        </w:rPr>
-        <w:lastRenderedPageBreak/>
-        <w:t>点数修改</w:t>
-      </w:r>
-      <w:proofErr w:type="gramStart"/>
-      <w:r>
-        <w:rPr>
-          <w:rFonts w:hint="eastAsia"/>
-        </w:rPr>
-        <w:t>类效果</w:t>
-      </w:r>
-      <w:proofErr w:type="gramEnd"/>
-      <w:r>
-        <w:rPr>
-          <w:rFonts w:hint="eastAsia"/>
-        </w:rPr>
-        <w:t>的优先级</w:t>
-      </w:r>
-    </w:p>
-    <w:p>
-      <w:pPr>
-        <w:rPr>
-          <w:rFonts w:hint="eastAsia"/>
-        </w:rPr>
-      </w:pPr>
-      <w:r>
-        <w:tab/>
-      </w:r>
-      <w:r>
-        <w:rPr>
-          <w:rFonts w:hint="eastAsia"/>
-        </w:rPr>
-        <w:t>多个点数修改</w:t>
-      </w:r>
-      <w:proofErr w:type="gramStart"/>
-      <w:r>
-        <w:rPr>
-          <w:rFonts w:hint="eastAsia"/>
-        </w:rPr>
-        <w:t>类效果</w:t>
-      </w:r>
-      <w:proofErr w:type="gramEnd"/>
-      <w:r>
-        <w:rPr>
-          <w:rFonts w:hint="eastAsia"/>
-        </w:rPr>
-        <w:t>同时作用于同一张牌时，持续效果先生效，发动效果后生效。例如，某张牌的原始点数为1，被持续效果将点数修改为2，而另一发动效果使其点数加1，则这张牌的最终点数为3而不是2；另1张牌的原始点数为1，持续效果使其点数加1，另一发动效果将其点数修改为2，则这张牌的最终点数为2而不是3。</w:t>
-      </w:r>
-    </w:p>
-    <w:p>
-      <w:pPr>
-        <w:pStyle w:val="3"/>
-        <w:rPr>
-          <w:rFonts w:hint="eastAsia"/>
-        </w:rPr>
-      </w:pPr>
-      <w:r>
-        <w:rPr>
-          <w:rFonts w:hint="eastAsia"/>
-        </w:rPr>
-        <w:t>抽牌/加入手牌。</w:t>
-      </w:r>
-    </w:p>
-    <w:p>
-      <w:pPr>
-        <w:rPr>
-          <w:rFonts w:hint="eastAsia"/>
-        </w:rPr>
-      </w:pPr>
-      <w:r>
-        <w:tab/>
-      </w:r>
-      <w:r>
-        <w:rPr>
-          <w:rFonts w:hint="eastAsia"/>
-        </w:rPr>
-        <w:t>没有限定来源的情况下，抽牌指从</w:t>
-      </w:r>
-      <w:proofErr w:type="gramStart"/>
-      <w:r>
-        <w:rPr>
-          <w:rFonts w:hint="eastAsia"/>
-        </w:rPr>
-        <w:t>主牌堆将牌</w:t>
-      </w:r>
-      <w:proofErr w:type="gramEnd"/>
-      <w:r>
-        <w:rPr>
-          <w:rFonts w:hint="eastAsia"/>
-        </w:rPr>
-        <w:t>加入手牌。</w:t>
-      </w:r>
-    </w:p>
-    <w:p>
-      <w:pPr>
-        <w:pStyle w:val="3"/>
-        <w:rPr>
-          <w:rFonts w:hint="eastAsia"/>
-        </w:rPr>
-      </w:pPr>
-      <w:r>
-        <w:rPr>
-          <w:rFonts w:hint="eastAsia"/>
-        </w:rPr>
-        <w:t>受玩家控制/与玩家敌对</w:t>
-      </w:r>
-    </w:p>
-    <w:p>
-      <w:pPr>
-        <w:rPr>
-          <w:rFonts w:hint="eastAsia"/>
-        </w:rPr>
-      </w:pPr>
-      <w:r>
-        <w:tab/>
-      </w:r>
-      <w:r>
-        <w:rPr>
-          <w:rFonts w:hint="eastAsia"/>
-        </w:rPr>
-        <w:t>牌在</w:t>
-      </w:r>
-      <w:proofErr w:type="gramStart"/>
-      <w:r>
-        <w:rPr>
-          <w:rFonts w:hint="eastAsia"/>
-        </w:rPr>
-        <w:t>玩家手牌区</w:t>
-      </w:r>
-      <w:proofErr w:type="gramEnd"/>
-      <w:r>
-        <w:rPr>
-          <w:rFonts w:hint="eastAsia"/>
-        </w:rPr>
-        <w:t>以及</w:t>
-      </w:r>
-      <w:r>
-        <w:rPr>
-          <w:rFonts w:hint="eastAsia"/>
-        </w:rPr>
-        <w:t>备战区</w:t>
-      </w:r>
-      <w:r>
-        <w:rPr>
-          <w:rFonts w:hint="eastAsia"/>
-        </w:rPr>
-        <w:t>时，视作受玩家控制，否则视作与玩家敌对。</w:t>
-      </w:r>
-    </w:p>
-    <w:p>
-      <w:pPr>
-        <w:pStyle w:val="3"/>
-        <w:rPr>
-          <w:rFonts w:hint="eastAsia"/>
-        </w:rPr>
-      </w:pPr>
-      <w:r>
-        <w:rPr>
-          <w:rFonts w:hint="eastAsia"/>
-        </w:rPr>
-        <w:t>效果中止</w:t>
-      </w:r>
-    </w:p>
-    <w:p>
-      <w:pPr>
-        <w:rPr>
-          <w:rFonts w:hint="eastAsia"/>
-        </w:rPr>
-      </w:pPr>
-      <w:r>
-        <w:tab/>
-      </w:r>
-      <w:r>
-        <w:rPr>
-          <w:rFonts w:hint="eastAsia"/>
-        </w:rPr>
-        <w:t>效果处理途中无法继续处理时，效果中止，且效果文本的后续文本也全部跳过。例如，如果已经发动的效果要求玩家从</w:t>
-      </w:r>
-      <w:proofErr w:type="gramStart"/>
-      <w:r>
-        <w:rPr>
-          <w:rFonts w:hint="eastAsia"/>
-        </w:rPr>
-        <w:t>主牌堆抽1张</w:t>
-      </w:r>
-      <w:proofErr w:type="gramEnd"/>
-      <w:r>
-        <w:rPr>
-          <w:rFonts w:hint="eastAsia"/>
-        </w:rPr>
-        <w:t>牌，再将1张手牌放回主牌堆，而主牌</w:t>
-      </w:r>
-      <w:proofErr w:type="gramStart"/>
-      <w:r>
-        <w:rPr>
-          <w:rFonts w:hint="eastAsia"/>
-        </w:rPr>
-        <w:t>堆已经</w:t>
-      </w:r>
-      <w:proofErr w:type="gramEnd"/>
-      <w:r>
-        <w:rPr>
-          <w:rFonts w:hint="eastAsia"/>
-        </w:rPr>
-        <w:t>没有牌了，则</w:t>
-      </w:r>
-      <w:proofErr w:type="gramStart"/>
-      <w:r>
-        <w:rPr>
-          <w:rFonts w:hint="eastAsia"/>
-        </w:rPr>
-        <w:t>玩家既</w:t>
-      </w:r>
-      <w:proofErr w:type="gramEnd"/>
-      <w:r>
-        <w:rPr>
-          <w:rFonts w:hint="eastAsia"/>
-        </w:rPr>
-        <w:t>不能从主牌堆抽牌，也不需要将手牌放回主牌堆。</w:t>
-      </w:r>
-    </w:p>
-    <w:p>
-      <w:pPr>
-        <w:pStyle w:val="3"/>
-        <w:rPr>
-          <w:rFonts w:hint="eastAsia"/>
-        </w:rPr>
-      </w:pPr>
-      <w:r>
-        <w:rPr>
-          <w:rFonts w:hint="eastAsia"/>
-        </w:rPr>
-        <w:t>效果结算的顺序</w:t>
-      </w:r>
-    </w:p>
-    <w:p>
-      <w:r>
-        <w:tab/>
-      </w:r>
-      <w:r>
-        <w:rPr>
-          <w:rFonts w:hint="eastAsia"/>
-        </w:rPr>
-        <w:t>一个效果执行中时，如果满足了其他效果的触发条件，</w:t>
-      </w:r>
-      <w:r>
-        <w:rPr>
-          <w:rFonts w:hint="eastAsia"/>
-        </w:rPr>
-        <w:t>也</w:t>
-      </w:r>
-      <w:proofErr w:type="gramStart"/>
-      <w:r>
-        <w:rPr>
-          <w:rFonts w:hint="eastAsia"/>
-        </w:rPr>
-        <w:t>不</w:t>
-      </w:r>
-      <w:proofErr w:type="gramEnd"/>
-      <w:r>
-        <w:rPr>
-          <w:rFonts w:hint="eastAsia"/>
-        </w:rPr>
-        <w:t>立即触发，而是将其记录下来，等到</w:t>
-      </w:r>
-      <w:r>
-        <w:rPr>
-          <w:rFonts w:hint="eastAsia"/>
-        </w:rPr>
-        <w:t>先前的效果结算完毕后</w:t>
-      </w:r>
-      <w:r>
-        <w:rPr>
-          <w:rFonts w:hint="eastAsia"/>
-        </w:rPr>
-        <w:t>，根据被触发效果被记录的顺序依次结算被触发效果</w:t>
-      </w:r>
-      <w:r>
-        <w:rPr>
-          <w:rFonts w:hint="eastAsia"/>
-        </w:rPr>
-        <w:t>。</w:t>
-      </w:r>
-    </w:p>
-    <w:p>
-      <w:pPr>
-        <w:pStyle w:val="3"/>
       </w:pPr>
       <w:proofErr w:type="gramStart"/>
       <w:r>
@@ -5817,6 +6124,7 @@
         </w:rPr>
       </w:pPr>
       <w:r>
+        <w:lastRenderedPageBreak/>
         <w:tab/>
       </w:r>
       <w:r>
@@ -5870,7 +6178,6 @@
         <w:rPr>
           <w:rFonts w:hint="eastAsia"/>
         </w:rPr>
-        <w:lastRenderedPageBreak/>
         <w:t>用语：</w:t>
       </w:r>
       <w:r>
@@ -6396,7 +6703,14 @@
         <w:rPr>
           <w:rFonts w:hint="eastAsia"/>
         </w:rPr>
-        <w:t>没有牌，则两名玩家各自整理战利品</w:t>
+        <w:t>没有</w:t>
+      </w:r>
+      <w:r>
+        <w:rPr>
+          <w:rFonts w:hint="eastAsia"/>
+        </w:rPr>
+        <w:lastRenderedPageBreak/>
+        <w:t>牌，则两名玩家各自整理战利品</w:t>
       </w:r>
       <w:r>
         <w:rPr>
@@ -6484,34 +6798,532 @@
         <w:rPr>
           <w:rFonts w:hint="eastAsia"/>
         </w:rPr>
-        <w:t>回合开始</w:t>
-      </w:r>
+        <w:t>回合开始阶段中，</w:t>
+      </w:r>
+      <w:r>
+        <w:rPr>
+          <w:rFonts w:hint="eastAsia"/>
+        </w:rPr>
+        <w:t>如果</w:t>
+      </w:r>
+      <w:proofErr w:type="gramStart"/>
+      <w:r>
+        <w:rPr>
+          <w:rFonts w:hint="eastAsia"/>
+        </w:rPr>
+        <w:t>探索区</w:t>
+      </w:r>
+      <w:proofErr w:type="gramEnd"/>
+      <w:r>
+        <w:rPr>
+          <w:rFonts w:hint="eastAsia"/>
+        </w:rPr>
+        <w:t>有牌发动效果，且那个效果指向玩家，则由负责行动的玩家承受。</w:t>
+      </w:r>
+    </w:p>
+    <w:p>
+      <w:pPr>
+        <w:rPr>
+          <w:rFonts w:hint="eastAsia"/>
+        </w:rPr>
+      </w:pPr>
+      <w:r>
+        <w:tab/>
+      </w:r>
+      <w:r>
+        <w:rPr>
+          <w:rFonts w:hint="eastAsia"/>
+        </w:rPr>
+        <w:t>负责行动的</w:t>
+      </w:r>
+      <w:r>
+        <w:rPr>
+          <w:rFonts w:hint="eastAsia"/>
+        </w:rPr>
+        <w:t>玩家</w:t>
+      </w:r>
+      <w:proofErr w:type="gramStart"/>
+      <w:r>
+        <w:rPr>
+          <w:rFonts w:hint="eastAsia"/>
+        </w:rPr>
+        <w:t>选择短休或</w:t>
+      </w:r>
+      <w:proofErr w:type="gramEnd"/>
+      <w:r>
+        <w:rPr>
+          <w:rFonts w:hint="eastAsia"/>
+        </w:rPr>
+        <w:t>长休时，仅那名玩家使用自己的玩家面板执行相应流程，</w:t>
+      </w:r>
+      <w:r>
+        <w:rPr>
+          <w:rFonts w:hint="eastAsia"/>
+        </w:rPr>
+        <w:t>一切效果仅对那名玩家自己生效，如同另一名玩家不存在</w:t>
+      </w:r>
+      <w:r>
+        <w:rPr>
+          <w:rFonts w:hint="eastAsia"/>
+        </w:rPr>
+        <w:t>。</w:t>
+      </w:r>
+      <w:r>
+        <w:rPr>
+          <w:rFonts w:hint="eastAsia"/>
+        </w:rPr>
+        <w:t>例如，某个回合的行动阶段，两名玩家讨论决定由P1来行动，P1选择</w:t>
+      </w:r>
+      <w:r>
+        <w:rPr>
+          <w:rFonts w:hint="eastAsia"/>
+        </w:rPr>
+        <w:t>短</w:t>
+      </w:r>
+      <w:r>
+        <w:rPr>
+          <w:rFonts w:hint="eastAsia"/>
+        </w:rPr>
+        <w:t>休，此时消耗</w:t>
+      </w:r>
+      <w:r>
+        <w:rPr>
+          <w:rFonts w:hint="eastAsia"/>
+        </w:rPr>
+        <w:t>1</w:t>
+      </w:r>
+      <w:r>
+        <w:rPr>
+          <w:rFonts w:hint="eastAsia"/>
+        </w:rPr>
+        <w:t>时间，即将</w:t>
+      </w:r>
+      <w:r>
+        <w:rPr>
+          <w:rFonts w:hint="eastAsia"/>
+        </w:rPr>
+        <w:t>1</w:t>
+      </w:r>
+      <w:r>
+        <w:rPr>
+          <w:rFonts w:hint="eastAsia"/>
+        </w:rPr>
+        <w:t>张牌从主牌堆移动到P1玩家面板下的</w:t>
+      </w:r>
+      <w:proofErr w:type="gramStart"/>
+      <w:r>
+        <w:rPr>
+          <w:rFonts w:hint="eastAsia"/>
+        </w:rPr>
+        <w:t>弃牌堆</w:t>
+      </w:r>
+      <w:proofErr w:type="gramEnd"/>
+      <w:r>
+        <w:rPr>
+          <w:rFonts w:hint="eastAsia"/>
+        </w:rPr>
+        <w:t>，</w:t>
+      </w:r>
+      <w:r>
+        <w:rPr>
+          <w:rFonts w:hint="eastAsia"/>
+        </w:rPr>
+        <w:t>然而，弃置的那一张牌是[掉宝地精]，触发了其“被弃置时，玩家将手牌补满”的效果，此时，效果文本中的“玩家”仅指当前行动的玩家，即P1，所以P1将自己的</w:t>
+      </w:r>
+      <w:proofErr w:type="gramStart"/>
+      <w:r>
+        <w:rPr>
+          <w:rFonts w:hint="eastAsia"/>
+        </w:rPr>
+        <w:t>手牌补满</w:t>
+      </w:r>
+      <w:proofErr w:type="gramEnd"/>
+      <w:r>
+        <w:rPr>
+          <w:rFonts w:hint="eastAsia"/>
+        </w:rPr>
+        <w:t>，</w:t>
+      </w:r>
+      <w:r>
+        <w:rPr>
+          <w:rFonts w:hint="eastAsia"/>
+        </w:rPr>
+        <w:t>然后</w:t>
+      </w:r>
+      <w:proofErr w:type="gramStart"/>
+      <w:r>
+        <w:rPr>
+          <w:rFonts w:hint="eastAsia"/>
+        </w:rPr>
+        <w:t>执行短休的流程重抽任意</w:t>
+      </w:r>
+      <w:proofErr w:type="gramEnd"/>
+      <w:r>
+        <w:rPr>
+          <w:rFonts w:hint="eastAsia"/>
+        </w:rPr>
+        <w:t>张手牌，整个流程中，P2的玩家面板不发生任何变化</w:t>
+      </w:r>
+      <w:r>
+        <w:rPr>
+          <w:rFonts w:hint="eastAsia"/>
+        </w:rPr>
+        <w:t>。</w:t>
+      </w:r>
+    </w:p>
+    <w:p>
+      <w:pPr>
+        <w:rPr>
+          <w:rFonts w:hint="eastAsia"/>
+        </w:rPr>
+      </w:pPr>
+      <w:r>
+        <w:tab/>
+      </w:r>
+      <w:r>
+        <w:rPr>
+          <w:rFonts w:hint="eastAsia"/>
+        </w:rPr>
+        <w:t>行动阶段的战斗流程变动较多，另作说明。</w:t>
+      </w:r>
+    </w:p>
+    <w:p>
+      <w:pPr>
+        <w:rPr>
+          <w:rFonts w:hint="eastAsia"/>
+        </w:rPr>
+      </w:pPr>
+      <w:r>
+        <w:tab/>
+      </w:r>
+      <w:r>
+        <w:rPr>
+          <w:rFonts w:hint="eastAsia"/>
+        </w:rPr>
+        <w:t>结束阶段检查下楼条件时，单人规则中的“玩家手中没有战利品外的牌”需调整为“所有玩家手中均没有战利品外的牌”。</w:t>
+      </w:r>
+      <w:r>
+        <w:rPr>
+          <w:rFonts w:hint="eastAsia"/>
+        </w:rPr>
+        <w:t>结束阶段发动的</w:t>
+      </w:r>
+      <w:proofErr w:type="gramStart"/>
+      <w:r>
+        <w:rPr>
+          <w:rFonts w:hint="eastAsia"/>
+        </w:rPr>
+        <w:t>牌效果</w:t>
+      </w:r>
+      <w:proofErr w:type="gramEnd"/>
+      <w:r>
+        <w:rPr>
+          <w:rFonts w:hint="eastAsia"/>
+        </w:rPr>
+        <w:t>如有指向玩家的，处理方式和回合开始阶段的处理方式一致，都由当回合负责行动的玩家承受。</w:t>
+      </w:r>
+    </w:p>
+    <w:p>
+      <w:pPr>
+        <w:pStyle w:val="3"/>
+        <w:rPr>
+          <w:rFonts w:hint="eastAsia"/>
+        </w:rPr>
+      </w:pPr>
+      <w:r>
+        <w:rPr>
+          <w:rFonts w:hint="eastAsia"/>
+        </w:rPr>
+        <w:t>战斗的变动</w:t>
+      </w:r>
+    </w:p>
+    <w:p>
+      <w:pPr>
+        <w:ind w:firstLine="420"/>
+        <w:rPr>
+          <w:rFonts w:hint="eastAsia"/>
+        </w:rPr>
+      </w:pPr>
+      <w:r>
+        <w:rPr>
+          <w:rFonts w:hint="eastAsia"/>
+        </w:rPr>
+        <w:t>一名玩家出的牌为战场</w:t>
+      </w:r>
+      <w:proofErr w:type="gramStart"/>
+      <w:r>
+        <w:rPr>
+          <w:rFonts w:hint="eastAsia"/>
+        </w:rPr>
+        <w:t>玩家侧某一行</w:t>
+      </w:r>
+      <w:proofErr w:type="gramEnd"/>
+      <w:r>
+        <w:rPr>
+          <w:rFonts w:hint="eastAsia"/>
+        </w:rPr>
+        <w:t>的第一张牌时，出牌的玩家在那一行放上自己的玩家指示物，以标记自己为这一行需要进行的战斗轮的主战者。</w:t>
+      </w:r>
+    </w:p>
+    <w:p>
+      <w:pPr>
+        <w:ind w:firstLine="420"/>
+        <w:rPr>
+          <w:rFonts w:hint="eastAsia"/>
+        </w:rPr>
+      </w:pPr>
+      <w:r>
+        <w:rPr>
+          <w:rFonts w:hint="eastAsia"/>
+        </w:rPr>
+        <w:t>负责执行行动的玩家在行动阶段选择进入战斗后，由那名玩家</w:t>
+      </w:r>
+      <w:proofErr w:type="gramStart"/>
+      <w:r>
+        <w:rPr>
+          <w:rFonts w:hint="eastAsia"/>
+        </w:rPr>
+        <w:t>选探索区</w:t>
+      </w:r>
+      <w:proofErr w:type="gramEnd"/>
+      <w:r>
+        <w:rPr>
+          <w:rFonts w:hint="eastAsia"/>
+        </w:rPr>
+        <w:t>一列牌移入战场敌对侧，这里假设那名玩家是P1。之后，P1从手牌出牌到战场玩家侧自己那一列的某一行。P1可以一次出多张牌，但只能在一行里出牌。P1出完牌后，轮到P2出牌，</w:t>
+      </w:r>
+      <w:r>
+        <w:rPr>
+          <w:rFonts w:hint="eastAsia"/>
+        </w:rPr>
+        <w:t>但</w:t>
+      </w:r>
+      <w:r>
+        <w:rPr>
+          <w:rFonts w:hint="eastAsia"/>
+        </w:rPr>
+        <w:t>只能将牌出在P1刚才出牌的那一行的同一行或更靠近顶端的行</w:t>
+      </w:r>
+      <w:r>
+        <w:rPr>
+          <w:rFonts w:hint="eastAsia"/>
+        </w:rPr>
+        <w:t>，其他出牌规则同P1，如果</w:t>
+      </w:r>
+      <w:r>
+        <w:rPr>
+          <w:rFonts w:hint="eastAsia"/>
+        </w:rPr>
+        <w:t>P2选择将牌出在P1出牌的</w:t>
+      </w:r>
+      <w:r>
+        <w:rPr>
+          <w:rFonts w:hint="eastAsia"/>
+        </w:rPr>
+        <w:t>新的</w:t>
+      </w:r>
+      <w:r>
+        <w:rPr>
+          <w:rFonts w:hint="eastAsia"/>
+        </w:rPr>
+        <w:t>一行，则P2</w:t>
+      </w:r>
+      <w:r>
+        <w:rPr>
+          <w:rFonts w:hint="eastAsia"/>
+        </w:rPr>
+        <w:t>同样地</w:t>
+      </w:r>
+      <w:r>
+        <w:rPr>
+          <w:rFonts w:hint="eastAsia"/>
+        </w:rPr>
+        <w:t>成为</w:t>
+      </w:r>
+      <w:r>
+        <w:rPr>
+          <w:rFonts w:hint="eastAsia"/>
+        </w:rPr>
+        <w:t>新的那</w:t>
+      </w:r>
+      <w:r>
+        <w:rPr>
+          <w:rFonts w:hint="eastAsia"/>
+        </w:rPr>
+        <w:t>一行的</w:t>
+      </w:r>
+      <w:r>
+        <w:rPr>
+          <w:rFonts w:hint="eastAsia"/>
+        </w:rPr>
+        <w:t>主战者，之后又轮到P1出牌，以此往复直到某一名玩家决定停止出牌。一名玩家停止出牌后，另一名玩家也不能继续出牌了。</w:t>
+      </w:r>
+    </w:p>
+    <w:p>
+      <w:pPr>
+        <w:ind w:firstLine="420"/>
+        <w:rPr>
+          <w:rFonts w:hint="eastAsia"/>
+        </w:rPr>
+      </w:pPr>
+      <w:r>
+        <w:rPr>
+          <w:rFonts w:hint="eastAsia"/>
+        </w:rPr>
+        <w:t>两名玩家出完牌后，战场两侧的合计点数仍按单人规则计算。</w:t>
+      </w:r>
+      <w:r>
+        <w:rPr>
+          <w:rFonts w:hint="eastAsia"/>
+        </w:rPr>
+        <w:t>如果战场中的</w:t>
+      </w:r>
+      <w:proofErr w:type="gramStart"/>
+      <w:r>
+        <w:rPr>
+          <w:rFonts w:hint="eastAsia"/>
+        </w:rPr>
+        <w:t>牌效果</w:t>
+      </w:r>
+      <w:proofErr w:type="gramEnd"/>
+      <w:r>
+        <w:rPr>
+          <w:rFonts w:hint="eastAsia"/>
+        </w:rPr>
+        <w:t>指向玩家，那么其指向的是发动效果的</w:t>
+      </w:r>
+      <w:proofErr w:type="gramStart"/>
+      <w:r>
+        <w:rPr>
+          <w:rFonts w:hint="eastAsia"/>
+        </w:rPr>
+        <w:t>牌所在</w:t>
+      </w:r>
+      <w:proofErr w:type="gramEnd"/>
+      <w:r>
+        <w:rPr>
+          <w:rFonts w:hint="eastAsia"/>
+        </w:rPr>
+        <w:t>的行的主战者。</w:t>
+      </w:r>
+      <w:r>
+        <w:rPr>
+          <w:rFonts w:hint="eastAsia"/>
+        </w:rPr>
+        <w:t>类似地，</w:t>
+      </w:r>
+      <w:r>
+        <w:rPr>
+          <w:rFonts w:hint="eastAsia"/>
+        </w:rPr>
+        <w:t>战场中</w:t>
+      </w:r>
+      <w:r>
+        <w:rPr>
+          <w:rFonts w:hint="eastAsia"/>
+        </w:rPr>
+        <w:t>的</w:t>
+      </w:r>
+      <w:r>
+        <w:rPr>
+          <w:rFonts w:hint="eastAsia"/>
+        </w:rPr>
+        <w:t>牌需要</w:t>
+      </w:r>
+      <w:r>
+        <w:rPr>
+          <w:rFonts w:hint="eastAsia"/>
+        </w:rPr>
+        <w:t>被</w:t>
+      </w:r>
+      <w:r>
+        <w:rPr>
+          <w:rFonts w:hint="eastAsia"/>
+        </w:rPr>
+        <w:t>弃置时，弃置到那张牌所在行的主战者的</w:t>
+      </w:r>
+      <w:proofErr w:type="gramStart"/>
+      <w:r>
+        <w:rPr>
+          <w:rFonts w:hint="eastAsia"/>
+        </w:rPr>
+        <w:t>弃牌堆</w:t>
+      </w:r>
+      <w:proofErr w:type="gramEnd"/>
+      <w:r>
+        <w:rPr>
+          <w:rFonts w:hint="eastAsia"/>
+        </w:rPr>
+        <w:t>。</w:t>
+      </w:r>
+      <w:r>
+        <w:rPr>
+          <w:rFonts w:hint="eastAsia"/>
+        </w:rPr>
+        <w:t>某一个战斗轮中玩家战败时，也由主战者承受伤害。</w:t>
+      </w:r>
+    </w:p>
+    <w:p>
+      <w:pPr>
+        <w:ind w:firstLine="420"/>
+        <w:rPr>
+          <w:rFonts w:hint="eastAsia"/>
+        </w:rPr>
+      </w:pPr>
+      <w:r>
+        <w:rPr>
+          <w:rFonts w:hint="eastAsia"/>
+        </w:rPr>
+        <w:t>战后，翻开事件牌后，由本回合负责行动的</w:t>
+      </w:r>
+      <w:proofErr w:type="gramStart"/>
+      <w:r>
+        <w:rPr>
+          <w:rFonts w:hint="eastAsia"/>
+        </w:rPr>
+        <w:t>玩家先</w:t>
+      </w:r>
+      <w:proofErr w:type="gramEnd"/>
+      <w:r>
+        <w:rPr>
+          <w:rFonts w:hint="eastAsia"/>
+        </w:rPr>
+        <w:t>选一张事件牌结算，结算完成后，另一名</w:t>
+      </w:r>
+      <w:proofErr w:type="gramStart"/>
+      <w:r>
+        <w:rPr>
+          <w:rFonts w:hint="eastAsia"/>
+        </w:rPr>
+        <w:t>玩家再</w:t>
+      </w:r>
+      <w:proofErr w:type="gramEnd"/>
+      <w:r>
+        <w:rPr>
+          <w:rFonts w:hint="eastAsia"/>
+        </w:rPr>
+        <w:t>从余下的事件牌中选一张结算。</w:t>
+      </w:r>
+    </w:p>
+    <w:p>
+      <w:pPr>
+        <w:pStyle w:val="3"/>
+        <w:rPr>
+          <w:rFonts w:hint="eastAsia"/>
+        </w:rPr>
+      </w:pPr>
       <w:r>
         <w:rPr>
           <w:rFonts w:hint="eastAsia"/>
         </w:rPr>
         <w:lastRenderedPageBreak/>
-        <w:t>阶段中，</w:t>
-      </w:r>
-      <w:r>
-        <w:rPr>
-          <w:rFonts w:hint="eastAsia"/>
-        </w:rPr>
-        <w:t>如果</w:t>
-      </w:r>
-      <w:proofErr w:type="gramStart"/>
-      <w:r>
-        <w:rPr>
-          <w:rFonts w:hint="eastAsia"/>
-        </w:rPr>
-        <w:t>探索区</w:t>
-      </w:r>
-      <w:proofErr w:type="gramEnd"/>
-      <w:r>
-        <w:rPr>
-          <w:rFonts w:hint="eastAsia"/>
-        </w:rPr>
-        <w:t>有牌发动效果，且那个效果指向玩家，则由负责行动的玩家承受。</w:t>
+        <w:t>整理</w:t>
+      </w:r>
+      <w:r>
+        <w:rPr>
+          <w:rFonts w:hint="eastAsia"/>
+        </w:rPr>
+        <w:t>战利品</w:t>
       </w:r>
     </w:p>
     <w:p>
@@ -6527,447 +7339,41 @@
         <w:rPr>
           <w:rFonts w:hint="eastAsia"/>
         </w:rPr>
-        <w:t>负责行动的</w:t>
-      </w:r>
-      <w:r>
-        <w:rPr>
-          <w:rFonts w:hint="eastAsia"/>
-        </w:rPr>
-        <w:t>玩家</w:t>
-      </w:r>
-      <w:proofErr w:type="gramStart"/>
-      <w:r>
-        <w:rPr>
-          <w:rFonts w:hint="eastAsia"/>
-        </w:rPr>
-        <w:t>选择短休或</w:t>
-      </w:r>
-      <w:proofErr w:type="gramEnd"/>
-      <w:r>
-        <w:rPr>
-          <w:rFonts w:hint="eastAsia"/>
-        </w:rPr>
-        <w:t>长休时，仅那名玩家使用自己的玩家面板执行相应流程，</w:t>
-      </w:r>
-      <w:r>
-        <w:rPr>
-          <w:rFonts w:hint="eastAsia"/>
-        </w:rPr>
-        <w:t>一切效果仅对那名玩家自己生效，如同另一名玩家不存在</w:t>
-      </w:r>
-      <w:r>
-        <w:rPr>
-          <w:rFonts w:hint="eastAsia"/>
-        </w:rPr>
-        <w:t>。</w:t>
-      </w:r>
-      <w:r>
-        <w:rPr>
-          <w:rFonts w:hint="eastAsia"/>
-        </w:rPr>
-        <w:t>例如，某个回合的行动阶段，两名玩家讨论决定由P1来行动，P1选择</w:t>
-      </w:r>
-      <w:r>
-        <w:rPr>
-          <w:rFonts w:hint="eastAsia"/>
-        </w:rPr>
-        <w:t>短</w:t>
-      </w:r>
-      <w:r>
-        <w:rPr>
-          <w:rFonts w:hint="eastAsia"/>
-        </w:rPr>
-        <w:t>休，此时消耗</w:t>
-      </w:r>
-      <w:r>
-        <w:rPr>
-          <w:rFonts w:hint="eastAsia"/>
-        </w:rPr>
-        <w:t>1</w:t>
-      </w:r>
-      <w:r>
-        <w:rPr>
-          <w:rFonts w:hint="eastAsia"/>
-        </w:rPr>
-        <w:t>时间，即将</w:t>
-      </w:r>
-      <w:r>
-        <w:rPr>
-          <w:rFonts w:hint="eastAsia"/>
-        </w:rPr>
-        <w:t>1</w:t>
-      </w:r>
-      <w:r>
-        <w:rPr>
-          <w:rFonts w:hint="eastAsia"/>
-        </w:rPr>
-        <w:t>张牌从主牌堆移动到P1玩家面板下的</w:t>
-      </w:r>
-      <w:proofErr w:type="gramStart"/>
-      <w:r>
-        <w:rPr>
-          <w:rFonts w:hint="eastAsia"/>
-        </w:rPr>
-        <w:t>弃牌堆</w:t>
-      </w:r>
-      <w:proofErr w:type="gramEnd"/>
-      <w:r>
-        <w:rPr>
-          <w:rFonts w:hint="eastAsia"/>
-        </w:rPr>
-        <w:t>，</w:t>
-      </w:r>
-      <w:r>
-        <w:rPr>
-          <w:rFonts w:hint="eastAsia"/>
-        </w:rPr>
-        <w:t>然而，弃置的那一张牌是[掉宝地精]，触发了其“被弃置时，玩家将手牌补满”的效果，此时，效果文本中的“玩家”仅指当前行动的玩家，即P1，所以P1将自己的</w:t>
-      </w:r>
-      <w:proofErr w:type="gramStart"/>
-      <w:r>
-        <w:rPr>
-          <w:rFonts w:hint="eastAsia"/>
-        </w:rPr>
-        <w:t>手牌补满</w:t>
-      </w:r>
-      <w:proofErr w:type="gramEnd"/>
-      <w:r>
-        <w:rPr>
-          <w:rFonts w:hint="eastAsia"/>
-        </w:rPr>
-        <w:t>，</w:t>
-      </w:r>
-      <w:r>
-        <w:rPr>
-          <w:rFonts w:hint="eastAsia"/>
-        </w:rPr>
-        <w:t>然后</w:t>
-      </w:r>
-      <w:proofErr w:type="gramStart"/>
-      <w:r>
-        <w:rPr>
-          <w:rFonts w:hint="eastAsia"/>
-        </w:rPr>
-        <w:t>执行短休的流程重抽任意</w:t>
-      </w:r>
-      <w:proofErr w:type="gramEnd"/>
-      <w:r>
-        <w:rPr>
-          <w:rFonts w:hint="eastAsia"/>
-        </w:rPr>
-        <w:t>张手牌，整个流程中，P2的玩家面板不发生任何变化</w:t>
-      </w:r>
-      <w:r>
-        <w:rPr>
-          <w:rFonts w:hint="eastAsia"/>
-        </w:rPr>
-        <w:t>。</w:t>
-      </w:r>
-    </w:p>
-    <w:p>
-      <w:pPr>
-        <w:rPr>
-          <w:rFonts w:hint="eastAsia"/>
-        </w:rPr>
-      </w:pPr>
-      <w:r>
-        <w:tab/>
-      </w:r>
-      <w:r>
-        <w:rPr>
-          <w:rFonts w:hint="eastAsia"/>
-        </w:rPr>
-        <w:t>行动阶段的战斗流程变动较多，另作说明。</w:t>
-      </w:r>
-    </w:p>
-    <w:p>
-      <w:pPr>
-        <w:rPr>
-          <w:rFonts w:hint="eastAsia"/>
-        </w:rPr>
-      </w:pPr>
-      <w:r>
-        <w:tab/>
-      </w:r>
-      <w:r>
-        <w:rPr>
-          <w:rFonts w:hint="eastAsia"/>
-        </w:rPr>
-        <w:t>结束阶段检查下楼条件时，单人规则中的“玩家手中没有战利品外的牌”需调整为“所有玩家手中均没有战利品外的牌”。</w:t>
-      </w:r>
-      <w:r>
-        <w:rPr>
-          <w:rFonts w:hint="eastAsia"/>
-        </w:rPr>
-        <w:t>结束阶段发动的</w:t>
-      </w:r>
-      <w:proofErr w:type="gramStart"/>
-      <w:r>
-        <w:rPr>
-          <w:rFonts w:hint="eastAsia"/>
-        </w:rPr>
-        <w:t>牌效果</w:t>
-      </w:r>
-      <w:proofErr w:type="gramEnd"/>
-      <w:r>
-        <w:rPr>
-          <w:rFonts w:hint="eastAsia"/>
-        </w:rPr>
-        <w:t>如有指向玩家的，处理方式和回合开始阶段的处理方式一致，都由当回合负责行动的玩家承受。</w:t>
-      </w:r>
-    </w:p>
-    <w:p>
-      <w:pPr>
-        <w:pStyle w:val="3"/>
-        <w:rPr>
-          <w:rFonts w:hint="eastAsia"/>
-        </w:rPr>
-      </w:pPr>
-      <w:r>
-        <w:rPr>
-          <w:rFonts w:hint="eastAsia"/>
-        </w:rPr>
-        <w:t>战斗的变动</w:t>
-      </w:r>
-    </w:p>
-    <w:p>
-      <w:pPr>
-        <w:ind w:firstLine="420"/>
-        <w:rPr>
-          <w:rFonts w:hint="eastAsia"/>
-        </w:rPr>
-      </w:pPr>
-      <w:r>
-        <w:rPr>
-          <w:rFonts w:hint="eastAsia"/>
-        </w:rPr>
-        <w:t>一名玩家出的牌为战场</w:t>
-      </w:r>
-      <w:proofErr w:type="gramStart"/>
-      <w:r>
-        <w:rPr>
-          <w:rFonts w:hint="eastAsia"/>
-        </w:rPr>
-        <w:t>玩家侧某一行</w:t>
-      </w:r>
-      <w:proofErr w:type="gramEnd"/>
-      <w:r>
-        <w:rPr>
-          <w:rFonts w:hint="eastAsia"/>
-        </w:rPr>
-        <w:t>的第一张牌时，出牌的玩家在那一行放上自己的玩家指示物，以标记自己为这一行需要进行的战斗轮的主战者。</w:t>
-      </w:r>
-    </w:p>
-    <w:p>
-      <w:pPr>
-        <w:ind w:firstLine="420"/>
-        <w:rPr>
-          <w:rFonts w:hint="eastAsia"/>
-        </w:rPr>
-      </w:pPr>
-      <w:r>
-        <w:rPr>
-          <w:rFonts w:hint="eastAsia"/>
-        </w:rPr>
-        <w:t>负责执行行动的玩家在行动阶段选择进入战斗后，由那名玩家</w:t>
-      </w:r>
-      <w:proofErr w:type="gramStart"/>
-      <w:r>
-        <w:rPr>
-          <w:rFonts w:hint="eastAsia"/>
-        </w:rPr>
-        <w:t>选探索区</w:t>
-      </w:r>
-      <w:proofErr w:type="gramEnd"/>
-      <w:r>
-        <w:rPr>
-          <w:rFonts w:hint="eastAsia"/>
-        </w:rPr>
-        <w:t>一列牌移入战场敌对侧，这里假设那名玩家是P1。之后，P1从手牌出牌到战场玩家侧自己那一列的某一行。P1可以一次出多张牌，但只能在一行里出牌。P1出完牌后，轮到P2出牌，</w:t>
-      </w:r>
-      <w:r>
-        <w:rPr>
-          <w:rFonts w:hint="eastAsia"/>
-        </w:rPr>
-        <w:t>但</w:t>
-      </w:r>
-      <w:r>
-        <w:rPr>
-          <w:rFonts w:hint="eastAsia"/>
-        </w:rPr>
-        <w:t>只能将牌出在P1刚才出牌的那一行的同一行或更靠近顶端的行</w:t>
-      </w:r>
-      <w:r>
-        <w:rPr>
-          <w:rFonts w:hint="eastAsia"/>
-        </w:rPr>
-        <w:t>，其他出牌规则同P1，如果</w:t>
-      </w:r>
-      <w:r>
-        <w:rPr>
-          <w:rFonts w:hint="eastAsia"/>
-        </w:rPr>
-        <w:t>P2选择将牌出在P1出牌的</w:t>
-      </w:r>
-      <w:r>
-        <w:rPr>
-          <w:rFonts w:hint="eastAsia"/>
-        </w:rPr>
-        <w:t>新的</w:t>
-      </w:r>
-      <w:r>
-        <w:rPr>
-          <w:rFonts w:hint="eastAsia"/>
-        </w:rPr>
-        <w:t>一行，则P2</w:t>
-      </w:r>
-      <w:r>
-        <w:rPr>
-          <w:rFonts w:hint="eastAsia"/>
-        </w:rPr>
-        <w:t>同样地</w:t>
-      </w:r>
-      <w:r>
-        <w:rPr>
-          <w:rFonts w:hint="eastAsia"/>
-        </w:rPr>
-        <w:t>成为</w:t>
-      </w:r>
-      <w:r>
-        <w:rPr>
-          <w:rFonts w:hint="eastAsia"/>
-        </w:rPr>
-        <w:t>新的那</w:t>
-      </w:r>
-      <w:r>
-        <w:rPr>
-          <w:rFonts w:hint="eastAsia"/>
-        </w:rPr>
-        <w:t>一行的</w:t>
-      </w:r>
-      <w:r>
-        <w:rPr>
-          <w:rFonts w:hint="eastAsia"/>
-        </w:rPr>
-        <w:t>主战者，之后又轮到P1出牌，以此往复直到某一名玩家决定停止出牌。一名玩家停止出牌后，另一名玩家也不能继续出牌了。</w:t>
-      </w:r>
-    </w:p>
-    <w:p>
-      <w:pPr>
-        <w:ind w:firstLine="420"/>
-        <w:rPr>
-          <w:rFonts w:hint="eastAsia"/>
-        </w:rPr>
-      </w:pPr>
-      <w:r>
-        <w:rPr>
-          <w:rFonts w:hint="eastAsia"/>
-        </w:rPr>
-        <w:t>两名玩家出完牌后，战场两侧的合计点数仍按单人规则计算。</w:t>
-      </w:r>
-      <w:r>
-        <w:rPr>
-          <w:rFonts w:hint="eastAsia"/>
-        </w:rPr>
-        <w:t>如果战场中的</w:t>
-      </w:r>
-      <w:proofErr w:type="gramStart"/>
-      <w:r>
-        <w:rPr>
-          <w:rFonts w:hint="eastAsia"/>
-        </w:rPr>
-        <w:t>牌效果</w:t>
-      </w:r>
-      <w:proofErr w:type="gramEnd"/>
-      <w:r>
-        <w:rPr>
-          <w:rFonts w:hint="eastAsia"/>
-        </w:rPr>
-        <w:t>指向玩家，那么其指向的是发动效果的</w:t>
-      </w:r>
-      <w:proofErr w:type="gramStart"/>
-      <w:r>
-        <w:rPr>
-          <w:rFonts w:hint="eastAsia"/>
-        </w:rPr>
-        <w:t>牌所在</w:t>
-      </w:r>
-      <w:proofErr w:type="gramEnd"/>
-      <w:r>
-        <w:rPr>
-          <w:rFonts w:hint="eastAsia"/>
-        </w:rPr>
-        <w:t>的行的主战者。</w:t>
-      </w:r>
-      <w:r>
-        <w:rPr>
-          <w:rFonts w:hint="eastAsia"/>
-        </w:rPr>
-        <w:t>类似地，</w:t>
-      </w:r>
-      <w:r>
-        <w:rPr>
-          <w:rFonts w:hint="eastAsia"/>
-        </w:rPr>
-        <w:t>战场中</w:t>
-      </w:r>
-      <w:r>
-        <w:rPr>
-          <w:rFonts w:hint="eastAsia"/>
-        </w:rPr>
-        <w:t>的</w:t>
-      </w:r>
-      <w:r>
-        <w:rPr>
-          <w:rFonts w:hint="eastAsia"/>
-        </w:rPr>
-        <w:t>牌需要</w:t>
-      </w:r>
-      <w:r>
-        <w:rPr>
-          <w:rFonts w:hint="eastAsia"/>
-        </w:rPr>
-        <w:t>被</w:t>
-      </w:r>
-      <w:r>
-        <w:rPr>
-          <w:rFonts w:hint="eastAsia"/>
-        </w:rPr>
-        <w:t>弃置时，弃置到那张牌所在行的主战者的</w:t>
-      </w:r>
-      <w:proofErr w:type="gramStart"/>
-      <w:r>
-        <w:rPr>
-          <w:rFonts w:hint="eastAsia"/>
-        </w:rPr>
-        <w:t>弃牌堆</w:t>
-      </w:r>
-      <w:proofErr w:type="gramEnd"/>
-      <w:r>
-        <w:rPr>
-          <w:rFonts w:hint="eastAsia"/>
-        </w:rPr>
-        <w:t>。</w:t>
-      </w:r>
-      <w:r>
-        <w:rPr>
-          <w:rFonts w:hint="eastAsia"/>
-        </w:rPr>
-        <w:t>某一个战斗轮中玩家战败时，也由主战者承受伤害。</w:t>
-      </w:r>
-    </w:p>
-    <w:p>
-      <w:pPr>
-        <w:ind w:firstLine="420"/>
-        <w:rPr>
-          <w:rFonts w:hint="eastAsia"/>
-        </w:rPr>
-      </w:pPr>
-      <w:r>
-        <w:rPr>
-          <w:rFonts w:hint="eastAsia"/>
-        </w:rPr>
-        <w:t>战后，翻开事件牌后，由本回合负责行动的</w:t>
+        <w:t>整理战利品之前，两名玩家可以互相交换战利品区和</w:t>
+      </w:r>
+      <w:proofErr w:type="gramStart"/>
+      <w:r>
+        <w:rPr>
+          <w:rFonts w:hint="eastAsia"/>
+        </w:rPr>
+        <w:t>手牌区的</w:t>
+      </w:r>
+      <w:proofErr w:type="gramEnd"/>
+      <w:r>
+        <w:rPr>
+          <w:rFonts w:hint="eastAsia"/>
+        </w:rPr>
+        <w:t>战利品牌，但</w:t>
+      </w:r>
+      <w:r>
+        <w:rPr>
+          <w:rFonts w:hint="eastAsia"/>
+        </w:rPr>
+        <w:t>必须是一名玩家用一张牌和另一名玩家的一张牌交换，即保持两名玩家各自持有的战利品</w:t>
+      </w:r>
+      <w:proofErr w:type="gramStart"/>
+      <w:r>
+        <w:rPr>
+          <w:rFonts w:hint="eastAsia"/>
+        </w:rPr>
+        <w:t>牌数量</w:t>
+      </w:r>
+      <w:proofErr w:type="gramEnd"/>
+      <w:r>
+        <w:rPr>
+          <w:rFonts w:hint="eastAsia"/>
+        </w:rPr>
+        <w:t>不变。这之后，由当回合负责行动的</w:t>
       </w:r>
       <w:proofErr w:type="gramStart"/>
       <w:r>
@@ -6981,112 +7387,7 @@
         <w:rPr>
           <w:rFonts w:hint="eastAsia"/>
         </w:rPr>
-        <w:t>选一张事件牌结算，结算完成后，另一名</w:t>
-      </w:r>
-      <w:proofErr w:type="gramStart"/>
-      <w:r>
-        <w:rPr>
-          <w:rFonts w:hint="eastAsia"/>
-        </w:rPr>
-        <w:t>玩家再</w:t>
-      </w:r>
-      <w:proofErr w:type="gramEnd"/>
-      <w:r>
-        <w:rPr>
-          <w:rFonts w:hint="eastAsia"/>
-        </w:rPr>
-        <w:t>从余下的事件牌中选一张结算。</w:t>
-      </w:r>
-    </w:p>
-    <w:p>
-      <w:pPr>
-        <w:pStyle w:val="3"/>
-        <w:rPr>
-          <w:rFonts w:hint="eastAsia"/>
-        </w:rPr>
-      </w:pPr>
-      <w:r>
-        <w:rPr>
-          <w:rFonts w:hint="eastAsia"/>
-        </w:rPr>
-        <w:t>整理</w:t>
-      </w:r>
-      <w:r>
-        <w:rPr>
-          <w:rFonts w:hint="eastAsia"/>
-        </w:rPr>
-        <w:t>战利品</w:t>
-      </w:r>
-    </w:p>
-    <w:p>
-      <w:pPr>
-        <w:rPr>
-          <w:rFonts w:hint="eastAsia"/>
-        </w:rPr>
-      </w:pPr>
-      <w:r>
-        <w:tab/>
-      </w:r>
-      <w:r>
-        <w:rPr>
-          <w:rFonts w:hint="eastAsia"/>
-        </w:rPr>
-        <w:t>整理战利品之前，两名玩家可以互相交换战利品区和</w:t>
-      </w:r>
-      <w:proofErr w:type="gramStart"/>
-      <w:r>
-        <w:rPr>
-          <w:rFonts w:hint="eastAsia"/>
-        </w:rPr>
-        <w:t>手牌区的</w:t>
-      </w:r>
-      <w:proofErr w:type="gramEnd"/>
-      <w:r>
-        <w:rPr>
-          <w:rFonts w:hint="eastAsia"/>
-        </w:rPr>
-        <w:t>战利品牌，但</w:t>
-      </w:r>
-      <w:r>
-        <w:rPr>
-          <w:rFonts w:hint="eastAsia"/>
-        </w:rPr>
-        <w:t>必须是一名玩家用一张牌和另一名玩家的一张牌交换，即保持两名玩家各自持有的战利品</w:t>
-      </w:r>
-      <w:proofErr w:type="gramStart"/>
-      <w:r>
-        <w:rPr>
-          <w:rFonts w:hint="eastAsia"/>
-        </w:rPr>
-        <w:t>牌数量</w:t>
-      </w:r>
-      <w:proofErr w:type="gramEnd"/>
-      <w:r>
-        <w:rPr>
-          <w:rFonts w:hint="eastAsia"/>
-        </w:rPr>
-        <w:t>不变。这之后，由当回合负责行动的</w:t>
-      </w:r>
-      <w:proofErr w:type="gramStart"/>
-      <w:r>
-        <w:rPr>
-          <w:rFonts w:hint="eastAsia"/>
-        </w:rPr>
-        <w:t>玩家先</w:t>
-      </w:r>
-      <w:proofErr w:type="gramEnd"/>
-      <w:r>
-        <w:rPr>
-          <w:rFonts w:hint="eastAsia"/>
-        </w:rPr>
-        <w:t>整理战利品，流程与单人规则一</w:t>
-      </w:r>
-      <w:r>
-        <w:rPr>
-          <w:rFonts w:hint="eastAsia"/>
-        </w:rPr>
-        <w:lastRenderedPageBreak/>
-        <w:t>致，然后另一名</w:t>
+        <w:t>整理战利品，流程与单人规则一致，然后另一名</w:t>
       </w:r>
       <w:proofErr w:type="gramStart"/>
       <w:r>
@@ -7387,6 +7688,95 @@
     </w:lvl>
   </w:abstractNum>
   <w:abstractNum w:abstractNumId="3" w15:restartNumberingAfterBreak="0">
+    <w:nsid w:val="29ED1C8F"/>
+    <w:multiLevelType w:val="hybridMultilevel"/>
+    <w:tmpl w:val="39365A0E"/>
+    <w:lvl w:ilvl="0" w:tplc="73120A2A">
+      <w:start w:val="1"/>
+      <w:numFmt w:val="decimalEnclosedCircle"/>
+      <w:lvlText w:val="%1"/>
+      <w:lvlJc w:val="left"/>
+      <w:pPr>
+        <w:ind w:left="780" w:hanging="360"/>
+      </w:pPr>
+      <w:rPr>
+        <w:rFonts w:hint="default"/>
+      </w:rPr>
+    </w:lvl>
+    <w:lvl w:ilvl="1" w:tplc="04090019" w:tentative="1">
+      <w:start w:val="1"/>
+      <w:numFmt w:val="lowerLetter"/>
+      <w:lvlText w:val="%2)"/>
+      <w:lvlJc w:val="left"/>
+      <w:pPr>
+        <w:ind w:left="1300" w:hanging="440"/>
+      </w:pPr>
+    </w:lvl>
+    <w:lvl w:ilvl="2" w:tplc="0409001B" w:tentative="1">
+      <w:start w:val="1"/>
+      <w:numFmt w:val="lowerRoman"/>
+      <w:lvlText w:val="%3."/>
+      <w:lvlJc w:val="right"/>
+      <w:pPr>
+        <w:ind w:left="1740" w:hanging="440"/>
+      </w:pPr>
+    </w:lvl>
+    <w:lvl w:ilvl="3" w:tplc="0409000F" w:tentative="1">
+      <w:start w:val="1"/>
+      <w:numFmt w:val="decimal"/>
+      <w:lvlText w:val="%4."/>
+      <w:lvlJc w:val="left"/>
+      <w:pPr>
+        <w:ind w:left="2180" w:hanging="440"/>
+      </w:pPr>
+    </w:lvl>
+    <w:lvl w:ilvl="4" w:tplc="04090019" w:tentative="1">
+      <w:start w:val="1"/>
+      <w:numFmt w:val="lowerLetter"/>
+      <w:lvlText w:val="%5)"/>
+      <w:lvlJc w:val="left"/>
+      <w:pPr>
+        <w:ind w:left="2620" w:hanging="440"/>
+      </w:pPr>
+    </w:lvl>
+    <w:lvl w:ilvl="5" w:tplc="0409001B" w:tentative="1">
+      <w:start w:val="1"/>
+      <w:numFmt w:val="lowerRoman"/>
+      <w:lvlText w:val="%6."/>
+      <w:lvlJc w:val="right"/>
+      <w:pPr>
+        <w:ind w:left="3060" w:hanging="440"/>
+      </w:pPr>
+    </w:lvl>
+    <w:lvl w:ilvl="6" w:tplc="0409000F" w:tentative="1">
+      <w:start w:val="1"/>
+      <w:numFmt w:val="decimal"/>
+      <w:lvlText w:val="%7."/>
+      <w:lvlJc w:val="left"/>
+      <w:pPr>
+        <w:ind w:left="3500" w:hanging="440"/>
+      </w:pPr>
+    </w:lvl>
+    <w:lvl w:ilvl="7" w:tplc="04090019" w:tentative="1">
+      <w:start w:val="1"/>
+      <w:numFmt w:val="lowerLetter"/>
+      <w:lvlText w:val="%8)"/>
+      <w:lvlJc w:val="left"/>
+      <w:pPr>
+        <w:ind w:left="3940" w:hanging="440"/>
+      </w:pPr>
+    </w:lvl>
+    <w:lvl w:ilvl="8" w:tplc="0409001B" w:tentative="1">
+      <w:start w:val="1"/>
+      <w:numFmt w:val="lowerRoman"/>
+      <w:lvlText w:val="%9."/>
+      <w:lvlJc w:val="right"/>
+      <w:pPr>
+        <w:ind w:left="4380" w:hanging="440"/>
+      </w:pPr>
+    </w:lvl>
+  </w:abstractNum>
+  <w:abstractNum w:abstractNumId="4" w15:restartNumberingAfterBreak="0">
     <w:nsid w:val="44B044F0"/>
     <w:multiLevelType w:val="hybridMultilevel"/>
     <w:tmpl w:val="602E27D2"/>
@@ -7475,7 +7865,7 @@
       </w:pPr>
     </w:lvl>
   </w:abstractNum>
-  <w:abstractNum w:abstractNumId="4" w15:restartNumberingAfterBreak="0">
+  <w:abstractNum w:abstractNumId="5" w15:restartNumberingAfterBreak="0">
     <w:nsid w:val="4AAE40B7"/>
     <w:multiLevelType w:val="hybridMultilevel"/>
     <w:tmpl w:val="6136C5C8"/>
@@ -7564,7 +7954,7 @@
       </w:pPr>
     </w:lvl>
   </w:abstractNum>
-  <w:abstractNum w:abstractNumId="5" w15:restartNumberingAfterBreak="0">
+  <w:abstractNum w:abstractNumId="6" w15:restartNumberingAfterBreak="0">
     <w:nsid w:val="4C145C83"/>
     <w:multiLevelType w:val="hybridMultilevel"/>
     <w:tmpl w:val="4F4471F0"/>
@@ -7653,7 +8043,7 @@
       </w:pPr>
     </w:lvl>
   </w:abstractNum>
-  <w:abstractNum w:abstractNumId="6" w15:restartNumberingAfterBreak="0">
+  <w:abstractNum w:abstractNumId="7" w15:restartNumberingAfterBreak="0">
     <w:nsid w:val="52012651"/>
     <w:multiLevelType w:val="hybridMultilevel"/>
     <w:tmpl w:val="584E0666"/>
@@ -7742,7 +8132,7 @@
       </w:pPr>
     </w:lvl>
   </w:abstractNum>
-  <w:abstractNum w:abstractNumId="7" w15:restartNumberingAfterBreak="0">
+  <w:abstractNum w:abstractNumId="8" w15:restartNumberingAfterBreak="0">
     <w:nsid w:val="636D2867"/>
     <w:multiLevelType w:val="hybridMultilevel"/>
     <w:tmpl w:val="A1C23418"/>
@@ -7831,7 +8221,7 @@
       </w:pPr>
     </w:lvl>
   </w:abstractNum>
-  <w:abstractNum w:abstractNumId="8" w15:restartNumberingAfterBreak="0">
+  <w:abstractNum w:abstractNumId="9" w15:restartNumberingAfterBreak="0">
     <w:nsid w:val="68FD71C0"/>
     <w:multiLevelType w:val="hybridMultilevel"/>
     <w:tmpl w:val="A1C23418"/>
@@ -7920,7 +8310,7 @@
       </w:pPr>
     </w:lvl>
   </w:abstractNum>
-  <w:abstractNum w:abstractNumId="9" w15:restartNumberingAfterBreak="0">
+  <w:abstractNum w:abstractNumId="10" w15:restartNumberingAfterBreak="0">
     <w:nsid w:val="6D120D33"/>
     <w:multiLevelType w:val="hybridMultilevel"/>
     <w:tmpl w:val="A3D6F9D4"/>
@@ -8010,34 +8400,37 @@
     </w:lvl>
   </w:abstractNum>
   <w:num w:numId="1" w16cid:durableId="720397921">
-    <w:abstractNumId w:val="4"/>
+    <w:abstractNumId w:val="5"/>
   </w:num>
   <w:num w:numId="2" w16cid:durableId="1282419509">
     <w:abstractNumId w:val="0"/>
   </w:num>
   <w:num w:numId="3" w16cid:durableId="159661229">
-    <w:abstractNumId w:val="8"/>
+    <w:abstractNumId w:val="9"/>
   </w:num>
   <w:num w:numId="4" w16cid:durableId="15885471">
-    <w:abstractNumId w:val="5"/>
+    <w:abstractNumId w:val="6"/>
   </w:num>
   <w:num w:numId="5" w16cid:durableId="916864600">
     <w:abstractNumId w:val="1"/>
   </w:num>
   <w:num w:numId="6" w16cid:durableId="621378430">
+    <w:abstractNumId w:val="8"/>
+  </w:num>
+  <w:num w:numId="7" w16cid:durableId="358044669">
+    <w:abstractNumId w:val="10"/>
+  </w:num>
+  <w:num w:numId="8" w16cid:durableId="1453134302">
     <w:abstractNumId w:val="7"/>
   </w:num>
-  <w:num w:numId="7" w16cid:durableId="358044669">
-    <w:abstractNumId w:val="9"/>
-  </w:num>
-  <w:num w:numId="8" w16cid:durableId="1453134302">
-    <w:abstractNumId w:val="6"/>
-  </w:num>
   <w:num w:numId="9" w16cid:durableId="1636989954">
-    <w:abstractNumId w:val="3"/>
+    <w:abstractNumId w:val="4"/>
   </w:num>
   <w:num w:numId="10" w16cid:durableId="1210920393">
     <w:abstractNumId w:val="2"/>
+  </w:num>
+  <w:num w:numId="11" w16cid:durableId="1815756024">
+    <w:abstractNumId w:val="3"/>
   </w:num>
 </w:numbering>
 </file>

</xml_diff>

<commit_message>
Massive update. But I cant remember what changes have been committed. I should make a double check list on what have been done and what have been committed.
</commit_message>
<xml_diff>
--- a/规则书.docx
+++ b/规则书.docx
@@ -175,47 +175,19 @@
         <w:rPr>
           <w:rFonts w:hint="eastAsia"/>
         </w:rPr>
-        <w:t>从主牌堆发牌到场地中，玩家需要用手牌与场地中的</w:t>
-      </w:r>
-      <w:proofErr w:type="gramStart"/>
-      <w:r>
-        <w:rPr>
-          <w:rFonts w:hint="eastAsia"/>
-        </w:rPr>
-        <w:t>牌</w:t>
-      </w:r>
-      <w:r>
-        <w:rPr>
-          <w:rFonts w:hint="eastAsia"/>
-        </w:rPr>
-        <w:t>拼点</w:t>
-      </w:r>
-      <w:proofErr w:type="gramEnd"/>
-      <w:r>
-        <w:rPr>
-          <w:rFonts w:hint="eastAsia"/>
-        </w:rPr>
-        <w:t>，失败的拼点将扣除玩家的生命值，成功的拼点将避免这一损失，而荣誉拼点将额外给予玩家隐性的奖励。</w:t>
-      </w:r>
-      <w:r>
-        <w:rPr>
-          <w:rFonts w:hint="eastAsia"/>
-        </w:rPr>
-        <w:t>每当主牌堆耗尽时，</w:t>
-      </w:r>
-      <w:proofErr w:type="gramStart"/>
-      <w:r>
-        <w:rPr>
-          <w:rFonts w:hint="eastAsia"/>
-        </w:rPr>
-        <w:t>主牌堆将洗</w:t>
-      </w:r>
-      <w:proofErr w:type="gramEnd"/>
-      <w:r>
-        <w:rPr>
-          <w:rFonts w:hint="eastAsia"/>
-        </w:rPr>
-        <w:t>回，玩家进入地下城更深处，强化自身，并面临更加困难的挑战。玩家的最终目标是达到地下城最深处</w:t>
+        <w:t>从主牌堆发牌到场地中，玩家需要用手牌与场地中的牌</w:t>
+      </w:r>
+      <w:r>
+        <w:rPr>
+          <w:rFonts w:hint="eastAsia"/>
+        </w:rPr>
+        <w:t>拼点，失败的拼点将扣除玩家的生命值，成功的拼点将避免这一损失，而荣誉拼点将额外给予玩家隐性的奖励。</w:t>
+      </w:r>
+      <w:r>
+        <w:rPr>
+          <w:rFonts w:hint="eastAsia"/>
+        </w:rPr>
+        <w:t>每当主牌堆耗尽时，主牌堆将洗回，玩家进入地下城更深处，强化自身，并面临更加困难的挑战。玩家的最终目标是达到地下城最深处</w:t>
       </w:r>
       <w:r>
         <w:rPr>
@@ -227,21 +199,7 @@
         <w:rPr>
           <w:rFonts w:hint="eastAsia"/>
         </w:rPr>
-        <w:t>同时获得更高的分数，而分数与玩家游戏过程中达成</w:t>
-      </w:r>
-      <w:proofErr w:type="gramStart"/>
-      <w:r>
-        <w:rPr>
-          <w:rFonts w:hint="eastAsia"/>
-        </w:rPr>
-        <w:t>荣誉拼点的</w:t>
-      </w:r>
-      <w:proofErr w:type="gramEnd"/>
-      <w:r>
-        <w:rPr>
-          <w:rFonts w:hint="eastAsia"/>
-        </w:rPr>
-        <w:t>次数直接相关。玩家的生命值低于0时，游戏会</w:t>
+        <w:t>同时获得更高的分数，而分数与玩家游戏过程中达成荣誉拼点的次数直接相关。玩家的生命值低于0时，游戏会</w:t>
       </w:r>
       <w:r>
         <w:rPr>
@@ -334,7 +292,6 @@
         </w:rPr>
         <w:t>属性牌组1副；技能牌组1副；</w:t>
       </w:r>
-      <w:proofErr w:type="gramStart"/>
       <w:r>
         <w:rPr>
           <w:rFonts w:hint="eastAsia"/>
@@ -345,14 +302,7 @@
         <w:rPr>
           <w:rFonts w:hint="eastAsia"/>
         </w:rPr>
-        <w:t>牌组</w:t>
-      </w:r>
-      <w:proofErr w:type="gramEnd"/>
-      <w:r>
-        <w:rPr>
-          <w:rFonts w:hint="eastAsia"/>
-        </w:rPr>
-        <w:t>1副，额外牌组1副；</w:t>
+        <w:t>牌组1副，额外牌组1副；</w:t>
       </w:r>
       <w:r>
         <w:rPr>
@@ -506,21 +456,7 @@
         <w:rPr>
           <w:rFonts w:hint="eastAsia"/>
         </w:rPr>
-        <w:t>房间区每行的右边和每列的下边有一个额外的槽位，用于放置遭遇牌，称为遭遇牌位。遭遇牌是</w:t>
-      </w:r>
-      <w:proofErr w:type="gramStart"/>
-      <w:r>
-        <w:rPr>
-          <w:rFonts w:hint="eastAsia"/>
-        </w:rPr>
-        <w:t>玩家清</w:t>
-      </w:r>
-      <w:proofErr w:type="gramEnd"/>
-      <w:r>
-        <w:rPr>
-          <w:rFonts w:hint="eastAsia"/>
-        </w:rPr>
-        <w:t>空房间区的奖励，当房间区的一列或一行中没有牌时，玩家才可以使用对应位置的遭遇牌。</w:t>
+        <w:t>房间区每行的右边和每列的下边有一个额外的槽位，用于放置遭遇牌，称为遭遇牌位。遭遇牌是玩家清空房间区的奖励，当房间区的一列或一行中没有牌时，玩家才可以使用对应位置的遭遇牌。</w:t>
       </w:r>
     </w:p>
     <w:p>
@@ -597,35 +533,7 @@
         <w:rPr>
           <w:rFonts w:hint="eastAsia"/>
         </w:rPr>
-        <w:t>玩家通过打出手牌到备战区，然后发起战斗消灭房间区的敌人的方式推进。玩家发起一场战斗时，需要从</w:t>
-      </w:r>
-      <w:proofErr w:type="gramStart"/>
-      <w:r>
-        <w:rPr>
-          <w:rFonts w:hint="eastAsia"/>
-        </w:rPr>
-        <w:t>备战区</w:t>
-      </w:r>
-      <w:proofErr w:type="gramEnd"/>
-      <w:r>
-        <w:rPr>
-          <w:rFonts w:hint="eastAsia"/>
-        </w:rPr>
-        <w:t>依次选出数个槽位，被选出的槽位的所有</w:t>
-      </w:r>
-      <w:proofErr w:type="gramStart"/>
-      <w:r>
-        <w:rPr>
-          <w:rFonts w:hint="eastAsia"/>
-        </w:rPr>
-        <w:t>牌按照</w:t>
-      </w:r>
-      <w:proofErr w:type="gramEnd"/>
-      <w:r>
-        <w:rPr>
-          <w:rFonts w:hint="eastAsia"/>
-        </w:rPr>
-        <w:t>被选择的顺序与其对位的槽位的所有牌交战，一组对位的交战称为一次交锋</w:t>
+        <w:t>玩家通过打出手牌到备战区，然后发起战斗消灭房间区的敌人的方式推进。玩家发起一场战斗时，需要从备战区依次选出数个槽位，被选出的槽位的所有牌按照被选择的顺序与其对位的槽位的所有牌交战，一组对位的交战称为一次交锋</w:t>
       </w:r>
       <w:r>
         <w:rPr>
@@ -645,14 +553,7 @@
         <w:rPr>
           <w:rFonts w:hint="eastAsia"/>
         </w:rPr>
-        <w:t>地</w:t>
-      </w:r>
-      <w:proofErr w:type="gramStart"/>
-      <w:r>
-        <w:rPr>
-          <w:rFonts w:hint="eastAsia"/>
-        </w:rPr>
-        <w:t>城</w:t>
+        <w:t>地城</w:t>
       </w:r>
       <w:r>
         <w:rPr>
@@ -660,7 +561,6 @@
         </w:rPr>
         <w:t>牌区</w:t>
       </w:r>
-      <w:proofErr w:type="gramEnd"/>
     </w:p>
     <w:p>
       <w:pPr>
@@ -681,61 +581,25 @@
         <w:rPr>
           <w:rFonts w:hint="eastAsia"/>
         </w:rPr>
-        <w:t>从地</w:t>
-      </w:r>
-      <w:proofErr w:type="gramStart"/>
-      <w:r>
-        <w:rPr>
-          <w:rFonts w:hint="eastAsia"/>
-        </w:rPr>
-        <w:t>城牌堆</w:t>
-      </w:r>
-      <w:proofErr w:type="gramEnd"/>
-      <w:r>
-        <w:rPr>
-          <w:rFonts w:hint="eastAsia"/>
-        </w:rPr>
-        <w:t>翻开1张</w:t>
-      </w:r>
-      <w:proofErr w:type="gramStart"/>
-      <w:r>
-        <w:rPr>
-          <w:rFonts w:hint="eastAsia"/>
-        </w:rPr>
-        <w:t>地城牌</w:t>
-      </w:r>
-      <w:r>
-        <w:rPr>
-          <w:rFonts w:hint="eastAsia"/>
-        </w:rPr>
-        <w:t>放入</w:t>
-      </w:r>
-      <w:proofErr w:type="gramEnd"/>
-      <w:r>
-        <w:rPr>
-          <w:rFonts w:hint="eastAsia"/>
-        </w:rPr>
-        <w:t>该区域</w:t>
-      </w:r>
-      <w:r>
-        <w:rPr>
-          <w:rFonts w:hint="eastAsia"/>
-        </w:rPr>
-        <w:t>。地</w:t>
-      </w:r>
-      <w:proofErr w:type="gramStart"/>
-      <w:r>
-        <w:rPr>
-          <w:rFonts w:hint="eastAsia"/>
-        </w:rPr>
-        <w:t>城牌决定</w:t>
-      </w:r>
-      <w:proofErr w:type="gramEnd"/>
-      <w:r>
-        <w:rPr>
-          <w:rFonts w:hint="eastAsia"/>
-        </w:rPr>
-        <w:t>玩家</w:t>
+        <w:t>从地城牌堆</w:t>
+      </w:r>
+      <w:r>
+        <w:rPr>
+          <w:rFonts w:hint="eastAsia"/>
+        </w:rPr>
+        <w:t>翻开1张地城牌</w:t>
+      </w:r>
+      <w:r>
+        <w:rPr>
+          <w:rFonts w:hint="eastAsia"/>
+        </w:rPr>
+        <w:t>放入该区域</w:t>
+      </w:r>
+      <w:r>
+        <w:rPr>
+          <w:rFonts w:hint="eastAsia"/>
+        </w:rPr>
+        <w:t>。地城牌决定玩家</w:t>
       </w:r>
       <w:r>
         <w:rPr>
@@ -795,19 +659,11 @@
           <w:rFonts w:hint="eastAsia"/>
         </w:rPr>
       </w:pPr>
-      <w:proofErr w:type="gramStart"/>
-      <w:r>
-        <w:rPr>
-          <w:rFonts w:hint="eastAsia"/>
-        </w:rPr>
-        <w:t>待购买</w:t>
-      </w:r>
-      <w:proofErr w:type="gramEnd"/>
-      <w:r>
-        <w:rPr>
-          <w:rFonts w:hint="eastAsia"/>
-        </w:rPr>
-        <w:t>的升级牌放在备选升级牌区，玩家</w:t>
+      <w:r>
+        <w:rPr>
+          <w:rFonts w:hint="eastAsia"/>
+        </w:rPr>
+        <w:t>待购买的升级牌放在备选升级牌区，玩家</w:t>
       </w:r>
       <w:r>
         <w:rPr>
@@ -850,14 +706,12 @@
           <w:rFonts w:hint="eastAsia"/>
         </w:rPr>
       </w:pPr>
-      <w:proofErr w:type="gramStart"/>
       <w:r>
         <w:rPr>
           <w:rFonts w:hint="eastAsia"/>
         </w:rPr>
         <w:t>弃牌堆</w:t>
       </w:r>
-      <w:proofErr w:type="gramEnd"/>
     </w:p>
     <w:p>
       <w:pPr>
@@ -872,21 +726,7 @@
         <w:rPr>
           <w:rFonts w:hint="eastAsia"/>
         </w:rPr>
-        <w:t>来源是主牌堆的牌，被弃置之后进入玩家面板的</w:t>
-      </w:r>
-      <w:proofErr w:type="gramStart"/>
-      <w:r>
-        <w:rPr>
-          <w:rFonts w:hint="eastAsia"/>
-        </w:rPr>
-        <w:t>弃牌堆，弃牌</w:t>
-      </w:r>
-      <w:proofErr w:type="gramEnd"/>
-      <w:r>
-        <w:rPr>
-          <w:rFonts w:hint="eastAsia"/>
-        </w:rPr>
-        <w:t>堆中牌的数量是计分</w:t>
+        <w:t>来源是主牌堆的牌，被弃置之后进入玩家面板的弃牌堆，弃牌堆中牌的数量是计分</w:t>
       </w:r>
       <w:r>
         <w:rPr>
@@ -910,21 +750,7 @@
         <w:rPr>
           <w:rFonts w:hint="eastAsia"/>
         </w:rPr>
-        <w:t>，一般而言，玩家的目的是</w:t>
-      </w:r>
-      <w:proofErr w:type="gramStart"/>
-      <w:r>
-        <w:rPr>
-          <w:rFonts w:hint="eastAsia"/>
-        </w:rPr>
-        <w:t>让弃牌</w:t>
-      </w:r>
-      <w:proofErr w:type="gramEnd"/>
-      <w:r>
-        <w:rPr>
-          <w:rFonts w:hint="eastAsia"/>
-        </w:rPr>
-        <w:t>堆有尽可能少的牌。</w:t>
+        <w:t>，一般而言，玩家的目的是让弃牌堆有尽可能少的牌。</w:t>
       </w:r>
     </w:p>
     <w:p>
@@ -962,7 +788,6 @@
       <w:r>
         <w:tab/>
       </w:r>
-      <w:proofErr w:type="gramStart"/>
       <w:r>
         <w:rPr>
           <w:rFonts w:hint="eastAsia"/>
@@ -985,14 +810,7 @@
         <w:rPr>
           <w:rFonts w:hint="eastAsia"/>
         </w:rPr>
-        <w:t>放置</w:t>
-      </w:r>
-      <w:proofErr w:type="gramEnd"/>
-      <w:r>
-        <w:rPr>
-          <w:rFonts w:hint="eastAsia"/>
-        </w:rPr>
-        <w:t>玩家购买的升级牌，该区域的牌的数量</w:t>
+        <w:t>放置玩家购买的升级牌，该区域的牌的数量</w:t>
       </w:r>
       <w:r>
         <w:rPr>
@@ -1014,49 +832,7 @@
         <w:rPr>
           <w:rFonts w:hint="eastAsia"/>
         </w:rPr>
-        <w:t>玩家的</w:t>
-      </w:r>
-      <w:proofErr w:type="gramStart"/>
-      <w:r>
-        <w:rPr>
-          <w:rFonts w:hint="eastAsia"/>
-        </w:rPr>
-        <w:t>升级牌区没有</w:t>
-      </w:r>
-      <w:proofErr w:type="gramEnd"/>
-      <w:r>
-        <w:rPr>
-          <w:rFonts w:hint="eastAsia"/>
-        </w:rPr>
-        <w:t>牌时，如果备选</w:t>
-      </w:r>
-      <w:proofErr w:type="gramStart"/>
-      <w:r>
-        <w:rPr>
-          <w:rFonts w:hint="eastAsia"/>
-        </w:rPr>
-        <w:t>升级牌区有</w:t>
-      </w:r>
-      <w:proofErr w:type="gramEnd"/>
-      <w:r>
-        <w:rPr>
-          <w:rFonts w:hint="eastAsia"/>
-        </w:rPr>
-        <w:t>属性牌，则可以从备选</w:t>
-      </w:r>
-      <w:proofErr w:type="gramStart"/>
-      <w:r>
-        <w:rPr>
-          <w:rFonts w:hint="eastAsia"/>
-        </w:rPr>
-        <w:t>升级牌区免费</w:t>
-      </w:r>
-      <w:proofErr w:type="gramEnd"/>
-      <w:r>
-        <w:rPr>
-          <w:rFonts w:hint="eastAsia"/>
-        </w:rPr>
-        <w:t>选1张属性牌获得。</w:t>
+        <w:t>玩家的升级牌区没有牌时，如果备选升级牌区有属性牌，则可以从备选升级牌区免费选1张属性牌获得。</w:t>
       </w:r>
     </w:p>
     <w:p>
@@ -1213,21 +989,7 @@
         <w:rPr>
           <w:rFonts w:hint="eastAsia"/>
         </w:rPr>
-        <w:t>计数</w:t>
-      </w:r>
-      <w:proofErr w:type="gramStart"/>
-      <w:r>
-        <w:rPr>
-          <w:rFonts w:hint="eastAsia"/>
-        </w:rPr>
-        <w:t>区记录</w:t>
-      </w:r>
-      <w:proofErr w:type="gramEnd"/>
-      <w:r>
-        <w:rPr>
-          <w:rFonts w:hint="eastAsia"/>
-        </w:rPr>
-        <w:t>玩家的各项数据，包括生命值</w:t>
+        <w:t>计数区记录玩家的各项数据，包括生命值</w:t>
       </w:r>
       <w:r>
         <w:rPr>
@@ -1293,21 +1055,7 @@
         <w:rPr>
           <w:rFonts w:hint="eastAsia"/>
         </w:rPr>
-        <w:t>。用两个十面</w:t>
-      </w:r>
-      <w:proofErr w:type="gramStart"/>
-      <w:r>
-        <w:rPr>
-          <w:rFonts w:hint="eastAsia"/>
-        </w:rPr>
-        <w:t>骰</w:t>
-      </w:r>
-      <w:proofErr w:type="gramEnd"/>
-      <w:r>
-        <w:rPr>
-          <w:rFonts w:hint="eastAsia"/>
-        </w:rPr>
-        <w:t>分别记录个位和十位的数据。</w:t>
+        <w:t>。用两个十面骰分别记录个位和十位的数据。</w:t>
       </w:r>
     </w:p>
     <w:p>
@@ -1323,21 +1071,7 @@
         <w:rPr>
           <w:rFonts w:hint="eastAsia"/>
         </w:rPr>
-        <w:t>道具</w:t>
-      </w:r>
-      <w:proofErr w:type="gramStart"/>
-      <w:r>
-        <w:rPr>
-          <w:rFonts w:hint="eastAsia"/>
-        </w:rPr>
-        <w:t>点用于</w:t>
-      </w:r>
-      <w:proofErr w:type="gramEnd"/>
-      <w:r>
-        <w:rPr>
-          <w:rFonts w:hint="eastAsia"/>
-        </w:rPr>
-        <w:t>使用</w:t>
+        <w:t>道具点用于使用</w:t>
       </w:r>
       <w:r>
         <w:rPr>
@@ -1349,21 +1083,7 @@
         <w:rPr>
           <w:rFonts w:hint="eastAsia"/>
         </w:rPr>
-        <w:t>牌，技能</w:t>
-      </w:r>
-      <w:proofErr w:type="gramStart"/>
-      <w:r>
-        <w:rPr>
-          <w:rFonts w:hint="eastAsia"/>
-        </w:rPr>
-        <w:t>点用于</w:t>
-      </w:r>
-      <w:proofErr w:type="gramEnd"/>
-      <w:r>
-        <w:rPr>
-          <w:rFonts w:hint="eastAsia"/>
-        </w:rPr>
-        <w:t>购买升级牌，金币用于响应特定</w:t>
+        <w:t>牌，技能点用于购买升级牌，金币用于响应特定</w:t>
       </w:r>
       <w:r>
         <w:rPr>
@@ -1468,7 +1188,6 @@
         </w:rPr>
         <w:t>定</w:t>
       </w:r>
-      <w:proofErr w:type="gramStart"/>
       <w:r>
         <w:rPr>
           <w:rFonts w:hint="eastAsia"/>
@@ -1479,14 +1198,7 @@
         <w:rPr>
           <w:rFonts w:hint="eastAsia"/>
         </w:rPr>
-        <w:t>类型</w:t>
-      </w:r>
-      <w:proofErr w:type="gramEnd"/>
-      <w:r>
-        <w:rPr>
-          <w:rFonts w:hint="eastAsia"/>
-        </w:rPr>
-        <w:t>的检索</w:t>
+        <w:t>类型的检索</w:t>
       </w:r>
       <w:r>
         <w:rPr>
@@ -1682,21 +1394,7 @@
         <w:rPr>
           <w:rFonts w:hint="eastAsia"/>
         </w:rPr>
-        <w:t>怪物牌和</w:t>
-      </w:r>
-      <w:proofErr w:type="gramStart"/>
-      <w:r>
-        <w:rPr>
-          <w:rFonts w:hint="eastAsia"/>
-        </w:rPr>
-        <w:t>陷阱牌右上角</w:t>
-      </w:r>
-      <w:proofErr w:type="gramEnd"/>
-      <w:r>
-        <w:rPr>
-          <w:rFonts w:hint="eastAsia"/>
-        </w:rPr>
-        <w:t>的点数用于在战斗中拼点。怪物牌在牌名下方有</w:t>
+        <w:t>怪物牌和陷阱牌右上角的点数用于在战斗中拼点。怪物牌在牌名下方有</w:t>
       </w:r>
       <w:r>
         <w:rPr>
@@ -1740,55 +1438,133 @@
         <w:rPr>
           <w:rFonts w:hint="eastAsia"/>
         </w:rPr>
-        <w:t>主牌堆的牌被弃置时送去玩家面板的</w:t>
-      </w:r>
-      <w:proofErr w:type="gramStart"/>
-      <w:r>
-        <w:rPr>
-          <w:rFonts w:hint="eastAsia"/>
-        </w:rPr>
-        <w:t>弃牌堆</w:t>
-      </w:r>
-      <w:proofErr w:type="gramEnd"/>
+        <w:t>主牌堆的牌被弃置时送去玩家面板的弃牌堆，被送墓时送去墓地堆。</w:t>
+      </w:r>
+      <w:r>
+        <w:rPr>
+          <w:rFonts w:hint="eastAsia"/>
+        </w:rPr>
+        <w:t>主牌堆的牌从场上加入玩家手牌时，如果其上放置有指示物，需将指示物全部去除。</w:t>
+      </w:r>
+    </w:p>
+    <w:p>
+      <w:pPr>
+        <w:pStyle w:val="4"/>
+        <w:rPr>
+          <w:rFonts w:hint="eastAsia"/>
+        </w:rPr>
+      </w:pPr>
+      <w:r>
+        <w:rPr>
+          <w:rFonts w:hint="eastAsia"/>
+        </w:rPr>
+        <w:t>遭遇牌堆的牌</w:t>
+      </w:r>
+    </w:p>
+    <w:p>
+      <w:pPr>
+        <w:rPr>
+          <w:rFonts w:hint="eastAsia"/>
+        </w:rPr>
+      </w:pPr>
+      <w:r>
+        <w:tab/>
+      </w:r>
+      <w:r>
+        <w:rPr>
+          <w:rFonts w:hint="eastAsia"/>
+        </w:rPr>
+        <w:t>遭遇牌堆包含事件牌和战利品牌。</w:t>
+      </w:r>
+      <w:r>
+        <w:rPr>
+          <w:rFonts w:hint="eastAsia"/>
+        </w:rPr>
+        <w:t>事件牌</w:t>
+      </w:r>
+      <w:r>
+        <w:rPr>
+          <w:rFonts w:hint="eastAsia"/>
+        </w:rPr>
+        <w:t>效果结算完毕</w:t>
+      </w:r>
+      <w:r>
+        <w:rPr>
+          <w:rFonts w:hint="eastAsia"/>
+        </w:rPr>
+        <w:t>后送去遭遇牌弃牌堆，</w:t>
+      </w:r>
+      <w:r>
+        <w:rPr>
+          <w:rFonts w:hint="eastAsia"/>
+        </w:rPr>
+        <w:t>玩家获得</w:t>
+      </w:r>
+      <w:r>
+        <w:rPr>
+          <w:rFonts w:hint="eastAsia"/>
+        </w:rPr>
+        <w:t>战利品牌</w:t>
+      </w:r>
+      <w:r>
+        <w:rPr>
+          <w:rFonts w:hint="eastAsia"/>
+        </w:rPr>
+        <w:t>时，先</w:t>
+      </w:r>
+      <w:r>
+        <w:rPr>
+          <w:rFonts w:hint="eastAsia"/>
+        </w:rPr>
+        <w:t>放入</w:t>
+      </w:r>
+      <w:r>
+        <w:rPr>
+          <w:rFonts w:hint="eastAsia"/>
+        </w:rPr>
+        <w:t>玩家面板的</w:t>
+      </w:r>
+      <w:r>
+        <w:rPr>
+          <w:rFonts w:hint="eastAsia"/>
+        </w:rPr>
+        <w:t>战利品堆</w:t>
+      </w:r>
       <w:r>
         <w:rPr>
           <w:rFonts w:hint="eastAsia"/>
         </w:rPr>
         <w:t>，</w:t>
       </w:r>
-      <w:proofErr w:type="gramStart"/>
-      <w:r>
-        <w:rPr>
-          <w:rFonts w:hint="eastAsia"/>
-        </w:rPr>
-        <w:t>被送墓时</w:t>
-      </w:r>
-      <w:proofErr w:type="gramEnd"/>
-      <w:r>
-        <w:rPr>
-          <w:rFonts w:hint="eastAsia"/>
-        </w:rPr>
-        <w:t>送去墓地堆。</w:t>
-      </w:r>
-      <w:r>
-        <w:rPr>
-          <w:rFonts w:hint="eastAsia"/>
-        </w:rPr>
-        <w:t>主牌堆的牌从场上加入</w:t>
-      </w:r>
-      <w:proofErr w:type="gramStart"/>
-      <w:r>
-        <w:rPr>
-          <w:rFonts w:hint="eastAsia"/>
-        </w:rPr>
-        <w:t>玩家手</w:t>
-      </w:r>
-      <w:proofErr w:type="gramEnd"/>
-      <w:r>
-        <w:rPr>
-          <w:rFonts w:hint="eastAsia"/>
-        </w:rPr>
-        <w:t>牌时，如果其上放置有指示物，需将指示物全部去除。</w:t>
+      <w:r>
+        <w:rPr>
+          <w:rFonts w:hint="eastAsia"/>
+        </w:rPr>
+        <w:t>之后</w:t>
+      </w:r>
+      <w:r>
+        <w:rPr>
+          <w:rFonts w:hint="eastAsia"/>
+        </w:rPr>
+        <w:t>玩家使用战利品牌</w:t>
+      </w:r>
+      <w:r>
+        <w:rPr>
+          <w:rFonts w:hint="eastAsia"/>
+        </w:rPr>
+        <w:t>时，</w:t>
+      </w:r>
+      <w:r>
+        <w:rPr>
+          <w:rFonts w:hint="eastAsia"/>
+        </w:rPr>
+        <w:t>其</w:t>
+      </w:r>
+      <w:r>
+        <w:rPr>
+          <w:rFonts w:hint="eastAsia"/>
+        </w:rPr>
+        <w:t>效果结算完毕后再送去遭遇牌弃牌堆。</w:t>
       </w:r>
     </w:p>
     <w:p>
@@ -1798,19 +1574,11 @@
           <w:rFonts w:hint="eastAsia"/>
         </w:rPr>
       </w:pPr>
-      <w:proofErr w:type="gramStart"/>
-      <w:r>
-        <w:rPr>
-          <w:rFonts w:hint="eastAsia"/>
-        </w:rPr>
-        <w:t>遭遇牌堆的</w:t>
-      </w:r>
-      <w:proofErr w:type="gramEnd"/>
-      <w:r>
-        <w:rPr>
-          <w:rFonts w:hint="eastAsia"/>
-        </w:rPr>
-        <w:t>牌</w:t>
+      <w:r>
+        <w:rPr>
+          <w:rFonts w:hint="eastAsia"/>
+        </w:rPr>
+        <w:t>遗物牌堆的牌</w:t>
       </w:r>
     </w:p>
     <w:p>
@@ -1822,60 +1590,117 @@
       <w:r>
         <w:tab/>
       </w:r>
-      <w:proofErr w:type="gramStart"/>
-      <w:r>
-        <w:rPr>
-          <w:rFonts w:hint="eastAsia"/>
-        </w:rPr>
-        <w:t>遭遇牌堆包含</w:t>
-      </w:r>
-      <w:proofErr w:type="gramEnd"/>
-      <w:r>
-        <w:rPr>
-          <w:rFonts w:hint="eastAsia"/>
-        </w:rPr>
-        <w:t>事件牌和战利品牌。</w:t>
-      </w:r>
-      <w:r>
-        <w:rPr>
-          <w:rFonts w:hint="eastAsia"/>
-        </w:rPr>
-        <w:t>事件</w:t>
-      </w:r>
-      <w:proofErr w:type="gramStart"/>
-      <w:r>
-        <w:rPr>
-          <w:rFonts w:hint="eastAsia"/>
-        </w:rPr>
-        <w:t>牌</w:t>
-      </w:r>
-      <w:r>
-        <w:rPr>
-          <w:rFonts w:hint="eastAsia"/>
-        </w:rPr>
-        <w:t>效果</w:t>
-      </w:r>
-      <w:proofErr w:type="gramEnd"/>
-      <w:r>
-        <w:rPr>
-          <w:rFonts w:hint="eastAsia"/>
-        </w:rPr>
-        <w:t>结算完毕</w:t>
-      </w:r>
-      <w:r>
-        <w:rPr>
-          <w:rFonts w:hint="eastAsia"/>
-        </w:rPr>
-        <w:t>后送去遭遇</w:t>
-      </w:r>
-      <w:proofErr w:type="gramStart"/>
-      <w:r>
-        <w:rPr>
-          <w:rFonts w:hint="eastAsia"/>
-        </w:rPr>
-        <w:t>牌弃牌堆</w:t>
-      </w:r>
-      <w:proofErr w:type="gramEnd"/>
+      <w:r>
+        <w:rPr>
+          <w:rFonts w:hint="eastAsia"/>
+        </w:rPr>
+        <w:t>遗物牌右上角的点数表示使用该道具需要支付的道具点数。部分遗物牌牌名下方</w:t>
+      </w:r>
+      <w:r>
+        <w:rPr>
+          <w:rFonts w:hint="eastAsia"/>
+        </w:rPr>
+        <w:lastRenderedPageBreak/>
+        <w:t>有标签标注其类型，用于相应部分限定道具牌类型的效果。</w:t>
+      </w:r>
+    </w:p>
+    <w:p>
+      <w:pPr>
+        <w:ind w:firstLine="420"/>
+        <w:rPr>
+          <w:rFonts w:hint="eastAsia"/>
+        </w:rPr>
+      </w:pPr>
+      <w:r>
+        <w:rPr>
+          <w:rFonts w:hint="eastAsia"/>
+        </w:rPr>
+        <w:t>只要道具点数足够，</w:t>
+      </w:r>
+      <w:r>
+        <w:rPr>
+          <w:rFonts w:hint="eastAsia"/>
+        </w:rPr>
+        <w:t>遗物牌可以重复使用。</w:t>
+      </w:r>
+    </w:p>
+    <w:p>
+      <w:pPr>
+        <w:pStyle w:val="4"/>
+        <w:rPr>
+          <w:rFonts w:hint="eastAsia"/>
+        </w:rPr>
+      </w:pPr>
+      <w:r>
+        <w:rPr>
+          <w:rFonts w:hint="eastAsia"/>
+        </w:rPr>
+        <w:t>升级牌堆的牌</w:t>
+      </w:r>
+    </w:p>
+    <w:p>
+      <w:pPr>
+        <w:rPr>
+          <w:rFonts w:hint="eastAsia"/>
+        </w:rPr>
+      </w:pPr>
+      <w:r>
+        <w:tab/>
+      </w:r>
+      <w:r>
+        <w:rPr>
+          <w:rFonts w:hint="eastAsia"/>
+        </w:rPr>
+        <w:t>升级牌堆包含属性牌和能力牌</w:t>
+      </w:r>
+      <w:r>
+        <w:rPr>
+          <w:rFonts w:hint="eastAsia"/>
+        </w:rPr>
+        <w:t>。</w:t>
+      </w:r>
+      <w:r>
+        <w:rPr>
+          <w:rFonts w:hint="eastAsia"/>
+        </w:rPr>
+        <w:t>升级牌</w:t>
+      </w:r>
+      <w:r>
+        <w:rPr>
+          <w:rFonts w:hint="eastAsia"/>
+        </w:rPr>
+        <w:t>中央</w:t>
+      </w:r>
+      <w:r>
+        <w:rPr>
+          <w:rFonts w:hint="eastAsia"/>
+        </w:rPr>
+        <w:t>的点数表示购买本牌所需支付的技能点数。</w:t>
+      </w:r>
+      <w:r>
+        <w:rPr>
+          <w:rFonts w:hint="eastAsia"/>
+        </w:rPr>
+        <w:t>升级牌</w:t>
+      </w:r>
+      <w:r>
+        <w:rPr>
+          <w:rFonts w:hint="eastAsia"/>
+        </w:rPr>
+        <w:t>可以替代主牌堆牌打出，视为点数为1的怪物牌</w:t>
+      </w:r>
+      <w:r>
+        <w:rPr>
+          <w:rFonts w:hint="eastAsia"/>
+        </w:rPr>
+        <w:t>。升级牌</w:t>
+      </w:r>
+      <w:r>
+        <w:rPr>
+          <w:rFonts w:hint="eastAsia"/>
+        </w:rPr>
+        <w:t>离场时</w:t>
+      </w:r>
       <w:r>
         <w:rPr>
           <w:rFonts w:hint="eastAsia"/>
@@ -1886,37 +1711,49 @@
         <w:rPr>
           <w:rFonts w:hint="eastAsia"/>
         </w:rPr>
-        <w:t>玩家获得</w:t>
-      </w:r>
-      <w:r>
-        <w:rPr>
-          <w:rFonts w:hint="eastAsia"/>
-        </w:rPr>
-        <w:t>战利品牌</w:t>
-      </w:r>
-      <w:r>
-        <w:rPr>
-          <w:rFonts w:hint="eastAsia"/>
-        </w:rPr>
-        <w:t>时，先</w:t>
-      </w:r>
-      <w:r>
-        <w:rPr>
-          <w:rFonts w:hint="eastAsia"/>
-        </w:rPr>
-        <w:t>放入</w:t>
-      </w:r>
-      <w:r>
-        <w:rPr>
-          <w:rFonts w:hint="eastAsia"/>
-        </w:rPr>
-        <w:t>玩家面板的</w:t>
-      </w:r>
-      <w:r>
-        <w:rPr>
-          <w:rFonts w:hint="eastAsia"/>
-        </w:rPr>
-        <w:t>战利品堆</w:t>
+        <w:t>将其横置后再放回玩家面板的升级牌区。</w:t>
+      </w:r>
+    </w:p>
+    <w:p>
+      <w:pPr>
+        <w:rPr>
+          <w:rFonts w:hint="eastAsia"/>
+        </w:rPr>
+      </w:pPr>
+      <w:r>
+        <w:tab/>
+      </w:r>
+      <w:r>
+        <w:rPr>
+          <w:rFonts w:hint="eastAsia"/>
+        </w:rPr>
+        <w:t>属性牌是没有效果的升级牌，但游戏中存在部分效果仅响应属性牌。此外，备选升级牌区有属性牌，而玩家升级牌区没有牌时，可以免费从备选升级牌区选1张属性牌获得。</w:t>
+      </w:r>
+    </w:p>
+    <w:p>
+      <w:pPr>
+        <w:ind w:firstLine="420"/>
+        <w:rPr>
+          <w:rFonts w:hint="eastAsia"/>
+        </w:rPr>
+      </w:pPr>
+      <w:r>
+        <w:rPr>
+          <w:rFonts w:hint="eastAsia"/>
+        </w:rPr>
+        <w:t>能力牌是有特殊效果的升级牌。</w:t>
+      </w:r>
+      <w:r>
+        <w:rPr>
+          <w:rFonts w:hint="eastAsia"/>
+        </w:rPr>
+        <w:t>能力牌</w:t>
+      </w:r>
+      <w:r>
+        <w:rPr>
+          <w:rFonts w:hint="eastAsia"/>
+        </w:rPr>
+        <w:t>代替主牌堆牌打出时或响应其他效果时，视作某一种属性牌</w:t>
       </w:r>
       <w:r>
         <w:rPr>
@@ -1928,376 +1765,7 @@
         <w:rPr>
           <w:rFonts w:hint="eastAsia"/>
         </w:rPr>
-        <w:t>之后</w:t>
-      </w:r>
-      <w:r>
-        <w:rPr>
-          <w:rFonts w:hint="eastAsia"/>
-        </w:rPr>
-        <w:t>玩家使用战利品牌</w:t>
-      </w:r>
-      <w:r>
-        <w:rPr>
-          <w:rFonts w:hint="eastAsia"/>
-        </w:rPr>
-        <w:t>时，</w:t>
-      </w:r>
-      <w:r>
-        <w:rPr>
-          <w:rFonts w:hint="eastAsia"/>
-        </w:rPr>
-        <w:t>其</w:t>
-      </w:r>
-      <w:r>
-        <w:rPr>
-          <w:rFonts w:hint="eastAsia"/>
-        </w:rPr>
-        <w:t>效果结算完毕后再送去遭遇</w:t>
-      </w:r>
-      <w:proofErr w:type="gramStart"/>
-      <w:r>
-        <w:rPr>
-          <w:rFonts w:hint="eastAsia"/>
-        </w:rPr>
-        <w:t>牌弃牌堆</w:t>
-      </w:r>
-      <w:proofErr w:type="gramEnd"/>
-      <w:r>
-        <w:rPr>
-          <w:rFonts w:hint="eastAsia"/>
-        </w:rPr>
-        <w:t>。</w:t>
-      </w:r>
-    </w:p>
-    <w:p>
-      <w:pPr>
-        <w:pStyle w:val="4"/>
-        <w:rPr>
-          <w:rFonts w:hint="eastAsia"/>
-        </w:rPr>
-      </w:pPr>
-      <w:proofErr w:type="gramStart"/>
-      <w:r>
-        <w:rPr>
-          <w:rFonts w:hint="eastAsia"/>
-        </w:rPr>
-        <w:t>遗物牌堆的</w:t>
-      </w:r>
-      <w:proofErr w:type="gramEnd"/>
-      <w:r>
-        <w:rPr>
-          <w:rFonts w:hint="eastAsia"/>
-        </w:rPr>
-        <w:t>牌</w:t>
-      </w:r>
-    </w:p>
-    <w:p>
-      <w:pPr>
-        <w:rPr>
-          <w:rFonts w:hint="eastAsia"/>
-        </w:rPr>
-      </w:pPr>
-      <w:r>
-        <w:tab/>
-      </w:r>
-      <w:proofErr w:type="gramStart"/>
-      <w:r>
-        <w:rPr>
-          <w:rFonts w:hint="eastAsia"/>
-        </w:rPr>
-        <w:t>遗物牌右上角</w:t>
-      </w:r>
-      <w:proofErr w:type="gramEnd"/>
-      <w:r>
-        <w:rPr>
-          <w:rFonts w:hint="eastAsia"/>
-        </w:rPr>
-        <w:t>的点数表示使用该道具需要支付的道具点数。部分遗物牌牌名下方</w:t>
-      </w:r>
-      <w:r>
-        <w:rPr>
-          <w:rFonts w:hint="eastAsia"/>
-        </w:rPr>
-        <w:lastRenderedPageBreak/>
-        <w:t>有标签标注其类型，用于相应部分限定道具</w:t>
-      </w:r>
-      <w:proofErr w:type="gramStart"/>
-      <w:r>
-        <w:rPr>
-          <w:rFonts w:hint="eastAsia"/>
-        </w:rPr>
-        <w:t>牌类型</w:t>
-      </w:r>
-      <w:proofErr w:type="gramEnd"/>
-      <w:r>
-        <w:rPr>
-          <w:rFonts w:hint="eastAsia"/>
-        </w:rPr>
-        <w:t>的效果。</w:t>
-      </w:r>
-    </w:p>
-    <w:p>
-      <w:pPr>
-        <w:ind w:firstLine="420"/>
-        <w:rPr>
-          <w:rFonts w:hint="eastAsia"/>
-        </w:rPr>
-      </w:pPr>
-      <w:r>
-        <w:rPr>
-          <w:rFonts w:hint="eastAsia"/>
-        </w:rPr>
-        <w:t>只要道具点数足够，</w:t>
-      </w:r>
-      <w:r>
-        <w:rPr>
-          <w:rFonts w:hint="eastAsia"/>
-        </w:rPr>
-        <w:t>遗物牌可以重复使用。</w:t>
-      </w:r>
-    </w:p>
-    <w:p>
-      <w:pPr>
-        <w:pStyle w:val="4"/>
-        <w:rPr>
-          <w:rFonts w:hint="eastAsia"/>
-        </w:rPr>
-      </w:pPr>
-      <w:proofErr w:type="gramStart"/>
-      <w:r>
-        <w:rPr>
-          <w:rFonts w:hint="eastAsia"/>
-        </w:rPr>
-        <w:t>升级牌堆的</w:t>
-      </w:r>
-      <w:proofErr w:type="gramEnd"/>
-      <w:r>
-        <w:rPr>
-          <w:rFonts w:hint="eastAsia"/>
-        </w:rPr>
-        <w:t>牌</w:t>
-      </w:r>
-    </w:p>
-    <w:p>
-      <w:pPr>
-        <w:rPr>
-          <w:rFonts w:hint="eastAsia"/>
-        </w:rPr>
-      </w:pPr>
-      <w:r>
-        <w:tab/>
-      </w:r>
-      <w:proofErr w:type="gramStart"/>
-      <w:r>
-        <w:rPr>
-          <w:rFonts w:hint="eastAsia"/>
-        </w:rPr>
-        <w:t>升级牌堆包含</w:t>
-      </w:r>
-      <w:proofErr w:type="gramEnd"/>
-      <w:r>
-        <w:rPr>
-          <w:rFonts w:hint="eastAsia"/>
-        </w:rPr>
-        <w:t>属性牌和能力牌</w:t>
-      </w:r>
-      <w:r>
-        <w:rPr>
-          <w:rFonts w:hint="eastAsia"/>
-        </w:rPr>
-        <w:t>。</w:t>
-      </w:r>
-      <w:r>
-        <w:rPr>
-          <w:rFonts w:hint="eastAsia"/>
-        </w:rPr>
-        <w:t>升级牌</w:t>
-      </w:r>
-      <w:r>
-        <w:rPr>
-          <w:rFonts w:hint="eastAsia"/>
-        </w:rPr>
-        <w:t>中央</w:t>
-      </w:r>
-      <w:r>
-        <w:rPr>
-          <w:rFonts w:hint="eastAsia"/>
-        </w:rPr>
-        <w:t>的点数表示购买本牌所需支付的技能点数。</w:t>
-      </w:r>
-      <w:r>
-        <w:rPr>
-          <w:rFonts w:hint="eastAsia"/>
-        </w:rPr>
-        <w:t>升级牌</w:t>
-      </w:r>
-      <w:r>
-        <w:rPr>
-          <w:rFonts w:hint="eastAsia"/>
-        </w:rPr>
-        <w:t>可以替代</w:t>
-      </w:r>
-      <w:proofErr w:type="gramStart"/>
-      <w:r>
-        <w:rPr>
-          <w:rFonts w:hint="eastAsia"/>
-        </w:rPr>
-        <w:t>主牌堆牌打出</w:t>
-      </w:r>
-      <w:proofErr w:type="gramEnd"/>
-      <w:r>
-        <w:rPr>
-          <w:rFonts w:hint="eastAsia"/>
-        </w:rPr>
-        <w:t>，视为点数为1的怪物牌</w:t>
-      </w:r>
-      <w:r>
-        <w:rPr>
-          <w:rFonts w:hint="eastAsia"/>
-        </w:rPr>
-        <w:t>。升级牌</w:t>
-      </w:r>
-      <w:r>
-        <w:rPr>
-          <w:rFonts w:hint="eastAsia"/>
-        </w:rPr>
-        <w:t>离场时</w:t>
-      </w:r>
-      <w:r>
-        <w:rPr>
-          <w:rFonts w:hint="eastAsia"/>
-        </w:rPr>
-        <w:t>，</w:t>
-      </w:r>
-      <w:r>
-        <w:rPr>
-          <w:rFonts w:hint="eastAsia"/>
-        </w:rPr>
-        <w:t>将其横置后再放回玩家面板的升级牌区。</w:t>
-      </w:r>
-    </w:p>
-    <w:p>
-      <w:pPr>
-        <w:rPr>
-          <w:rFonts w:hint="eastAsia"/>
-        </w:rPr>
-      </w:pPr>
-      <w:r>
-        <w:tab/>
-      </w:r>
-      <w:r>
-        <w:rPr>
-          <w:rFonts w:hint="eastAsia"/>
-        </w:rPr>
-        <w:t>属性牌是没有效果的升级牌，但游戏中存在部分效果仅响应属性牌。此外，备选</w:t>
-      </w:r>
-      <w:proofErr w:type="gramStart"/>
-      <w:r>
-        <w:rPr>
-          <w:rFonts w:hint="eastAsia"/>
-        </w:rPr>
-        <w:t>升级牌区有</w:t>
-      </w:r>
-      <w:proofErr w:type="gramEnd"/>
-      <w:r>
-        <w:rPr>
-          <w:rFonts w:hint="eastAsia"/>
-        </w:rPr>
-        <w:t>属性牌，而玩家</w:t>
-      </w:r>
-      <w:proofErr w:type="gramStart"/>
-      <w:r>
-        <w:rPr>
-          <w:rFonts w:hint="eastAsia"/>
-        </w:rPr>
-        <w:t>升级牌区没有</w:t>
-      </w:r>
-      <w:proofErr w:type="gramEnd"/>
-      <w:r>
-        <w:rPr>
-          <w:rFonts w:hint="eastAsia"/>
-        </w:rPr>
-        <w:t>牌时，可以免费从备选</w:t>
-      </w:r>
-      <w:proofErr w:type="gramStart"/>
-      <w:r>
-        <w:rPr>
-          <w:rFonts w:hint="eastAsia"/>
-        </w:rPr>
-        <w:t>升级牌区选</w:t>
-      </w:r>
-      <w:proofErr w:type="gramEnd"/>
-      <w:r>
-        <w:rPr>
-          <w:rFonts w:hint="eastAsia"/>
-        </w:rPr>
-        <w:t>1张属性牌获得。</w:t>
-      </w:r>
-    </w:p>
-    <w:p>
-      <w:pPr>
-        <w:ind w:firstLine="420"/>
-        <w:rPr>
-          <w:rFonts w:hint="eastAsia"/>
-        </w:rPr>
-      </w:pPr>
-      <w:r>
-        <w:rPr>
-          <w:rFonts w:hint="eastAsia"/>
-        </w:rPr>
-        <w:t>能力牌是有特殊效果的升级牌。</w:t>
-      </w:r>
-      <w:r>
-        <w:rPr>
-          <w:rFonts w:hint="eastAsia"/>
-        </w:rPr>
-        <w:t>能力牌</w:t>
-      </w:r>
-      <w:r>
-        <w:rPr>
-          <w:rFonts w:hint="eastAsia"/>
-        </w:rPr>
-        <w:t>代替</w:t>
-      </w:r>
-      <w:proofErr w:type="gramStart"/>
-      <w:r>
-        <w:rPr>
-          <w:rFonts w:hint="eastAsia"/>
-        </w:rPr>
-        <w:t>主牌堆牌打出</w:t>
-      </w:r>
-      <w:proofErr w:type="gramEnd"/>
-      <w:r>
-        <w:rPr>
-          <w:rFonts w:hint="eastAsia"/>
-        </w:rPr>
-        <w:t>时或响应其他效果时，视作某一种属性牌</w:t>
-      </w:r>
-      <w:r>
-        <w:rPr>
-          <w:rFonts w:hint="eastAsia"/>
-        </w:rPr>
-        <w:t>，</w:t>
-      </w:r>
-      <w:r>
-        <w:rPr>
-          <w:rFonts w:hint="eastAsia"/>
-        </w:rPr>
-        <w:t>具体视作哪种属性牌由牌名下方的标签决定，部分能力</w:t>
-      </w:r>
-      <w:proofErr w:type="gramStart"/>
-      <w:r>
-        <w:rPr>
-          <w:rFonts w:hint="eastAsia"/>
-        </w:rPr>
-        <w:t>牌拥有</w:t>
-      </w:r>
-      <w:proofErr w:type="gramEnd"/>
-      <w:r>
-        <w:rPr>
-          <w:rFonts w:hint="eastAsia"/>
-        </w:rPr>
-        <w:t>“全能”标签，可以视作任意一种属性牌。</w:t>
+        <w:t>具体视作哪种属性牌由牌名下方的标签决定，部分能力牌拥有“全能”标签，可以视作任意一种属性牌。</w:t>
       </w:r>
       <w:r>
         <w:rPr>
@@ -2458,49 +1926,7 @@
         <w:rPr>
           <w:rFonts w:hint="eastAsia"/>
         </w:rPr>
-        <w:t>游戏开始时，从陷阱牌组中抽取10张，从怪物牌组中抽取40张，合计50张牌洗混，组成主牌堆；将事件牌组和战利品牌</w:t>
-      </w:r>
-      <w:proofErr w:type="gramStart"/>
-      <w:r>
-        <w:rPr>
-          <w:rFonts w:hint="eastAsia"/>
-        </w:rPr>
-        <w:t>组洗混</w:t>
-      </w:r>
-      <w:proofErr w:type="gramEnd"/>
-      <w:r>
-        <w:rPr>
-          <w:rFonts w:hint="eastAsia"/>
-        </w:rPr>
-        <w:t>，组成遭遇牌堆；将饰品牌组和道具牌</w:t>
-      </w:r>
-      <w:proofErr w:type="gramStart"/>
-      <w:r>
-        <w:rPr>
-          <w:rFonts w:hint="eastAsia"/>
-        </w:rPr>
-        <w:t>组洗混</w:t>
-      </w:r>
-      <w:proofErr w:type="gramEnd"/>
-      <w:r>
-        <w:rPr>
-          <w:rFonts w:hint="eastAsia"/>
-        </w:rPr>
-        <w:t>，组成遗物牌堆；将属性牌组和技能牌</w:t>
-      </w:r>
-      <w:proofErr w:type="gramStart"/>
-      <w:r>
-        <w:rPr>
-          <w:rFonts w:hint="eastAsia"/>
-        </w:rPr>
-        <w:t>组洗混</w:t>
-      </w:r>
-      <w:proofErr w:type="gramEnd"/>
-      <w:r>
-        <w:rPr>
-          <w:rFonts w:hint="eastAsia"/>
-        </w:rPr>
-        <w:t>，组成升级牌堆。</w:t>
+        <w:t>游戏开始时，从陷阱牌组中抽取10张，从怪物牌组中抽取40张，合计50张牌洗混，组成主牌堆；将事件牌组和战利品牌组洗混，组成遭遇牌堆；将饰品牌组和道具牌组洗混，组成遗物牌堆；将属性牌组和技能牌组洗混，组成升级牌堆。</w:t>
       </w:r>
       <w:r>
         <w:rPr>
@@ -2562,27 +1988,83 @@
         <w:rPr>
           <w:rFonts w:hint="eastAsia"/>
         </w:rPr>
+        <w:t>。玩家手牌基数始终与房间宽度与高度的和相等，初始为5。</w:t>
+      </w:r>
+      <w:r>
+        <w:rPr>
+          <w:rFonts w:hint="eastAsia"/>
+        </w:rPr>
+        <w:t>默认的战利品区容量是</w:t>
+      </w:r>
+      <w:r>
+        <w:rPr>
+          <w:rFonts w:hint="eastAsia"/>
+        </w:rPr>
+        <w:t>5</w:t>
+      </w:r>
+      <w:r>
+        <w:rPr>
+          <w:rFonts w:hint="eastAsia"/>
+        </w:rPr>
+        <w:t>，</w:t>
+      </w:r>
+      <w:r>
+        <w:rPr>
+          <w:rFonts w:hint="eastAsia"/>
+        </w:rPr>
+        <w:t>遗物</w:t>
+      </w:r>
+      <w:r>
+        <w:rPr>
+          <w:rFonts w:hint="eastAsia"/>
+        </w:rPr>
+        <w:t>区容量是3</w:t>
+      </w:r>
+      <w:r>
+        <w:rPr>
+          <w:rFonts w:hint="eastAsia"/>
+        </w:rPr>
+        <w:t>。玩家</w:t>
+      </w:r>
+      <w:r>
+        <w:rPr>
+          <w:rFonts w:hint="eastAsia"/>
+        </w:rPr>
+        <w:t>初始拥有</w:t>
+      </w:r>
+      <w:r>
+        <w:rPr>
+          <w:rFonts w:hint="eastAsia"/>
+        </w:rPr>
+        <w:t>3</w:t>
+      </w:r>
+      <w:r>
+        <w:rPr>
+          <w:rFonts w:hint="eastAsia"/>
+        </w:rPr>
+        <w:t>IP</w:t>
+      </w:r>
+      <w:r>
+        <w:rPr>
+          <w:rFonts w:hint="eastAsia"/>
+        </w:rPr>
         <w:t>。</w:t>
       </w:r>
-      <w:proofErr w:type="gramStart"/>
-      <w:r>
-        <w:rPr>
-          <w:rFonts w:hint="eastAsia"/>
-        </w:rPr>
-        <w:t>玩家手</w:t>
-      </w:r>
-      <w:proofErr w:type="gramEnd"/>
-      <w:r>
-        <w:rPr>
-          <w:rFonts w:hint="eastAsia"/>
-        </w:rPr>
-        <w:t>牌基数始终与房间宽度与高度的和相等，初始为5。</w:t>
-      </w:r>
-      <w:r>
-        <w:rPr>
-          <w:rFonts w:hint="eastAsia"/>
-        </w:rPr>
-        <w:t>默认的战利品区容量是</w:t>
+    </w:p>
+    <w:p>
+      <w:pPr>
+        <w:rPr>
+          <w:rFonts w:hint="eastAsia"/>
+        </w:rPr>
+      </w:pPr>
+      <w:r>
+        <w:tab/>
+      </w:r>
+      <w:r>
+        <w:rPr>
+          <w:rFonts w:hint="eastAsia"/>
+        </w:rPr>
+        <w:t>翻开遗物牌堆顶</w:t>
       </w:r>
       <w:r>
         <w:rPr>
@@ -2594,43 +2076,49 @@
         <w:rPr>
           <w:rFonts w:hint="eastAsia"/>
         </w:rPr>
-        <w:t>，</w:t>
-      </w:r>
-      <w:r>
-        <w:rPr>
-          <w:rFonts w:hint="eastAsia"/>
-        </w:rPr>
-        <w:t>遗物</w:t>
-      </w:r>
-      <w:r>
-        <w:rPr>
-          <w:rFonts w:hint="eastAsia"/>
-        </w:rPr>
-        <w:t>区容量是3</w:t>
-      </w:r>
-      <w:r>
-        <w:rPr>
-          <w:rFonts w:hint="eastAsia"/>
-        </w:rPr>
-        <w:t>。玩家</w:t>
-      </w:r>
-      <w:r>
-        <w:rPr>
-          <w:rFonts w:hint="eastAsia"/>
-        </w:rPr>
-        <w:t>初始拥有</w:t>
-      </w:r>
-      <w:r>
-        <w:rPr>
-          <w:rFonts w:hint="eastAsia"/>
-        </w:rPr>
-        <w:t>3</w:t>
-      </w:r>
-      <w:r>
-        <w:rPr>
-          <w:rFonts w:hint="eastAsia"/>
-        </w:rPr>
-        <w:t>IP</w:t>
+        <w:t>张牌，选</w:t>
+      </w:r>
+      <w:r>
+        <w:rPr>
+          <w:rFonts w:hint="eastAsia"/>
+        </w:rPr>
+        <w:t>1</w:t>
+      </w:r>
+      <w:r>
+        <w:rPr>
+          <w:rFonts w:hint="eastAsia"/>
+        </w:rPr>
+        <w:t>张</w:t>
+      </w:r>
+      <w:r>
+        <w:rPr>
+          <w:rFonts w:hint="eastAsia"/>
+        </w:rPr>
+        <w:t>获得，</w:t>
+      </w:r>
+      <w:r>
+        <w:rPr>
+          <w:rFonts w:hint="eastAsia"/>
+        </w:rPr>
+        <w:t>作为玩家的初始遗物</w:t>
+      </w:r>
+      <w:r>
+        <w:rPr>
+          <w:rFonts w:hint="eastAsia"/>
+        </w:rPr>
+        <w:t>，其余</w:t>
+      </w:r>
+      <w:r>
+        <w:rPr>
+          <w:rFonts w:hint="eastAsia"/>
+        </w:rPr>
+        <w:t>遗物牌</w:t>
+      </w:r>
+      <w:r>
+        <w:rPr>
+          <w:rFonts w:hint="eastAsia"/>
+        </w:rPr>
+        <w:t>洗回遗物牌堆</w:t>
       </w:r>
       <w:r>
         <w:rPr>
@@ -2652,100 +2140,7 @@
         <w:rPr>
           <w:rFonts w:hint="eastAsia"/>
         </w:rPr>
-        <w:t>翻开</w:t>
-      </w:r>
-      <w:proofErr w:type="gramStart"/>
-      <w:r>
-        <w:rPr>
-          <w:rFonts w:hint="eastAsia"/>
-        </w:rPr>
-        <w:t>遗物牌堆顶</w:t>
-      </w:r>
-      <w:proofErr w:type="gramEnd"/>
-      <w:r>
-        <w:rPr>
-          <w:rFonts w:hint="eastAsia"/>
-        </w:rPr>
-        <w:t>5</w:t>
-      </w:r>
-      <w:r>
-        <w:rPr>
-          <w:rFonts w:hint="eastAsia"/>
-        </w:rPr>
-        <w:t>张牌，选</w:t>
-      </w:r>
-      <w:r>
-        <w:rPr>
-          <w:rFonts w:hint="eastAsia"/>
-        </w:rPr>
-        <w:t>1</w:t>
-      </w:r>
-      <w:r>
-        <w:rPr>
-          <w:rFonts w:hint="eastAsia"/>
-        </w:rPr>
-        <w:t>张</w:t>
-      </w:r>
-      <w:r>
-        <w:rPr>
-          <w:rFonts w:hint="eastAsia"/>
-        </w:rPr>
-        <w:t>获得，</w:t>
-      </w:r>
-      <w:r>
-        <w:rPr>
-          <w:rFonts w:hint="eastAsia"/>
-        </w:rPr>
-        <w:t>作为玩家的初始遗物</w:t>
-      </w:r>
-      <w:r>
-        <w:rPr>
-          <w:rFonts w:hint="eastAsia"/>
-        </w:rPr>
-        <w:t>，其余</w:t>
-      </w:r>
-      <w:r>
-        <w:rPr>
-          <w:rFonts w:hint="eastAsia"/>
-        </w:rPr>
-        <w:t>遗物牌</w:t>
-      </w:r>
-      <w:r>
-        <w:rPr>
-          <w:rFonts w:hint="eastAsia"/>
-        </w:rPr>
-        <w:t>洗回遗物牌堆</w:t>
-      </w:r>
-      <w:r>
-        <w:rPr>
-          <w:rFonts w:hint="eastAsia"/>
-        </w:rPr>
-        <w:t>。</w:t>
-      </w:r>
-    </w:p>
-    <w:p>
-      <w:r>
-        <w:tab/>
-      </w:r>
-      <w:r>
-        <w:rPr>
-          <w:rFonts w:hint="eastAsia"/>
-        </w:rPr>
-        <w:t>从升级</w:t>
-      </w:r>
-      <w:proofErr w:type="gramStart"/>
-      <w:r>
-        <w:rPr>
-          <w:rFonts w:hint="eastAsia"/>
-        </w:rPr>
-        <w:t>牌堆发</w:t>
-      </w:r>
-      <w:proofErr w:type="gramEnd"/>
-      <w:r>
-        <w:rPr>
-          <w:rFonts w:hint="eastAsia"/>
-        </w:rPr>
-        <w:t>5张牌到备选升级牌区。</w:t>
+        <w:t>从升级牌堆发5张牌到备选升级牌区。</w:t>
       </w:r>
     </w:p>
     <w:p>
@@ -2809,41 +2204,13 @@
         <w:rPr>
           <w:rFonts w:hint="eastAsia"/>
         </w:rPr>
-        <w:t>发牌到房间区和</w:t>
-      </w:r>
-      <w:proofErr w:type="gramStart"/>
-      <w:r>
-        <w:rPr>
-          <w:rFonts w:hint="eastAsia"/>
-        </w:rPr>
-        <w:t>玩家手</w:t>
-      </w:r>
-      <w:proofErr w:type="gramEnd"/>
-      <w:r>
-        <w:rPr>
-          <w:rFonts w:hint="eastAsia"/>
-        </w:rPr>
-        <w:t>牌，玩家</w:t>
-      </w:r>
-      <w:r>
-        <w:rPr>
-          <w:rFonts w:hint="eastAsia"/>
-        </w:rPr>
-        <w:t>打出手牌到备战区，选</w:t>
-      </w:r>
-      <w:proofErr w:type="gramStart"/>
-      <w:r>
-        <w:rPr>
-          <w:rFonts w:hint="eastAsia"/>
-        </w:rPr>
-        <w:t>备战区</w:t>
-      </w:r>
-      <w:proofErr w:type="gramEnd"/>
-      <w:r>
-        <w:rPr>
-          <w:rFonts w:hint="eastAsia"/>
-        </w:rPr>
-        <w:t>的一系列槽位与房间区的对位开战，战斗结束后参与战斗的牌离场，</w:t>
+        <w:t>发牌到房间区和玩家手牌，玩家</w:t>
+      </w:r>
+      <w:r>
+        <w:rPr>
+          <w:rFonts w:hint="eastAsia"/>
+        </w:rPr>
+        <w:t>打出手牌到备战区，选备战区的一系列槽位与房间区的对位开战，战斗结束后参与战斗的牌离场，</w:t>
       </w:r>
       <w:r>
         <w:rPr>
@@ -3120,35 +2487,7 @@
         <w:rPr>
           <w:rFonts w:hint="eastAsia"/>
         </w:rPr>
-        <w:t>本游戏中，执行一部分行动、以及使用部分牌的效果，需要将相应数量的牌从主牌堆顶端送去</w:t>
-      </w:r>
-      <w:proofErr w:type="gramStart"/>
-      <w:r>
-        <w:rPr>
-          <w:rFonts w:hint="eastAsia"/>
-        </w:rPr>
-        <w:t>弃牌堆</w:t>
-      </w:r>
-      <w:proofErr w:type="gramEnd"/>
-      <w:r>
-        <w:rPr>
-          <w:rFonts w:hint="eastAsia"/>
-        </w:rPr>
-        <w:t>，在游戏中统称为消耗时间。当主牌</w:t>
-      </w:r>
-      <w:proofErr w:type="gramStart"/>
-      <w:r>
-        <w:rPr>
-          <w:rFonts w:hint="eastAsia"/>
-        </w:rPr>
-        <w:t>堆已经</w:t>
-      </w:r>
-      <w:proofErr w:type="gramEnd"/>
-      <w:r>
-        <w:rPr>
-          <w:rFonts w:hint="eastAsia"/>
-        </w:rPr>
-        <w:t>没有牌时，如果没有特殊说明，则无法</w:t>
+        <w:t>本游戏中，执行一部分行动、以及使用部分牌的效果，需要将相应数量的牌从主牌堆顶端送去弃牌堆，在游戏中统称为消耗时间。当主牌堆已经没有牌时，如果没有特殊说明，则无法</w:t>
       </w:r>
       <w:r>
         <w:rPr>
@@ -3324,47 +2663,19 @@
         <w:rPr>
           <w:rFonts w:hint="eastAsia"/>
         </w:rPr>
-        <w:t>玩家抽牌将</w:t>
-      </w:r>
-      <w:proofErr w:type="gramStart"/>
-      <w:r>
-        <w:rPr>
-          <w:rFonts w:hint="eastAsia"/>
-        </w:rPr>
-        <w:t>手牌补满</w:t>
-      </w:r>
-      <w:proofErr w:type="gramEnd"/>
-      <w:r>
-        <w:rPr>
-          <w:rFonts w:hint="eastAsia"/>
-        </w:rPr>
-        <w:t>。</w:t>
-      </w:r>
-      <w:r>
-        <w:rPr>
-          <w:rFonts w:hint="eastAsia"/>
-        </w:rPr>
-        <w:t>然后将</w:t>
-      </w:r>
-      <w:proofErr w:type="gramStart"/>
-      <w:r>
-        <w:rPr>
-          <w:rFonts w:hint="eastAsia"/>
-        </w:rPr>
-        <w:t>升级牌区</w:t>
-      </w:r>
-      <w:r>
-        <w:rPr>
-          <w:rFonts w:hint="eastAsia"/>
-        </w:rPr>
-        <w:t>每种</w:t>
-      </w:r>
-      <w:proofErr w:type="gramEnd"/>
-      <w:r>
-        <w:rPr>
-          <w:rFonts w:hint="eastAsia"/>
-        </w:rPr>
-        <w:t>属性的升级牌各一张复位。</w:t>
+        <w:t>玩家抽牌将手牌补满。</w:t>
+      </w:r>
+      <w:r>
+        <w:rPr>
+          <w:rFonts w:hint="eastAsia"/>
+        </w:rPr>
+        <w:t>然后将升级牌区</w:t>
+      </w:r>
+      <w:r>
+        <w:rPr>
+          <w:rFonts w:hint="eastAsia"/>
+        </w:rPr>
+        <w:t>每种属性的升级牌各一张复位。</w:t>
       </w:r>
     </w:p>
     <w:p>
@@ -3382,35 +2693,7 @@
         <w:rPr>
           <w:rFonts w:hint="eastAsia"/>
         </w:rPr>
-        <w:t>按从左往右，从前往后的顺序，从</w:t>
-      </w:r>
-      <w:proofErr w:type="gramStart"/>
-      <w:r>
-        <w:rPr>
-          <w:rFonts w:hint="eastAsia"/>
-        </w:rPr>
-        <w:t>主牌堆向房间</w:t>
-      </w:r>
-      <w:proofErr w:type="gramEnd"/>
-      <w:r>
-        <w:rPr>
-          <w:rFonts w:hint="eastAsia"/>
-        </w:rPr>
-        <w:t>区每个空</w:t>
-      </w:r>
-      <w:proofErr w:type="gramStart"/>
-      <w:r>
-        <w:rPr>
-          <w:rFonts w:hint="eastAsia"/>
-        </w:rPr>
-        <w:t>槽位发1张</w:t>
-      </w:r>
-      <w:proofErr w:type="gramEnd"/>
-      <w:r>
-        <w:rPr>
-          <w:rFonts w:hint="eastAsia"/>
-        </w:rPr>
-        <w:t>牌。</w:t>
+        <w:t>按从左往右，从前往后的顺序，从主牌堆向房间区每个空槽位发1张牌。</w:t>
       </w:r>
     </w:p>
     <w:p>
@@ -3428,21 +2711,7 @@
         <w:rPr>
           <w:rFonts w:hint="eastAsia"/>
         </w:rPr>
-        <w:t>按从上到下的顺序，从遭遇</w:t>
-      </w:r>
-      <w:proofErr w:type="gramStart"/>
-      <w:r>
-        <w:rPr>
-          <w:rFonts w:hint="eastAsia"/>
-        </w:rPr>
-        <w:t>牌堆向</w:t>
-      </w:r>
-      <w:proofErr w:type="gramEnd"/>
-      <w:r>
-        <w:rPr>
-          <w:rFonts w:hint="eastAsia"/>
-        </w:rPr>
-        <w:t>房间区每</w:t>
+        <w:t>按从上到下的顺序，从遭遇牌堆向房间区每</w:t>
       </w:r>
       <w:r>
         <w:rPr>
@@ -3454,35 +2723,7 @@
         <w:rPr>
           <w:rFonts w:hint="eastAsia"/>
         </w:rPr>
-        <w:t>行的遭遇牌</w:t>
-      </w:r>
-      <w:proofErr w:type="gramStart"/>
-      <w:r>
-        <w:rPr>
-          <w:rFonts w:hint="eastAsia"/>
-        </w:rPr>
-        <w:t>槽位发1张</w:t>
-      </w:r>
-      <w:proofErr w:type="gramEnd"/>
-      <w:r>
-        <w:rPr>
-          <w:rFonts w:hint="eastAsia"/>
-        </w:rPr>
-        <w:t>遭遇牌，再按从左往右的顺序，从遭遇</w:t>
-      </w:r>
-      <w:proofErr w:type="gramStart"/>
-      <w:r>
-        <w:rPr>
-          <w:rFonts w:hint="eastAsia"/>
-        </w:rPr>
-        <w:t>牌堆向</w:t>
-      </w:r>
-      <w:proofErr w:type="gramEnd"/>
-      <w:r>
-        <w:rPr>
-          <w:rFonts w:hint="eastAsia"/>
-        </w:rPr>
-        <w:t>房间区每</w:t>
+        <w:t>行的遭遇牌槽位发1张遭遇牌，再按从左往右的顺序，从遭遇牌堆向房间区每</w:t>
       </w:r>
       <w:r>
         <w:rPr>
@@ -3494,21 +2735,7 @@
         <w:rPr>
           <w:rFonts w:hint="eastAsia"/>
         </w:rPr>
-        <w:t>列的遭遇牌</w:t>
-      </w:r>
-      <w:proofErr w:type="gramStart"/>
-      <w:r>
-        <w:rPr>
-          <w:rFonts w:hint="eastAsia"/>
-        </w:rPr>
-        <w:t>槽位发1张</w:t>
-      </w:r>
-      <w:proofErr w:type="gramEnd"/>
-      <w:r>
-        <w:rPr>
-          <w:rFonts w:hint="eastAsia"/>
-        </w:rPr>
-        <w:t>遭遇牌。</w:t>
+        <w:t>列的遭遇牌槽位发1张遭遇牌。</w:t>
       </w:r>
     </w:p>
     <w:p>
@@ -3553,21 +2780,7 @@
         <w:rPr>
           <w:rFonts w:hint="eastAsia"/>
         </w:rPr>
-        <w:t>玩家可以将手中的牌放置到</w:t>
-      </w:r>
-      <w:proofErr w:type="gramStart"/>
-      <w:r>
-        <w:rPr>
-          <w:rFonts w:hint="eastAsia"/>
-        </w:rPr>
-        <w:t>备战区</w:t>
-      </w:r>
-      <w:proofErr w:type="gramEnd"/>
-      <w:r>
-        <w:rPr>
-          <w:rFonts w:hint="eastAsia"/>
-        </w:rPr>
-        <w:t>的任意槽位中。</w:t>
+        <w:t>玩家可以将手中的牌放置到备战区的任意槽位中。</w:t>
       </w:r>
     </w:p>
     <w:p>
@@ -3597,21 +2810,7 @@
         <w:rPr>
           <w:rFonts w:hint="eastAsia"/>
         </w:rPr>
-        <w:t>要开始一场战斗，玩家需要依次选择</w:t>
-      </w:r>
-      <w:proofErr w:type="gramStart"/>
-      <w:r>
-        <w:rPr>
-          <w:rFonts w:hint="eastAsia"/>
-        </w:rPr>
-        <w:t>备战区</w:t>
-      </w:r>
-      <w:proofErr w:type="gramEnd"/>
-      <w:r>
-        <w:rPr>
-          <w:rFonts w:hint="eastAsia"/>
-        </w:rPr>
-        <w:t>的槽位，默认情况下，玩家只能选择一行或一列中的所有槽位，选择完毕后，战斗开始。</w:t>
+        <w:t>要开始一场战斗，玩家需要依次选择备战区的槽位，默认情况下，玩家只能选择一行或一列中的所有槽位，选择完毕后，战斗开始。</w:t>
       </w:r>
     </w:p>
     <w:p>
@@ -3627,21 +2826,7 @@
         <w:rPr>
           <w:rFonts w:hint="eastAsia"/>
         </w:rPr>
-        <w:t>战斗开始时，需要按顺序结算各个槽位中牌的开战时效果，顺序是：先结算房间区，后结算备战区；按玩家选择槽位的顺序结算；槽</w:t>
-      </w:r>
-      <w:proofErr w:type="gramStart"/>
-      <w:r>
-        <w:rPr>
-          <w:rFonts w:hint="eastAsia"/>
-        </w:rPr>
-        <w:t>位内部</w:t>
-      </w:r>
-      <w:proofErr w:type="gramEnd"/>
-      <w:r>
-        <w:rPr>
-          <w:rFonts w:hint="eastAsia"/>
-        </w:rPr>
-        <w:t>按从左往右的顺序结算。按以上方式结算完所有参与战斗的牌的开战时效果后，按玩家选择槽位的顺序，依次结算每一个槽位与其对位的战斗，称为一次交锋。交锋的结果由对位的槽位各自内部所有牌的合计点数决定，</w:t>
+        <w:t>战斗开始时，需要按顺序结算各个槽位中牌的开战时效果，顺序是：先结算房间区，后结算备战区；按玩家选择槽位的顺序结算；槽位内部按从左往右的顺序结算。按以上方式结算完所有参与战斗的牌的开战时效果后，按玩家选择槽位的顺序，依次结算每一个槽位与其对位的战斗，称为一次交锋。交锋的结果由对位的槽位各自内部所有牌的合计点数决定，</w:t>
       </w:r>
       <w:r>
         <w:rPr>
@@ -3677,35 +2862,7 @@
         <w:rPr>
           <w:rFonts w:hint="eastAsia"/>
         </w:rPr>
-        <w:t>如果</w:t>
-      </w:r>
-      <w:proofErr w:type="gramStart"/>
-      <w:r>
-        <w:rPr>
-          <w:rFonts w:hint="eastAsia"/>
-        </w:rPr>
-        <w:t>备战区</w:t>
-      </w:r>
-      <w:proofErr w:type="gramEnd"/>
-      <w:r>
-        <w:rPr>
-          <w:rFonts w:hint="eastAsia"/>
-        </w:rPr>
-        <w:t>的槽位合计点数小于房间区对位，则玩家战败，受到</w:t>
-      </w:r>
-      <w:proofErr w:type="gramStart"/>
-      <w:r>
-        <w:rPr>
-          <w:rFonts w:hint="eastAsia"/>
-        </w:rPr>
-        <w:t>备战区</w:t>
-      </w:r>
-      <w:proofErr w:type="gramEnd"/>
-      <w:r>
-        <w:rPr>
-          <w:rFonts w:hint="eastAsia"/>
-        </w:rPr>
-        <w:t>与房间区的槽位合计点数差值的伤害，这之后，按从左</w:t>
+        <w:t>如果备战区的槽位合计点数小于房间区对位，则玩家战败，受到备战区与房间区的槽位合计点数差值的伤害，这之后，按从左</w:t>
       </w:r>
       <w:r>
         <w:rPr>
@@ -3717,21 +2874,7 @@
         <w:rPr>
           <w:rFonts w:hint="eastAsia"/>
         </w:rPr>
-        <w:t>右的顺序将房间区槽位中所有牌依次弃置，再按从左向右的顺序将</w:t>
-      </w:r>
-      <w:proofErr w:type="gramStart"/>
-      <w:r>
-        <w:rPr>
-          <w:rFonts w:hint="eastAsia"/>
-        </w:rPr>
-        <w:t>备战区槽</w:t>
-      </w:r>
-      <w:proofErr w:type="gramEnd"/>
-      <w:r>
-        <w:rPr>
-          <w:rFonts w:hint="eastAsia"/>
-        </w:rPr>
-        <w:t>位中所有牌依次送墓。</w:t>
+        <w:t>右的顺序将房间区槽位中所有牌依次弃置，再按从左向右的顺序将备战区槽位中所有牌依次送墓。</w:t>
       </w:r>
     </w:p>
     <w:p>
@@ -3749,35 +2892,7 @@
         <w:rPr>
           <w:rFonts w:hint="eastAsia"/>
         </w:rPr>
-        <w:t>如果</w:t>
-      </w:r>
-      <w:proofErr w:type="gramStart"/>
-      <w:r>
-        <w:rPr>
-          <w:rFonts w:hint="eastAsia"/>
-        </w:rPr>
-        <w:t>备战区</w:t>
-      </w:r>
-      <w:proofErr w:type="gramEnd"/>
-      <w:r>
-        <w:rPr>
-          <w:rFonts w:hint="eastAsia"/>
-        </w:rPr>
-        <w:t>的槽位合计点数大于房间区对位，则玩家战胜，按从左向右的顺序将房间区槽位中所有牌依次送墓，再按从左向右的顺序将</w:t>
-      </w:r>
-      <w:proofErr w:type="gramStart"/>
-      <w:r>
-        <w:rPr>
-          <w:rFonts w:hint="eastAsia"/>
-        </w:rPr>
-        <w:t>备战区槽</w:t>
-      </w:r>
-      <w:proofErr w:type="gramEnd"/>
-      <w:r>
-        <w:rPr>
-          <w:rFonts w:hint="eastAsia"/>
-        </w:rPr>
-        <w:t>位中所有牌依次弃置。</w:t>
+        <w:t>如果备战区的槽位合计点数大于房间区对位，则玩家战胜，按从左向右的顺序将房间区槽位中所有牌依次送墓，再按从左向右的顺序将备战区槽位中所有牌依次弃置。</w:t>
       </w:r>
     </w:p>
     <w:p>
@@ -3795,35 +2910,7 @@
         <w:rPr>
           <w:rFonts w:hint="eastAsia"/>
         </w:rPr>
-        <w:t>如果</w:t>
-      </w:r>
-      <w:proofErr w:type="gramStart"/>
-      <w:r>
-        <w:rPr>
-          <w:rFonts w:hint="eastAsia"/>
-        </w:rPr>
-        <w:t>备战区</w:t>
-      </w:r>
-      <w:proofErr w:type="gramEnd"/>
-      <w:r>
-        <w:rPr>
-          <w:rFonts w:hint="eastAsia"/>
-        </w:rPr>
-        <w:t>的槽位合计点数等于房间区对位，则</w:t>
-      </w:r>
-      <w:proofErr w:type="gramStart"/>
-      <w:r>
-        <w:rPr>
-          <w:rFonts w:hint="eastAsia"/>
-        </w:rPr>
-        <w:t>玩家荣誉</w:t>
-      </w:r>
-      <w:proofErr w:type="gramEnd"/>
-      <w:r>
-        <w:rPr>
-          <w:rFonts w:hint="eastAsia"/>
-        </w:rPr>
-        <w:t>战胜</w:t>
+        <w:t>如果备战区的槽位合计点数等于房间区对位，则玩家荣誉战胜</w:t>
       </w:r>
       <w:r>
         <w:rPr>
@@ -3835,21 +2922,7 @@
         <w:rPr>
           <w:rFonts w:hint="eastAsia"/>
         </w:rPr>
-        <w:t>按从左向右的顺序将房间区槽位中所有牌依次送墓，再按从左向右的顺序将</w:t>
-      </w:r>
-      <w:proofErr w:type="gramStart"/>
-      <w:r>
-        <w:rPr>
-          <w:rFonts w:hint="eastAsia"/>
-        </w:rPr>
-        <w:t>备战区槽</w:t>
-      </w:r>
-      <w:proofErr w:type="gramEnd"/>
-      <w:r>
-        <w:rPr>
-          <w:rFonts w:hint="eastAsia"/>
-        </w:rPr>
-        <w:t>位中所有牌依次送墓。</w:t>
+        <w:t>按从左向右的顺序将房间区槽位中所有牌依次送墓，再按从左向右的顺序将备战区槽位中所有牌依次送墓。</w:t>
       </w:r>
       <w:r>
         <w:rPr>
@@ -3875,21 +2948,7 @@
         <w:rPr>
           <w:rFonts w:hint="eastAsia"/>
         </w:rPr>
-        <w:t>，</w:t>
-      </w:r>
-      <w:proofErr w:type="gramStart"/>
-      <w:r>
-        <w:rPr>
-          <w:rFonts w:hint="eastAsia"/>
-        </w:rPr>
-        <w:t>主牌堆已没有</w:t>
-      </w:r>
-      <w:proofErr w:type="gramEnd"/>
-      <w:r>
-        <w:rPr>
-          <w:rFonts w:hint="eastAsia"/>
-        </w:rPr>
-        <w:t>牌的情况下，则不需要消耗时间</w:t>
+        <w:t>，主牌堆已没有牌的情况下，则不需要消耗时间</w:t>
       </w:r>
       <w:r>
         <w:rPr>
@@ -3987,27 +3046,13 @@
         <w:rPr>
           <w:rFonts w:hint="eastAsia"/>
         </w:rPr>
-        <w:t>除了将升级</w:t>
-      </w:r>
-      <w:proofErr w:type="gramStart"/>
-      <w:r>
-        <w:rPr>
-          <w:rFonts w:hint="eastAsia"/>
-        </w:rPr>
-        <w:t>牌</w:t>
-      </w:r>
-      <w:r>
-        <w:rPr>
-          <w:rFonts w:hint="eastAsia"/>
-        </w:rPr>
-        <w:t>直接</w:t>
-      </w:r>
-      <w:proofErr w:type="gramEnd"/>
-      <w:r>
-        <w:rPr>
-          <w:rFonts w:hint="eastAsia"/>
-        </w:rPr>
-        <w:t>打出</w:t>
+        <w:t>除了将升级牌</w:t>
+      </w:r>
+      <w:r>
+        <w:rPr>
+          <w:rFonts w:hint="eastAsia"/>
+        </w:rPr>
+        <w:t>直接打出</w:t>
       </w:r>
       <w:r>
         <w:rPr>
@@ -4080,21 +3125,7 @@
         <w:rPr>
           <w:rFonts w:hint="eastAsia"/>
         </w:rPr>
-        <w:t>如果房间区的一行或一列都没有牌，则玩家可以使用对应位置的遭遇牌。如果那张遭遇牌是战利品牌，则玩家将其放入自己的战利品区；如果那张牌是事件牌，则玩家执行其效果后，将其放入遭遇</w:t>
-      </w:r>
-      <w:proofErr w:type="gramStart"/>
-      <w:r>
-        <w:rPr>
-          <w:rFonts w:hint="eastAsia"/>
-        </w:rPr>
-        <w:t>牌弃牌堆</w:t>
-      </w:r>
-      <w:proofErr w:type="gramEnd"/>
-      <w:r>
-        <w:rPr>
-          <w:rFonts w:hint="eastAsia"/>
-        </w:rPr>
-        <w:t>。</w:t>
+        <w:t>如果房间区的一行或一列都没有牌，则玩家可以使用对应位置的遭遇牌。如果那张遭遇牌是战利品牌，则玩家将其放入自己的战利品区；如果那张牌是事件牌，则玩家执行其效果后，将其放入遭遇牌弃牌堆。</w:t>
       </w:r>
     </w:p>
     <w:p>
@@ -4124,21 +3155,7 @@
         <w:rPr>
           <w:rFonts w:hint="eastAsia"/>
         </w:rPr>
-        <w:t>玩家可以在自由阶段使用自己战利品区的牌，执行其效果后将其放入遭遇</w:t>
-      </w:r>
-      <w:proofErr w:type="gramStart"/>
-      <w:r>
-        <w:rPr>
-          <w:rFonts w:hint="eastAsia"/>
-        </w:rPr>
-        <w:t>牌弃牌堆</w:t>
-      </w:r>
-      <w:proofErr w:type="gramEnd"/>
-      <w:r>
-        <w:rPr>
-          <w:rFonts w:hint="eastAsia"/>
-        </w:rPr>
-        <w:t>。</w:t>
+        <w:t>玩家可以在自由阶段使用自己战利品区的牌，执行其效果后将其放入遭遇牌弃牌堆。</w:t>
       </w:r>
     </w:p>
     <w:p>
@@ -4168,21 +3185,7 @@
         <w:rPr>
           <w:rFonts w:hint="eastAsia"/>
         </w:rPr>
-        <w:t>如果主牌</w:t>
-      </w:r>
-      <w:proofErr w:type="gramStart"/>
-      <w:r>
-        <w:rPr>
-          <w:rFonts w:hint="eastAsia"/>
-        </w:rPr>
-        <w:t>堆已经</w:t>
-      </w:r>
-      <w:proofErr w:type="gramEnd"/>
-      <w:r>
-        <w:rPr>
-          <w:rFonts w:hint="eastAsia"/>
-        </w:rPr>
-        <w:t>没有牌，且房间区也没有除遭遇牌以外的牌，则玩家可以进入下一层</w:t>
+        <w:t>如果主牌堆已经没有牌，且房间区也没有除遭遇牌以外的牌，则玩家可以进入下一层</w:t>
       </w:r>
       <w:r>
         <w:rPr>
@@ -4254,63 +3257,7 @@
         <w:rPr>
           <w:rFonts w:hint="eastAsia"/>
         </w:rPr>
-        <w:t>将备选</w:t>
-      </w:r>
-      <w:proofErr w:type="gramStart"/>
-      <w:r>
-        <w:rPr>
-          <w:rFonts w:hint="eastAsia"/>
-        </w:rPr>
-        <w:t>升级牌区的</w:t>
-      </w:r>
-      <w:proofErr w:type="gramEnd"/>
-      <w:r>
-        <w:rPr>
-          <w:rFonts w:hint="eastAsia"/>
-        </w:rPr>
-        <w:t>任意张牌洗回升级牌堆，然后从升级</w:t>
-      </w:r>
-      <w:proofErr w:type="gramStart"/>
-      <w:r>
-        <w:rPr>
-          <w:rFonts w:hint="eastAsia"/>
-        </w:rPr>
-        <w:t>牌堆向</w:t>
-      </w:r>
-      <w:proofErr w:type="gramEnd"/>
-      <w:r>
-        <w:rPr>
-          <w:rFonts w:hint="eastAsia"/>
-        </w:rPr>
-        <w:t>备选</w:t>
-      </w:r>
-      <w:proofErr w:type="gramStart"/>
-      <w:r>
-        <w:rPr>
-          <w:rFonts w:hint="eastAsia"/>
-        </w:rPr>
-        <w:t>升级牌堆的</w:t>
-      </w:r>
-      <w:proofErr w:type="gramEnd"/>
-      <w:r>
-        <w:rPr>
-          <w:rFonts w:hint="eastAsia"/>
-        </w:rPr>
-        <w:t>每个空</w:t>
-      </w:r>
-      <w:proofErr w:type="gramStart"/>
-      <w:r>
-        <w:rPr>
-          <w:rFonts w:hint="eastAsia"/>
-        </w:rPr>
-        <w:t>槽位发1张</w:t>
-      </w:r>
-      <w:proofErr w:type="gramEnd"/>
-      <w:r>
-        <w:rPr>
-          <w:rFonts w:hint="eastAsia"/>
-        </w:rPr>
-        <w:t>牌。</w:t>
+        <w:t>将备选升级牌区的任意张牌洗回升级牌堆，然后从升级牌堆向备选升级牌堆的每个空槽位发1张牌。</w:t>
       </w:r>
     </w:p>
     <w:p>
@@ -4370,41 +3317,13 @@
         <w:rPr>
           <w:rFonts w:hint="eastAsia"/>
         </w:rPr>
-        <w:t>将当前</w:t>
-      </w:r>
-      <w:proofErr w:type="gramStart"/>
-      <w:r>
-        <w:rPr>
-          <w:rFonts w:hint="eastAsia"/>
-        </w:rPr>
-        <w:t>弃牌堆牌</w:t>
-      </w:r>
-      <w:proofErr w:type="gramEnd"/>
-      <w:r>
-        <w:rPr>
-          <w:rFonts w:hint="eastAsia"/>
-        </w:rPr>
-        <w:t>的数量计入玩家的失分数，然后</w:t>
-      </w:r>
-      <w:r>
-        <w:rPr>
-          <w:rFonts w:hint="eastAsia"/>
-        </w:rPr>
-        <w:t>将</w:t>
-      </w:r>
-      <w:proofErr w:type="gramStart"/>
-      <w:r>
-        <w:rPr>
-          <w:rFonts w:hint="eastAsia"/>
-        </w:rPr>
-        <w:t>弃牌堆</w:t>
-      </w:r>
-      <w:proofErr w:type="gramEnd"/>
-      <w:r>
-        <w:rPr>
-          <w:rFonts w:hint="eastAsia"/>
-        </w:rPr>
-        <w:t>和墓地所有牌洗回主牌堆。</w:t>
+        <w:t>将当前弃牌堆牌的数量计入玩家的失分数，然后</w:t>
+      </w:r>
+      <w:r>
+        <w:rPr>
+          <w:rFonts w:hint="eastAsia"/>
+        </w:rPr>
+        <w:t>将弃牌堆和墓地所有牌洗回主牌堆。</w:t>
       </w:r>
     </w:p>
     <w:p>
@@ -4442,7 +3361,6 @@
         </w:rPr>
         <w:t>当前</w:t>
       </w:r>
-      <w:proofErr w:type="gramStart"/>
       <w:r>
         <w:rPr>
           <w:rFonts w:hint="eastAsia"/>
@@ -4455,7 +3373,6 @@
         </w:rPr>
         <w:t>在</w:t>
       </w:r>
-      <w:proofErr w:type="gramEnd"/>
       <w:r>
         <w:rPr>
           <w:rFonts w:hint="eastAsia"/>
@@ -4530,21 +3447,7 @@
         <w:rPr>
           <w:rFonts w:hint="eastAsia"/>
         </w:rPr>
-        <w:t>所有牌的回合结束时效果，顺序如下：先结算房间区，后结算备战区；区域内部从上到下，从左到右；槽</w:t>
-      </w:r>
-      <w:proofErr w:type="gramStart"/>
-      <w:r>
-        <w:rPr>
-          <w:rFonts w:hint="eastAsia"/>
-        </w:rPr>
-        <w:t>位内部</w:t>
-      </w:r>
-      <w:proofErr w:type="gramEnd"/>
-      <w:r>
-        <w:rPr>
-          <w:rFonts w:hint="eastAsia"/>
-        </w:rPr>
-        <w:t>从左到右。</w:t>
+        <w:t>所有牌的回合结束时效果，顺序如下：先结算房间区，后结算备战区；区域内部从上到下，从左到右；槽位内部从左到右。</w:t>
       </w:r>
       <w:r>
         <w:rPr>
@@ -4826,35 +3729,7 @@
         <w:rPr>
           <w:rFonts w:hint="eastAsia"/>
         </w:rPr>
-        <w:t>从来源</w:t>
-      </w:r>
-      <w:proofErr w:type="gramStart"/>
-      <w:r>
-        <w:rPr>
-          <w:rFonts w:hint="eastAsia"/>
-        </w:rPr>
-        <w:t>牌堆抽另</w:t>
-      </w:r>
-      <w:proofErr w:type="gramEnd"/>
-      <w:r>
-        <w:rPr>
-          <w:rFonts w:hint="eastAsia"/>
-        </w:rPr>
-        <w:t>1张牌替代那张牌。</w:t>
-      </w:r>
-      <w:proofErr w:type="gramStart"/>
-      <w:r>
-        <w:rPr>
-          <w:rFonts w:hint="eastAsia"/>
-        </w:rPr>
-        <w:t>来源牌堆没有</w:t>
-      </w:r>
-      <w:proofErr w:type="gramEnd"/>
-      <w:r>
-        <w:rPr>
-          <w:rFonts w:hint="eastAsia"/>
-        </w:rPr>
-        <w:t>牌的情况下，不能重抽。</w:t>
+        <w:t>从来源牌堆抽另1张牌替代那张牌。来源牌堆没有牌的情况下，不能重抽。</w:t>
       </w:r>
     </w:p>
     <w:p>
@@ -4896,14 +3771,7 @@
         <w:rPr>
           <w:rFonts w:hint="eastAsia"/>
         </w:rPr>
-        <w:t>规则或效果文本要求玩家从</w:t>
-      </w:r>
-      <w:proofErr w:type="gramStart"/>
-      <w:r>
-        <w:rPr>
-          <w:rFonts w:hint="eastAsia"/>
-        </w:rPr>
-        <w:t>某个牌堆</w:t>
+        <w:t>规则或效果文本要求玩家从某个牌堆</w:t>
       </w:r>
       <w:r>
         <w:rPr>
@@ -4915,132 +3783,191 @@
         <w:rPr>
           <w:rFonts w:hint="eastAsia"/>
         </w:rPr>
+        <w:t>时，如果没有额外的</w:t>
+      </w:r>
+      <w:r>
+        <w:rPr>
+          <w:rFonts w:hint="eastAsia"/>
+        </w:rPr>
+        <w:t>说明，则</w:t>
+      </w:r>
+      <w:r>
+        <w:rPr>
+          <w:rFonts w:hint="eastAsia"/>
+        </w:rPr>
+        <w:t>没有被选中的牌根据牌堆作以下处理：如果是从主牌堆翻牌</w:t>
+      </w:r>
+      <w:r>
+        <w:rPr>
+          <w:rFonts w:hint="eastAsia"/>
+        </w:rPr>
+        <w:t>，没有选中的牌</w:t>
+      </w:r>
+      <w:r>
+        <w:rPr>
+          <w:rFonts w:hint="eastAsia"/>
+        </w:rPr>
+        <w:t>依次</w:t>
+      </w:r>
+      <w:r>
+        <w:rPr>
+          <w:rFonts w:hint="eastAsia"/>
+        </w:rPr>
+        <w:t>送去翻牌玩家的弃牌堆；如果是从遭遇牌堆翻牌，没有选中的牌</w:t>
+      </w:r>
+      <w:r>
+        <w:rPr>
+          <w:rFonts w:hint="eastAsia"/>
+        </w:rPr>
+        <w:t>依次</w:t>
+      </w:r>
+      <w:r>
+        <w:rPr>
+          <w:rFonts w:hint="eastAsia"/>
+        </w:rPr>
+        <w:t>送去遭遇牌弃牌堆；如果是从遗物牌堆翻牌，没有选中的牌</w:t>
+      </w:r>
+      <w:r>
+        <w:rPr>
+          <w:rFonts w:hint="eastAsia"/>
+        </w:rPr>
+        <w:t>洗回原牌堆</w:t>
+      </w:r>
+      <w:r>
+        <w:rPr>
+          <w:rFonts w:hint="eastAsia"/>
+        </w:rPr>
+        <w:t>。</w:t>
+      </w:r>
+    </w:p>
+    <w:p>
+      <w:pPr>
+        <w:pStyle w:val="3"/>
+        <w:rPr>
+          <w:rFonts w:hint="eastAsia"/>
+        </w:rPr>
+      </w:pPr>
+      <w:r>
+        <w:rPr>
+          <w:rFonts w:hint="eastAsia"/>
+        </w:rPr>
+        <w:t>横置</w:t>
+      </w:r>
+    </w:p>
+    <w:p>
+      <w:pPr>
+        <w:rPr>
+          <w:rFonts w:hint="eastAsia"/>
+        </w:rPr>
+      </w:pPr>
+      <w:r>
+        <w:tab/>
+      </w:r>
+      <w:r>
+        <w:rPr>
+          <w:rFonts w:hint="eastAsia"/>
+        </w:rPr>
+        <w:t>能力牌用横置代表其使用过后的状态，通过</w:t>
+      </w:r>
+      <w:r>
+        <w:rPr>
+          <w:rFonts w:hint="eastAsia"/>
+        </w:rPr>
+        <w:t>重整或部分牌的特殊效果可以使其</w:t>
+      </w:r>
+      <w:r>
+        <w:rPr>
+          <w:rFonts w:hint="eastAsia"/>
+        </w:rPr>
+        <w:t>复位</w:t>
+      </w:r>
+      <w:r>
+        <w:rPr>
+          <w:rFonts w:hint="eastAsia"/>
+        </w:rPr>
+        <w:t>，能力牌横置期间，其被动效果依旧生效，但不能使用其主动效果和触发效果</w:t>
+      </w:r>
+      <w:r>
+        <w:rPr>
+          <w:rFonts w:hint="eastAsia"/>
+        </w:rPr>
+        <w:t>。</w:t>
+      </w:r>
+    </w:p>
+    <w:p>
+      <w:pPr>
+        <w:rPr>
+          <w:rFonts w:hint="eastAsia"/>
+        </w:rPr>
+      </w:pPr>
+      <w:r>
+        <w:tab/>
+      </w:r>
+      <w:r>
+        <w:rPr>
+          <w:rFonts w:hint="eastAsia"/>
+        </w:rPr>
+        <w:t>场上的</w:t>
+      </w:r>
+      <w:r>
+        <w:rPr>
+          <w:rFonts w:hint="eastAsia"/>
+        </w:rPr>
+        <w:t>牌</w:t>
+      </w:r>
+      <w:r>
+        <w:rPr>
+          <w:rFonts w:hint="eastAsia"/>
+        </w:rPr>
+        <w:t>用</w:t>
+      </w:r>
+      <w:r>
+        <w:rPr>
+          <w:rFonts w:hint="eastAsia"/>
+        </w:rPr>
+        <w:t>横置代表其失效时的状态，此时其视为1张点数为1的</w:t>
+      </w:r>
+      <w:r>
+        <w:rPr>
+          <w:rFonts w:hint="eastAsia"/>
+        </w:rPr>
+        <w:t>无效果</w:t>
+      </w:r>
+      <w:r>
+        <w:rPr>
+          <w:rFonts w:hint="eastAsia"/>
+        </w:rPr>
+        <w:t>牌</w:t>
+      </w:r>
+      <w:r>
+        <w:rPr>
+          <w:rFonts w:hint="eastAsia"/>
+        </w:rPr>
+        <w:t>，</w:t>
+      </w:r>
+      <w:r>
+        <w:rPr>
+          <w:rFonts w:hint="eastAsia"/>
+        </w:rPr>
+        <w:t>但其牌名和种族仍保持不变，</w:t>
+      </w:r>
+      <w:r>
+        <w:rPr>
+          <w:rFonts w:hint="eastAsia"/>
+        </w:rPr>
+        <w:t>回合结束</w:t>
+      </w:r>
+      <w:r>
+        <w:rPr>
+          <w:rFonts w:hint="eastAsia"/>
+        </w:rPr>
         <w:t>时</w:t>
       </w:r>
-      <w:proofErr w:type="gramEnd"/>
-      <w:r>
-        <w:rPr>
-          <w:rFonts w:hint="eastAsia"/>
-        </w:rPr>
-        <w:t>，如果没有额外的</w:t>
-      </w:r>
-      <w:r>
-        <w:rPr>
-          <w:rFonts w:hint="eastAsia"/>
-        </w:rPr>
-        <w:t>说明，则</w:t>
-      </w:r>
-      <w:r>
-        <w:rPr>
-          <w:rFonts w:hint="eastAsia"/>
-        </w:rPr>
-        <w:t>没有被选中的</w:t>
-      </w:r>
-      <w:proofErr w:type="gramStart"/>
-      <w:r>
-        <w:rPr>
-          <w:rFonts w:hint="eastAsia"/>
-        </w:rPr>
-        <w:t>牌根据牌堆作</w:t>
-      </w:r>
-      <w:proofErr w:type="gramEnd"/>
-      <w:r>
-        <w:rPr>
-          <w:rFonts w:hint="eastAsia"/>
-        </w:rPr>
-        <w:t>以下处理：如果是从主牌堆翻牌</w:t>
-      </w:r>
-      <w:r>
-        <w:rPr>
-          <w:rFonts w:hint="eastAsia"/>
-        </w:rPr>
-        <w:t>，没有选中的牌</w:t>
-      </w:r>
-      <w:r>
-        <w:rPr>
-          <w:rFonts w:hint="eastAsia"/>
-        </w:rPr>
-        <w:t>依次</w:t>
-      </w:r>
-      <w:r>
-        <w:rPr>
-          <w:rFonts w:hint="eastAsia"/>
-        </w:rPr>
-        <w:t>送去翻牌玩家的</w:t>
-      </w:r>
-      <w:proofErr w:type="gramStart"/>
-      <w:r>
-        <w:rPr>
-          <w:rFonts w:hint="eastAsia"/>
-        </w:rPr>
-        <w:t>弃牌堆</w:t>
-      </w:r>
-      <w:proofErr w:type="gramEnd"/>
-      <w:r>
-        <w:rPr>
-          <w:rFonts w:hint="eastAsia"/>
-        </w:rPr>
-        <w:t>；如果是从</w:t>
-      </w:r>
-      <w:proofErr w:type="gramStart"/>
-      <w:r>
-        <w:rPr>
-          <w:rFonts w:hint="eastAsia"/>
-        </w:rPr>
-        <w:t>遭遇牌堆翻牌</w:t>
-      </w:r>
-      <w:proofErr w:type="gramEnd"/>
-      <w:r>
-        <w:rPr>
-          <w:rFonts w:hint="eastAsia"/>
-        </w:rPr>
-        <w:t>，没有选中的牌</w:t>
-      </w:r>
-      <w:r>
-        <w:rPr>
-          <w:rFonts w:hint="eastAsia"/>
-        </w:rPr>
-        <w:t>依次</w:t>
-      </w:r>
-      <w:r>
-        <w:rPr>
-          <w:rFonts w:hint="eastAsia"/>
-        </w:rPr>
-        <w:t>送去遭遇</w:t>
-      </w:r>
-      <w:proofErr w:type="gramStart"/>
-      <w:r>
-        <w:rPr>
-          <w:rFonts w:hint="eastAsia"/>
-        </w:rPr>
-        <w:t>牌弃牌堆</w:t>
-      </w:r>
-      <w:proofErr w:type="gramEnd"/>
-      <w:r>
-        <w:rPr>
-          <w:rFonts w:hint="eastAsia"/>
-        </w:rPr>
-        <w:t>；如果是从</w:t>
-      </w:r>
-      <w:proofErr w:type="gramStart"/>
-      <w:r>
-        <w:rPr>
-          <w:rFonts w:hint="eastAsia"/>
-        </w:rPr>
-        <w:t>遗物牌堆翻牌</w:t>
-      </w:r>
-      <w:proofErr w:type="gramEnd"/>
-      <w:r>
-        <w:rPr>
-          <w:rFonts w:hint="eastAsia"/>
-        </w:rPr>
-        <w:t>，没有选中的牌</w:t>
-      </w:r>
-      <w:r>
-        <w:rPr>
-          <w:rFonts w:hint="eastAsia"/>
-        </w:rPr>
-        <w:t>洗回原牌堆</w:t>
+      <w:r>
+        <w:rPr>
+          <w:rFonts w:hint="eastAsia"/>
+        </w:rPr>
+        <w:t>将其复位</w:t>
       </w:r>
       <w:r>
         <w:rPr>
@@ -5060,7 +3987,7 @@
         <w:rPr>
           <w:rFonts w:hint="eastAsia"/>
         </w:rPr>
-        <w:t>横置</w:t>
+        <w:t>场上</w:t>
       </w:r>
     </w:p>
     <w:p>
@@ -5076,19 +4003,21 @@
         <w:rPr>
           <w:rFonts w:hint="eastAsia"/>
         </w:rPr>
-        <w:t>能力牌用横置代表其使用过后的状态，通过</w:t>
-      </w:r>
-      <w:r>
-        <w:rPr>
-          <w:rFonts w:hint="eastAsia"/>
-        </w:rPr>
-        <w:t>重整或部分牌的特殊效果可以使其</w:t>
-      </w:r>
-      <w:r>
-        <w:rPr>
-          <w:rFonts w:hint="eastAsia"/>
-        </w:rPr>
-        <w:t>复位。</w:t>
+        <w:t>场上指房间区以及备战区。</w:t>
+      </w:r>
+    </w:p>
+    <w:p>
+      <w:pPr>
+        <w:pStyle w:val="3"/>
+        <w:rPr>
+          <w:rFonts w:hint="eastAsia"/>
+        </w:rPr>
+      </w:pPr>
+      <w:r>
+        <w:rPr>
+          <w:rFonts w:hint="eastAsia"/>
+        </w:rPr>
+        <w:t>检索</w:t>
       </w:r>
     </w:p>
     <w:p>
@@ -5104,43 +4033,117 @@
         <w:rPr>
           <w:rFonts w:hint="eastAsia"/>
         </w:rPr>
-        <w:t>主牌堆的牌</w:t>
-      </w:r>
-      <w:r>
-        <w:rPr>
-          <w:rFonts w:hint="eastAsia"/>
-        </w:rPr>
-        <w:t>用</w:t>
-      </w:r>
-      <w:r>
-        <w:rPr>
-          <w:rFonts w:hint="eastAsia"/>
-        </w:rPr>
-        <w:t>横置代表其失效时的状态，此时其视为1张点数为1的</w:t>
-      </w:r>
-      <w:r>
-        <w:rPr>
-          <w:rFonts w:hint="eastAsia"/>
-        </w:rPr>
-        <w:t>无效果</w:t>
-      </w:r>
-      <w:r>
-        <w:rPr>
-          <w:rFonts w:hint="eastAsia"/>
-        </w:rPr>
-        <w:t>牌</w:t>
-      </w:r>
-      <w:r>
-        <w:rPr>
-          <w:rFonts w:hint="eastAsia"/>
-        </w:rPr>
-        <w:t>，在回合结束阶段将其复位</w:t>
-      </w:r>
-      <w:r>
-        <w:rPr>
-          <w:rFonts w:hint="eastAsia"/>
-        </w:rPr>
-        <w:t>。</w:t>
+        <w:t>从某处</w:t>
+      </w:r>
+      <w:r>
+        <w:rPr>
+          <w:rFonts w:hint="eastAsia"/>
+        </w:rPr>
+        <w:t>选</w:t>
+      </w:r>
+      <w:r>
+        <w:rPr>
+          <w:rFonts w:hint="eastAsia"/>
+        </w:rPr>
+        <w:t>某张牌时，从对应牌堆查找第1张符合要求的牌，然后洗牌。</w:t>
+      </w:r>
+    </w:p>
+    <w:p>
+      <w:pPr>
+        <w:rPr>
+          <w:rFonts w:hint="eastAsia"/>
+        </w:rPr>
+      </w:pPr>
+      <w:r>
+        <w:tab/>
+      </w:r>
+      <w:r>
+        <w:rPr>
+          <w:rFonts w:hint="eastAsia"/>
+        </w:rPr>
+        <w:t>从某处</w:t>
+      </w:r>
+      <w:r>
+        <w:rPr>
+          <w:rFonts w:hint="eastAsia"/>
+        </w:rPr>
+        <w:t>选前/第</w:t>
+      </w:r>
+      <w:r>
+        <w:rPr>
+          <w:rFonts w:hint="eastAsia"/>
+        </w:rPr>
+        <w:t>X张符合条件的牌时，从牌堆查找前</w:t>
+      </w:r>
+      <w:r>
+        <w:rPr>
+          <w:rFonts w:hint="eastAsia"/>
+        </w:rPr>
+        <w:t>/第</w:t>
+      </w:r>
+      <w:r>
+        <w:rPr>
+          <w:rFonts w:hint="eastAsia"/>
+        </w:rPr>
+        <w:t>X张符合要求的牌，然后洗牌。</w:t>
+      </w:r>
+    </w:p>
+    <w:p>
+      <w:pPr>
+        <w:rPr>
+          <w:rFonts w:hint="eastAsia"/>
+        </w:rPr>
+      </w:pPr>
+      <w:r>
+        <w:tab/>
+      </w:r>
+      <w:r>
+        <w:rPr>
+          <w:rFonts w:hint="eastAsia"/>
+        </w:rPr>
+        <w:t>如果没能查找到需要检索的牌，</w:t>
+      </w:r>
+      <w:r>
+        <w:rPr>
+          <w:rFonts w:hint="eastAsia"/>
+        </w:rPr>
+        <w:t>则</w:t>
+      </w:r>
+      <w:r>
+        <w:rPr>
+          <w:rFonts w:hint="eastAsia"/>
+        </w:rPr>
+        <w:t>直接</w:t>
+      </w:r>
+      <w:r>
+        <w:rPr>
+          <w:rFonts w:hint="eastAsia"/>
+        </w:rPr>
+        <w:t>洗牌，</w:t>
+      </w:r>
+      <w:r>
+        <w:rPr>
+          <w:rFonts w:hint="eastAsia"/>
+        </w:rPr>
+        <w:t>并且中止那条检索</w:t>
+      </w:r>
+      <w:r>
+        <w:rPr>
+          <w:rFonts w:hint="eastAsia"/>
+        </w:rPr>
+        <w:t>效果</w:t>
+      </w:r>
+      <w:r>
+        <w:rPr>
+          <w:rFonts w:hint="eastAsia"/>
+        </w:rPr>
+        <w:t>的后续</w:t>
+      </w:r>
+      <w:r>
+        <w:rPr>
+          <w:rFonts w:hint="eastAsia"/>
+        </w:rPr>
+        <w:t>处理。</w:t>
       </w:r>
     </w:p>
     <w:p>
@@ -5154,7 +4157,13 @@
         <w:rPr>
           <w:rFonts w:hint="eastAsia"/>
         </w:rPr>
-        <w:t>场上</w:t>
+        <w:t>送墓/</w:t>
+      </w:r>
+      <w:r>
+        <w:rPr>
+          <w:rFonts w:hint="eastAsia"/>
+        </w:rPr>
+        <w:t>消灭/死亡</w:t>
       </w:r>
     </w:p>
     <w:p>
@@ -5170,218 +4179,6 @@
         <w:rPr>
           <w:rFonts w:hint="eastAsia"/>
         </w:rPr>
-        <w:t>场上指房间区以及备战区。</w:t>
-      </w:r>
-    </w:p>
-    <w:p>
-      <w:pPr>
-        <w:pStyle w:val="3"/>
-        <w:rPr>
-          <w:rFonts w:hint="eastAsia"/>
-        </w:rPr>
-      </w:pPr>
-      <w:r>
-        <w:rPr>
-          <w:rFonts w:hint="eastAsia"/>
-        </w:rPr>
-        <w:t>检索</w:t>
-      </w:r>
-    </w:p>
-    <w:p>
-      <w:pPr>
-        <w:rPr>
-          <w:rFonts w:hint="eastAsia"/>
-        </w:rPr>
-      </w:pPr>
-      <w:r>
-        <w:tab/>
-      </w:r>
-      <w:r>
-        <w:rPr>
-          <w:rFonts w:hint="eastAsia"/>
-        </w:rPr>
-        <w:t>从某处</w:t>
-      </w:r>
-      <w:r>
-        <w:rPr>
-          <w:rFonts w:hint="eastAsia"/>
-        </w:rPr>
-        <w:t>选</w:t>
-      </w:r>
-      <w:r>
-        <w:rPr>
-          <w:rFonts w:hint="eastAsia"/>
-        </w:rPr>
-        <w:t>某张牌时，从</w:t>
-      </w:r>
-      <w:proofErr w:type="gramStart"/>
-      <w:r>
-        <w:rPr>
-          <w:rFonts w:hint="eastAsia"/>
-        </w:rPr>
-        <w:t>对应牌堆查找</w:t>
-      </w:r>
-      <w:proofErr w:type="gramEnd"/>
-      <w:r>
-        <w:rPr>
-          <w:rFonts w:hint="eastAsia"/>
-        </w:rPr>
-        <w:t>第1张符合要求的牌，然后洗牌。</w:t>
-      </w:r>
-    </w:p>
-    <w:p>
-      <w:pPr>
-        <w:rPr>
-          <w:rFonts w:hint="eastAsia"/>
-        </w:rPr>
-      </w:pPr>
-      <w:r>
-        <w:tab/>
-      </w:r>
-      <w:r>
-        <w:rPr>
-          <w:rFonts w:hint="eastAsia"/>
-        </w:rPr>
-        <w:t>从某处</w:t>
-      </w:r>
-      <w:r>
-        <w:rPr>
-          <w:rFonts w:hint="eastAsia"/>
-        </w:rPr>
-        <w:t>选前/第</w:t>
-      </w:r>
-      <w:r>
-        <w:rPr>
-          <w:rFonts w:hint="eastAsia"/>
-        </w:rPr>
-        <w:t>X张符合条件的牌时，</w:t>
-      </w:r>
-      <w:proofErr w:type="gramStart"/>
-      <w:r>
-        <w:rPr>
-          <w:rFonts w:hint="eastAsia"/>
-        </w:rPr>
-        <w:t>从牌堆查找</w:t>
-      </w:r>
-      <w:proofErr w:type="gramEnd"/>
-      <w:r>
-        <w:rPr>
-          <w:rFonts w:hint="eastAsia"/>
-        </w:rPr>
-        <w:t>前</w:t>
-      </w:r>
-      <w:r>
-        <w:rPr>
-          <w:rFonts w:hint="eastAsia"/>
-        </w:rPr>
-        <w:t>/第</w:t>
-      </w:r>
-      <w:r>
-        <w:rPr>
-          <w:rFonts w:hint="eastAsia"/>
-        </w:rPr>
-        <w:t>X张符合要求的牌，然后洗牌。</w:t>
-      </w:r>
-    </w:p>
-    <w:p>
-      <w:pPr>
-        <w:rPr>
-          <w:rFonts w:hint="eastAsia"/>
-        </w:rPr>
-      </w:pPr>
-      <w:r>
-        <w:tab/>
-      </w:r>
-      <w:r>
-        <w:rPr>
-          <w:rFonts w:hint="eastAsia"/>
-        </w:rPr>
-        <w:t>如果没能查找到需要检索的牌，</w:t>
-      </w:r>
-      <w:r>
-        <w:rPr>
-          <w:rFonts w:hint="eastAsia"/>
-        </w:rPr>
-        <w:t>则</w:t>
-      </w:r>
-      <w:r>
-        <w:rPr>
-          <w:rFonts w:hint="eastAsia"/>
-        </w:rPr>
-        <w:t>直接</w:t>
-      </w:r>
-      <w:r>
-        <w:rPr>
-          <w:rFonts w:hint="eastAsia"/>
-        </w:rPr>
-        <w:t>洗牌，</w:t>
-      </w:r>
-      <w:r>
-        <w:rPr>
-          <w:rFonts w:hint="eastAsia"/>
-        </w:rPr>
-        <w:t>并且中止那条检索</w:t>
-      </w:r>
-      <w:r>
-        <w:rPr>
-          <w:rFonts w:hint="eastAsia"/>
-        </w:rPr>
-        <w:t>效果</w:t>
-      </w:r>
-      <w:r>
-        <w:rPr>
-          <w:rFonts w:hint="eastAsia"/>
-        </w:rPr>
-        <w:t>的后续</w:t>
-      </w:r>
-      <w:r>
-        <w:rPr>
-          <w:rFonts w:hint="eastAsia"/>
-        </w:rPr>
-        <w:t>处理。</w:t>
-      </w:r>
-    </w:p>
-    <w:p>
-      <w:pPr>
-        <w:pStyle w:val="3"/>
-        <w:rPr>
-          <w:rFonts w:hint="eastAsia"/>
-        </w:rPr>
-      </w:pPr>
-      <w:proofErr w:type="gramStart"/>
-      <w:r>
-        <w:rPr>
-          <w:rFonts w:hint="eastAsia"/>
-        </w:rPr>
-        <w:t>送墓</w:t>
-      </w:r>
-      <w:proofErr w:type="gramEnd"/>
-      <w:r>
-        <w:rPr>
-          <w:rFonts w:hint="eastAsia"/>
-        </w:rPr>
-        <w:t>/</w:t>
-      </w:r>
-      <w:r>
-        <w:rPr>
-          <w:rFonts w:hint="eastAsia"/>
-        </w:rPr>
-        <w:t>消灭/死亡</w:t>
-      </w:r>
-    </w:p>
-    <w:p>
-      <w:pPr>
-        <w:rPr>
-          <w:rFonts w:hint="eastAsia"/>
-        </w:rPr>
-      </w:pPr>
-      <w:r>
-        <w:tab/>
-      </w:r>
-      <w:r>
-        <w:rPr>
-          <w:rFonts w:hint="eastAsia"/>
-        </w:rPr>
         <w:t>主牌堆的牌从场上</w:t>
       </w:r>
       <w:r>
@@ -5424,21 +4221,7 @@
         <w:rPr>
           <w:rFonts w:hint="eastAsia"/>
         </w:rPr>
-        <w:t>描述，则仅视为送墓，而</w:t>
-      </w:r>
-      <w:proofErr w:type="gramStart"/>
-      <w:r>
-        <w:rPr>
-          <w:rFonts w:hint="eastAsia"/>
-        </w:rPr>
-        <w:t>不</w:t>
-      </w:r>
-      <w:proofErr w:type="gramEnd"/>
-      <w:r>
-        <w:rPr>
-          <w:rFonts w:hint="eastAsia"/>
-        </w:rPr>
-        <w:t>视为死亡。</w:t>
+        <w:t>描述，则仅视为送墓，而不视为死亡。</w:t>
       </w:r>
     </w:p>
     <w:p>
@@ -5469,21 +4252,7 @@
         <w:rPr>
           <w:rFonts w:hint="eastAsia"/>
         </w:rPr>
-        <w:t>点数修改</w:t>
-      </w:r>
-      <w:proofErr w:type="gramStart"/>
-      <w:r>
-        <w:rPr>
-          <w:rFonts w:hint="eastAsia"/>
-        </w:rPr>
-        <w:t>类效果</w:t>
-      </w:r>
-      <w:proofErr w:type="gramEnd"/>
-      <w:r>
-        <w:rPr>
-          <w:rFonts w:hint="eastAsia"/>
-        </w:rPr>
-        <w:t>的优先级</w:t>
+        <w:t>点数修改类效果的优先级</w:t>
       </w:r>
     </w:p>
     <w:p>
@@ -5499,21 +4268,7 @@
         <w:rPr>
           <w:rFonts w:hint="eastAsia"/>
         </w:rPr>
-        <w:t>多个点数修改</w:t>
-      </w:r>
-      <w:proofErr w:type="gramStart"/>
-      <w:r>
-        <w:rPr>
-          <w:rFonts w:hint="eastAsia"/>
-        </w:rPr>
-        <w:t>类效果</w:t>
-      </w:r>
-      <w:proofErr w:type="gramEnd"/>
-      <w:r>
-        <w:rPr>
-          <w:rFonts w:hint="eastAsia"/>
-        </w:rPr>
-        <w:t>同时作用于同一张牌时，持续效果先生效，发动效果后生效。例如，某张牌的原始点数为1，被持续效果将点数修改为2，而另一发动效果使其点数加1，则这张牌的最终点数为3而不是2；另1张牌的原始点数为1，持续效果使其点数加1，另一发动效果将其点数修改为2，则这张牌的最终点数为2而不是3。</w:t>
+        <w:t>多个点数修改类效果同时作用于同一张牌时，持续效果先生效，发动效果后生效。例如，某张牌的原始点数为1，被持续效果将点数修改为2，而另一发动效果使其点数加1，则这张牌的最终点数为3而不是2；另1张牌的原始点数为1，持续效果使其点数加1，另一发动效果将其点数修改为2，则这张牌的最终点数为2而不是3。</w:t>
       </w:r>
     </w:p>
     <w:p>
@@ -5543,21 +4298,7 @@
         <w:rPr>
           <w:rFonts w:hint="eastAsia"/>
         </w:rPr>
-        <w:t>没有限定来源的情况下，抽牌指从</w:t>
-      </w:r>
-      <w:proofErr w:type="gramStart"/>
-      <w:r>
-        <w:rPr>
-          <w:rFonts w:hint="eastAsia"/>
-        </w:rPr>
-        <w:t>主牌堆将牌</w:t>
-      </w:r>
-      <w:proofErr w:type="gramEnd"/>
-      <w:r>
-        <w:rPr>
-          <w:rFonts w:hint="eastAsia"/>
-        </w:rPr>
-        <w:t>加入手牌。</w:t>
+        <w:t>没有限定来源的情况下，抽牌指从主牌堆将牌加入手牌。</w:t>
       </w:r>
     </w:p>
     <w:p>
@@ -5587,27 +4328,13 @@
         <w:rPr>
           <w:rFonts w:hint="eastAsia"/>
         </w:rPr>
-        <w:t>主牌</w:t>
-      </w:r>
-      <w:proofErr w:type="gramStart"/>
-      <w:r>
-        <w:rPr>
-          <w:rFonts w:hint="eastAsia"/>
-        </w:rPr>
-        <w:t>堆</w:t>
-      </w:r>
-      <w:r>
-        <w:rPr>
-          <w:rFonts w:hint="eastAsia"/>
-        </w:rPr>
-        <w:t>牌在玩家手</w:t>
-      </w:r>
-      <w:proofErr w:type="gramEnd"/>
-      <w:r>
-        <w:rPr>
-          <w:rFonts w:hint="eastAsia"/>
-        </w:rPr>
-        <w:t>牌区</w:t>
+        <w:t>主牌堆</w:t>
+      </w:r>
+      <w:r>
+        <w:rPr>
+          <w:rFonts w:hint="eastAsia"/>
+        </w:rPr>
+        <w:t>牌在玩家手牌区</w:t>
       </w:r>
       <w:r>
         <w:rPr>
@@ -5695,49 +4422,7 @@
         <w:rPr>
           <w:rFonts w:hint="eastAsia"/>
         </w:rPr>
-        <w:t>效果处理途中无法继续处理时，效果中止，且效果文本的后续文本也全部跳过。例如，如果已经发动的效果要求玩家从</w:t>
-      </w:r>
-      <w:proofErr w:type="gramStart"/>
-      <w:r>
-        <w:rPr>
-          <w:rFonts w:hint="eastAsia"/>
-        </w:rPr>
-        <w:t>主牌堆抽1张</w:t>
-      </w:r>
-      <w:proofErr w:type="gramEnd"/>
-      <w:r>
-        <w:rPr>
-          <w:rFonts w:hint="eastAsia"/>
-        </w:rPr>
-        <w:t>牌，再将1张手牌放回主牌堆，而主牌</w:t>
-      </w:r>
-      <w:proofErr w:type="gramStart"/>
-      <w:r>
-        <w:rPr>
-          <w:rFonts w:hint="eastAsia"/>
-        </w:rPr>
-        <w:t>堆已经</w:t>
-      </w:r>
-      <w:proofErr w:type="gramEnd"/>
-      <w:r>
-        <w:rPr>
-          <w:rFonts w:hint="eastAsia"/>
-        </w:rPr>
-        <w:t>没有牌了，则</w:t>
-      </w:r>
-      <w:proofErr w:type="gramStart"/>
-      <w:r>
-        <w:rPr>
-          <w:rFonts w:hint="eastAsia"/>
-        </w:rPr>
-        <w:t>玩家既</w:t>
-      </w:r>
-      <w:proofErr w:type="gramEnd"/>
-      <w:r>
-        <w:rPr>
-          <w:rFonts w:hint="eastAsia"/>
-        </w:rPr>
-        <w:t>不能从主牌堆抽牌，也不需要将手牌放回主牌堆。</w:t>
+        <w:t>效果处理途中无法继续处理时，效果中止，且效果文本的后续文本也全部跳过。例如，如果已经发动的效果要求玩家从主牌堆抽1张牌，再将1张手牌放回主牌堆，而主牌堆已经没有牌了，则玩家既不能从主牌堆抽牌，也不需要将手牌放回主牌堆。</w:t>
       </w:r>
     </w:p>
     <w:p>
@@ -5773,21 +4458,7 @@
         <w:rPr>
           <w:rFonts w:hint="eastAsia"/>
         </w:rPr>
-        <w:t>也</w:t>
-      </w:r>
-      <w:proofErr w:type="gramStart"/>
-      <w:r>
-        <w:rPr>
-          <w:rFonts w:hint="eastAsia"/>
-        </w:rPr>
-        <w:t>不</w:t>
-      </w:r>
-      <w:proofErr w:type="gramEnd"/>
-      <w:r>
-        <w:rPr>
-          <w:rFonts w:hint="eastAsia"/>
-        </w:rPr>
-        <w:t>立即触发，而是将其记录下来，等到</w:t>
+        <w:t>也不立即触发，而是将其记录下来，等到</w:t>
       </w:r>
       <w:r>
         <w:rPr>
@@ -5815,7 +4486,6 @@
           <w:rFonts w:hint="eastAsia"/>
         </w:rPr>
       </w:pPr>
-      <w:proofErr w:type="gramStart"/>
       <w:r>
         <w:rPr>
           <w:rFonts w:hint="eastAsia"/>
@@ -5826,14 +4496,7 @@
         <w:rPr>
           <w:rFonts w:hint="eastAsia"/>
         </w:rPr>
-        <w:t>进入槽</w:t>
-      </w:r>
-      <w:proofErr w:type="gramEnd"/>
-      <w:r>
-        <w:rPr>
-          <w:rFonts w:hint="eastAsia"/>
-        </w:rPr>
-        <w:t>位</w:t>
+        <w:t>进入槽位</w:t>
       </w:r>
       <w:r>
         <w:rPr>
@@ -5855,27 +4518,13 @@
         <w:rPr>
           <w:rFonts w:hint="eastAsia"/>
         </w:rPr>
-        <w:t>默认情况下，</w:t>
-      </w:r>
-      <w:proofErr w:type="gramStart"/>
-      <w:r>
-        <w:rPr>
-          <w:rFonts w:hint="eastAsia"/>
-        </w:rPr>
-        <w:t>牌</w:t>
-      </w:r>
-      <w:r>
-        <w:rPr>
-          <w:rFonts w:hint="eastAsia"/>
-        </w:rPr>
-        <w:t>进入</w:t>
-      </w:r>
-      <w:proofErr w:type="gramEnd"/>
-      <w:r>
-        <w:rPr>
-          <w:rFonts w:hint="eastAsia"/>
-        </w:rPr>
-        <w:t>一个槽位</w:t>
+        <w:t>默认情况下，牌</w:t>
+      </w:r>
+      <w:r>
+        <w:rPr>
+          <w:rFonts w:hint="eastAsia"/>
+        </w:rPr>
+        <w:t>进入一个槽位</w:t>
       </w:r>
       <w:r>
         <w:rPr>
@@ -6102,19 +4751,11 @@
         </w:rPr>
         <w:t>牌</w:t>
       </w:r>
-      <w:proofErr w:type="gramStart"/>
-      <w:r>
-        <w:rPr>
-          <w:rFonts w:hint="eastAsia"/>
-        </w:rPr>
-        <w:t>的同个单元格</w:t>
-      </w:r>
-      <w:proofErr w:type="gramEnd"/>
-      <w:r>
-        <w:rPr>
-          <w:rFonts w:hint="eastAsia"/>
-        </w:rPr>
-        <w:t>内。</w:t>
+      <w:r>
+        <w:rPr>
+          <w:rFonts w:hint="eastAsia"/>
+        </w:rPr>
+        <w:t>的同个单元格内。</w:t>
       </w:r>
     </w:p>
     <w:p>
@@ -6240,14 +4881,12 @@
         </w:rPr>
         <w:t>用语：</w:t>
       </w:r>
-      <w:proofErr w:type="gramStart"/>
       <w:r>
         <w:rPr>
           <w:rFonts w:hint="eastAsia"/>
         </w:rPr>
         <w:t>送墓时</w:t>
       </w:r>
-      <w:proofErr w:type="gramEnd"/>
     </w:p>
     <w:p>
       <w:pPr>
@@ -6292,75 +4931,19 @@
         <w:rPr>
           <w:rFonts w:hint="eastAsia"/>
         </w:rPr>
-        <w:t>从任意</w:t>
-      </w:r>
-      <w:proofErr w:type="gramStart"/>
-      <w:r>
-        <w:rPr>
-          <w:rFonts w:hint="eastAsia"/>
-        </w:rPr>
-        <w:t>地点送墓的</w:t>
-      </w:r>
-      <w:proofErr w:type="gramEnd"/>
-      <w:r>
-        <w:rPr>
-          <w:rFonts w:hint="eastAsia"/>
-        </w:rPr>
-        <w:t>情况，包括且不限于</w:t>
-      </w:r>
-      <w:r>
-        <w:rPr>
-          <w:rFonts w:hint="eastAsia"/>
-        </w:rPr>
-        <w:t>从战场送墓、从手</w:t>
-      </w:r>
-      <w:proofErr w:type="gramStart"/>
-      <w:r>
-        <w:rPr>
-          <w:rFonts w:hint="eastAsia"/>
-        </w:rPr>
-        <w:t>牌送墓</w:t>
-      </w:r>
-      <w:proofErr w:type="gramEnd"/>
-      <w:r>
-        <w:rPr>
-          <w:rFonts w:hint="eastAsia"/>
-        </w:rPr>
-        <w:t>、从</w:t>
-      </w:r>
-      <w:proofErr w:type="gramStart"/>
-      <w:r>
-        <w:rPr>
-          <w:rFonts w:hint="eastAsia"/>
-        </w:rPr>
-        <w:t>探索区送墓</w:t>
-      </w:r>
-      <w:proofErr w:type="gramEnd"/>
-      <w:r>
-        <w:rPr>
-          <w:rFonts w:hint="eastAsia"/>
-        </w:rPr>
-        <w:t>、从主牌</w:t>
-      </w:r>
-      <w:proofErr w:type="gramStart"/>
-      <w:r>
-        <w:rPr>
-          <w:rFonts w:hint="eastAsia"/>
-        </w:rPr>
-        <w:t>堆送墓</w:t>
-      </w:r>
-      <w:r>
-        <w:rPr>
-          <w:rFonts w:hint="eastAsia"/>
-        </w:rPr>
-        <w:t>、从弃牌堆送墓</w:t>
-      </w:r>
-      <w:proofErr w:type="gramEnd"/>
-      <w:r>
-        <w:rPr>
-          <w:rFonts w:hint="eastAsia"/>
-        </w:rPr>
-        <w:t>等。</w:t>
+        <w:t>从任意地点送墓的情况，包括且不限于</w:t>
+      </w:r>
+      <w:r>
+        <w:rPr>
+          <w:rFonts w:hint="eastAsia"/>
+        </w:rPr>
+        <w:t>从战场送墓、从手牌送墓、从探索区送墓、从主牌堆送墓</w:t>
+      </w:r>
+      <w:r>
+        <w:rPr>
+          <w:rFonts w:hint="eastAsia"/>
+        </w:rPr>
+        <w:t>、从弃牌堆送墓等。</w:t>
       </w:r>
     </w:p>
     <w:p>
@@ -6420,21 +5003,7 @@
         <w:rPr>
           <w:rFonts w:hint="eastAsia"/>
         </w:rPr>
-        <w:t>包含从任意地点被弃置</w:t>
-      </w:r>
-      <w:proofErr w:type="gramStart"/>
-      <w:r>
-        <w:rPr>
-          <w:rFonts w:hint="eastAsia"/>
-        </w:rPr>
-        <w:t>到弃牌堆</w:t>
-      </w:r>
-      <w:proofErr w:type="gramEnd"/>
-      <w:r>
-        <w:rPr>
-          <w:rFonts w:hint="eastAsia"/>
-        </w:rPr>
-        <w:t>的情况。</w:t>
+        <w:t>包含从任意地点被弃置到弃牌堆的情况。</w:t>
       </w:r>
     </w:p>
     <w:p>
@@ -6509,21 +5078,7 @@
         <w:rPr>
           <w:rFonts w:hint="eastAsia"/>
         </w:rPr>
-        <w:t>双人模式下，需要额外用到玩家指示物，每名玩家从玩家指示物堆中取一种颜色的指示物若干，之后需要使用更多玩家指示物时，再从该堆中</w:t>
-      </w:r>
-      <w:proofErr w:type="gramStart"/>
-      <w:r>
-        <w:rPr>
-          <w:rFonts w:hint="eastAsia"/>
-        </w:rPr>
-        <w:t>取同样</w:t>
-      </w:r>
-      <w:proofErr w:type="gramEnd"/>
-      <w:r>
-        <w:rPr>
-          <w:rFonts w:hint="eastAsia"/>
-        </w:rPr>
-        <w:t>颜色的指示物。</w:t>
+        <w:t>双人模式下，需要额外用到玩家指示物，每名玩家从玩家指示物堆中取一种颜色的指示物若干，之后需要使用更多玩家指示物时，再从该堆中取同样颜色的指示物。</w:t>
       </w:r>
     </w:p>
     <w:p>
@@ -6603,35 +5158,7 @@
         <w:rPr>
           <w:rFonts w:hint="eastAsia"/>
         </w:rPr>
-        <w:t>两名玩家选好初始遗物牌后，按照先P1再P2的顺序，各自将未选中的遗物</w:t>
-      </w:r>
-      <w:proofErr w:type="gramStart"/>
-      <w:r>
-        <w:rPr>
-          <w:rFonts w:hint="eastAsia"/>
-        </w:rPr>
-        <w:t>牌按照</w:t>
-      </w:r>
-      <w:proofErr w:type="gramEnd"/>
-      <w:r>
-        <w:rPr>
-          <w:rFonts w:hint="eastAsia"/>
-        </w:rPr>
-        <w:t>任意顺序放到</w:t>
-      </w:r>
-      <w:proofErr w:type="gramStart"/>
-      <w:r>
-        <w:rPr>
-          <w:rFonts w:hint="eastAsia"/>
-        </w:rPr>
-        <w:t>遗物牌堆底</w:t>
-      </w:r>
-      <w:proofErr w:type="gramEnd"/>
-      <w:r>
-        <w:rPr>
-          <w:rFonts w:hint="eastAsia"/>
-        </w:rPr>
-        <w:t>。</w:t>
+        <w:t>两名玩家选好初始遗物牌后，按照先P1再P2的顺序，各自将未选中的遗物牌按照任意顺序放到遗物牌堆底。</w:t>
       </w:r>
     </w:p>
     <w:p>
@@ -6689,21 +5216,7 @@
         <w:rPr>
           <w:rFonts w:hint="eastAsia"/>
         </w:rPr>
-        <w:t>如果</w:t>
-      </w:r>
-      <w:proofErr w:type="gramStart"/>
-      <w:r>
-        <w:rPr>
-          <w:rFonts w:hint="eastAsia"/>
-        </w:rPr>
-        <w:t>探索区</w:t>
-      </w:r>
-      <w:proofErr w:type="gramEnd"/>
-      <w:r>
-        <w:rPr>
-          <w:rFonts w:hint="eastAsia"/>
-        </w:rPr>
-        <w:t>没有</w:t>
+        <w:t>如果探索区没有</w:t>
       </w:r>
       <w:r>
         <w:rPr>
@@ -6716,21 +5229,7 @@
         <w:rPr>
           <w:rFonts w:hint="eastAsia"/>
         </w:rPr>
-        <w:t>，负责行动的</w:t>
-      </w:r>
-      <w:proofErr w:type="gramStart"/>
-      <w:r>
-        <w:rPr>
-          <w:rFonts w:hint="eastAsia"/>
-        </w:rPr>
-        <w:t>玩家先</w:t>
-      </w:r>
-      <w:proofErr w:type="gramEnd"/>
-      <w:r>
-        <w:rPr>
-          <w:rFonts w:hint="eastAsia"/>
-        </w:rPr>
-        <w:t>执行</w:t>
+        <w:t>，负责行动的玩家先执行</w:t>
       </w:r>
       <w:r>
         <w:rPr>
@@ -6772,21 +5271,7 @@
         <w:rPr>
           <w:rFonts w:hint="eastAsia"/>
         </w:rPr>
-        <w:t>，仍旧是负责行动的</w:t>
-      </w:r>
-      <w:proofErr w:type="gramStart"/>
-      <w:r>
-        <w:rPr>
-          <w:rFonts w:hint="eastAsia"/>
-        </w:rPr>
-        <w:t>玩家先</w:t>
-      </w:r>
-      <w:proofErr w:type="gramEnd"/>
-      <w:r>
-        <w:rPr>
-          <w:rFonts w:hint="eastAsia"/>
-        </w:rPr>
-        <w:t>执行</w:t>
+        <w:t>，仍旧是负责行动的玩家先执行</w:t>
       </w:r>
       <w:r>
         <w:rPr>
@@ -6804,21 +5289,7 @@
         <w:rPr>
           <w:rFonts w:hint="eastAsia"/>
         </w:rPr>
-        <w:t>如果</w:t>
-      </w:r>
-      <w:proofErr w:type="gramStart"/>
-      <w:r>
-        <w:rPr>
-          <w:rFonts w:hint="eastAsia"/>
-        </w:rPr>
-        <w:t>探索区</w:t>
-      </w:r>
-      <w:proofErr w:type="gramEnd"/>
-      <w:r>
-        <w:rPr>
-          <w:rFonts w:hint="eastAsia"/>
-        </w:rPr>
-        <w:t>有牌发动效果，且那个效果指向玩家，则由负责行动的玩家承受。</w:t>
+        <w:t>如果探索区有牌发动效果，且那个效果指向玩家，则由负责行动的玩家承受。</w:t>
       </w:r>
     </w:p>
     <w:p>
@@ -6842,19 +5313,11 @@
         </w:rPr>
         <w:t>玩家</w:t>
       </w:r>
-      <w:proofErr w:type="gramStart"/>
-      <w:r>
-        <w:rPr>
-          <w:rFonts w:hint="eastAsia"/>
-        </w:rPr>
-        <w:t>选择短休或</w:t>
-      </w:r>
-      <w:proofErr w:type="gramEnd"/>
-      <w:r>
-        <w:rPr>
-          <w:rFonts w:hint="eastAsia"/>
-        </w:rPr>
-        <w:t>长休时，仅那名玩家使用自己的玩家面板执行相应流程，</w:t>
+      <w:r>
+        <w:rPr>
+          <w:rFonts w:hint="eastAsia"/>
+        </w:rPr>
+        <w:t>选择短休或长休时，仅那名玩家使用自己的玩家面板执行相应流程，</w:t>
       </w:r>
       <w:r>
         <w:rPr>
@@ -6908,41 +5371,13 @@
         <w:rPr>
           <w:rFonts w:hint="eastAsia"/>
         </w:rPr>
-        <w:t>张牌从主牌堆移动到P1玩家面板下的</w:t>
-      </w:r>
-      <w:proofErr w:type="gramStart"/>
-      <w:r>
-        <w:rPr>
-          <w:rFonts w:hint="eastAsia"/>
-        </w:rPr>
-        <w:t>弃牌堆</w:t>
-      </w:r>
-      <w:proofErr w:type="gramEnd"/>
-      <w:r>
-        <w:rPr>
-          <w:rFonts w:hint="eastAsia"/>
-        </w:rPr>
-        <w:t>，</w:t>
-      </w:r>
-      <w:r>
-        <w:rPr>
-          <w:rFonts w:hint="eastAsia"/>
-        </w:rPr>
-        <w:t>然而，弃置的那一张牌是[掉宝地精]，触发了其“被弃置时，玩家将手牌补满”的效果，此时，效果文本中的“玩家”仅指当前行动的玩家，即P1，所以P1将自己的</w:t>
-      </w:r>
-      <w:proofErr w:type="gramStart"/>
-      <w:r>
-        <w:rPr>
-          <w:rFonts w:hint="eastAsia"/>
-        </w:rPr>
-        <w:t>手牌补满</w:t>
-      </w:r>
-      <w:proofErr w:type="gramEnd"/>
-      <w:r>
-        <w:rPr>
-          <w:rFonts w:hint="eastAsia"/>
-        </w:rPr>
-        <w:t>，</w:t>
+        <w:t>张牌从主牌堆移动到P1玩家面板下的弃牌堆，</w:t>
+      </w:r>
+      <w:r>
+        <w:rPr>
+          <w:rFonts w:hint="eastAsia"/>
+        </w:rPr>
+        <w:t>然而，弃置的那一张牌是[掉宝地精]，触发了其“被弃置时，玩家将手牌补满”的效果，此时，效果文本中的“玩家”仅指当前行动的玩家，即P1，所以P1将自己的手牌补满，</w:t>
       </w:r>
       <w:r>
         <w:rPr>
@@ -6950,19 +5385,11 @@
         </w:rPr>
         <w:t>然后</w:t>
       </w:r>
-      <w:proofErr w:type="gramStart"/>
-      <w:r>
-        <w:rPr>
-          <w:rFonts w:hint="eastAsia"/>
-        </w:rPr>
-        <w:t>执行短休的流程重抽任意</w:t>
-      </w:r>
-      <w:proofErr w:type="gramEnd"/>
-      <w:r>
-        <w:rPr>
-          <w:rFonts w:hint="eastAsia"/>
-        </w:rPr>
-        <w:t>张手牌，整个流程中，P2的玩家面板不发生任何变化</w:t>
+      <w:r>
+        <w:rPr>
+          <w:rFonts w:hint="eastAsia"/>
+        </w:rPr>
+        <w:t>执行短休的流程重抽任意张手牌，整个流程中，P2的玩家面板不发生任何变化</w:t>
       </w:r>
       <w:r>
         <w:rPr>
@@ -7006,21 +5433,7 @@
         <w:rPr>
           <w:rFonts w:hint="eastAsia"/>
         </w:rPr>
-        <w:t>结束阶段发动的</w:t>
-      </w:r>
-      <w:proofErr w:type="gramStart"/>
-      <w:r>
-        <w:rPr>
-          <w:rFonts w:hint="eastAsia"/>
-        </w:rPr>
-        <w:t>牌效果</w:t>
-      </w:r>
-      <w:proofErr w:type="gramEnd"/>
-      <w:r>
-        <w:rPr>
-          <w:rFonts w:hint="eastAsia"/>
-        </w:rPr>
-        <w:t>如有指向玩家的，处理方式和回合开始阶段的处理方式一致，都由当回合负责行动的玩家承受。</w:t>
+        <w:t>结束阶段发动的牌效果如有指向玩家的，处理方式和回合开始阶段的处理方式一致，都由当回合负责行动的玩家承受。</w:t>
       </w:r>
     </w:p>
     <w:p>
@@ -7048,21 +5461,7 @@
         <w:rPr>
           <w:rFonts w:hint="eastAsia"/>
         </w:rPr>
-        <w:t>一名玩家出的牌为战场</w:t>
-      </w:r>
-      <w:proofErr w:type="gramStart"/>
-      <w:r>
-        <w:rPr>
-          <w:rFonts w:hint="eastAsia"/>
-        </w:rPr>
-        <w:t>玩家侧某一行</w:t>
-      </w:r>
-      <w:proofErr w:type="gramEnd"/>
-      <w:r>
-        <w:rPr>
-          <w:rFonts w:hint="eastAsia"/>
-        </w:rPr>
-        <w:t>的第一张牌时，出牌的玩家在那一行放上自己的玩家指示物，以标记自己为这一行需要进行的战斗轮的主战者。</w:t>
+        <w:t>一名玩家出的牌为战场玩家侧某一行的第一张牌时，出牌的玩家在那一行放上自己的玩家指示物，以标记自己为这一行需要进行的战斗轮的主战者。</w:t>
       </w:r>
     </w:p>
     <w:p>
@@ -7076,21 +5475,7 @@
         <w:rPr>
           <w:rFonts w:hint="eastAsia"/>
         </w:rPr>
-        <w:t>负责执行行动的玩家在行动阶段选择进入战斗后，由那名玩家</w:t>
-      </w:r>
-      <w:proofErr w:type="gramStart"/>
-      <w:r>
-        <w:rPr>
-          <w:rFonts w:hint="eastAsia"/>
-        </w:rPr>
-        <w:t>选探索区</w:t>
-      </w:r>
-      <w:proofErr w:type="gramEnd"/>
-      <w:r>
-        <w:rPr>
-          <w:rFonts w:hint="eastAsia"/>
-        </w:rPr>
-        <w:t>一列牌移入战场敌对侧，这里假设那名玩家是P1。之后，P1从手牌出牌到战场玩家侧自己那一列的某一行。P1可以一次出多张牌，但只能在一行里出牌。P1出完牌后，轮到P2出牌，</w:t>
+        <w:t>负责执行行动的玩家在行动阶段选择进入战斗后，由那名玩家选探索区一列牌移入战场敌对侧，这里假设那名玩家是P1。之后，P1从手牌出牌到战场玩家侧自己那一列的某一行。P1可以一次出多张牌，但只能在一行里出牌。P1出完牌后，轮到P2出牌，</w:t>
       </w:r>
       <w:r>
         <w:rPr>
@@ -7176,35 +5561,7 @@
         <w:rPr>
           <w:rFonts w:hint="eastAsia"/>
         </w:rPr>
-        <w:t>如果战场中的</w:t>
-      </w:r>
-      <w:proofErr w:type="gramStart"/>
-      <w:r>
-        <w:rPr>
-          <w:rFonts w:hint="eastAsia"/>
-        </w:rPr>
-        <w:t>牌效果</w:t>
-      </w:r>
-      <w:proofErr w:type="gramEnd"/>
-      <w:r>
-        <w:rPr>
-          <w:rFonts w:hint="eastAsia"/>
-        </w:rPr>
-        <w:t>指向玩家，那么其指向的是发动效果的</w:t>
-      </w:r>
-      <w:proofErr w:type="gramStart"/>
-      <w:r>
-        <w:rPr>
-          <w:rFonts w:hint="eastAsia"/>
-        </w:rPr>
-        <w:t>牌所在</w:t>
-      </w:r>
-      <w:proofErr w:type="gramEnd"/>
-      <w:r>
-        <w:rPr>
-          <w:rFonts w:hint="eastAsia"/>
-        </w:rPr>
-        <w:t>的行的主战者。</w:t>
+        <w:t>如果战场中的牌效果指向玩家，那么其指向的是发动效果的牌所在的行的主战者。</w:t>
       </w:r>
       <w:r>
         <w:rPr>
@@ -7240,21 +5597,7 @@
         <w:rPr>
           <w:rFonts w:hint="eastAsia"/>
         </w:rPr>
-        <w:t>弃置时，弃置到那张牌所在行的主战者的</w:t>
-      </w:r>
-      <w:proofErr w:type="gramStart"/>
-      <w:r>
-        <w:rPr>
-          <w:rFonts w:hint="eastAsia"/>
-        </w:rPr>
-        <w:t>弃牌堆</w:t>
-      </w:r>
-      <w:proofErr w:type="gramEnd"/>
-      <w:r>
-        <w:rPr>
-          <w:rFonts w:hint="eastAsia"/>
-        </w:rPr>
-        <w:t>。</w:t>
+        <w:t>弃置时，弃置到那张牌所在行的主战者的弃牌堆。</w:t>
       </w:r>
       <w:r>
         <w:rPr>
@@ -7274,35 +5617,7 @@
         <w:rPr>
           <w:rFonts w:hint="eastAsia"/>
         </w:rPr>
-        <w:t>战后，翻开事件牌后，由本回合负责行动的</w:t>
-      </w:r>
-      <w:proofErr w:type="gramStart"/>
-      <w:r>
-        <w:rPr>
-          <w:rFonts w:hint="eastAsia"/>
-        </w:rPr>
-        <w:t>玩家先</w:t>
-      </w:r>
-      <w:proofErr w:type="gramEnd"/>
-      <w:r>
-        <w:rPr>
-          <w:rFonts w:hint="eastAsia"/>
-        </w:rPr>
-        <w:t>选一张事件牌结算，结算完成后，另一名</w:t>
-      </w:r>
-      <w:proofErr w:type="gramStart"/>
-      <w:r>
-        <w:rPr>
-          <w:rFonts w:hint="eastAsia"/>
-        </w:rPr>
-        <w:t>玩家再</w:t>
-      </w:r>
-      <w:proofErr w:type="gramEnd"/>
-      <w:r>
-        <w:rPr>
-          <w:rFonts w:hint="eastAsia"/>
-        </w:rPr>
-        <w:t>从余下的事件牌中选一张结算。</w:t>
+        <w:t>战后，翻开事件牌后，由本回合负责行动的玩家先选一张事件牌结算，结算完成后，另一名玩家再从余下的事件牌中选一张结算。</w:t>
       </w:r>
     </w:p>
     <w:p>
@@ -7339,69 +5654,13 @@
         <w:rPr>
           <w:rFonts w:hint="eastAsia"/>
         </w:rPr>
-        <w:t>整理战利品之前，两名玩家可以互相交换战利品区和</w:t>
-      </w:r>
-      <w:proofErr w:type="gramStart"/>
-      <w:r>
-        <w:rPr>
-          <w:rFonts w:hint="eastAsia"/>
-        </w:rPr>
-        <w:t>手牌区的</w:t>
-      </w:r>
-      <w:proofErr w:type="gramEnd"/>
-      <w:r>
-        <w:rPr>
-          <w:rFonts w:hint="eastAsia"/>
-        </w:rPr>
-        <w:t>战利品牌，但</w:t>
-      </w:r>
-      <w:r>
-        <w:rPr>
-          <w:rFonts w:hint="eastAsia"/>
-        </w:rPr>
-        <w:t>必须是一名玩家用一张牌和另一名玩家的一张牌交换，即保持两名玩家各自持有的战利品</w:t>
-      </w:r>
-      <w:proofErr w:type="gramStart"/>
-      <w:r>
-        <w:rPr>
-          <w:rFonts w:hint="eastAsia"/>
-        </w:rPr>
-        <w:t>牌数量</w:t>
-      </w:r>
-      <w:proofErr w:type="gramEnd"/>
-      <w:r>
-        <w:rPr>
-          <w:rFonts w:hint="eastAsia"/>
-        </w:rPr>
-        <w:t>不变。这之后，由当回合负责行动的</w:t>
-      </w:r>
-      <w:proofErr w:type="gramStart"/>
-      <w:r>
-        <w:rPr>
-          <w:rFonts w:hint="eastAsia"/>
-        </w:rPr>
-        <w:t>玩家先</w:t>
-      </w:r>
-      <w:proofErr w:type="gramEnd"/>
-      <w:r>
-        <w:rPr>
-          <w:rFonts w:hint="eastAsia"/>
-        </w:rPr>
-        <w:t>整理战利品，流程与单人规则一致，然后另一名</w:t>
-      </w:r>
-      <w:proofErr w:type="gramStart"/>
-      <w:r>
-        <w:rPr>
-          <w:rFonts w:hint="eastAsia"/>
-        </w:rPr>
-        <w:t>玩家再</w:t>
-      </w:r>
-      <w:proofErr w:type="gramEnd"/>
-      <w:r>
-        <w:rPr>
-          <w:rFonts w:hint="eastAsia"/>
-        </w:rPr>
-        <w:t>整理战利品。</w:t>
+        <w:t>整理战利品之前，两名玩家可以互相交换战利品区和手牌区的战利品牌，但</w:t>
+      </w:r>
+      <w:r>
+        <w:rPr>
+          <w:rFonts w:hint="eastAsia"/>
+        </w:rPr>
+        <w:t>必须是一名玩家用一张牌和另一名玩家的一张牌交换，即保持两名玩家各自持有的战利品牌数量不变。这之后，由当回合负责行动的玩家先整理战利品，流程与单人规则一致，然后另一名玩家再整理战利品。</w:t>
       </w:r>
     </w:p>
     <w:sectPr>

</xml_diff>

<commit_message>
The player now choose how many cards he draws when resetting. Updated the statements on uncompleted effect.
</commit_message>
<xml_diff>
--- a/规则书.docx
+++ b/规则书.docx
@@ -175,19 +175,47 @@
         <w:rPr>
           <w:rFonts w:hint="eastAsia"/>
         </w:rPr>
-        <w:t>从主牌堆发牌到场地中，玩家需要用手牌与场地中的牌</w:t>
-      </w:r>
-      <w:r>
-        <w:rPr>
-          <w:rFonts w:hint="eastAsia"/>
-        </w:rPr>
-        <w:t>拼点，失败的拼点将扣除玩家的生命值，成功的拼点将避免这一损失，而荣誉拼点将额外给予玩家隐性的奖励。</w:t>
-      </w:r>
-      <w:r>
-        <w:rPr>
-          <w:rFonts w:hint="eastAsia"/>
-        </w:rPr>
-        <w:t>每当主牌堆耗尽时，主牌堆将洗回，玩家进入地下城更深处，强化自身，并面临更加困难的挑战。玩家的最终目标是达到地下城最深处</w:t>
+        <w:t>从主牌堆发牌到场地中，玩家需要用手牌与场地中的</w:t>
+      </w:r>
+      <w:proofErr w:type="gramStart"/>
+      <w:r>
+        <w:rPr>
+          <w:rFonts w:hint="eastAsia"/>
+        </w:rPr>
+        <w:t>牌</w:t>
+      </w:r>
+      <w:r>
+        <w:rPr>
+          <w:rFonts w:hint="eastAsia"/>
+        </w:rPr>
+        <w:t>拼点</w:t>
+      </w:r>
+      <w:proofErr w:type="gramEnd"/>
+      <w:r>
+        <w:rPr>
+          <w:rFonts w:hint="eastAsia"/>
+        </w:rPr>
+        <w:t>，失败的拼点将扣除玩家的生命值，成功的拼点将避免这一损失，而荣誉拼点将额外给予玩家隐性的奖励。</w:t>
+      </w:r>
+      <w:r>
+        <w:rPr>
+          <w:rFonts w:hint="eastAsia"/>
+        </w:rPr>
+        <w:t>每当主牌堆耗尽时，</w:t>
+      </w:r>
+      <w:proofErr w:type="gramStart"/>
+      <w:r>
+        <w:rPr>
+          <w:rFonts w:hint="eastAsia"/>
+        </w:rPr>
+        <w:t>主牌堆将洗</w:t>
+      </w:r>
+      <w:proofErr w:type="gramEnd"/>
+      <w:r>
+        <w:rPr>
+          <w:rFonts w:hint="eastAsia"/>
+        </w:rPr>
+        <w:t>回，玩家进入地下城更深处，强化自身，并面临更加困难的挑战。玩家的最终目标是达到地下城最深处</w:t>
       </w:r>
       <w:r>
         <w:rPr>
@@ -199,7 +227,21 @@
         <w:rPr>
           <w:rFonts w:hint="eastAsia"/>
         </w:rPr>
-        <w:t>同时获得更高的分数，而分数与玩家游戏过程中达成荣誉拼点的次数直接相关。玩家的生命值低于0时，游戏会</w:t>
+        <w:t>同时获得更高的分数，而分数与玩家游戏过程中达成</w:t>
+      </w:r>
+      <w:proofErr w:type="gramStart"/>
+      <w:r>
+        <w:rPr>
+          <w:rFonts w:hint="eastAsia"/>
+        </w:rPr>
+        <w:t>荣誉拼点的</w:t>
+      </w:r>
+      <w:proofErr w:type="gramEnd"/>
+      <w:r>
+        <w:rPr>
+          <w:rFonts w:hint="eastAsia"/>
+        </w:rPr>
+        <w:t>次数直接相关。玩家的生命值低于0时，游戏会</w:t>
       </w:r>
       <w:r>
         <w:rPr>
@@ -292,6 +334,7 @@
         </w:rPr>
         <w:t>属性牌组1副；技能牌组1副；</w:t>
       </w:r>
+      <w:proofErr w:type="gramStart"/>
       <w:r>
         <w:rPr>
           <w:rFonts w:hint="eastAsia"/>
@@ -302,7 +345,14 @@
         <w:rPr>
           <w:rFonts w:hint="eastAsia"/>
         </w:rPr>
-        <w:t>牌组1副，额外牌组1副；</w:t>
+        <w:t>牌组</w:t>
+      </w:r>
+      <w:proofErr w:type="gramEnd"/>
+      <w:r>
+        <w:rPr>
+          <w:rFonts w:hint="eastAsia"/>
+        </w:rPr>
+        <w:t>1副，额外牌组1副；</w:t>
       </w:r>
       <w:r>
         <w:rPr>
@@ -456,7 +506,21 @@
         <w:rPr>
           <w:rFonts w:hint="eastAsia"/>
         </w:rPr>
-        <w:t>房间区每行的右边和每列的下边有一个额外的槽位，用于放置遭遇牌，称为遭遇牌位。遭遇牌是玩家清空房间区的奖励，当房间区的一列或一行中没有牌时，玩家才可以使用对应位置的遭遇牌。</w:t>
+        <w:t>房间区每行的右边和每列的下边有一个额外的槽位，用于放置遭遇牌，称为遭遇牌位。遭遇牌是</w:t>
+      </w:r>
+      <w:proofErr w:type="gramStart"/>
+      <w:r>
+        <w:rPr>
+          <w:rFonts w:hint="eastAsia"/>
+        </w:rPr>
+        <w:t>玩家清</w:t>
+      </w:r>
+      <w:proofErr w:type="gramEnd"/>
+      <w:r>
+        <w:rPr>
+          <w:rFonts w:hint="eastAsia"/>
+        </w:rPr>
+        <w:t>空房间区的奖励，当房间区的一列或一行中没有牌时，玩家才可以使用对应位置的遭遇牌。</w:t>
       </w:r>
     </w:p>
     <w:p>
@@ -533,7 +597,35 @@
         <w:rPr>
           <w:rFonts w:hint="eastAsia"/>
         </w:rPr>
-        <w:t>玩家通过打出手牌到备战区，然后发起战斗消灭房间区的敌人的方式推进。玩家发起一场战斗时，需要从备战区依次选出数个槽位，被选出的槽位的所有牌按照被选择的顺序与其对位的槽位的所有牌交战，一组对位的交战称为一次交锋</w:t>
+        <w:t>玩家通过打出手牌到备战区，然后发起战斗消灭房间区的敌人的方式推进。玩家发起一场战斗时，需要从</w:t>
+      </w:r>
+      <w:proofErr w:type="gramStart"/>
+      <w:r>
+        <w:rPr>
+          <w:rFonts w:hint="eastAsia"/>
+        </w:rPr>
+        <w:t>备战区</w:t>
+      </w:r>
+      <w:proofErr w:type="gramEnd"/>
+      <w:r>
+        <w:rPr>
+          <w:rFonts w:hint="eastAsia"/>
+        </w:rPr>
+        <w:t>依次选出数个槽位，被选出的槽位的所有</w:t>
+      </w:r>
+      <w:proofErr w:type="gramStart"/>
+      <w:r>
+        <w:rPr>
+          <w:rFonts w:hint="eastAsia"/>
+        </w:rPr>
+        <w:t>牌按照</w:t>
+      </w:r>
+      <w:proofErr w:type="gramEnd"/>
+      <w:r>
+        <w:rPr>
+          <w:rFonts w:hint="eastAsia"/>
+        </w:rPr>
+        <w:t>被选择的顺序与其对位的槽位的所有牌交战，一组对位的交战称为一次交锋</w:t>
       </w:r>
       <w:r>
         <w:rPr>
@@ -553,7 +645,14 @@
         <w:rPr>
           <w:rFonts w:hint="eastAsia"/>
         </w:rPr>
-        <w:t>地城</w:t>
+        <w:t>地</w:t>
+      </w:r>
+      <w:proofErr w:type="gramStart"/>
+      <w:r>
+        <w:rPr>
+          <w:rFonts w:hint="eastAsia"/>
+        </w:rPr>
+        <w:t>城</w:t>
       </w:r>
       <w:r>
         <w:rPr>
@@ -561,6 +660,7 @@
         </w:rPr>
         <w:t>牌区</w:t>
       </w:r>
+      <w:proofErr w:type="gramEnd"/>
     </w:p>
     <w:p>
       <w:pPr>
@@ -581,25 +681,61 @@
         <w:rPr>
           <w:rFonts w:hint="eastAsia"/>
         </w:rPr>
-        <w:t>从地城牌堆</w:t>
-      </w:r>
-      <w:r>
-        <w:rPr>
-          <w:rFonts w:hint="eastAsia"/>
-        </w:rPr>
-        <w:t>翻开1张地城牌</w:t>
-      </w:r>
-      <w:r>
-        <w:rPr>
-          <w:rFonts w:hint="eastAsia"/>
-        </w:rPr>
-        <w:t>放入该区域</w:t>
-      </w:r>
-      <w:r>
-        <w:rPr>
-          <w:rFonts w:hint="eastAsia"/>
-        </w:rPr>
-        <w:t>。地城牌决定玩家</w:t>
+        <w:t>从地</w:t>
+      </w:r>
+      <w:proofErr w:type="gramStart"/>
+      <w:r>
+        <w:rPr>
+          <w:rFonts w:hint="eastAsia"/>
+        </w:rPr>
+        <w:t>城牌堆</w:t>
+      </w:r>
+      <w:proofErr w:type="gramEnd"/>
+      <w:r>
+        <w:rPr>
+          <w:rFonts w:hint="eastAsia"/>
+        </w:rPr>
+        <w:t>翻开1张</w:t>
+      </w:r>
+      <w:proofErr w:type="gramStart"/>
+      <w:r>
+        <w:rPr>
+          <w:rFonts w:hint="eastAsia"/>
+        </w:rPr>
+        <w:t>地城牌</w:t>
+      </w:r>
+      <w:r>
+        <w:rPr>
+          <w:rFonts w:hint="eastAsia"/>
+        </w:rPr>
+        <w:t>放入</w:t>
+      </w:r>
+      <w:proofErr w:type="gramEnd"/>
+      <w:r>
+        <w:rPr>
+          <w:rFonts w:hint="eastAsia"/>
+        </w:rPr>
+        <w:t>该区域</w:t>
+      </w:r>
+      <w:r>
+        <w:rPr>
+          <w:rFonts w:hint="eastAsia"/>
+        </w:rPr>
+        <w:t>。地</w:t>
+      </w:r>
+      <w:proofErr w:type="gramStart"/>
+      <w:r>
+        <w:rPr>
+          <w:rFonts w:hint="eastAsia"/>
+        </w:rPr>
+        <w:t>城牌决定</w:t>
+      </w:r>
+      <w:proofErr w:type="gramEnd"/>
+      <w:r>
+        <w:rPr>
+          <w:rFonts w:hint="eastAsia"/>
+        </w:rPr>
+        <w:t>玩家</w:t>
       </w:r>
       <w:r>
         <w:rPr>
@@ -659,11 +795,19 @@
           <w:rFonts w:hint="eastAsia"/>
         </w:rPr>
       </w:pPr>
-      <w:r>
-        <w:rPr>
-          <w:rFonts w:hint="eastAsia"/>
-        </w:rPr>
-        <w:t>待购买的升级牌放在备选升级牌区，玩家</w:t>
+      <w:proofErr w:type="gramStart"/>
+      <w:r>
+        <w:rPr>
+          <w:rFonts w:hint="eastAsia"/>
+        </w:rPr>
+        <w:t>待购买</w:t>
+      </w:r>
+      <w:proofErr w:type="gramEnd"/>
+      <w:r>
+        <w:rPr>
+          <w:rFonts w:hint="eastAsia"/>
+        </w:rPr>
+        <w:t>的升级牌放在备选升级牌区，玩家</w:t>
       </w:r>
       <w:r>
         <w:rPr>
@@ -706,12 +850,14 @@
           <w:rFonts w:hint="eastAsia"/>
         </w:rPr>
       </w:pPr>
+      <w:proofErr w:type="gramStart"/>
       <w:r>
         <w:rPr>
           <w:rFonts w:hint="eastAsia"/>
         </w:rPr>
         <w:t>弃牌堆</w:t>
       </w:r>
+      <w:proofErr w:type="gramEnd"/>
     </w:p>
     <w:p>
       <w:pPr>
@@ -726,7 +872,21 @@
         <w:rPr>
           <w:rFonts w:hint="eastAsia"/>
         </w:rPr>
-        <w:t>来源是主牌堆的牌，被弃置之后进入玩家面板的弃牌堆，弃牌堆中牌的数量是计分</w:t>
+        <w:t>来源是主牌堆的牌，被弃置之后进入玩家面板的</w:t>
+      </w:r>
+      <w:proofErr w:type="gramStart"/>
+      <w:r>
+        <w:rPr>
+          <w:rFonts w:hint="eastAsia"/>
+        </w:rPr>
+        <w:t>弃牌堆，弃牌</w:t>
+      </w:r>
+      <w:proofErr w:type="gramEnd"/>
+      <w:r>
+        <w:rPr>
+          <w:rFonts w:hint="eastAsia"/>
+        </w:rPr>
+        <w:t>堆中牌的数量是计分</w:t>
       </w:r>
       <w:r>
         <w:rPr>
@@ -750,7 +910,21 @@
         <w:rPr>
           <w:rFonts w:hint="eastAsia"/>
         </w:rPr>
-        <w:t>，一般而言，玩家的目的是让弃牌堆有尽可能少的牌。</w:t>
+        <w:t>，一般而言，玩家的目的是</w:t>
+      </w:r>
+      <w:proofErr w:type="gramStart"/>
+      <w:r>
+        <w:rPr>
+          <w:rFonts w:hint="eastAsia"/>
+        </w:rPr>
+        <w:t>让弃牌</w:t>
+      </w:r>
+      <w:proofErr w:type="gramEnd"/>
+      <w:r>
+        <w:rPr>
+          <w:rFonts w:hint="eastAsia"/>
+        </w:rPr>
+        <w:t>堆有尽可能少的牌。</w:t>
       </w:r>
     </w:p>
     <w:p>
@@ -788,6 +962,7 @@
       <w:r>
         <w:tab/>
       </w:r>
+      <w:proofErr w:type="gramStart"/>
       <w:r>
         <w:rPr>
           <w:rFonts w:hint="eastAsia"/>
@@ -810,7 +985,14 @@
         <w:rPr>
           <w:rFonts w:hint="eastAsia"/>
         </w:rPr>
-        <w:t>放置玩家购买的升级牌，该区域的牌的数量</w:t>
+        <w:t>放置</w:t>
+      </w:r>
+      <w:proofErr w:type="gramEnd"/>
+      <w:r>
+        <w:rPr>
+          <w:rFonts w:hint="eastAsia"/>
+        </w:rPr>
+        <w:t>玩家购买的升级牌，该区域的牌的数量</w:t>
       </w:r>
       <w:r>
         <w:rPr>
@@ -832,7 +1014,49 @@
         <w:rPr>
           <w:rFonts w:hint="eastAsia"/>
         </w:rPr>
-        <w:t>玩家的升级牌区没有牌时，如果备选升级牌区有属性牌，则可以从备选升级牌区免费选1张属性牌获得。</w:t>
+        <w:t>玩家的</w:t>
+      </w:r>
+      <w:proofErr w:type="gramStart"/>
+      <w:r>
+        <w:rPr>
+          <w:rFonts w:hint="eastAsia"/>
+        </w:rPr>
+        <w:t>升级牌区没有</w:t>
+      </w:r>
+      <w:proofErr w:type="gramEnd"/>
+      <w:r>
+        <w:rPr>
+          <w:rFonts w:hint="eastAsia"/>
+        </w:rPr>
+        <w:t>牌时，如果备选</w:t>
+      </w:r>
+      <w:proofErr w:type="gramStart"/>
+      <w:r>
+        <w:rPr>
+          <w:rFonts w:hint="eastAsia"/>
+        </w:rPr>
+        <w:t>升级牌区有</w:t>
+      </w:r>
+      <w:proofErr w:type="gramEnd"/>
+      <w:r>
+        <w:rPr>
+          <w:rFonts w:hint="eastAsia"/>
+        </w:rPr>
+        <w:t>属性牌，则可以从备选</w:t>
+      </w:r>
+      <w:proofErr w:type="gramStart"/>
+      <w:r>
+        <w:rPr>
+          <w:rFonts w:hint="eastAsia"/>
+        </w:rPr>
+        <w:t>升级牌区免费</w:t>
+      </w:r>
+      <w:proofErr w:type="gramEnd"/>
+      <w:r>
+        <w:rPr>
+          <w:rFonts w:hint="eastAsia"/>
+        </w:rPr>
+        <w:t>选1张属性牌获得。</w:t>
       </w:r>
     </w:p>
     <w:p>
@@ -989,7 +1213,21 @@
         <w:rPr>
           <w:rFonts w:hint="eastAsia"/>
         </w:rPr>
-        <w:t>计数区记录玩家的各项数据，包括生命值</w:t>
+        <w:t>计数</w:t>
+      </w:r>
+      <w:proofErr w:type="gramStart"/>
+      <w:r>
+        <w:rPr>
+          <w:rFonts w:hint="eastAsia"/>
+        </w:rPr>
+        <w:t>区记录</w:t>
+      </w:r>
+      <w:proofErr w:type="gramEnd"/>
+      <w:r>
+        <w:rPr>
+          <w:rFonts w:hint="eastAsia"/>
+        </w:rPr>
+        <w:t>玩家的各项数据，包括生命值</w:t>
       </w:r>
       <w:r>
         <w:rPr>
@@ -1055,7 +1293,21 @@
         <w:rPr>
           <w:rFonts w:hint="eastAsia"/>
         </w:rPr>
-        <w:t>。用两个十面骰分别记录个位和十位的数据。</w:t>
+        <w:t>。用两个十面</w:t>
+      </w:r>
+      <w:proofErr w:type="gramStart"/>
+      <w:r>
+        <w:rPr>
+          <w:rFonts w:hint="eastAsia"/>
+        </w:rPr>
+        <w:t>骰</w:t>
+      </w:r>
+      <w:proofErr w:type="gramEnd"/>
+      <w:r>
+        <w:rPr>
+          <w:rFonts w:hint="eastAsia"/>
+        </w:rPr>
+        <w:t>分别记录个位和十位的数据。</w:t>
       </w:r>
     </w:p>
     <w:p>
@@ -1071,7 +1323,21 @@
         <w:rPr>
           <w:rFonts w:hint="eastAsia"/>
         </w:rPr>
-        <w:t>道具点用于使用</w:t>
+        <w:t>道具</w:t>
+      </w:r>
+      <w:proofErr w:type="gramStart"/>
+      <w:r>
+        <w:rPr>
+          <w:rFonts w:hint="eastAsia"/>
+        </w:rPr>
+        <w:t>点用于</w:t>
+      </w:r>
+      <w:proofErr w:type="gramEnd"/>
+      <w:r>
+        <w:rPr>
+          <w:rFonts w:hint="eastAsia"/>
+        </w:rPr>
+        <w:t>使用</w:t>
       </w:r>
       <w:r>
         <w:rPr>
@@ -1083,7 +1349,21 @@
         <w:rPr>
           <w:rFonts w:hint="eastAsia"/>
         </w:rPr>
-        <w:t>牌，技能点用于购买升级牌，金币用于响应特定</w:t>
+        <w:t>牌，技能</w:t>
+      </w:r>
+      <w:proofErr w:type="gramStart"/>
+      <w:r>
+        <w:rPr>
+          <w:rFonts w:hint="eastAsia"/>
+        </w:rPr>
+        <w:t>点用于</w:t>
+      </w:r>
+      <w:proofErr w:type="gramEnd"/>
+      <w:r>
+        <w:rPr>
+          <w:rFonts w:hint="eastAsia"/>
+        </w:rPr>
+        <w:t>购买升级牌，金币用于响应特定</w:t>
       </w:r>
       <w:r>
         <w:rPr>
@@ -1188,6 +1468,7 @@
         </w:rPr>
         <w:t>定</w:t>
       </w:r>
+      <w:proofErr w:type="gramStart"/>
       <w:r>
         <w:rPr>
           <w:rFonts w:hint="eastAsia"/>
@@ -1198,7 +1479,14 @@
         <w:rPr>
           <w:rFonts w:hint="eastAsia"/>
         </w:rPr>
-        <w:t>类型的检索</w:t>
+        <w:t>类型</w:t>
+      </w:r>
+      <w:proofErr w:type="gramEnd"/>
+      <w:r>
+        <w:rPr>
+          <w:rFonts w:hint="eastAsia"/>
+        </w:rPr>
+        <w:t>的检索</w:t>
       </w:r>
       <w:r>
         <w:rPr>
@@ -1394,7 +1682,21 @@
         <w:rPr>
           <w:rFonts w:hint="eastAsia"/>
         </w:rPr>
-        <w:t>怪物牌和陷阱牌右上角的点数用于在战斗中拼点。怪物牌在牌名下方有</w:t>
+        <w:t>怪物牌和</w:t>
+      </w:r>
+      <w:proofErr w:type="gramStart"/>
+      <w:r>
+        <w:rPr>
+          <w:rFonts w:hint="eastAsia"/>
+        </w:rPr>
+        <w:t>陷阱牌右上角</w:t>
+      </w:r>
+      <w:proofErr w:type="gramEnd"/>
+      <w:r>
+        <w:rPr>
+          <w:rFonts w:hint="eastAsia"/>
+        </w:rPr>
+        <w:t>的点数用于在战斗中拼点。怪物牌在牌名下方有</w:t>
       </w:r>
       <w:r>
         <w:rPr>
@@ -1438,13 +1740,55 @@
         <w:rPr>
           <w:rFonts w:hint="eastAsia"/>
         </w:rPr>
-        <w:t>主牌堆的牌被弃置时送去玩家面板的弃牌堆，被送墓时送去墓地堆。</w:t>
-      </w:r>
-      <w:r>
-        <w:rPr>
-          <w:rFonts w:hint="eastAsia"/>
-        </w:rPr>
-        <w:t>主牌堆的牌从场上加入玩家手牌时，如果其上放置有指示物，需将指示物全部去除。</w:t>
+        <w:t>主牌堆的牌被弃置时送去玩家面板的</w:t>
+      </w:r>
+      <w:proofErr w:type="gramStart"/>
+      <w:r>
+        <w:rPr>
+          <w:rFonts w:hint="eastAsia"/>
+        </w:rPr>
+        <w:t>弃牌堆</w:t>
+      </w:r>
+      <w:proofErr w:type="gramEnd"/>
+      <w:r>
+        <w:rPr>
+          <w:rFonts w:hint="eastAsia"/>
+        </w:rPr>
+        <w:t>，</w:t>
+      </w:r>
+      <w:proofErr w:type="gramStart"/>
+      <w:r>
+        <w:rPr>
+          <w:rFonts w:hint="eastAsia"/>
+        </w:rPr>
+        <w:t>被送墓时</w:t>
+      </w:r>
+      <w:proofErr w:type="gramEnd"/>
+      <w:r>
+        <w:rPr>
+          <w:rFonts w:hint="eastAsia"/>
+        </w:rPr>
+        <w:t>送去墓地堆。</w:t>
+      </w:r>
+      <w:r>
+        <w:rPr>
+          <w:rFonts w:hint="eastAsia"/>
+        </w:rPr>
+        <w:t>主牌堆的牌从场上加入</w:t>
+      </w:r>
+      <w:proofErr w:type="gramStart"/>
+      <w:r>
+        <w:rPr>
+          <w:rFonts w:hint="eastAsia"/>
+        </w:rPr>
+        <w:t>玩家手</w:t>
+      </w:r>
+      <w:proofErr w:type="gramEnd"/>
+      <w:r>
+        <w:rPr>
+          <w:rFonts w:hint="eastAsia"/>
+        </w:rPr>
+        <w:t>牌时，如果其上放置有指示物，需将指示物全部去除。</w:t>
       </w:r>
     </w:p>
     <w:p>
@@ -1454,11 +1798,19 @@
           <w:rFonts w:hint="eastAsia"/>
         </w:rPr>
       </w:pPr>
-      <w:r>
-        <w:rPr>
-          <w:rFonts w:hint="eastAsia"/>
-        </w:rPr>
-        <w:t>遭遇牌堆的牌</w:t>
+      <w:proofErr w:type="gramStart"/>
+      <w:r>
+        <w:rPr>
+          <w:rFonts w:hint="eastAsia"/>
+        </w:rPr>
+        <w:t>遭遇牌堆的</w:t>
+      </w:r>
+      <w:proofErr w:type="gramEnd"/>
+      <w:r>
+        <w:rPr>
+          <w:rFonts w:hint="eastAsia"/>
+        </w:rPr>
+        <w:t>牌</w:t>
       </w:r>
     </w:p>
     <w:p>
@@ -1470,29 +1822,65 @@
       <w:r>
         <w:tab/>
       </w:r>
-      <w:r>
-        <w:rPr>
-          <w:rFonts w:hint="eastAsia"/>
-        </w:rPr>
-        <w:t>遭遇牌堆包含事件牌和战利品牌。</w:t>
-      </w:r>
-      <w:r>
-        <w:rPr>
-          <w:rFonts w:hint="eastAsia"/>
-        </w:rPr>
-        <w:t>事件牌</w:t>
-      </w:r>
-      <w:r>
-        <w:rPr>
-          <w:rFonts w:hint="eastAsia"/>
-        </w:rPr>
-        <w:t>效果结算完毕</w:t>
-      </w:r>
-      <w:r>
-        <w:rPr>
-          <w:rFonts w:hint="eastAsia"/>
-        </w:rPr>
-        <w:t>后送去遭遇牌弃牌堆，</w:t>
+      <w:proofErr w:type="gramStart"/>
+      <w:r>
+        <w:rPr>
+          <w:rFonts w:hint="eastAsia"/>
+        </w:rPr>
+        <w:t>遭遇牌堆包含</w:t>
+      </w:r>
+      <w:proofErr w:type="gramEnd"/>
+      <w:r>
+        <w:rPr>
+          <w:rFonts w:hint="eastAsia"/>
+        </w:rPr>
+        <w:t>事件牌和战利品牌。</w:t>
+      </w:r>
+      <w:r>
+        <w:rPr>
+          <w:rFonts w:hint="eastAsia"/>
+        </w:rPr>
+        <w:t>事件</w:t>
+      </w:r>
+      <w:proofErr w:type="gramStart"/>
+      <w:r>
+        <w:rPr>
+          <w:rFonts w:hint="eastAsia"/>
+        </w:rPr>
+        <w:t>牌</w:t>
+      </w:r>
+      <w:r>
+        <w:rPr>
+          <w:rFonts w:hint="eastAsia"/>
+        </w:rPr>
+        <w:t>效果</w:t>
+      </w:r>
+      <w:proofErr w:type="gramEnd"/>
+      <w:r>
+        <w:rPr>
+          <w:rFonts w:hint="eastAsia"/>
+        </w:rPr>
+        <w:t>结算完毕</w:t>
+      </w:r>
+      <w:r>
+        <w:rPr>
+          <w:rFonts w:hint="eastAsia"/>
+        </w:rPr>
+        <w:t>后送去遭遇</w:t>
+      </w:r>
+      <w:proofErr w:type="gramStart"/>
+      <w:r>
+        <w:rPr>
+          <w:rFonts w:hint="eastAsia"/>
+        </w:rPr>
+        <w:t>牌弃牌堆</w:t>
+      </w:r>
+      <w:proofErr w:type="gramEnd"/>
+      <w:r>
+        <w:rPr>
+          <w:rFonts w:hint="eastAsia"/>
+        </w:rPr>
+        <w:t>，</w:t>
       </w:r>
       <w:r>
         <w:rPr>
@@ -1564,7 +1952,21 @@
         <w:rPr>
           <w:rFonts w:hint="eastAsia"/>
         </w:rPr>
-        <w:t>效果结算完毕后再送去遭遇牌弃牌堆。</w:t>
+        <w:t>效果结算完毕后再送去遭遇</w:t>
+      </w:r>
+      <w:proofErr w:type="gramStart"/>
+      <w:r>
+        <w:rPr>
+          <w:rFonts w:hint="eastAsia"/>
+        </w:rPr>
+        <w:t>牌弃牌堆</w:t>
+      </w:r>
+      <w:proofErr w:type="gramEnd"/>
+      <w:r>
+        <w:rPr>
+          <w:rFonts w:hint="eastAsia"/>
+        </w:rPr>
+        <w:t>。</w:t>
       </w:r>
     </w:p>
     <w:p>
@@ -1574,11 +1976,19 @@
           <w:rFonts w:hint="eastAsia"/>
         </w:rPr>
       </w:pPr>
-      <w:r>
-        <w:rPr>
-          <w:rFonts w:hint="eastAsia"/>
-        </w:rPr>
-        <w:t>遗物牌堆的牌</w:t>
+      <w:proofErr w:type="gramStart"/>
+      <w:r>
+        <w:rPr>
+          <w:rFonts w:hint="eastAsia"/>
+        </w:rPr>
+        <w:t>遗物牌堆的</w:t>
+      </w:r>
+      <w:proofErr w:type="gramEnd"/>
+      <w:r>
+        <w:rPr>
+          <w:rFonts w:hint="eastAsia"/>
+        </w:rPr>
+        <w:t>牌</w:t>
       </w:r>
     </w:p>
     <w:p>
@@ -1590,18 +2000,40 @@
       <w:r>
         <w:tab/>
       </w:r>
-      <w:r>
-        <w:rPr>
-          <w:rFonts w:hint="eastAsia"/>
-        </w:rPr>
-        <w:t>遗物牌右上角的点数表示使用该道具需要支付的道具点数。部分遗物牌牌名下方</w:t>
+      <w:proofErr w:type="gramStart"/>
+      <w:r>
+        <w:rPr>
+          <w:rFonts w:hint="eastAsia"/>
+        </w:rPr>
+        <w:t>遗物牌右上角</w:t>
+      </w:r>
+      <w:proofErr w:type="gramEnd"/>
+      <w:r>
+        <w:rPr>
+          <w:rFonts w:hint="eastAsia"/>
+        </w:rPr>
+        <w:t>的点数表示使用该道具需要支付的道具点数。部分遗物牌牌名下方</w:t>
       </w:r>
       <w:r>
         <w:rPr>
           <w:rFonts w:hint="eastAsia"/>
         </w:rPr>
         <w:lastRenderedPageBreak/>
-        <w:t>有标签标注其类型，用于相应部分限定道具牌类型的效果。</w:t>
+        <w:t>有标签标注其类型，用于相应部分限定道具</w:t>
+      </w:r>
+      <w:proofErr w:type="gramStart"/>
+      <w:r>
+        <w:rPr>
+          <w:rFonts w:hint="eastAsia"/>
+        </w:rPr>
+        <w:t>牌类型</w:t>
+      </w:r>
+      <w:proofErr w:type="gramEnd"/>
+      <w:r>
+        <w:rPr>
+          <w:rFonts w:hint="eastAsia"/>
+        </w:rPr>
+        <w:t>的效果。</w:t>
       </w:r>
     </w:p>
     <w:p>
@@ -1631,11 +2063,19 @@
           <w:rFonts w:hint="eastAsia"/>
         </w:rPr>
       </w:pPr>
-      <w:r>
-        <w:rPr>
-          <w:rFonts w:hint="eastAsia"/>
-        </w:rPr>
-        <w:t>升级牌堆的牌</w:t>
+      <w:proofErr w:type="gramStart"/>
+      <w:r>
+        <w:rPr>
+          <w:rFonts w:hint="eastAsia"/>
+        </w:rPr>
+        <w:t>升级牌堆的</w:t>
+      </w:r>
+      <w:proofErr w:type="gramEnd"/>
+      <w:r>
+        <w:rPr>
+          <w:rFonts w:hint="eastAsia"/>
+        </w:rPr>
+        <w:t>牌</w:t>
       </w:r>
     </w:p>
     <w:p>
@@ -1647,11 +2087,19 @@
       <w:r>
         <w:tab/>
       </w:r>
-      <w:r>
-        <w:rPr>
-          <w:rFonts w:hint="eastAsia"/>
-        </w:rPr>
-        <w:t>升级牌堆包含属性牌和能力牌</w:t>
+      <w:proofErr w:type="gramStart"/>
+      <w:r>
+        <w:rPr>
+          <w:rFonts w:hint="eastAsia"/>
+        </w:rPr>
+        <w:t>升级牌堆包含</w:t>
+      </w:r>
+      <w:proofErr w:type="gramEnd"/>
+      <w:r>
+        <w:rPr>
+          <w:rFonts w:hint="eastAsia"/>
+        </w:rPr>
+        <w:t>属性牌和能力牌</w:t>
       </w:r>
       <w:r>
         <w:rPr>
@@ -1687,7 +2135,21 @@
         <w:rPr>
           <w:rFonts w:hint="eastAsia"/>
         </w:rPr>
-        <w:t>可以替代主牌堆牌打出，视为点数为1的怪物牌</w:t>
+        <w:t>可以替代</w:t>
+      </w:r>
+      <w:proofErr w:type="gramStart"/>
+      <w:r>
+        <w:rPr>
+          <w:rFonts w:hint="eastAsia"/>
+        </w:rPr>
+        <w:t>主牌堆牌打出</w:t>
+      </w:r>
+      <w:proofErr w:type="gramEnd"/>
+      <w:r>
+        <w:rPr>
+          <w:rFonts w:hint="eastAsia"/>
+        </w:rPr>
+        <w:t>，视为点数为1的怪物牌</w:t>
       </w:r>
       <w:r>
         <w:rPr>
@@ -1727,7 +2189,49 @@
         <w:rPr>
           <w:rFonts w:hint="eastAsia"/>
         </w:rPr>
-        <w:t>属性牌是没有效果的升级牌，但游戏中存在部分效果仅响应属性牌。此外，备选升级牌区有属性牌，而玩家升级牌区没有牌时，可以免费从备选升级牌区选1张属性牌获得。</w:t>
+        <w:t>属性牌是没有效果的升级牌，但游戏中存在部分效果仅响应属性牌。此外，备选</w:t>
+      </w:r>
+      <w:proofErr w:type="gramStart"/>
+      <w:r>
+        <w:rPr>
+          <w:rFonts w:hint="eastAsia"/>
+        </w:rPr>
+        <w:t>升级牌区有</w:t>
+      </w:r>
+      <w:proofErr w:type="gramEnd"/>
+      <w:r>
+        <w:rPr>
+          <w:rFonts w:hint="eastAsia"/>
+        </w:rPr>
+        <w:t>属性牌，而玩家</w:t>
+      </w:r>
+      <w:proofErr w:type="gramStart"/>
+      <w:r>
+        <w:rPr>
+          <w:rFonts w:hint="eastAsia"/>
+        </w:rPr>
+        <w:t>升级牌区没有</w:t>
+      </w:r>
+      <w:proofErr w:type="gramEnd"/>
+      <w:r>
+        <w:rPr>
+          <w:rFonts w:hint="eastAsia"/>
+        </w:rPr>
+        <w:t>牌时，可以免费从备选</w:t>
+      </w:r>
+      <w:proofErr w:type="gramStart"/>
+      <w:r>
+        <w:rPr>
+          <w:rFonts w:hint="eastAsia"/>
+        </w:rPr>
+        <w:t>升级牌区选</w:t>
+      </w:r>
+      <w:proofErr w:type="gramEnd"/>
+      <w:r>
+        <w:rPr>
+          <w:rFonts w:hint="eastAsia"/>
+        </w:rPr>
+        <w:t>1张属性牌获得。</w:t>
       </w:r>
     </w:p>
     <w:p>
@@ -1753,7 +2257,21 @@
         <w:rPr>
           <w:rFonts w:hint="eastAsia"/>
         </w:rPr>
-        <w:t>代替主牌堆牌打出时或响应其他效果时，视作某一种属性牌</w:t>
+        <w:t>代替</w:t>
+      </w:r>
+      <w:proofErr w:type="gramStart"/>
+      <w:r>
+        <w:rPr>
+          <w:rFonts w:hint="eastAsia"/>
+        </w:rPr>
+        <w:t>主牌堆牌打出</w:t>
+      </w:r>
+      <w:proofErr w:type="gramEnd"/>
+      <w:r>
+        <w:rPr>
+          <w:rFonts w:hint="eastAsia"/>
+        </w:rPr>
+        <w:t>时或响应其他效果时，视作某一种属性牌</w:t>
       </w:r>
       <w:r>
         <w:rPr>
@@ -1765,7 +2283,21 @@
         <w:rPr>
           <w:rFonts w:hint="eastAsia"/>
         </w:rPr>
-        <w:t>具体视作哪种属性牌由牌名下方的标签决定，部分能力牌拥有“全能”标签，可以视作任意一种属性牌。</w:t>
+        <w:t>具体视作哪种属性牌由牌名下方的标签决定，部分能力</w:t>
+      </w:r>
+      <w:proofErr w:type="gramStart"/>
+      <w:r>
+        <w:rPr>
+          <w:rFonts w:hint="eastAsia"/>
+        </w:rPr>
+        <w:t>牌拥有</w:t>
+      </w:r>
+      <w:proofErr w:type="gramEnd"/>
+      <w:r>
+        <w:rPr>
+          <w:rFonts w:hint="eastAsia"/>
+        </w:rPr>
+        <w:t>“全能”标签，可以视作任意一种属性牌。</w:t>
       </w:r>
       <w:r>
         <w:rPr>
@@ -1845,9 +2377,6 @@
     <w:p>
       <w:pPr>
         <w:ind w:firstLine="420"/>
-        <w:rPr>
-          <w:rFonts w:hint="eastAsia"/>
-        </w:rPr>
       </w:pPr>
       <w:r>
         <w:rPr>
@@ -1890,6 +2419,125 @@
           <w:rFonts w:hint="eastAsia"/>
         </w:rPr>
         <w:t>。</w:t>
+      </w:r>
+    </w:p>
+    <w:p>
+      <w:pPr>
+        <w:pStyle w:val="4"/>
+      </w:pPr>
+      <w:r>
+        <w:rPr>
+          <w:rFonts w:hint="eastAsia"/>
+        </w:rPr>
+        <w:t>地城牌</w:t>
+      </w:r>
+    </w:p>
+    <w:p>
+      <w:pPr>
+        <w:rPr>
+          <w:rFonts w:hint="eastAsia"/>
+        </w:rPr>
+      </w:pPr>
+      <w:r>
+        <w:tab/>
+      </w:r>
+      <w:proofErr w:type="gramStart"/>
+      <w:r>
+        <w:rPr>
+          <w:rFonts w:hint="eastAsia"/>
+        </w:rPr>
+        <w:t>地城牌在</w:t>
+      </w:r>
+      <w:proofErr w:type="gramEnd"/>
+      <w:r>
+        <w:rPr>
+          <w:rFonts w:hint="eastAsia"/>
+        </w:rPr>
+        <w:t>玩家</w:t>
+      </w:r>
+      <w:proofErr w:type="gramStart"/>
+      <w:r>
+        <w:rPr>
+          <w:rFonts w:hint="eastAsia"/>
+        </w:rPr>
+        <w:t>下层时</w:t>
+      </w:r>
+      <w:proofErr w:type="gramEnd"/>
+      <w:r>
+        <w:rPr>
+          <w:rFonts w:hint="eastAsia"/>
+        </w:rPr>
+        <w:t>为游戏添加额外的难度项，</w:t>
+      </w:r>
+      <w:proofErr w:type="gramStart"/>
+      <w:r>
+        <w:rPr>
+          <w:rFonts w:hint="eastAsia"/>
+        </w:rPr>
+        <w:t>地城牌的</w:t>
+      </w:r>
+      <w:proofErr w:type="gramEnd"/>
+      <w:r>
+        <w:rPr>
+          <w:rFonts w:hint="eastAsia"/>
+        </w:rPr>
+        <w:t>效果是累进的，当前地城深度为3时，同时适用</w:t>
+      </w:r>
+      <w:proofErr w:type="gramStart"/>
+      <w:r>
+        <w:rPr>
+          <w:rFonts w:hint="eastAsia"/>
+        </w:rPr>
+        <w:t>地城牌在</w:t>
+      </w:r>
+      <w:proofErr w:type="gramEnd"/>
+      <w:r>
+        <w:rPr>
+          <w:rFonts w:hint="eastAsia"/>
+        </w:rPr>
+        <w:t>第2层的效果和</w:t>
+      </w:r>
+      <w:proofErr w:type="gramStart"/>
+      <w:r>
+        <w:rPr>
+          <w:rFonts w:hint="eastAsia"/>
+        </w:rPr>
+        <w:t>地城牌在</w:t>
+      </w:r>
+      <w:proofErr w:type="gramEnd"/>
+      <w:r>
+        <w:rPr>
+          <w:rFonts w:hint="eastAsia"/>
+        </w:rPr>
+        <w:t>第3层的效果。</w:t>
+      </w:r>
+      <w:proofErr w:type="gramStart"/>
+      <w:r>
+        <w:rPr>
+          <w:rFonts w:hint="eastAsia"/>
+        </w:rPr>
+        <w:t>地城牌上</w:t>
+      </w:r>
+      <w:proofErr w:type="gramEnd"/>
+      <w:r>
+        <w:rPr>
+          <w:rFonts w:hint="eastAsia"/>
+        </w:rPr>
+        <w:t>标注了胜利条件，玩家完成</w:t>
+      </w:r>
+      <w:proofErr w:type="gramStart"/>
+      <w:r>
+        <w:rPr>
+          <w:rFonts w:hint="eastAsia"/>
+        </w:rPr>
+        <w:t>地城牌上</w:t>
+      </w:r>
+      <w:proofErr w:type="gramEnd"/>
+      <w:r>
+        <w:rPr>
+          <w:rFonts w:hint="eastAsia"/>
+        </w:rPr>
+        <w:t>标注的胜利条件时即赢得游戏。</w:t>
       </w:r>
     </w:p>
     <w:p>
@@ -1926,7 +2574,49 @@
         <w:rPr>
           <w:rFonts w:hint="eastAsia"/>
         </w:rPr>
-        <w:t>游戏开始时，从陷阱牌组中抽取10张，从怪物牌组中抽取40张，合计50张牌洗混，组成主牌堆；将事件牌组和战利品牌组洗混，组成遭遇牌堆；将饰品牌组和道具牌组洗混，组成遗物牌堆；将属性牌组和技能牌组洗混，组成升级牌堆。</w:t>
+        <w:t>游戏开始时，从陷阱牌组中抽取10张，从怪物牌组中抽取40张，合计50张牌洗混，组成主牌堆；将事件牌组和战利品牌</w:t>
+      </w:r>
+      <w:proofErr w:type="gramStart"/>
+      <w:r>
+        <w:rPr>
+          <w:rFonts w:hint="eastAsia"/>
+        </w:rPr>
+        <w:t>组洗混</w:t>
+      </w:r>
+      <w:proofErr w:type="gramEnd"/>
+      <w:r>
+        <w:rPr>
+          <w:rFonts w:hint="eastAsia"/>
+        </w:rPr>
+        <w:t>，组成遭遇牌堆；将饰品牌组和道具牌</w:t>
+      </w:r>
+      <w:proofErr w:type="gramStart"/>
+      <w:r>
+        <w:rPr>
+          <w:rFonts w:hint="eastAsia"/>
+        </w:rPr>
+        <w:t>组洗混</w:t>
+      </w:r>
+      <w:proofErr w:type="gramEnd"/>
+      <w:r>
+        <w:rPr>
+          <w:rFonts w:hint="eastAsia"/>
+        </w:rPr>
+        <w:t>，组成遗物牌堆；将属性牌组和技能牌</w:t>
+      </w:r>
+      <w:proofErr w:type="gramStart"/>
+      <w:r>
+        <w:rPr>
+          <w:rFonts w:hint="eastAsia"/>
+        </w:rPr>
+        <w:t>组洗混</w:t>
+      </w:r>
+      <w:proofErr w:type="gramEnd"/>
+      <w:r>
+        <w:rPr>
+          <w:rFonts w:hint="eastAsia"/>
+        </w:rPr>
+        <w:t>，组成升级牌堆。</w:t>
       </w:r>
       <w:r>
         <w:rPr>
@@ -1988,7 +2678,43 @@
         <w:rPr>
           <w:rFonts w:hint="eastAsia"/>
         </w:rPr>
-        <w:t>。玩家手牌基数始终与房间宽度与高度的和相等，初始为5。</w:t>
+        <w:t>。</w:t>
+      </w:r>
+      <w:r>
+        <w:rPr>
+          <w:rFonts w:hint="eastAsia"/>
+        </w:rPr>
+        <w:t>没有其他手牌基数来源时，</w:t>
+      </w:r>
+      <w:r>
+        <w:rPr>
+          <w:rFonts w:hint="eastAsia"/>
+        </w:rPr>
+        <w:t>玩家</w:t>
+      </w:r>
+      <w:r>
+        <w:rPr>
+          <w:rFonts w:hint="eastAsia"/>
+        </w:rPr>
+        <w:t>的</w:t>
+      </w:r>
+      <w:r>
+        <w:rPr>
+          <w:rFonts w:hint="eastAsia"/>
+        </w:rPr>
+        <w:t>手牌基数与房间宽度与高度的和相等</w:t>
+      </w:r>
+      <w:r>
+        <w:rPr>
+          <w:rFonts w:hint="eastAsia"/>
+        </w:rPr>
+        <w:t>，初始为5</w:t>
+      </w:r>
+      <w:r>
+        <w:rPr>
+          <w:rFonts w:hint="eastAsia"/>
+        </w:rPr>
+        <w:t>。</w:t>
       </w:r>
       <w:r>
         <w:rPr>
@@ -2058,14 +2784,23 @@
         </w:rPr>
       </w:pPr>
       <w:r>
+        <w:lastRenderedPageBreak/>
         <w:tab/>
       </w:r>
       <w:r>
         <w:rPr>
           <w:rFonts w:hint="eastAsia"/>
         </w:rPr>
-        <w:t>翻开遗物牌堆顶</w:t>
-      </w:r>
+        <w:t>翻开</w:t>
+      </w:r>
+      <w:proofErr w:type="gramStart"/>
+      <w:r>
+        <w:rPr>
+          <w:rFonts w:hint="eastAsia"/>
+        </w:rPr>
+        <w:t>遗物牌堆顶</w:t>
+      </w:r>
+      <w:proofErr w:type="gramEnd"/>
       <w:r>
         <w:rPr>
           <w:rFonts w:hint="eastAsia"/>
@@ -2140,7 +2875,21 @@
         <w:rPr>
           <w:rFonts w:hint="eastAsia"/>
         </w:rPr>
-        <w:t>从升级牌堆发5张牌到备选升级牌区。</w:t>
+        <w:t>从升级</w:t>
+      </w:r>
+      <w:proofErr w:type="gramStart"/>
+      <w:r>
+        <w:rPr>
+          <w:rFonts w:hint="eastAsia"/>
+        </w:rPr>
+        <w:t>牌堆发</w:t>
+      </w:r>
+      <w:proofErr w:type="gramEnd"/>
+      <w:r>
+        <w:rPr>
+          <w:rFonts w:hint="eastAsia"/>
+        </w:rPr>
+        <w:t>5张牌到备选升级牌区。</w:t>
       </w:r>
     </w:p>
     <w:p>
@@ -2156,7 +2905,61 @@
         <w:rPr>
           <w:rFonts w:hint="eastAsia"/>
         </w:rPr>
-        <w:t>翻开1张地城牌，作为本次游戏的</w:t>
+        <w:t>翻开</w:t>
+      </w:r>
+      <w:r>
+        <w:rPr>
+          <w:rFonts w:hint="eastAsia"/>
+        </w:rPr>
+        <w:t>3</w:t>
+      </w:r>
+      <w:r>
+        <w:rPr>
+          <w:rFonts w:hint="eastAsia"/>
+        </w:rPr>
+        <w:t>张地城牌</w:t>
+      </w:r>
+      <w:r>
+        <w:rPr>
+          <w:rFonts w:hint="eastAsia"/>
+        </w:rPr>
+        <w:t>，选1张</w:t>
+      </w:r>
+      <w:r>
+        <w:rPr>
+          <w:rFonts w:hint="eastAsia"/>
+        </w:rPr>
+        <w:t>作为本</w:t>
+      </w:r>
+      <w:r>
+        <w:rPr>
+          <w:rFonts w:hint="eastAsia"/>
+        </w:rPr>
+        <w:t>局</w:t>
+      </w:r>
+      <w:r>
+        <w:rPr>
+          <w:rFonts w:hint="eastAsia"/>
+        </w:rPr>
+        <w:t>游戏</w:t>
+      </w:r>
+      <w:r>
+        <w:rPr>
+          <w:rFonts w:hint="eastAsia"/>
+        </w:rPr>
+        <w:t>使用</w:t>
+      </w:r>
+      <w:r>
+        <w:rPr>
+          <w:rFonts w:hint="eastAsia"/>
+        </w:rPr>
+        <w:t>的</w:t>
+      </w:r>
+      <w:r>
+        <w:rPr>
+          <w:rFonts w:hint="eastAsia"/>
+        </w:rPr>
+        <w:t>地城牌。</w:t>
       </w:r>
     </w:p>
     <w:p>
@@ -2171,7 +2974,6 @@
         <w:rPr>
           <w:rFonts w:hint="eastAsia"/>
         </w:rPr>
-        <w:lastRenderedPageBreak/>
         <w:t>游戏流程</w:t>
       </w:r>
     </w:p>
@@ -2204,13 +3006,41 @@
         <w:rPr>
           <w:rFonts w:hint="eastAsia"/>
         </w:rPr>
-        <w:t>发牌到房间区和玩家手牌，玩家</w:t>
-      </w:r>
-      <w:r>
-        <w:rPr>
-          <w:rFonts w:hint="eastAsia"/>
-        </w:rPr>
-        <w:t>打出手牌到备战区，选备战区的一系列槽位与房间区的对位开战，战斗结束后参与战斗的牌离场，</w:t>
+        <w:t>发牌到房间区和</w:t>
+      </w:r>
+      <w:proofErr w:type="gramStart"/>
+      <w:r>
+        <w:rPr>
+          <w:rFonts w:hint="eastAsia"/>
+        </w:rPr>
+        <w:t>玩家手</w:t>
+      </w:r>
+      <w:proofErr w:type="gramEnd"/>
+      <w:r>
+        <w:rPr>
+          <w:rFonts w:hint="eastAsia"/>
+        </w:rPr>
+        <w:t>牌，玩家</w:t>
+      </w:r>
+      <w:r>
+        <w:rPr>
+          <w:rFonts w:hint="eastAsia"/>
+        </w:rPr>
+        <w:t>打出手牌到备战区，选</w:t>
+      </w:r>
+      <w:proofErr w:type="gramStart"/>
+      <w:r>
+        <w:rPr>
+          <w:rFonts w:hint="eastAsia"/>
+        </w:rPr>
+        <w:t>备战区</w:t>
+      </w:r>
+      <w:proofErr w:type="gramEnd"/>
+      <w:r>
+        <w:rPr>
+          <w:rFonts w:hint="eastAsia"/>
+        </w:rPr>
+        <w:t>的一系列槽位与房间区的对位开战，战斗结束后参与战斗的牌离场，</w:t>
       </w:r>
       <w:r>
         <w:rPr>
@@ -2487,7 +3317,35 @@
         <w:rPr>
           <w:rFonts w:hint="eastAsia"/>
         </w:rPr>
-        <w:t>本游戏中，执行一部分行动、以及使用部分牌的效果，需要将相应数量的牌从主牌堆顶端送去弃牌堆，在游戏中统称为消耗时间。当主牌堆已经没有牌时，如果没有特殊说明，则无法</w:t>
+        <w:t>本游戏中，执行一部分行动、以及使用部分牌的效果，需要将相应数量的牌从主牌堆顶端送去</w:t>
+      </w:r>
+      <w:proofErr w:type="gramStart"/>
+      <w:r>
+        <w:rPr>
+          <w:rFonts w:hint="eastAsia"/>
+        </w:rPr>
+        <w:t>弃牌堆</w:t>
+      </w:r>
+      <w:proofErr w:type="gramEnd"/>
+      <w:r>
+        <w:rPr>
+          <w:rFonts w:hint="eastAsia"/>
+        </w:rPr>
+        <w:t>，在游戏中统称为消耗时间。当主牌</w:t>
+      </w:r>
+      <w:proofErr w:type="gramStart"/>
+      <w:r>
+        <w:rPr>
+          <w:rFonts w:hint="eastAsia"/>
+        </w:rPr>
+        <w:t>堆已经</w:t>
+      </w:r>
+      <w:proofErr w:type="gramEnd"/>
+      <w:r>
+        <w:rPr>
+          <w:rFonts w:hint="eastAsia"/>
+        </w:rPr>
+        <w:t>没有牌时，如果没有特殊说明，则无法</w:t>
       </w:r>
       <w:r>
         <w:rPr>
@@ -2655,27 +3513,56 @@
           <w:ilvl w:val="0"/>
           <w:numId w:val="9"/>
         </w:numPr>
-        <w:rPr>
-          <w:rFonts w:hint="eastAsia"/>
-        </w:rPr>
-      </w:pPr>
-      <w:r>
-        <w:rPr>
-          <w:rFonts w:hint="eastAsia"/>
-        </w:rPr>
-        <w:t>玩家抽牌将手牌补满。</w:t>
-      </w:r>
-      <w:r>
-        <w:rPr>
-          <w:rFonts w:hint="eastAsia"/>
-        </w:rPr>
-        <w:t>然后将升级牌区</w:t>
-      </w:r>
-      <w:r>
-        <w:rPr>
-          <w:rFonts w:hint="eastAsia"/>
-        </w:rPr>
-        <w:t>每种属性的升级牌各一张复位。</w:t>
+      </w:pPr>
+      <w:r>
+        <w:rPr>
+          <w:rFonts w:hint="eastAsia"/>
+        </w:rPr>
+        <w:t>玩家抽</w:t>
+      </w:r>
+      <w:r>
+        <w:rPr>
+          <w:rFonts w:hint="eastAsia"/>
+        </w:rPr>
+        <w:t>牌，</w:t>
+      </w:r>
+      <w:r>
+        <w:rPr>
+          <w:rFonts w:hint="eastAsia"/>
+        </w:rPr>
+        <w:t>玩家可以决定抽牌的数量，最少抽1张牌，最多</w:t>
+      </w:r>
+      <w:r>
+        <w:rPr>
+          <w:rFonts w:hint="eastAsia"/>
+        </w:rPr>
+        <w:t>抽</w:t>
+      </w:r>
+      <w:r>
+        <w:rPr>
+          <w:rFonts w:hint="eastAsia"/>
+        </w:rPr>
+        <w:t>到手</w:t>
+      </w:r>
+      <w:proofErr w:type="gramStart"/>
+      <w:r>
+        <w:rPr>
+          <w:rFonts w:hint="eastAsia"/>
+        </w:rPr>
+        <w:t>牌达到</w:t>
+      </w:r>
+      <w:proofErr w:type="gramEnd"/>
+      <w:r>
+        <w:rPr>
+          <w:rFonts w:hint="eastAsia"/>
+        </w:rPr>
+        <w:t>手牌基数</w:t>
+      </w:r>
+      <w:r>
+        <w:rPr>
+          <w:rFonts w:hint="eastAsia"/>
+        </w:rPr>
+        <w:t>。</w:t>
       </w:r>
     </w:p>
     <w:p>
@@ -2693,7 +3580,28 @@
         <w:rPr>
           <w:rFonts w:hint="eastAsia"/>
         </w:rPr>
-        <w:t>按从左往右，从前往后的顺序，从主牌堆向房间区每个空槽位发1张牌。</w:t>
+        <w:lastRenderedPageBreak/>
+        <w:t>将</w:t>
+      </w:r>
+      <w:proofErr w:type="gramStart"/>
+      <w:r>
+        <w:rPr>
+          <w:rFonts w:hint="eastAsia"/>
+        </w:rPr>
+        <w:t>升级牌区</w:t>
+      </w:r>
+      <w:r>
+        <w:rPr>
+          <w:rFonts w:hint="eastAsia"/>
+        </w:rPr>
+        <w:t>所有</w:t>
+      </w:r>
+      <w:proofErr w:type="gramEnd"/>
+      <w:r>
+        <w:rPr>
+          <w:rFonts w:hint="eastAsia"/>
+        </w:rPr>
+        <w:t>升级牌复位。</w:t>
       </w:r>
     </w:p>
     <w:p>
@@ -2711,7 +3619,67 @@
         <w:rPr>
           <w:rFonts w:hint="eastAsia"/>
         </w:rPr>
-        <w:t>按从上到下的顺序，从遭遇牌堆向房间区每</w:t>
+        <w:t>按从左往右，从前往后的顺序，从</w:t>
+      </w:r>
+      <w:proofErr w:type="gramStart"/>
+      <w:r>
+        <w:rPr>
+          <w:rFonts w:hint="eastAsia"/>
+        </w:rPr>
+        <w:t>主牌堆向房间</w:t>
+      </w:r>
+      <w:proofErr w:type="gramEnd"/>
+      <w:r>
+        <w:rPr>
+          <w:rFonts w:hint="eastAsia"/>
+        </w:rPr>
+        <w:t>区每个空</w:t>
+      </w:r>
+      <w:proofErr w:type="gramStart"/>
+      <w:r>
+        <w:rPr>
+          <w:rFonts w:hint="eastAsia"/>
+        </w:rPr>
+        <w:t>槽位发1张</w:t>
+      </w:r>
+      <w:proofErr w:type="gramEnd"/>
+      <w:r>
+        <w:rPr>
+          <w:rFonts w:hint="eastAsia"/>
+        </w:rPr>
+        <w:t>牌。</w:t>
+      </w:r>
+    </w:p>
+    <w:p>
+      <w:pPr>
+        <w:pStyle w:val="a9"/>
+        <w:numPr>
+          <w:ilvl w:val="0"/>
+          <w:numId w:val="9"/>
+        </w:numPr>
+        <w:rPr>
+          <w:rFonts w:hint="eastAsia"/>
+        </w:rPr>
+      </w:pPr>
+      <w:r>
+        <w:rPr>
+          <w:rFonts w:hint="eastAsia"/>
+        </w:rPr>
+        <w:t>按从上到下的顺序，从遭遇</w:t>
+      </w:r>
+      <w:proofErr w:type="gramStart"/>
+      <w:r>
+        <w:rPr>
+          <w:rFonts w:hint="eastAsia"/>
+        </w:rPr>
+        <w:t>牌堆向</w:t>
+      </w:r>
+      <w:proofErr w:type="gramEnd"/>
+      <w:r>
+        <w:rPr>
+          <w:rFonts w:hint="eastAsia"/>
+        </w:rPr>
+        <w:t>房间区每</w:t>
       </w:r>
       <w:r>
         <w:rPr>
@@ -2723,7 +3691,35 @@
         <w:rPr>
           <w:rFonts w:hint="eastAsia"/>
         </w:rPr>
-        <w:t>行的遭遇牌槽位发1张遭遇牌，再按从左往右的顺序，从遭遇牌堆向房间区每</w:t>
+        <w:t>行的遭遇牌</w:t>
+      </w:r>
+      <w:proofErr w:type="gramStart"/>
+      <w:r>
+        <w:rPr>
+          <w:rFonts w:hint="eastAsia"/>
+        </w:rPr>
+        <w:t>槽位发1张</w:t>
+      </w:r>
+      <w:proofErr w:type="gramEnd"/>
+      <w:r>
+        <w:rPr>
+          <w:rFonts w:hint="eastAsia"/>
+        </w:rPr>
+        <w:t>遭遇牌，再按从左往右的顺序，从遭遇</w:t>
+      </w:r>
+      <w:proofErr w:type="gramStart"/>
+      <w:r>
+        <w:rPr>
+          <w:rFonts w:hint="eastAsia"/>
+        </w:rPr>
+        <w:t>牌堆向</w:t>
+      </w:r>
+      <w:proofErr w:type="gramEnd"/>
+      <w:r>
+        <w:rPr>
+          <w:rFonts w:hint="eastAsia"/>
+        </w:rPr>
+        <w:t>房间区每</w:t>
       </w:r>
       <w:r>
         <w:rPr>
@@ -2735,7 +3731,21 @@
         <w:rPr>
           <w:rFonts w:hint="eastAsia"/>
         </w:rPr>
-        <w:t>列的遭遇牌槽位发1张遭遇牌。</w:t>
+        <w:t>列的遭遇牌</w:t>
+      </w:r>
+      <w:proofErr w:type="gramStart"/>
+      <w:r>
+        <w:rPr>
+          <w:rFonts w:hint="eastAsia"/>
+        </w:rPr>
+        <w:t>槽位发1张</w:t>
+      </w:r>
+      <w:proofErr w:type="gramEnd"/>
+      <w:r>
+        <w:rPr>
+          <w:rFonts w:hint="eastAsia"/>
+        </w:rPr>
+        <w:t>遭遇牌。</w:t>
       </w:r>
     </w:p>
     <w:p>
@@ -2763,7 +3773,6 @@
         <w:rPr>
           <w:rFonts w:hint="eastAsia"/>
         </w:rPr>
-        <w:lastRenderedPageBreak/>
         <w:t>打出手牌</w:t>
       </w:r>
     </w:p>
@@ -2780,7 +3789,21 @@
         <w:rPr>
           <w:rFonts w:hint="eastAsia"/>
         </w:rPr>
-        <w:t>玩家可以将手中的牌放置到备战区的任意槽位中。</w:t>
+        <w:t>玩家可以将手中的牌放置到</w:t>
+      </w:r>
+      <w:proofErr w:type="gramStart"/>
+      <w:r>
+        <w:rPr>
+          <w:rFonts w:hint="eastAsia"/>
+        </w:rPr>
+        <w:t>备战区</w:t>
+      </w:r>
+      <w:proofErr w:type="gramEnd"/>
+      <w:r>
+        <w:rPr>
+          <w:rFonts w:hint="eastAsia"/>
+        </w:rPr>
+        <w:t>的任意槽位中。</w:t>
       </w:r>
     </w:p>
     <w:p>
@@ -2810,7 +3833,21 @@
         <w:rPr>
           <w:rFonts w:hint="eastAsia"/>
         </w:rPr>
-        <w:t>要开始一场战斗，玩家需要依次选择备战区的槽位，默认情况下，玩家只能选择一行或一列中的所有槽位，选择完毕后，战斗开始。</w:t>
+        <w:t>要开始一场战斗，玩家需要依次选择</w:t>
+      </w:r>
+      <w:proofErr w:type="gramStart"/>
+      <w:r>
+        <w:rPr>
+          <w:rFonts w:hint="eastAsia"/>
+        </w:rPr>
+        <w:t>备战区</w:t>
+      </w:r>
+      <w:proofErr w:type="gramEnd"/>
+      <w:r>
+        <w:rPr>
+          <w:rFonts w:hint="eastAsia"/>
+        </w:rPr>
+        <w:t>的槽位，默认情况下，玩家只能选择一行或一列中的所有槽位，选择完毕后，战斗开始。</w:t>
       </w:r>
     </w:p>
     <w:p>
@@ -2826,7 +3863,21 @@
         <w:rPr>
           <w:rFonts w:hint="eastAsia"/>
         </w:rPr>
-        <w:t>战斗开始时，需要按顺序结算各个槽位中牌的开战时效果，顺序是：先结算房间区，后结算备战区；按玩家选择槽位的顺序结算；槽位内部按从左往右的顺序结算。按以上方式结算完所有参与战斗的牌的开战时效果后，按玩家选择槽位的顺序，依次结算每一个槽位与其对位的战斗，称为一次交锋。交锋的结果由对位的槽位各自内部所有牌的合计点数决定，</w:t>
+        <w:t>战斗开始时，需要按顺序结算各个槽位中牌的开战时效果，顺序是：先结算房间区，后结算备战区；按玩家选择槽位的顺序结算；槽</w:t>
+      </w:r>
+      <w:proofErr w:type="gramStart"/>
+      <w:r>
+        <w:rPr>
+          <w:rFonts w:hint="eastAsia"/>
+        </w:rPr>
+        <w:t>位内部</w:t>
+      </w:r>
+      <w:proofErr w:type="gramEnd"/>
+      <w:r>
+        <w:rPr>
+          <w:rFonts w:hint="eastAsia"/>
+        </w:rPr>
+        <w:t>按从左往右的顺序结算。按以上方式结算完所有参与战斗的牌的开战时效果后，按玩家选择槽位的顺序，依次结算每一个槽位与其对位的战斗，称为一次交锋。交锋的结果由对位的槽位各自内部所有牌的合计点数决定，</w:t>
       </w:r>
       <w:r>
         <w:rPr>
@@ -2862,7 +3913,35 @@
         <w:rPr>
           <w:rFonts w:hint="eastAsia"/>
         </w:rPr>
-        <w:t>如果备战区的槽位合计点数小于房间区对位，则玩家战败，受到备战区与房间区的槽位合计点数差值的伤害，这之后，按从左</w:t>
+        <w:t>如果</w:t>
+      </w:r>
+      <w:proofErr w:type="gramStart"/>
+      <w:r>
+        <w:rPr>
+          <w:rFonts w:hint="eastAsia"/>
+        </w:rPr>
+        <w:t>备战区</w:t>
+      </w:r>
+      <w:proofErr w:type="gramEnd"/>
+      <w:r>
+        <w:rPr>
+          <w:rFonts w:hint="eastAsia"/>
+        </w:rPr>
+        <w:t>的槽位合计点数小于房间区对位，则玩家战败，受到</w:t>
+      </w:r>
+      <w:proofErr w:type="gramStart"/>
+      <w:r>
+        <w:rPr>
+          <w:rFonts w:hint="eastAsia"/>
+        </w:rPr>
+        <w:t>备战区</w:t>
+      </w:r>
+      <w:proofErr w:type="gramEnd"/>
+      <w:r>
+        <w:rPr>
+          <w:rFonts w:hint="eastAsia"/>
+        </w:rPr>
+        <w:t>与房间区的槽位合计点数差值的伤害，这之后，按从左</w:t>
       </w:r>
       <w:r>
         <w:rPr>
@@ -2874,7 +3953,21 @@
         <w:rPr>
           <w:rFonts w:hint="eastAsia"/>
         </w:rPr>
-        <w:t>右的顺序将房间区槽位中所有牌依次弃置，再按从左向右的顺序将备战区槽位中所有牌依次送墓。</w:t>
+        <w:t>右的顺序将房间区槽位中所有牌依次弃置，再按从左向右的顺序将</w:t>
+      </w:r>
+      <w:proofErr w:type="gramStart"/>
+      <w:r>
+        <w:rPr>
+          <w:rFonts w:hint="eastAsia"/>
+        </w:rPr>
+        <w:t>备战区槽</w:t>
+      </w:r>
+      <w:proofErr w:type="gramEnd"/>
+      <w:r>
+        <w:rPr>
+          <w:rFonts w:hint="eastAsia"/>
+        </w:rPr>
+        <w:t>位中所有牌依次送墓。</w:t>
       </w:r>
     </w:p>
     <w:p>
@@ -2892,7 +3985,35 @@
         <w:rPr>
           <w:rFonts w:hint="eastAsia"/>
         </w:rPr>
-        <w:t>如果备战区的槽位合计点数大于房间区对位，则玩家战胜，按从左向右的顺序将房间区槽位中所有牌依次送墓，再按从左向右的顺序将备战区槽位中所有牌依次弃置。</w:t>
+        <w:t>如果</w:t>
+      </w:r>
+      <w:proofErr w:type="gramStart"/>
+      <w:r>
+        <w:rPr>
+          <w:rFonts w:hint="eastAsia"/>
+        </w:rPr>
+        <w:t>备战区</w:t>
+      </w:r>
+      <w:proofErr w:type="gramEnd"/>
+      <w:r>
+        <w:rPr>
+          <w:rFonts w:hint="eastAsia"/>
+        </w:rPr>
+        <w:t>的槽位合计点数大于房间区对位，则玩家战胜，按从左向右的顺序将房间区槽位中所有牌依次送墓，再按从左向右的顺序将</w:t>
+      </w:r>
+      <w:proofErr w:type="gramStart"/>
+      <w:r>
+        <w:rPr>
+          <w:rFonts w:hint="eastAsia"/>
+        </w:rPr>
+        <w:t>备战区槽</w:t>
+      </w:r>
+      <w:proofErr w:type="gramEnd"/>
+      <w:r>
+        <w:rPr>
+          <w:rFonts w:hint="eastAsia"/>
+        </w:rPr>
+        <w:t>位中所有牌依次弃置。</w:t>
       </w:r>
     </w:p>
     <w:p>
@@ -2910,7 +4031,35 @@
         <w:rPr>
           <w:rFonts w:hint="eastAsia"/>
         </w:rPr>
-        <w:t>如果备战区的槽位合计点数等于房间区对位，则玩家荣誉战胜</w:t>
+        <w:t>如果</w:t>
+      </w:r>
+      <w:proofErr w:type="gramStart"/>
+      <w:r>
+        <w:rPr>
+          <w:rFonts w:hint="eastAsia"/>
+        </w:rPr>
+        <w:t>备战区</w:t>
+      </w:r>
+      <w:proofErr w:type="gramEnd"/>
+      <w:r>
+        <w:rPr>
+          <w:rFonts w:hint="eastAsia"/>
+        </w:rPr>
+        <w:t>的槽位合计点数等于房间区对位，则</w:t>
+      </w:r>
+      <w:proofErr w:type="gramStart"/>
+      <w:r>
+        <w:rPr>
+          <w:rFonts w:hint="eastAsia"/>
+        </w:rPr>
+        <w:t>玩家荣誉</w:t>
+      </w:r>
+      <w:proofErr w:type="gramEnd"/>
+      <w:r>
+        <w:rPr>
+          <w:rFonts w:hint="eastAsia"/>
+        </w:rPr>
+        <w:t>战胜</w:t>
       </w:r>
       <w:r>
         <w:rPr>
@@ -2922,7 +4071,21 @@
         <w:rPr>
           <w:rFonts w:hint="eastAsia"/>
         </w:rPr>
-        <w:t>按从左向右的顺序将房间区槽位中所有牌依次送墓，再按从左向右的顺序将备战区槽位中所有牌依次送墓。</w:t>
+        <w:t>按从左向右的顺序将房间区槽位中所有牌依次送墓，再按从左向右的顺序将</w:t>
+      </w:r>
+      <w:proofErr w:type="gramStart"/>
+      <w:r>
+        <w:rPr>
+          <w:rFonts w:hint="eastAsia"/>
+        </w:rPr>
+        <w:t>备战区槽</w:t>
+      </w:r>
+      <w:proofErr w:type="gramEnd"/>
+      <w:r>
+        <w:rPr>
+          <w:rFonts w:hint="eastAsia"/>
+        </w:rPr>
+        <w:t>位中所有牌依次送墓。</w:t>
       </w:r>
       <w:r>
         <w:rPr>
@@ -2948,7 +4111,21 @@
         <w:rPr>
           <w:rFonts w:hint="eastAsia"/>
         </w:rPr>
-        <w:t>，主牌堆已没有牌的情况下，则不需要消耗时间</w:t>
+        <w:t>，</w:t>
+      </w:r>
+      <w:proofErr w:type="gramStart"/>
+      <w:r>
+        <w:rPr>
+          <w:rFonts w:hint="eastAsia"/>
+        </w:rPr>
+        <w:t>主牌堆已没有</w:t>
+      </w:r>
+      <w:proofErr w:type="gramEnd"/>
+      <w:r>
+        <w:rPr>
+          <w:rFonts w:hint="eastAsia"/>
+        </w:rPr>
+        <w:t>牌的情况下，则不需要消耗时间</w:t>
       </w:r>
       <w:r>
         <w:rPr>
@@ -2998,6 +4175,7 @@
         <w:rPr>
           <w:rFonts w:hint="eastAsia"/>
         </w:rPr>
+        <w:lastRenderedPageBreak/>
         <w:t>使用升级牌</w:t>
       </w:r>
     </w:p>
@@ -3046,13 +4224,27 @@
         <w:rPr>
           <w:rFonts w:hint="eastAsia"/>
         </w:rPr>
-        <w:t>除了将升级牌</w:t>
-      </w:r>
-      <w:r>
-        <w:rPr>
-          <w:rFonts w:hint="eastAsia"/>
-        </w:rPr>
-        <w:t>直接打出</w:t>
+        <w:t>除了将升级</w:t>
+      </w:r>
+      <w:proofErr w:type="gramStart"/>
+      <w:r>
+        <w:rPr>
+          <w:rFonts w:hint="eastAsia"/>
+        </w:rPr>
+        <w:t>牌</w:t>
+      </w:r>
+      <w:r>
+        <w:rPr>
+          <w:rFonts w:hint="eastAsia"/>
+        </w:rPr>
+        <w:t>直接</w:t>
+      </w:r>
+      <w:proofErr w:type="gramEnd"/>
+      <w:r>
+        <w:rPr>
+          <w:rFonts w:hint="eastAsia"/>
+        </w:rPr>
+        <w:t>打出</w:t>
       </w:r>
       <w:r>
         <w:rPr>
@@ -3082,14 +4274,7 @@
         <w:rPr>
           <w:rFonts w:hint="eastAsia"/>
         </w:rPr>
-        <w:t>如果</w:t>
-      </w:r>
-      <w:r>
-        <w:rPr>
-          <w:rFonts w:hint="eastAsia"/>
-        </w:rPr>
-        <w:lastRenderedPageBreak/>
-        <w:t>一张能力牌的效果文本中没有注明发动条件，</w:t>
+        <w:t>如果一张能力牌的效果文本中没有注明发动条件，</w:t>
       </w:r>
       <w:r>
         <w:rPr>
@@ -3125,7 +4310,21 @@
         <w:rPr>
           <w:rFonts w:hint="eastAsia"/>
         </w:rPr>
-        <w:t>如果房间区的一行或一列都没有牌，则玩家可以使用对应位置的遭遇牌。如果那张遭遇牌是战利品牌，则玩家将其放入自己的战利品区；如果那张牌是事件牌，则玩家执行其效果后，将其放入遭遇牌弃牌堆。</w:t>
+        <w:t>如果房间区的一行或一列都没有牌，则玩家可以使用对应位置的遭遇牌。如果那张遭遇牌是战利品牌，则玩家将其放入自己的战利品区；如果那张牌是事件牌，则玩家执行其效果后，将其放入遭遇</w:t>
+      </w:r>
+      <w:proofErr w:type="gramStart"/>
+      <w:r>
+        <w:rPr>
+          <w:rFonts w:hint="eastAsia"/>
+        </w:rPr>
+        <w:t>牌弃牌堆</w:t>
+      </w:r>
+      <w:proofErr w:type="gramEnd"/>
+      <w:r>
+        <w:rPr>
+          <w:rFonts w:hint="eastAsia"/>
+        </w:rPr>
+        <w:t>。</w:t>
       </w:r>
     </w:p>
     <w:p>
@@ -3155,7 +4354,21 @@
         <w:rPr>
           <w:rFonts w:hint="eastAsia"/>
         </w:rPr>
-        <w:t>玩家可以在自由阶段使用自己战利品区的牌，执行其效果后将其放入遭遇牌弃牌堆。</w:t>
+        <w:t>玩家可以在自由阶段使用自己战利品区的牌，执行其效果后将其放入遭遇</w:t>
+      </w:r>
+      <w:proofErr w:type="gramStart"/>
+      <w:r>
+        <w:rPr>
+          <w:rFonts w:hint="eastAsia"/>
+        </w:rPr>
+        <w:t>牌弃牌堆</w:t>
+      </w:r>
+      <w:proofErr w:type="gramEnd"/>
+      <w:r>
+        <w:rPr>
+          <w:rFonts w:hint="eastAsia"/>
+        </w:rPr>
+        <w:t>。</w:t>
       </w:r>
     </w:p>
     <w:p>
@@ -3185,7 +4398,21 @@
         <w:rPr>
           <w:rFonts w:hint="eastAsia"/>
         </w:rPr>
-        <w:t>如果主牌堆已经没有牌，且房间区也没有除遭遇牌以外的牌，则玩家可以进入下一层</w:t>
+        <w:t>如果主牌</w:t>
+      </w:r>
+      <w:proofErr w:type="gramStart"/>
+      <w:r>
+        <w:rPr>
+          <w:rFonts w:hint="eastAsia"/>
+        </w:rPr>
+        <w:t>堆已经</w:t>
+      </w:r>
+      <w:proofErr w:type="gramEnd"/>
+      <w:r>
+        <w:rPr>
+          <w:rFonts w:hint="eastAsia"/>
+        </w:rPr>
+        <w:t>没有牌，且房间区也没有除遭遇牌以外的牌，则玩家可以进入下一层</w:t>
       </w:r>
       <w:r>
         <w:rPr>
@@ -3257,7 +4484,63 @@
         <w:rPr>
           <w:rFonts w:hint="eastAsia"/>
         </w:rPr>
-        <w:t>将备选升级牌区的任意张牌洗回升级牌堆，然后从升级牌堆向备选升级牌堆的每个空槽位发1张牌。</w:t>
+        <w:t>将备选</w:t>
+      </w:r>
+      <w:proofErr w:type="gramStart"/>
+      <w:r>
+        <w:rPr>
+          <w:rFonts w:hint="eastAsia"/>
+        </w:rPr>
+        <w:t>升级牌区的</w:t>
+      </w:r>
+      <w:proofErr w:type="gramEnd"/>
+      <w:r>
+        <w:rPr>
+          <w:rFonts w:hint="eastAsia"/>
+        </w:rPr>
+        <w:t>任意张牌洗回升级牌堆，然后从升级</w:t>
+      </w:r>
+      <w:proofErr w:type="gramStart"/>
+      <w:r>
+        <w:rPr>
+          <w:rFonts w:hint="eastAsia"/>
+        </w:rPr>
+        <w:t>牌堆向</w:t>
+      </w:r>
+      <w:proofErr w:type="gramEnd"/>
+      <w:r>
+        <w:rPr>
+          <w:rFonts w:hint="eastAsia"/>
+        </w:rPr>
+        <w:t>备选</w:t>
+      </w:r>
+      <w:proofErr w:type="gramStart"/>
+      <w:r>
+        <w:rPr>
+          <w:rFonts w:hint="eastAsia"/>
+        </w:rPr>
+        <w:t>升级牌堆的</w:t>
+      </w:r>
+      <w:proofErr w:type="gramEnd"/>
+      <w:r>
+        <w:rPr>
+          <w:rFonts w:hint="eastAsia"/>
+        </w:rPr>
+        <w:t>每个空</w:t>
+      </w:r>
+      <w:proofErr w:type="gramStart"/>
+      <w:r>
+        <w:rPr>
+          <w:rFonts w:hint="eastAsia"/>
+        </w:rPr>
+        <w:t>槽位发1张</w:t>
+      </w:r>
+      <w:proofErr w:type="gramEnd"/>
+      <w:r>
+        <w:rPr>
+          <w:rFonts w:hint="eastAsia"/>
+        </w:rPr>
+        <w:t>牌。</w:t>
       </w:r>
     </w:p>
     <w:p>
@@ -3317,13 +4600,41 @@
         <w:rPr>
           <w:rFonts w:hint="eastAsia"/>
         </w:rPr>
-        <w:t>将当前弃牌堆牌的数量计入玩家的失分数，然后</w:t>
-      </w:r>
-      <w:r>
-        <w:rPr>
-          <w:rFonts w:hint="eastAsia"/>
-        </w:rPr>
-        <w:t>将弃牌堆和墓地所有牌洗回主牌堆。</w:t>
+        <w:t>将当前</w:t>
+      </w:r>
+      <w:proofErr w:type="gramStart"/>
+      <w:r>
+        <w:rPr>
+          <w:rFonts w:hint="eastAsia"/>
+        </w:rPr>
+        <w:t>弃牌堆牌</w:t>
+      </w:r>
+      <w:proofErr w:type="gramEnd"/>
+      <w:r>
+        <w:rPr>
+          <w:rFonts w:hint="eastAsia"/>
+        </w:rPr>
+        <w:t>的数量计入玩家的失分数，然后</w:t>
+      </w:r>
+      <w:r>
+        <w:rPr>
+          <w:rFonts w:hint="eastAsia"/>
+        </w:rPr>
+        <w:t>将</w:t>
+      </w:r>
+      <w:proofErr w:type="gramStart"/>
+      <w:r>
+        <w:rPr>
+          <w:rFonts w:hint="eastAsia"/>
+        </w:rPr>
+        <w:t>弃牌堆</w:t>
+      </w:r>
+      <w:proofErr w:type="gramEnd"/>
+      <w:r>
+        <w:rPr>
+          <w:rFonts w:hint="eastAsia"/>
+        </w:rPr>
+        <w:t>和墓地所有牌洗回主牌堆。</w:t>
       </w:r>
     </w:p>
     <w:p>
@@ -3347,13 +4658,13 @@
         <w:rPr>
           <w:rFonts w:hint="eastAsia"/>
         </w:rPr>
-        <w:t>，并</w:t>
-      </w:r>
-      <w:r>
-        <w:rPr>
-          <w:rFonts w:hint="eastAsia"/>
-        </w:rPr>
-        <w:t>执行</w:t>
+        <w:t>，</w:t>
+      </w:r>
+      <w:r>
+        <w:rPr>
+          <w:rFonts w:hint="eastAsia"/>
+        </w:rPr>
+        <w:t>并适用</w:t>
       </w:r>
       <w:r>
         <w:rPr>
@@ -3361,6 +4672,7 @@
         </w:rPr>
         <w:t>当前</w:t>
       </w:r>
+      <w:proofErr w:type="gramStart"/>
       <w:r>
         <w:rPr>
           <w:rFonts w:hint="eastAsia"/>
@@ -3373,11 +4685,30 @@
         </w:rPr>
         <w:t>在</w:t>
       </w:r>
-      <w:r>
-        <w:rPr>
-          <w:rFonts w:hint="eastAsia"/>
-        </w:rPr>
-        <w:t>对应深度的效果。</w:t>
+      <w:proofErr w:type="gramEnd"/>
+      <w:r>
+        <w:rPr>
+          <w:rFonts w:hint="eastAsia"/>
+        </w:rPr>
+        <w:t>对应深度</w:t>
+      </w:r>
+      <w:r>
+        <w:rPr>
+          <w:rFonts w:hint="eastAsia"/>
+        </w:rPr>
+        <w:t>时</w:t>
+      </w:r>
+      <w:r>
+        <w:rPr>
+          <w:rFonts w:hint="eastAsia"/>
+        </w:rPr>
+        <w:t>的</w:t>
+      </w:r>
+      <w:r>
+        <w:rPr>
+          <w:rFonts w:hint="eastAsia"/>
+        </w:rPr>
+        <w:t>效果。</w:t>
       </w:r>
     </w:p>
     <w:p>
@@ -3447,7 +4778,21 @@
         <w:rPr>
           <w:rFonts w:hint="eastAsia"/>
         </w:rPr>
-        <w:t>所有牌的回合结束时效果，顺序如下：先结算房间区，后结算备战区；区域内部从上到下，从左到右；槽位内部从左到右。</w:t>
+        <w:t>所有牌的回合结束时效果，顺序如下：先结算房间区，后结算备战区；区域内部从上到下，从左到右；槽</w:t>
+      </w:r>
+      <w:proofErr w:type="gramStart"/>
+      <w:r>
+        <w:rPr>
+          <w:rFonts w:hint="eastAsia"/>
+        </w:rPr>
+        <w:t>位内部</w:t>
+      </w:r>
+      <w:proofErr w:type="gramEnd"/>
+      <w:r>
+        <w:rPr>
+          <w:rFonts w:hint="eastAsia"/>
+        </w:rPr>
+        <w:t>从左到右。</w:t>
       </w:r>
       <w:r>
         <w:rPr>
@@ -3459,7 +4804,14 @@
         <w:rPr>
           <w:rFonts w:hint="eastAsia"/>
         </w:rPr>
-        <w:t>不结算效果</w:t>
+        <w:t>不结算效</w:t>
+      </w:r>
+      <w:r>
+        <w:rPr>
+          <w:rFonts w:hint="eastAsia"/>
+        </w:rPr>
+        <w:lastRenderedPageBreak/>
+        <w:t>果</w:t>
       </w:r>
       <w:r>
         <w:rPr>
@@ -3641,14 +4993,7 @@
         <w:rPr>
           <w:rFonts w:hint="eastAsia"/>
         </w:rPr>
-        <w:t>，根据玩家面板</w:t>
-      </w:r>
-      <w:r>
-        <w:rPr>
-          <w:rFonts w:hint="eastAsia"/>
-        </w:rPr>
-        <w:lastRenderedPageBreak/>
-        <w:t>的</w:t>
+        <w:t>，根据玩家面板的</w:t>
       </w:r>
       <w:r>
         <w:rPr>
@@ -3729,7 +5074,35 @@
         <w:rPr>
           <w:rFonts w:hint="eastAsia"/>
         </w:rPr>
-        <w:t>从来源牌堆抽另1张牌替代那张牌。来源牌堆没有牌的情况下，不能重抽。</w:t>
+        <w:t>从来源</w:t>
+      </w:r>
+      <w:proofErr w:type="gramStart"/>
+      <w:r>
+        <w:rPr>
+          <w:rFonts w:hint="eastAsia"/>
+        </w:rPr>
+        <w:t>牌堆抽另</w:t>
+      </w:r>
+      <w:proofErr w:type="gramEnd"/>
+      <w:r>
+        <w:rPr>
+          <w:rFonts w:hint="eastAsia"/>
+        </w:rPr>
+        <w:t>1张牌替代那张牌。</w:t>
+      </w:r>
+      <w:proofErr w:type="gramStart"/>
+      <w:r>
+        <w:rPr>
+          <w:rFonts w:hint="eastAsia"/>
+        </w:rPr>
+        <w:t>来源牌堆没有</w:t>
+      </w:r>
+      <w:proofErr w:type="gramEnd"/>
+      <w:r>
+        <w:rPr>
+          <w:rFonts w:hint="eastAsia"/>
+        </w:rPr>
+        <w:t>牌的情况下，不能重抽。</w:t>
       </w:r>
     </w:p>
     <w:p>
@@ -3743,6 +5116,68 @@
         <w:rPr>
           <w:rFonts w:hint="eastAsia"/>
         </w:rPr>
+        <w:t>移动</w:t>
+      </w:r>
+    </w:p>
+    <w:p>
+      <w:pPr>
+        <w:rPr>
+          <w:rFonts w:hint="eastAsia"/>
+        </w:rPr>
+      </w:pPr>
+      <w:r>
+        <w:tab/>
+      </w:r>
+      <w:r>
+        <w:rPr>
+          <w:rFonts w:hint="eastAsia"/>
+        </w:rPr>
+        <w:t>场上的槽位之间存在距离，单位为格，相邻的槽位距离为1格，不相邻的槽位距离格数为从其中一个槽位出发，经历相邻槽位到达另一个槽位的过程中经过的所有槽位的合计数量减去1。移动</w:t>
+      </w:r>
+      <w:r>
+        <w:rPr>
+          <w:rFonts w:hint="eastAsia"/>
+        </w:rPr>
+        <w:t>x</w:t>
+      </w:r>
+      <w:proofErr w:type="gramStart"/>
+      <w:r>
+        <w:rPr>
+          <w:rFonts w:hint="eastAsia"/>
+        </w:rPr>
+        <w:t>格指将</w:t>
+      </w:r>
+      <w:proofErr w:type="gramEnd"/>
+      <w:r>
+        <w:rPr>
+          <w:rFonts w:hint="eastAsia"/>
+        </w:rPr>
+        <w:t>一张牌从一个槽位移动到距离</w:t>
+      </w:r>
+      <w:r>
+        <w:rPr>
+          <w:rFonts w:hint="eastAsia"/>
+        </w:rPr>
+        <w:t>x</w:t>
+      </w:r>
+      <w:r>
+        <w:rPr>
+          <w:rFonts w:hint="eastAsia"/>
+        </w:rPr>
+        <w:t>格的另一个槽位中。</w:t>
+      </w:r>
+    </w:p>
+    <w:p>
+      <w:pPr>
+        <w:pStyle w:val="3"/>
+        <w:rPr>
+          <w:rFonts w:hint="eastAsia"/>
+        </w:rPr>
+      </w:pPr>
+      <w:r>
+        <w:rPr>
+          <w:rFonts w:hint="eastAsia"/>
+        </w:rPr>
         <w:t>翻</w:t>
       </w:r>
       <w:r>
@@ -3771,7 +5206,14 @@
         <w:rPr>
           <w:rFonts w:hint="eastAsia"/>
         </w:rPr>
-        <w:t>规则或效果文本要求玩家从某个牌堆</w:t>
+        <w:t>规则或效果文本要求玩家从</w:t>
+      </w:r>
+      <w:proofErr w:type="gramStart"/>
+      <w:r>
+        <w:rPr>
+          <w:rFonts w:hint="eastAsia"/>
+        </w:rPr>
+        <w:t>某个牌堆</w:t>
       </w:r>
       <w:r>
         <w:rPr>
@@ -3783,7 +5225,14 @@
         <w:rPr>
           <w:rFonts w:hint="eastAsia"/>
         </w:rPr>
-        <w:t>时，如果没有额外的</w:t>
+        <w:t>时</w:t>
+      </w:r>
+      <w:proofErr w:type="gramEnd"/>
+      <w:r>
+        <w:rPr>
+          <w:rFonts w:hint="eastAsia"/>
+        </w:rPr>
+        <w:t>，如果没有额外的</w:t>
       </w:r>
       <w:r>
         <w:rPr>
@@ -3795,7 +5244,21 @@
         <w:rPr>
           <w:rFonts w:hint="eastAsia"/>
         </w:rPr>
-        <w:t>没有被选中的牌根据牌堆作以下处理：如果是从主牌堆翻牌</w:t>
+        <w:t>没有被选中的</w:t>
+      </w:r>
+      <w:proofErr w:type="gramStart"/>
+      <w:r>
+        <w:rPr>
+          <w:rFonts w:hint="eastAsia"/>
+        </w:rPr>
+        <w:t>牌根据牌堆作</w:t>
+      </w:r>
+      <w:proofErr w:type="gramEnd"/>
+      <w:r>
+        <w:rPr>
+          <w:rFonts w:hint="eastAsia"/>
+        </w:rPr>
+        <w:t>以下处理：如果是从主牌堆翻牌</w:t>
       </w:r>
       <w:r>
         <w:rPr>
@@ -3813,7 +5276,35 @@
         <w:rPr>
           <w:rFonts w:hint="eastAsia"/>
         </w:rPr>
-        <w:t>送去翻牌玩家的弃牌堆；如果是从遭遇牌堆翻牌，没有选中的牌</w:t>
+        <w:t>送去翻牌玩家的</w:t>
+      </w:r>
+      <w:proofErr w:type="gramStart"/>
+      <w:r>
+        <w:rPr>
+          <w:rFonts w:hint="eastAsia"/>
+        </w:rPr>
+        <w:t>弃牌堆</w:t>
+      </w:r>
+      <w:proofErr w:type="gramEnd"/>
+      <w:r>
+        <w:rPr>
+          <w:rFonts w:hint="eastAsia"/>
+        </w:rPr>
+        <w:t>；如果是从</w:t>
+      </w:r>
+      <w:proofErr w:type="gramStart"/>
+      <w:r>
+        <w:rPr>
+          <w:rFonts w:hint="eastAsia"/>
+        </w:rPr>
+        <w:t>遭遇牌堆翻牌</w:t>
+      </w:r>
+      <w:proofErr w:type="gramEnd"/>
+      <w:r>
+        <w:rPr>
+          <w:rFonts w:hint="eastAsia"/>
+        </w:rPr>
+        <w:t>，没有选中的牌</w:t>
       </w:r>
       <w:r>
         <w:rPr>
@@ -3825,7 +5316,35 @@
         <w:rPr>
           <w:rFonts w:hint="eastAsia"/>
         </w:rPr>
-        <w:t>送去遭遇牌弃牌堆；如果是从遗物牌堆翻牌，没有选中的牌</w:t>
+        <w:t>送去遭遇</w:t>
+      </w:r>
+      <w:proofErr w:type="gramStart"/>
+      <w:r>
+        <w:rPr>
+          <w:rFonts w:hint="eastAsia"/>
+        </w:rPr>
+        <w:t>牌弃牌堆</w:t>
+      </w:r>
+      <w:proofErr w:type="gramEnd"/>
+      <w:r>
+        <w:rPr>
+          <w:rFonts w:hint="eastAsia"/>
+        </w:rPr>
+        <w:t>；如果是从</w:t>
+      </w:r>
+      <w:proofErr w:type="gramStart"/>
+      <w:r>
+        <w:rPr>
+          <w:rFonts w:hint="eastAsia"/>
+        </w:rPr>
+        <w:t>遗物牌堆翻牌</w:t>
+      </w:r>
+      <w:proofErr w:type="gramEnd"/>
+      <w:r>
+        <w:rPr>
+          <w:rFonts w:hint="eastAsia"/>
+        </w:rPr>
+        <w:t>，没有选中的牌</w:t>
       </w:r>
       <w:r>
         <w:rPr>
@@ -4017,6 +5536,7 @@
         <w:rPr>
           <w:rFonts w:hint="eastAsia"/>
         </w:rPr>
+        <w:lastRenderedPageBreak/>
         <w:t>检索</w:t>
       </w:r>
     </w:p>
@@ -4045,7 +5565,21 @@
         <w:rPr>
           <w:rFonts w:hint="eastAsia"/>
         </w:rPr>
-        <w:t>某张牌时，从对应牌堆查找第1张符合要求的牌，然后洗牌。</w:t>
+        <w:t>某张牌时，从</w:t>
+      </w:r>
+      <w:proofErr w:type="gramStart"/>
+      <w:r>
+        <w:rPr>
+          <w:rFonts w:hint="eastAsia"/>
+        </w:rPr>
+        <w:t>对应牌堆查找</w:t>
+      </w:r>
+      <w:proofErr w:type="gramEnd"/>
+      <w:r>
+        <w:rPr>
+          <w:rFonts w:hint="eastAsia"/>
+        </w:rPr>
+        <w:t>第1张符合要求的牌，然后洗牌。</w:t>
       </w:r>
     </w:p>
     <w:p>
@@ -4073,7 +5607,21 @@
         <w:rPr>
           <w:rFonts w:hint="eastAsia"/>
         </w:rPr>
-        <w:t>X张符合条件的牌时，从牌堆查找前</w:t>
+        <w:t>X张符合条件的牌时，</w:t>
+      </w:r>
+      <w:proofErr w:type="gramStart"/>
+      <w:r>
+        <w:rPr>
+          <w:rFonts w:hint="eastAsia"/>
+        </w:rPr>
+        <w:t>从牌堆查找</w:t>
+      </w:r>
+      <w:proofErr w:type="gramEnd"/>
+      <w:r>
+        <w:rPr>
+          <w:rFonts w:hint="eastAsia"/>
+        </w:rPr>
+        <w:t>前</w:t>
       </w:r>
       <w:r>
         <w:rPr>
@@ -4153,11 +5701,19 @@
           <w:rFonts w:hint="eastAsia"/>
         </w:rPr>
       </w:pPr>
-      <w:r>
-        <w:rPr>
-          <w:rFonts w:hint="eastAsia"/>
-        </w:rPr>
-        <w:t>送墓/</w:t>
+      <w:proofErr w:type="gramStart"/>
+      <w:r>
+        <w:rPr>
+          <w:rFonts w:hint="eastAsia"/>
+        </w:rPr>
+        <w:t>送墓</w:t>
+      </w:r>
+      <w:proofErr w:type="gramEnd"/>
+      <w:r>
+        <w:rPr>
+          <w:rFonts w:hint="eastAsia"/>
+        </w:rPr>
+        <w:t>/</w:t>
       </w:r>
       <w:r>
         <w:rPr>
@@ -4221,24 +5777,508 @@
         <w:rPr>
           <w:rFonts w:hint="eastAsia"/>
         </w:rPr>
-        <w:t>描述，则仅视为送墓，而不视为死亡。</w:t>
-      </w:r>
-    </w:p>
-    <w:p>
-      <w:pPr>
-        <w:rPr>
-          <w:rFonts w:hint="eastAsia"/>
-        </w:rPr>
-      </w:pPr>
-      <w:r>
+        <w:t>描述，则仅视为送墓，而</w:t>
+      </w:r>
+      <w:proofErr w:type="gramStart"/>
+      <w:r>
+        <w:rPr>
+          <w:rFonts w:hint="eastAsia"/>
+        </w:rPr>
+        <w:t>不</w:t>
+      </w:r>
+      <w:proofErr w:type="gramEnd"/>
+      <w:r>
+        <w:rPr>
+          <w:rFonts w:hint="eastAsia"/>
+        </w:rPr>
+        <w:t>视为死亡。</w:t>
+      </w:r>
+    </w:p>
+    <w:p>
+      <w:pPr>
+        <w:rPr>
+          <w:rFonts w:hint="eastAsia"/>
+        </w:rPr>
+      </w:pPr>
+      <w:r>
+        <w:tab/>
+      </w:r>
+      <w:r>
+        <w:rPr>
+          <w:rFonts w:hint="eastAsia"/>
+        </w:rPr>
+        <w:t>场上的牌点数变为0时，在当前结算结束后立即送去墓地，视为死亡。</w:t>
+      </w:r>
+    </w:p>
+    <w:p>
+      <w:pPr>
+        <w:pStyle w:val="3"/>
+        <w:rPr>
+          <w:rFonts w:hint="eastAsia"/>
+        </w:rPr>
+      </w:pPr>
+      <w:r>
+        <w:rPr>
+          <w:rFonts w:hint="eastAsia"/>
+        </w:rPr>
+        <w:t>点数修改</w:t>
+      </w:r>
+      <w:proofErr w:type="gramStart"/>
+      <w:r>
+        <w:rPr>
+          <w:rFonts w:hint="eastAsia"/>
+        </w:rPr>
+        <w:t>类效果</w:t>
+      </w:r>
+      <w:proofErr w:type="gramEnd"/>
+      <w:r>
+        <w:rPr>
+          <w:rFonts w:hint="eastAsia"/>
+        </w:rPr>
+        <w:t>的优先级</w:t>
+      </w:r>
+    </w:p>
+    <w:p>
+      <w:pPr>
+        <w:rPr>
+          <w:rFonts w:hint="eastAsia"/>
+        </w:rPr>
+      </w:pPr>
+      <w:r>
+        <w:tab/>
+      </w:r>
+      <w:r>
+        <w:rPr>
+          <w:rFonts w:hint="eastAsia"/>
+        </w:rPr>
+        <w:t>多个点数修改</w:t>
+      </w:r>
+      <w:proofErr w:type="gramStart"/>
+      <w:r>
+        <w:rPr>
+          <w:rFonts w:hint="eastAsia"/>
+        </w:rPr>
+        <w:t>类效果</w:t>
+      </w:r>
+      <w:proofErr w:type="gramEnd"/>
+      <w:r>
+        <w:rPr>
+          <w:rFonts w:hint="eastAsia"/>
+        </w:rPr>
+        <w:t>同时作用于同一张牌时，持续效果先生效，发动效果后生效。例如，某张牌的原始点数为1，被持续效果将点数修改为2，而另一发动效果使其点数加1，则这张牌的最终点数为3而不是2；另1张牌的原始点数为1，持续效果使其点数加1，另一发动效果将其点数修改为2，则这张牌的最终点数为2而不是3。</w:t>
+      </w:r>
+    </w:p>
+    <w:p>
+      <w:pPr>
+        <w:pStyle w:val="3"/>
+        <w:rPr>
+          <w:rFonts w:hint="eastAsia"/>
+        </w:rPr>
+      </w:pPr>
+      <w:r>
+        <w:rPr>
+          <w:rFonts w:hint="eastAsia"/>
+        </w:rPr>
+        <w:t>抽牌/加入手牌。</w:t>
+      </w:r>
+    </w:p>
+    <w:p>
+      <w:pPr>
+        <w:rPr>
+          <w:rFonts w:hint="eastAsia"/>
+        </w:rPr>
+      </w:pPr>
+      <w:r>
+        <w:tab/>
+      </w:r>
+      <w:r>
+        <w:rPr>
+          <w:rFonts w:hint="eastAsia"/>
+        </w:rPr>
+        <w:t>没有限定来源的情况下，抽牌指从</w:t>
+      </w:r>
+      <w:proofErr w:type="gramStart"/>
+      <w:r>
+        <w:rPr>
+          <w:rFonts w:hint="eastAsia"/>
+        </w:rPr>
+        <w:t>主牌堆将牌</w:t>
+      </w:r>
+      <w:proofErr w:type="gramEnd"/>
+      <w:r>
+        <w:rPr>
+          <w:rFonts w:hint="eastAsia"/>
+        </w:rPr>
+        <w:t>加入手牌。</w:t>
+      </w:r>
+    </w:p>
+    <w:p>
+      <w:pPr>
+        <w:pStyle w:val="3"/>
+        <w:rPr>
+          <w:rFonts w:hint="eastAsia"/>
+        </w:rPr>
+      </w:pPr>
+      <w:r>
+        <w:rPr>
+          <w:rFonts w:hint="eastAsia"/>
+        </w:rPr>
+        <w:t>受玩家控制/与玩家敌对</w:t>
+      </w:r>
+    </w:p>
+    <w:p>
+      <w:pPr>
+        <w:rPr>
+          <w:rFonts w:hint="eastAsia"/>
+        </w:rPr>
+      </w:pPr>
+      <w:r>
+        <w:tab/>
+      </w:r>
+      <w:r>
+        <w:rPr>
+          <w:rFonts w:hint="eastAsia"/>
+        </w:rPr>
+        <w:t>主牌</w:t>
+      </w:r>
+      <w:proofErr w:type="gramStart"/>
+      <w:r>
+        <w:rPr>
+          <w:rFonts w:hint="eastAsia"/>
+        </w:rPr>
+        <w:t>堆</w:t>
+      </w:r>
+      <w:r>
+        <w:rPr>
+          <w:rFonts w:hint="eastAsia"/>
+        </w:rPr>
+        <w:t>牌在玩家手</w:t>
+      </w:r>
+      <w:proofErr w:type="gramEnd"/>
+      <w:r>
+        <w:rPr>
+          <w:rFonts w:hint="eastAsia"/>
+        </w:rPr>
+        <w:t>牌区</w:t>
+      </w:r>
+      <w:r>
+        <w:rPr>
+          <w:rFonts w:hint="eastAsia"/>
+        </w:rPr>
+        <w:t>、</w:t>
+      </w:r>
+      <w:r>
+        <w:rPr>
+          <w:rFonts w:hint="eastAsia"/>
+        </w:rPr>
+        <w:t>备战区</w:t>
+      </w:r>
+      <w:r>
+        <w:rPr>
+          <w:rFonts w:hint="eastAsia"/>
+        </w:rPr>
+        <w:t>时，视作受玩家控制，否则视作与玩家敌对。</w:t>
+      </w:r>
+    </w:p>
+    <w:p>
+      <w:pPr>
+        <w:rPr>
+          <w:rFonts w:hint="eastAsia"/>
+        </w:rPr>
+      </w:pPr>
+      <w:r>
+        <w:tab/>
+      </w:r>
+      <w:r>
+        <w:rPr>
+          <w:rFonts w:hint="eastAsia"/>
+        </w:rPr>
+        <w:t>升级牌</w:t>
+      </w:r>
+      <w:r>
+        <w:rPr>
+          <w:rFonts w:hint="eastAsia"/>
+        </w:rPr>
+        <w:t>、</w:t>
+      </w:r>
+      <w:r>
+        <w:rPr>
+          <w:rFonts w:hint="eastAsia"/>
+        </w:rPr>
+        <w:t>遗物牌</w:t>
+      </w:r>
+      <w:r>
+        <w:rPr>
+          <w:rFonts w:hint="eastAsia"/>
+        </w:rPr>
+        <w:t>、玩家使用的战利品牌和</w:t>
+      </w:r>
+      <w:r>
+        <w:rPr>
+          <w:rFonts w:hint="eastAsia"/>
+        </w:rPr>
+        <w:t>始终视作受玩家控制。</w:t>
+      </w:r>
+    </w:p>
+    <w:p>
+      <w:pPr>
+        <w:pStyle w:val="3"/>
+        <w:rPr>
+          <w:rFonts w:hint="eastAsia"/>
+        </w:rPr>
+      </w:pPr>
+      <w:r>
+        <w:rPr>
+          <w:rFonts w:hint="eastAsia"/>
+        </w:rPr>
+        <w:t>效果中止</w:t>
+      </w:r>
+    </w:p>
+    <w:p>
+      <w:pPr>
+        <w:rPr>
+          <w:rFonts w:hint="eastAsia"/>
+        </w:rPr>
+      </w:pPr>
+      <w:r>
+        <w:tab/>
+      </w:r>
+      <w:r>
+        <w:rPr>
+          <w:rFonts w:hint="eastAsia"/>
+        </w:rPr>
+        <w:t>效果处理途中</w:t>
+      </w:r>
+      <w:r>
+        <w:rPr>
+          <w:rFonts w:hint="eastAsia"/>
+        </w:rPr>
+        <w:t>遇到</w:t>
+      </w:r>
+      <w:r>
+        <w:rPr>
+          <w:rFonts w:hint="eastAsia"/>
+        </w:rPr>
+        <w:t>无法继续处理</w:t>
+      </w:r>
+      <w:r>
+        <w:rPr>
+          <w:rFonts w:hint="eastAsia"/>
+        </w:rPr>
+        <w:t>的情况</w:t>
+      </w:r>
+      <w:r>
+        <w:rPr>
+          <w:rFonts w:hint="eastAsia"/>
+        </w:rPr>
+        <w:t>时，</w:t>
+      </w:r>
+      <w:r>
+        <w:rPr>
+          <w:rFonts w:hint="eastAsia"/>
+        </w:rPr>
+        <w:t>将同一句话中</w:t>
+      </w:r>
+      <w:r>
+        <w:rPr>
+          <w:rFonts w:hint="eastAsia"/>
+        </w:rPr>
+        <w:t>的后续</w:t>
+      </w:r>
+      <w:r>
+        <w:rPr>
+          <w:rFonts w:hint="eastAsia"/>
+        </w:rPr>
+        <w:t>处理</w:t>
+      </w:r>
+      <w:r>
+        <w:rPr>
+          <w:rFonts w:hint="eastAsia"/>
+        </w:rPr>
+        <w:t>全部跳过</w:t>
+      </w:r>
+      <w:r>
+        <w:rPr>
+          <w:rFonts w:hint="eastAsia"/>
+        </w:rPr>
+        <w:t>，从下一句开始继续处理</w:t>
+      </w:r>
+      <w:r>
+        <w:rPr>
+          <w:rFonts w:hint="eastAsia"/>
+        </w:rPr>
+        <w:t>。例如，</w:t>
+      </w:r>
+      <w:r>
+        <w:rPr>
+          <w:rFonts w:hint="eastAsia"/>
+        </w:rPr>
+        <w:t>一个效果</w:t>
+      </w:r>
+      <w:r>
+        <w:rPr>
+          <w:rFonts w:hint="eastAsia"/>
+        </w:rPr>
+        <w:t>要求玩家</w:t>
+      </w:r>
+      <w:r>
+        <w:rPr>
+          <w:rFonts w:hint="eastAsia"/>
+        </w:rPr>
+        <w:t>“</w:t>
+      </w:r>
+      <w:r>
+        <w:rPr>
+          <w:rFonts w:hint="eastAsia"/>
+        </w:rPr>
+        <w:t>从主牌堆抽1张牌，再将1张手牌放回主牌堆</w:t>
+      </w:r>
+      <w:r>
+        <w:rPr>
+          <w:rFonts w:hint="eastAsia"/>
+        </w:rPr>
+        <w:t>。然后受到1伤害”</w:t>
+      </w:r>
+      <w:r>
+        <w:rPr>
+          <w:rFonts w:hint="eastAsia"/>
+        </w:rPr>
+        <w:t>，</w:t>
+      </w:r>
+      <w:r>
+        <w:rPr>
+          <w:rFonts w:hint="eastAsia"/>
+        </w:rPr>
+        <w:t>如果</w:t>
+      </w:r>
+      <w:proofErr w:type="gramStart"/>
+      <w:r>
+        <w:rPr>
+          <w:rFonts w:hint="eastAsia"/>
+        </w:rPr>
+        <w:t>该效果</w:t>
+      </w:r>
+      <w:proofErr w:type="gramEnd"/>
+      <w:r>
+        <w:rPr>
+          <w:rFonts w:hint="eastAsia"/>
+        </w:rPr>
+        <w:t>发动时，</w:t>
+      </w:r>
+      <w:r>
+        <w:rPr>
+          <w:rFonts w:hint="eastAsia"/>
+        </w:rPr>
+        <w:t>主牌</w:t>
+      </w:r>
+      <w:proofErr w:type="gramStart"/>
+      <w:r>
+        <w:rPr>
+          <w:rFonts w:hint="eastAsia"/>
+        </w:rPr>
+        <w:t>堆已经</w:t>
+      </w:r>
+      <w:proofErr w:type="gramEnd"/>
+      <w:r>
+        <w:rPr>
+          <w:rFonts w:hint="eastAsia"/>
+        </w:rPr>
+        <w:t>没有牌了，则</w:t>
+      </w:r>
+      <w:proofErr w:type="gramStart"/>
+      <w:r>
+        <w:rPr>
+          <w:rFonts w:hint="eastAsia"/>
+        </w:rPr>
+        <w:t>玩家既</w:t>
+      </w:r>
+      <w:proofErr w:type="gramEnd"/>
+      <w:r>
+        <w:rPr>
+          <w:rFonts w:hint="eastAsia"/>
+        </w:rPr>
+        <w:t>不能从主牌堆抽牌，也不需要将手牌放回主牌堆</w:t>
+      </w:r>
+      <w:r>
+        <w:rPr>
+          <w:rFonts w:hint="eastAsia"/>
+        </w:rPr>
+        <w:t>，但是仍会受到1伤害</w:t>
+      </w:r>
+      <w:r>
+        <w:rPr>
+          <w:rFonts w:hint="eastAsia"/>
+        </w:rPr>
+        <w:t>。</w:t>
+      </w:r>
+    </w:p>
+    <w:p>
+      <w:pPr>
+        <w:pStyle w:val="3"/>
+        <w:rPr>
+          <w:rFonts w:hint="eastAsia"/>
+        </w:rPr>
+      </w:pPr>
+      <w:r>
+        <w:rPr>
+          <w:rFonts w:hint="eastAsia"/>
+        </w:rPr>
         <w:lastRenderedPageBreak/>
+        <w:t>效果结算的顺序</w:t>
+      </w:r>
+    </w:p>
+    <w:p>
+      <w:pPr>
+        <w:rPr>
+          <w:rFonts w:hint="eastAsia"/>
+        </w:rPr>
+      </w:pPr>
+      <w:r>
         <w:tab/>
       </w:r>
       <w:r>
         <w:rPr>
           <w:rFonts w:hint="eastAsia"/>
         </w:rPr>
-        <w:t>场上的牌点数变为0时，在当前结算结束后立即送去墓地，视为死亡。</w:t>
+        <w:t>一个效果执行中时，如果满足了其他效果的触发条件，</w:t>
+      </w:r>
+      <w:r>
+        <w:rPr>
+          <w:rFonts w:hint="eastAsia"/>
+        </w:rPr>
+        <w:t>也</w:t>
+      </w:r>
+      <w:proofErr w:type="gramStart"/>
+      <w:r>
+        <w:rPr>
+          <w:rFonts w:hint="eastAsia"/>
+        </w:rPr>
+        <w:t>不</w:t>
+      </w:r>
+      <w:proofErr w:type="gramEnd"/>
+      <w:r>
+        <w:rPr>
+          <w:rFonts w:hint="eastAsia"/>
+        </w:rPr>
+        <w:t>立即触发，而是将其记录下来，等到</w:t>
+      </w:r>
+      <w:r>
+        <w:rPr>
+          <w:rFonts w:hint="eastAsia"/>
+        </w:rPr>
+        <w:t>先前的效果结算完毕后</w:t>
+      </w:r>
+      <w:r>
+        <w:rPr>
+          <w:rFonts w:hint="eastAsia"/>
+        </w:rPr>
+        <w:t>，根据被触发效果被记录的顺序依次结算被触发效果</w:t>
+      </w:r>
+      <w:r>
+        <w:rPr>
+          <w:rFonts w:hint="eastAsia"/>
+        </w:rPr>
+        <w:t>。</w:t>
       </w:r>
     </w:p>
     <w:p>
@@ -4248,11 +6288,31 @@
           <w:rFonts w:hint="eastAsia"/>
         </w:rPr>
       </w:pPr>
-      <w:r>
-        <w:rPr>
-          <w:rFonts w:hint="eastAsia"/>
-        </w:rPr>
-        <w:t>点数修改类效果的优先级</w:t>
+      <w:proofErr w:type="gramStart"/>
+      <w:r>
+        <w:rPr>
+          <w:rFonts w:hint="eastAsia"/>
+        </w:rPr>
+        <w:t>牌</w:t>
+      </w:r>
+      <w:r>
+        <w:rPr>
+          <w:rFonts w:hint="eastAsia"/>
+        </w:rPr>
+        <w:t>进入槽</w:t>
+      </w:r>
+      <w:proofErr w:type="gramEnd"/>
+      <w:r>
+        <w:rPr>
+          <w:rFonts w:hint="eastAsia"/>
+        </w:rPr>
+        <w:t>位</w:t>
+      </w:r>
+      <w:r>
+        <w:rPr>
+          <w:rFonts w:hint="eastAsia"/>
+        </w:rPr>
+        <w:t>时的位置</w:t>
       </w:r>
     </w:p>
     <w:p>
@@ -4268,224 +6328,9 @@
         <w:rPr>
           <w:rFonts w:hint="eastAsia"/>
         </w:rPr>
-        <w:t>多个点数修改类效果同时作用于同一张牌时，持续效果先生效，发动效果后生效。例如，某张牌的原始点数为1，被持续效果将点数修改为2，而另一发动效果使其点数加1，则这张牌的最终点数为3而不是2；另1张牌的原始点数为1，持续效果使其点数加1，另一发动效果将其点数修改为2，则这张牌的最终点数为2而不是3。</w:t>
-      </w:r>
-    </w:p>
-    <w:p>
-      <w:pPr>
-        <w:pStyle w:val="3"/>
-        <w:rPr>
-          <w:rFonts w:hint="eastAsia"/>
-        </w:rPr>
-      </w:pPr>
-      <w:r>
-        <w:rPr>
-          <w:rFonts w:hint="eastAsia"/>
-        </w:rPr>
-        <w:t>抽牌/加入手牌。</w:t>
-      </w:r>
-    </w:p>
-    <w:p>
-      <w:pPr>
-        <w:rPr>
-          <w:rFonts w:hint="eastAsia"/>
-        </w:rPr>
-      </w:pPr>
-      <w:r>
-        <w:tab/>
-      </w:r>
-      <w:r>
-        <w:rPr>
-          <w:rFonts w:hint="eastAsia"/>
-        </w:rPr>
-        <w:t>没有限定来源的情况下，抽牌指从主牌堆将牌加入手牌。</w:t>
-      </w:r>
-    </w:p>
-    <w:p>
-      <w:pPr>
-        <w:pStyle w:val="3"/>
-        <w:rPr>
-          <w:rFonts w:hint="eastAsia"/>
-        </w:rPr>
-      </w:pPr>
-      <w:r>
-        <w:rPr>
-          <w:rFonts w:hint="eastAsia"/>
-        </w:rPr>
-        <w:t>受玩家控制/与玩家敌对</w:t>
-      </w:r>
-    </w:p>
-    <w:p>
-      <w:pPr>
-        <w:rPr>
-          <w:rFonts w:hint="eastAsia"/>
-        </w:rPr>
-      </w:pPr>
-      <w:r>
-        <w:tab/>
-      </w:r>
-      <w:r>
-        <w:rPr>
-          <w:rFonts w:hint="eastAsia"/>
-        </w:rPr>
-        <w:t>主牌堆</w:t>
-      </w:r>
-      <w:r>
-        <w:rPr>
-          <w:rFonts w:hint="eastAsia"/>
-        </w:rPr>
-        <w:t>牌在玩家手牌区</w:t>
-      </w:r>
-      <w:r>
-        <w:rPr>
-          <w:rFonts w:hint="eastAsia"/>
-        </w:rPr>
-        <w:t>、</w:t>
-      </w:r>
-      <w:r>
-        <w:rPr>
-          <w:rFonts w:hint="eastAsia"/>
-        </w:rPr>
-        <w:t>备战区</w:t>
-      </w:r>
-      <w:r>
-        <w:rPr>
-          <w:rFonts w:hint="eastAsia"/>
-        </w:rPr>
-        <w:t>时，视作受玩家控制，否则视作与玩家敌对。</w:t>
-      </w:r>
-    </w:p>
-    <w:p>
-      <w:pPr>
-        <w:rPr>
-          <w:rFonts w:hint="eastAsia"/>
-        </w:rPr>
-      </w:pPr>
-      <w:r>
-        <w:tab/>
-      </w:r>
-      <w:r>
-        <w:rPr>
-          <w:rFonts w:hint="eastAsia"/>
-        </w:rPr>
-        <w:t>升级牌</w:t>
-      </w:r>
-      <w:r>
-        <w:rPr>
-          <w:rFonts w:hint="eastAsia"/>
-        </w:rPr>
-        <w:t>、</w:t>
-      </w:r>
-      <w:r>
-        <w:rPr>
-          <w:rFonts w:hint="eastAsia"/>
-        </w:rPr>
-        <w:t>遗物牌</w:t>
-      </w:r>
-      <w:r>
-        <w:rPr>
-          <w:rFonts w:hint="eastAsia"/>
-        </w:rPr>
-        <w:t>、玩家使用的战利品牌和</w:t>
-      </w:r>
-      <w:r>
-        <w:rPr>
-          <w:rFonts w:hint="eastAsia"/>
-        </w:rPr>
-        <w:t>始终视作受玩家控制。</w:t>
-      </w:r>
-    </w:p>
-    <w:p>
-      <w:pPr>
-        <w:pStyle w:val="3"/>
-        <w:rPr>
-          <w:rFonts w:hint="eastAsia"/>
-        </w:rPr>
-      </w:pPr>
-      <w:r>
-        <w:rPr>
-          <w:rFonts w:hint="eastAsia"/>
-        </w:rPr>
-        <w:t>效果中止</w:t>
-      </w:r>
-    </w:p>
-    <w:p>
-      <w:pPr>
-        <w:rPr>
-          <w:rFonts w:hint="eastAsia"/>
-        </w:rPr>
-      </w:pPr>
-      <w:r>
-        <w:tab/>
-      </w:r>
-      <w:r>
-        <w:rPr>
-          <w:rFonts w:hint="eastAsia"/>
-        </w:rPr>
-        <w:t>效果处理途中无法继续处理时，效果中止，且效果文本的后续文本也全部跳过。例如，如果已经发动的效果要求玩家从主牌堆抽1张牌，再将1张手牌放回主牌堆，而主牌堆已经没有牌了，则玩家既不能从主牌堆抽牌，也不需要将手牌放回主牌堆。</w:t>
-      </w:r>
-    </w:p>
-    <w:p>
-      <w:pPr>
-        <w:pStyle w:val="3"/>
-        <w:rPr>
-          <w:rFonts w:hint="eastAsia"/>
-        </w:rPr>
-      </w:pPr>
-      <w:r>
-        <w:rPr>
-          <w:rFonts w:hint="eastAsia"/>
-        </w:rPr>
-        <w:t>效果结算的顺序</w:t>
-      </w:r>
-    </w:p>
-    <w:p>
-      <w:pPr>
-        <w:rPr>
-          <w:rFonts w:hint="eastAsia"/>
-        </w:rPr>
-      </w:pPr>
-      <w:r>
-        <w:tab/>
-      </w:r>
-      <w:r>
-        <w:rPr>
-          <w:rFonts w:hint="eastAsia"/>
-        </w:rPr>
-        <w:t>一个效果执行中时，如果满足了其他效果的触发条件，</w:t>
-      </w:r>
-      <w:r>
-        <w:rPr>
-          <w:rFonts w:hint="eastAsia"/>
-        </w:rPr>
-        <w:t>也不立即触发，而是将其记录下来，等到</w:t>
-      </w:r>
-      <w:r>
-        <w:rPr>
-          <w:rFonts w:hint="eastAsia"/>
-        </w:rPr>
-        <w:t>先前的效果结算完毕后</w:t>
-      </w:r>
-      <w:r>
-        <w:rPr>
-          <w:rFonts w:hint="eastAsia"/>
-        </w:rPr>
-        <w:t>，根据被触发效果被记录的顺序依次结算被触发效果</w:t>
-      </w:r>
-      <w:r>
-        <w:rPr>
-          <w:rFonts w:hint="eastAsia"/>
-        </w:rPr>
-        <w:t>。</w:t>
-      </w:r>
-    </w:p>
-    <w:p>
-      <w:pPr>
-        <w:pStyle w:val="3"/>
-        <w:rPr>
-          <w:rFonts w:hint="eastAsia"/>
-        </w:rPr>
-      </w:pPr>
+        <w:t>默认情况下，</w:t>
+      </w:r>
+      <w:proofErr w:type="gramStart"/>
       <w:r>
         <w:rPr>
           <w:rFonts w:hint="eastAsia"/>
@@ -4496,35 +6341,14 @@
         <w:rPr>
           <w:rFonts w:hint="eastAsia"/>
         </w:rPr>
-        <w:t>进入槽位</w:t>
-      </w:r>
-      <w:r>
-        <w:rPr>
-          <w:rFonts w:hint="eastAsia"/>
-        </w:rPr>
-        <w:t>时的位置</w:t>
-      </w:r>
-    </w:p>
-    <w:p>
-      <w:pPr>
-        <w:rPr>
-          <w:rFonts w:hint="eastAsia"/>
-        </w:rPr>
-      </w:pPr>
-      <w:r>
-        <w:tab/>
-      </w:r>
-      <w:r>
-        <w:rPr>
-          <w:rFonts w:hint="eastAsia"/>
-        </w:rPr>
-        <w:t>默认情况下，牌</w:t>
-      </w:r>
-      <w:r>
-        <w:rPr>
-          <w:rFonts w:hint="eastAsia"/>
-        </w:rPr>
-        <w:t>进入一个槽位</w:t>
+        <w:t>进入</w:t>
+      </w:r>
+      <w:proofErr w:type="gramEnd"/>
+      <w:r>
+        <w:rPr>
+          <w:rFonts w:hint="eastAsia"/>
+        </w:rPr>
+        <w:t>一个槽位</w:t>
       </w:r>
       <w:r>
         <w:rPr>
@@ -4751,21 +6575,28 @@
         </w:rPr>
         <w:t>牌</w:t>
       </w:r>
-      <w:r>
-        <w:rPr>
-          <w:rFonts w:hint="eastAsia"/>
-        </w:rPr>
-        <w:t>的同个单元格内。</w:t>
-      </w:r>
-    </w:p>
-    <w:p>
-      <w:pPr>
-        <w:rPr>
-          <w:rFonts w:hint="eastAsia"/>
-        </w:rPr>
-      </w:pPr>
-      <w:r>
-        <w:lastRenderedPageBreak/>
+      <w:proofErr w:type="gramStart"/>
+      <w:r>
+        <w:rPr>
+          <w:rFonts w:hint="eastAsia"/>
+        </w:rPr>
+        <w:t>的同个单元格</w:t>
+      </w:r>
+      <w:proofErr w:type="gramEnd"/>
+      <w:r>
+        <w:rPr>
+          <w:rFonts w:hint="eastAsia"/>
+        </w:rPr>
+        <w:t>内。</w:t>
+      </w:r>
+    </w:p>
+    <w:p>
+      <w:pPr>
+        <w:rPr>
+          <w:rFonts w:hint="eastAsia"/>
+        </w:rPr>
+      </w:pPr>
+      <w:r>
         <w:tab/>
       </w:r>
       <w:r>
@@ -4881,12 +6712,14 @@
         </w:rPr>
         <w:t>用语：</w:t>
       </w:r>
+      <w:proofErr w:type="gramStart"/>
       <w:r>
         <w:rPr>
           <w:rFonts w:hint="eastAsia"/>
         </w:rPr>
         <w:t>送墓时</w:t>
       </w:r>
+      <w:proofErr w:type="gramEnd"/>
     </w:p>
     <w:p>
       <w:pPr>
@@ -4931,19 +6764,75 @@
         <w:rPr>
           <w:rFonts w:hint="eastAsia"/>
         </w:rPr>
-        <w:t>从任意地点送墓的情况，包括且不限于</w:t>
-      </w:r>
-      <w:r>
-        <w:rPr>
-          <w:rFonts w:hint="eastAsia"/>
-        </w:rPr>
-        <w:t>从战场送墓、从手牌送墓、从探索区送墓、从主牌堆送墓</w:t>
-      </w:r>
-      <w:r>
-        <w:rPr>
-          <w:rFonts w:hint="eastAsia"/>
-        </w:rPr>
-        <w:t>、从弃牌堆送墓等。</w:t>
+        <w:t>从任意</w:t>
+      </w:r>
+      <w:proofErr w:type="gramStart"/>
+      <w:r>
+        <w:rPr>
+          <w:rFonts w:hint="eastAsia"/>
+        </w:rPr>
+        <w:t>地点送墓的</w:t>
+      </w:r>
+      <w:proofErr w:type="gramEnd"/>
+      <w:r>
+        <w:rPr>
+          <w:rFonts w:hint="eastAsia"/>
+        </w:rPr>
+        <w:t>情况，包括且不限于</w:t>
+      </w:r>
+      <w:r>
+        <w:rPr>
+          <w:rFonts w:hint="eastAsia"/>
+        </w:rPr>
+        <w:t>从战场送墓、从手</w:t>
+      </w:r>
+      <w:proofErr w:type="gramStart"/>
+      <w:r>
+        <w:rPr>
+          <w:rFonts w:hint="eastAsia"/>
+        </w:rPr>
+        <w:t>牌送墓</w:t>
+      </w:r>
+      <w:proofErr w:type="gramEnd"/>
+      <w:r>
+        <w:rPr>
+          <w:rFonts w:hint="eastAsia"/>
+        </w:rPr>
+        <w:t>、从</w:t>
+      </w:r>
+      <w:proofErr w:type="gramStart"/>
+      <w:r>
+        <w:rPr>
+          <w:rFonts w:hint="eastAsia"/>
+        </w:rPr>
+        <w:t>探索区送墓</w:t>
+      </w:r>
+      <w:proofErr w:type="gramEnd"/>
+      <w:r>
+        <w:rPr>
+          <w:rFonts w:hint="eastAsia"/>
+        </w:rPr>
+        <w:t>、从主牌</w:t>
+      </w:r>
+      <w:proofErr w:type="gramStart"/>
+      <w:r>
+        <w:rPr>
+          <w:rFonts w:hint="eastAsia"/>
+        </w:rPr>
+        <w:t>堆送墓</w:t>
+      </w:r>
+      <w:r>
+        <w:rPr>
+          <w:rFonts w:hint="eastAsia"/>
+        </w:rPr>
+        <w:t>、从弃牌堆送墓</w:t>
+      </w:r>
+      <w:proofErr w:type="gramEnd"/>
+      <w:r>
+        <w:rPr>
+          <w:rFonts w:hint="eastAsia"/>
+        </w:rPr>
+        <w:t>等。</w:t>
       </w:r>
     </w:p>
     <w:p>
@@ -5003,7 +6892,21 @@
         <w:rPr>
           <w:rFonts w:hint="eastAsia"/>
         </w:rPr>
-        <w:t>包含从任意地点被弃置到弃牌堆的情况。</w:t>
+        <w:t>包含从任意地点被弃置</w:t>
+      </w:r>
+      <w:proofErr w:type="gramStart"/>
+      <w:r>
+        <w:rPr>
+          <w:rFonts w:hint="eastAsia"/>
+        </w:rPr>
+        <w:t>到弃牌堆</w:t>
+      </w:r>
+      <w:proofErr w:type="gramEnd"/>
+      <w:r>
+        <w:rPr>
+          <w:rFonts w:hint="eastAsia"/>
+        </w:rPr>
+        <w:t>的情况。</w:t>
       </w:r>
     </w:p>
     <w:p>
@@ -5078,7 +6981,22 @@
         <w:rPr>
           <w:rFonts w:hint="eastAsia"/>
         </w:rPr>
-        <w:t>双人模式下，需要额外用到玩家指示物，每名玩家从玩家指示物堆中取一种颜色的指示物若干，之后需要使用更多玩家指示物时，再从该堆中取同样颜色的指示物。</w:t>
+        <w:lastRenderedPageBreak/>
+        <w:t>双人模式下，需要额外用到玩家指示物，每名玩家从玩家指示物堆中取一种颜色的指示物若干，之后需要使用更多玩家指示物时，再从该堆中</w:t>
+      </w:r>
+      <w:proofErr w:type="gramStart"/>
+      <w:r>
+        <w:rPr>
+          <w:rFonts w:hint="eastAsia"/>
+        </w:rPr>
+        <w:t>取同样</w:t>
+      </w:r>
+      <w:proofErr w:type="gramEnd"/>
+      <w:r>
+        <w:rPr>
+          <w:rFonts w:hint="eastAsia"/>
+        </w:rPr>
+        <w:t>颜色的指示物。</w:t>
       </w:r>
     </w:p>
     <w:p>
@@ -5158,7 +7076,35 @@
         <w:rPr>
           <w:rFonts w:hint="eastAsia"/>
         </w:rPr>
-        <w:t>两名玩家选好初始遗物牌后，按照先P1再P2的顺序，各自将未选中的遗物牌按照任意顺序放到遗物牌堆底。</w:t>
+        <w:t>两名玩家选好初始遗物牌后，按照先P1再P2的顺序，各自将未选中的遗物</w:t>
+      </w:r>
+      <w:proofErr w:type="gramStart"/>
+      <w:r>
+        <w:rPr>
+          <w:rFonts w:hint="eastAsia"/>
+        </w:rPr>
+        <w:t>牌按照</w:t>
+      </w:r>
+      <w:proofErr w:type="gramEnd"/>
+      <w:r>
+        <w:rPr>
+          <w:rFonts w:hint="eastAsia"/>
+        </w:rPr>
+        <w:t>任意顺序放到</w:t>
+      </w:r>
+      <w:proofErr w:type="gramStart"/>
+      <w:r>
+        <w:rPr>
+          <w:rFonts w:hint="eastAsia"/>
+        </w:rPr>
+        <w:t>遗物牌堆底</w:t>
+      </w:r>
+      <w:proofErr w:type="gramEnd"/>
+      <w:r>
+        <w:rPr>
+          <w:rFonts w:hint="eastAsia"/>
+        </w:rPr>
+        <w:t>。</w:t>
       </w:r>
     </w:p>
     <w:p>
@@ -5216,63 +7162,561 @@
         <w:rPr>
           <w:rFonts w:hint="eastAsia"/>
         </w:rPr>
-        <w:t>如果探索区没有</w:t>
-      </w:r>
+        <w:t>如果</w:t>
+      </w:r>
+      <w:proofErr w:type="gramStart"/>
+      <w:r>
+        <w:rPr>
+          <w:rFonts w:hint="eastAsia"/>
+        </w:rPr>
+        <w:t>探索区</w:t>
+      </w:r>
+      <w:proofErr w:type="gramEnd"/>
+      <w:r>
+        <w:rPr>
+          <w:rFonts w:hint="eastAsia"/>
+        </w:rPr>
+        <w:t>没有牌，则两名玩家各自整理战利品</w:t>
+      </w:r>
+      <w:r>
+        <w:rPr>
+          <w:rFonts w:hint="eastAsia"/>
+        </w:rPr>
+        <w:t>，负责行动的</w:t>
+      </w:r>
+      <w:proofErr w:type="gramStart"/>
+      <w:r>
+        <w:rPr>
+          <w:rFonts w:hint="eastAsia"/>
+        </w:rPr>
+        <w:t>玩家先</w:t>
+      </w:r>
+      <w:proofErr w:type="gramEnd"/>
+      <w:r>
+        <w:rPr>
+          <w:rFonts w:hint="eastAsia"/>
+        </w:rPr>
+        <w:t>执行</w:t>
+      </w:r>
+      <w:r>
+        <w:rPr>
+          <w:rFonts w:hint="eastAsia"/>
+        </w:rPr>
+        <w:t>，</w:t>
+      </w:r>
+      <w:r>
+        <w:rPr>
+          <w:rFonts w:hint="eastAsia"/>
+        </w:rPr>
+        <w:t>整理战利品时的规则相比单人规则有所变动，另作说明</w:t>
+      </w:r>
+      <w:r>
+        <w:rPr>
+          <w:rFonts w:hint="eastAsia"/>
+        </w:rPr>
+        <w:t>，之后，</w:t>
+      </w:r>
+      <w:r>
+        <w:rPr>
+          <w:rFonts w:hint="eastAsia"/>
+        </w:rPr>
+        <w:t>由</w:t>
+      </w:r>
+      <w:r>
+        <w:rPr>
+          <w:rFonts w:hint="eastAsia"/>
+        </w:rPr>
+        <w:t>负责行动的玩家</w:t>
+      </w:r>
+      <w:r>
+        <w:rPr>
+          <w:rFonts w:hint="eastAsia"/>
+        </w:rPr>
+        <w:t>决定先长休还是先重置探索区，长休时，两名玩家各自执行长休流程</w:t>
+      </w:r>
+      <w:r>
+        <w:rPr>
+          <w:rFonts w:hint="eastAsia"/>
+        </w:rPr>
+        <w:t>，仍旧是负责行动的</w:t>
+      </w:r>
+      <w:proofErr w:type="gramStart"/>
+      <w:r>
+        <w:rPr>
+          <w:rFonts w:hint="eastAsia"/>
+        </w:rPr>
+        <w:t>玩家先</w:t>
+      </w:r>
+      <w:proofErr w:type="gramEnd"/>
+      <w:r>
+        <w:rPr>
+          <w:rFonts w:hint="eastAsia"/>
+        </w:rPr>
+        <w:t>执行</w:t>
+      </w:r>
+      <w:r>
+        <w:rPr>
+          <w:rFonts w:hint="eastAsia"/>
+        </w:rPr>
+        <w:t>。</w:t>
+      </w:r>
+      <w:r>
+        <w:rPr>
+          <w:rFonts w:hint="eastAsia"/>
+        </w:rPr>
+        <w:t>回合开始阶段中，</w:t>
+      </w:r>
+      <w:r>
+        <w:rPr>
+          <w:rFonts w:hint="eastAsia"/>
+        </w:rPr>
+        <w:t>如果</w:t>
+      </w:r>
+      <w:proofErr w:type="gramStart"/>
+      <w:r>
+        <w:rPr>
+          <w:rFonts w:hint="eastAsia"/>
+        </w:rPr>
+        <w:t>探索区</w:t>
+      </w:r>
+      <w:proofErr w:type="gramEnd"/>
+      <w:r>
+        <w:rPr>
+          <w:rFonts w:hint="eastAsia"/>
+        </w:rPr>
+        <w:t>有牌发动效果，且那个效果指向玩家，则由负责行动的玩家承受。</w:t>
+      </w:r>
+    </w:p>
+    <w:p>
+      <w:pPr>
+        <w:rPr>
+          <w:rFonts w:hint="eastAsia"/>
+        </w:rPr>
+      </w:pPr>
+      <w:r>
+        <w:tab/>
+      </w:r>
+      <w:r>
+        <w:rPr>
+          <w:rFonts w:hint="eastAsia"/>
+        </w:rPr>
+        <w:t>负责行动的</w:t>
+      </w:r>
+      <w:r>
+        <w:rPr>
+          <w:rFonts w:hint="eastAsia"/>
+        </w:rPr>
+        <w:t>玩家</w:t>
+      </w:r>
+      <w:proofErr w:type="gramStart"/>
+      <w:r>
+        <w:rPr>
+          <w:rFonts w:hint="eastAsia"/>
+        </w:rPr>
+        <w:t>选择短休或</w:t>
+      </w:r>
+      <w:proofErr w:type="gramEnd"/>
+      <w:r>
+        <w:rPr>
+          <w:rFonts w:hint="eastAsia"/>
+        </w:rPr>
+        <w:t>长休时，仅那名玩家使用自己的玩家面板执行相应流程，</w:t>
+      </w:r>
+      <w:r>
+        <w:rPr>
+          <w:rFonts w:hint="eastAsia"/>
+        </w:rPr>
+        <w:t>一切效果仅对那名玩家自己生效，如同另一名玩家不存在</w:t>
+      </w:r>
+      <w:r>
+        <w:rPr>
+          <w:rFonts w:hint="eastAsia"/>
+        </w:rPr>
+        <w:t>。</w:t>
+      </w:r>
+      <w:r>
+        <w:rPr>
+          <w:rFonts w:hint="eastAsia"/>
+        </w:rPr>
+        <w:t>例如，某个回合的行动阶段，两名玩家讨论决定由P1来行动，P1选择</w:t>
+      </w:r>
+      <w:r>
+        <w:rPr>
+          <w:rFonts w:hint="eastAsia"/>
+        </w:rPr>
+        <w:t>短</w:t>
+      </w:r>
+      <w:r>
+        <w:rPr>
+          <w:rFonts w:hint="eastAsia"/>
+        </w:rPr>
+        <w:t>休，此时消耗</w:t>
+      </w:r>
+      <w:r>
+        <w:rPr>
+          <w:rFonts w:hint="eastAsia"/>
+        </w:rPr>
+        <w:t>1</w:t>
+      </w:r>
+      <w:r>
+        <w:rPr>
+          <w:rFonts w:hint="eastAsia"/>
+        </w:rPr>
+        <w:t>时间，即将</w:t>
+      </w:r>
+      <w:r>
+        <w:rPr>
+          <w:rFonts w:hint="eastAsia"/>
+        </w:rPr>
+        <w:t>1</w:t>
+      </w:r>
+      <w:r>
+        <w:rPr>
+          <w:rFonts w:hint="eastAsia"/>
+        </w:rPr>
+        <w:t>张牌从主牌堆移动到P1玩家面板下的</w:t>
+      </w:r>
+      <w:proofErr w:type="gramStart"/>
+      <w:r>
+        <w:rPr>
+          <w:rFonts w:hint="eastAsia"/>
+        </w:rPr>
+        <w:t>弃牌堆</w:t>
+      </w:r>
+      <w:proofErr w:type="gramEnd"/>
+      <w:r>
+        <w:rPr>
+          <w:rFonts w:hint="eastAsia"/>
+        </w:rPr>
+        <w:t>，</w:t>
+      </w:r>
+      <w:r>
+        <w:rPr>
+          <w:rFonts w:hint="eastAsia"/>
+        </w:rPr>
+        <w:t>然而，弃置的那一张牌是[掉宝地精]，触发了其“被弃置时，玩家将手牌补满”的效果，此时，效果文本中的“玩家”仅指当前行动的玩家，即P1，所以P1将自己的</w:t>
+      </w:r>
+      <w:proofErr w:type="gramStart"/>
+      <w:r>
+        <w:rPr>
+          <w:rFonts w:hint="eastAsia"/>
+        </w:rPr>
+        <w:t>手牌补满</w:t>
+      </w:r>
+      <w:proofErr w:type="gramEnd"/>
+      <w:r>
+        <w:rPr>
+          <w:rFonts w:hint="eastAsia"/>
+        </w:rPr>
+        <w:t>，</w:t>
+      </w:r>
+      <w:r>
+        <w:rPr>
+          <w:rFonts w:hint="eastAsia"/>
+        </w:rPr>
+        <w:t>然后</w:t>
+      </w:r>
+      <w:proofErr w:type="gramStart"/>
+      <w:r>
+        <w:rPr>
+          <w:rFonts w:hint="eastAsia"/>
+        </w:rPr>
+        <w:t>执行短休的流程重抽任意</w:t>
+      </w:r>
+      <w:proofErr w:type="gramEnd"/>
+      <w:r>
+        <w:rPr>
+          <w:rFonts w:hint="eastAsia"/>
+        </w:rPr>
+        <w:t>张手牌，整个流程中，P2的玩家面板不发生任何变化</w:t>
+      </w:r>
+      <w:r>
+        <w:rPr>
+          <w:rFonts w:hint="eastAsia"/>
+        </w:rPr>
+        <w:t>。</w:t>
+      </w:r>
+    </w:p>
+    <w:p>
+      <w:pPr>
+        <w:rPr>
+          <w:rFonts w:hint="eastAsia"/>
+        </w:rPr>
+      </w:pPr>
+      <w:r>
+        <w:tab/>
+      </w:r>
+      <w:r>
+        <w:rPr>
+          <w:rFonts w:hint="eastAsia"/>
+        </w:rPr>
+        <w:t>行动阶段的战斗流程变动较多，另作说明。</w:t>
+      </w:r>
+    </w:p>
+    <w:p>
+      <w:pPr>
+        <w:rPr>
+          <w:rFonts w:hint="eastAsia"/>
+        </w:rPr>
+      </w:pPr>
+      <w:r>
+        <w:tab/>
+      </w:r>
+      <w:r>
+        <w:rPr>
+          <w:rFonts w:hint="eastAsia"/>
+        </w:rPr>
+        <w:t>结束阶段检查下楼条件时，单人规则中的“玩家手中没有战利品外的牌”需调整为“所有玩家手中均没有战利品外的牌”。</w:t>
+      </w:r>
+      <w:r>
+        <w:rPr>
+          <w:rFonts w:hint="eastAsia"/>
+        </w:rPr>
+        <w:t>结束阶段发动的</w:t>
+      </w:r>
+      <w:proofErr w:type="gramStart"/>
+      <w:r>
+        <w:rPr>
+          <w:rFonts w:hint="eastAsia"/>
+        </w:rPr>
+        <w:t>牌效果</w:t>
+      </w:r>
+      <w:proofErr w:type="gramEnd"/>
+      <w:r>
+        <w:rPr>
+          <w:rFonts w:hint="eastAsia"/>
+        </w:rPr>
+        <w:t>如有指向玩家的，处理方式和回合开始阶段的处理方式一致，都由当回合负责行动的玩家承受。</w:t>
+      </w:r>
+    </w:p>
+    <w:p>
+      <w:pPr>
+        <w:pStyle w:val="3"/>
+        <w:rPr>
+          <w:rFonts w:hint="eastAsia"/>
+        </w:rPr>
+      </w:pPr>
+      <w:r>
+        <w:rPr>
+          <w:rFonts w:hint="eastAsia"/>
+        </w:rPr>
+        <w:t>战斗的变动</w:t>
+      </w:r>
+    </w:p>
+    <w:p>
+      <w:pPr>
+        <w:ind w:firstLine="420"/>
+        <w:rPr>
+          <w:rFonts w:hint="eastAsia"/>
+        </w:rPr>
+      </w:pPr>
+      <w:r>
+        <w:rPr>
+          <w:rFonts w:hint="eastAsia"/>
+        </w:rPr>
+        <w:t>一名玩家出的牌为战场</w:t>
+      </w:r>
+      <w:proofErr w:type="gramStart"/>
+      <w:r>
+        <w:rPr>
+          <w:rFonts w:hint="eastAsia"/>
+        </w:rPr>
+        <w:t>玩家侧某一行</w:t>
+      </w:r>
+      <w:proofErr w:type="gramEnd"/>
+      <w:r>
+        <w:rPr>
+          <w:rFonts w:hint="eastAsia"/>
+        </w:rPr>
+        <w:t>的第一张牌时，出牌的玩家在那一行放上自己的玩家指示物，以标记自己为这一行需要进行的战斗轮的主战者。</w:t>
+      </w:r>
+    </w:p>
+    <w:p>
+      <w:pPr>
+        <w:ind w:firstLine="420"/>
+        <w:rPr>
+          <w:rFonts w:hint="eastAsia"/>
+        </w:rPr>
+      </w:pPr>
       <w:r>
         <w:rPr>
           <w:rFonts w:hint="eastAsia"/>
         </w:rPr>
         <w:lastRenderedPageBreak/>
-        <w:t>牌，则两名玩家各自整理战利品</w:t>
-      </w:r>
-      <w:r>
-        <w:rPr>
-          <w:rFonts w:hint="eastAsia"/>
-        </w:rPr>
-        <w:t>，负责行动的玩家先执行</w:t>
-      </w:r>
-      <w:r>
-        <w:rPr>
-          <w:rFonts w:hint="eastAsia"/>
-        </w:rPr>
-        <w:t>，</w:t>
-      </w:r>
-      <w:r>
-        <w:rPr>
-          <w:rFonts w:hint="eastAsia"/>
-        </w:rPr>
-        <w:t>整理战利品时的规则相比单人规则有所变动，另作说明</w:t>
-      </w:r>
-      <w:r>
-        <w:rPr>
-          <w:rFonts w:hint="eastAsia"/>
-        </w:rPr>
-        <w:t>，之后，</w:t>
-      </w:r>
-      <w:r>
-        <w:rPr>
-          <w:rFonts w:hint="eastAsia"/>
-        </w:rPr>
-        <w:t>由</w:t>
-      </w:r>
-      <w:r>
-        <w:rPr>
-          <w:rFonts w:hint="eastAsia"/>
-        </w:rPr>
-        <w:t>负责行动的玩家</w:t>
-      </w:r>
-      <w:r>
-        <w:rPr>
-          <w:rFonts w:hint="eastAsia"/>
-        </w:rPr>
-        <w:t>决定先长休还是先重置探索区，长休时，两名玩家各自执行长休流程</w:t>
-      </w:r>
-      <w:r>
-        <w:rPr>
-          <w:rFonts w:hint="eastAsia"/>
-        </w:rPr>
-        <w:t>，仍旧是负责行动的玩家先执行</w:t>
-      </w:r>
+        <w:t>负责执行行动的玩家在行动阶段选择进入战斗后，由那名玩家</w:t>
+      </w:r>
+      <w:proofErr w:type="gramStart"/>
+      <w:r>
+        <w:rPr>
+          <w:rFonts w:hint="eastAsia"/>
+        </w:rPr>
+        <w:t>选探索区</w:t>
+      </w:r>
+      <w:proofErr w:type="gramEnd"/>
+      <w:r>
+        <w:rPr>
+          <w:rFonts w:hint="eastAsia"/>
+        </w:rPr>
+        <w:t>一列牌移入战场敌对侧，这里假设那名玩家是P1。之后，P1从手牌出牌到战场玩家侧自己那一列的某一行。P1可以一次出多张牌，但只能在一行里出牌。P1出完牌后，轮到P2出牌，</w:t>
+      </w:r>
+      <w:r>
+        <w:rPr>
+          <w:rFonts w:hint="eastAsia"/>
+        </w:rPr>
+        <w:t>但</w:t>
+      </w:r>
+      <w:r>
+        <w:rPr>
+          <w:rFonts w:hint="eastAsia"/>
+        </w:rPr>
+        <w:t>只能将牌出在P1刚才出牌的那一行的同一行或更靠近顶端的行</w:t>
+      </w:r>
+      <w:r>
+        <w:rPr>
+          <w:rFonts w:hint="eastAsia"/>
+        </w:rPr>
+        <w:t>，其他出牌规则同P1，如果</w:t>
+      </w:r>
+      <w:r>
+        <w:rPr>
+          <w:rFonts w:hint="eastAsia"/>
+        </w:rPr>
+        <w:t>P2选择将牌出在P1出牌的</w:t>
+      </w:r>
+      <w:r>
+        <w:rPr>
+          <w:rFonts w:hint="eastAsia"/>
+        </w:rPr>
+        <w:t>新的</w:t>
+      </w:r>
+      <w:r>
+        <w:rPr>
+          <w:rFonts w:hint="eastAsia"/>
+        </w:rPr>
+        <w:t>一行，则P2</w:t>
+      </w:r>
+      <w:r>
+        <w:rPr>
+          <w:rFonts w:hint="eastAsia"/>
+        </w:rPr>
+        <w:t>同样地</w:t>
+      </w:r>
+      <w:r>
+        <w:rPr>
+          <w:rFonts w:hint="eastAsia"/>
+        </w:rPr>
+        <w:t>成为</w:t>
+      </w:r>
+      <w:r>
+        <w:rPr>
+          <w:rFonts w:hint="eastAsia"/>
+        </w:rPr>
+        <w:t>新的那</w:t>
+      </w:r>
+      <w:r>
+        <w:rPr>
+          <w:rFonts w:hint="eastAsia"/>
+        </w:rPr>
+        <w:t>一行的</w:t>
+      </w:r>
+      <w:r>
+        <w:rPr>
+          <w:rFonts w:hint="eastAsia"/>
+        </w:rPr>
+        <w:t>主战者，之后又轮到P1出牌，以此往复直到某一名玩家决定停止出牌。一名玩家停止出牌后，另一名玩家也不能继续出牌了。</w:t>
+      </w:r>
+    </w:p>
+    <w:p>
+      <w:pPr>
+        <w:ind w:firstLine="420"/>
+        <w:rPr>
+          <w:rFonts w:hint="eastAsia"/>
+        </w:rPr>
+      </w:pPr>
+      <w:r>
+        <w:rPr>
+          <w:rFonts w:hint="eastAsia"/>
+        </w:rPr>
+        <w:t>两名玩家出完牌后，战场两侧的合计点数仍按单人规则计算。</w:t>
+      </w:r>
+      <w:r>
+        <w:rPr>
+          <w:rFonts w:hint="eastAsia"/>
+        </w:rPr>
+        <w:t>如果战场中的</w:t>
+      </w:r>
+      <w:proofErr w:type="gramStart"/>
+      <w:r>
+        <w:rPr>
+          <w:rFonts w:hint="eastAsia"/>
+        </w:rPr>
+        <w:t>牌效果</w:t>
+      </w:r>
+      <w:proofErr w:type="gramEnd"/>
+      <w:r>
+        <w:rPr>
+          <w:rFonts w:hint="eastAsia"/>
+        </w:rPr>
+        <w:t>指向玩家，那么其指向的是发动效果的</w:t>
+      </w:r>
+      <w:proofErr w:type="gramStart"/>
+      <w:r>
+        <w:rPr>
+          <w:rFonts w:hint="eastAsia"/>
+        </w:rPr>
+        <w:t>牌所在</w:t>
+      </w:r>
+      <w:proofErr w:type="gramEnd"/>
+      <w:r>
+        <w:rPr>
+          <w:rFonts w:hint="eastAsia"/>
+        </w:rPr>
+        <w:t>的行的主战者。</w:t>
+      </w:r>
+      <w:r>
+        <w:rPr>
+          <w:rFonts w:hint="eastAsia"/>
+        </w:rPr>
+        <w:t>类似地，</w:t>
+      </w:r>
+      <w:r>
+        <w:rPr>
+          <w:rFonts w:hint="eastAsia"/>
+        </w:rPr>
+        <w:t>战场中</w:t>
+      </w:r>
+      <w:r>
+        <w:rPr>
+          <w:rFonts w:hint="eastAsia"/>
+        </w:rPr>
+        <w:t>的</w:t>
+      </w:r>
+      <w:r>
+        <w:rPr>
+          <w:rFonts w:hint="eastAsia"/>
+        </w:rPr>
+        <w:t>牌需要</w:t>
+      </w:r>
+      <w:r>
+        <w:rPr>
+          <w:rFonts w:hint="eastAsia"/>
+        </w:rPr>
+        <w:t>被</w:t>
+      </w:r>
+      <w:r>
+        <w:rPr>
+          <w:rFonts w:hint="eastAsia"/>
+        </w:rPr>
+        <w:t>弃置时，弃置到那张牌所在行的主战者的</w:t>
+      </w:r>
+      <w:proofErr w:type="gramStart"/>
+      <w:r>
+        <w:rPr>
+          <w:rFonts w:hint="eastAsia"/>
+        </w:rPr>
+        <w:t>弃牌堆</w:t>
+      </w:r>
+      <w:proofErr w:type="gramEnd"/>
       <w:r>
         <w:rPr>
           <w:rFonts w:hint="eastAsia"/>
@@ -5283,13 +7727,69 @@
         <w:rPr>
           <w:rFonts w:hint="eastAsia"/>
         </w:rPr>
-        <w:t>回合开始阶段中，</w:t>
-      </w:r>
-      <w:r>
-        <w:rPr>
-          <w:rFonts w:hint="eastAsia"/>
-        </w:rPr>
-        <w:t>如果探索区有牌发动效果，且那个效果指向玩家，则由负责行动的玩家承受。</w:t>
+        <w:t>某一个战斗轮中玩家战败时，也由主战者承受伤害。</w:t>
+      </w:r>
+    </w:p>
+    <w:p>
+      <w:pPr>
+        <w:ind w:firstLine="420"/>
+        <w:rPr>
+          <w:rFonts w:hint="eastAsia"/>
+        </w:rPr>
+      </w:pPr>
+      <w:r>
+        <w:rPr>
+          <w:rFonts w:hint="eastAsia"/>
+        </w:rPr>
+        <w:t>战后，翻开事件牌后，由本回合负责行动的</w:t>
+      </w:r>
+      <w:proofErr w:type="gramStart"/>
+      <w:r>
+        <w:rPr>
+          <w:rFonts w:hint="eastAsia"/>
+        </w:rPr>
+        <w:t>玩家先</w:t>
+      </w:r>
+      <w:proofErr w:type="gramEnd"/>
+      <w:r>
+        <w:rPr>
+          <w:rFonts w:hint="eastAsia"/>
+        </w:rPr>
+        <w:t>选一张事件牌结算，结算完成后，另一名</w:t>
+      </w:r>
+      <w:proofErr w:type="gramStart"/>
+      <w:r>
+        <w:rPr>
+          <w:rFonts w:hint="eastAsia"/>
+        </w:rPr>
+        <w:t>玩家再</w:t>
+      </w:r>
+      <w:proofErr w:type="gramEnd"/>
+      <w:r>
+        <w:rPr>
+          <w:rFonts w:hint="eastAsia"/>
+        </w:rPr>
+        <w:t>从余下的事件牌中选一张结算。</w:t>
+      </w:r>
+    </w:p>
+    <w:p>
+      <w:pPr>
+        <w:pStyle w:val="3"/>
+        <w:rPr>
+          <w:rFonts w:hint="eastAsia"/>
+        </w:rPr>
+      </w:pPr>
+      <w:r>
+        <w:rPr>
+          <w:rFonts w:hint="eastAsia"/>
+        </w:rPr>
+        <w:t>整理</w:t>
+      </w:r>
+      <w:r>
+        <w:rPr>
+          <w:rFonts w:hint="eastAsia"/>
+        </w:rPr>
+        <w:t>战利品</w:t>
       </w:r>
     </w:p>
     <w:p>
@@ -5305,362 +7805,69 @@
         <w:rPr>
           <w:rFonts w:hint="eastAsia"/>
         </w:rPr>
-        <w:t>负责行动的</w:t>
-      </w:r>
-      <w:r>
-        <w:rPr>
-          <w:rFonts w:hint="eastAsia"/>
-        </w:rPr>
-        <w:t>玩家</w:t>
-      </w:r>
-      <w:r>
-        <w:rPr>
-          <w:rFonts w:hint="eastAsia"/>
-        </w:rPr>
-        <w:t>选择短休或长休时，仅那名玩家使用自己的玩家面板执行相应流程，</w:t>
-      </w:r>
-      <w:r>
-        <w:rPr>
-          <w:rFonts w:hint="eastAsia"/>
-        </w:rPr>
-        <w:t>一切效果仅对那名玩家自己生效，如同另一名玩家不存在</w:t>
-      </w:r>
-      <w:r>
-        <w:rPr>
-          <w:rFonts w:hint="eastAsia"/>
-        </w:rPr>
-        <w:t>。</w:t>
-      </w:r>
-      <w:r>
-        <w:rPr>
-          <w:rFonts w:hint="eastAsia"/>
-        </w:rPr>
-        <w:t>例如，某个回合的行动阶段，两名玩家讨论决定由P1来行动，P1选择</w:t>
-      </w:r>
-      <w:r>
-        <w:rPr>
-          <w:rFonts w:hint="eastAsia"/>
-        </w:rPr>
-        <w:t>短</w:t>
-      </w:r>
-      <w:r>
-        <w:rPr>
-          <w:rFonts w:hint="eastAsia"/>
-        </w:rPr>
-        <w:t>休，此时消耗</w:t>
-      </w:r>
-      <w:r>
-        <w:rPr>
-          <w:rFonts w:hint="eastAsia"/>
-        </w:rPr>
-        <w:t>1</w:t>
-      </w:r>
-      <w:r>
-        <w:rPr>
-          <w:rFonts w:hint="eastAsia"/>
-        </w:rPr>
-        <w:t>时间，即将</w:t>
-      </w:r>
-      <w:r>
-        <w:rPr>
-          <w:rFonts w:hint="eastAsia"/>
-        </w:rPr>
-        <w:t>1</w:t>
-      </w:r>
-      <w:r>
-        <w:rPr>
-          <w:rFonts w:hint="eastAsia"/>
-        </w:rPr>
-        <w:t>张牌从主牌堆移动到P1玩家面板下的弃牌堆，</w:t>
-      </w:r>
-      <w:r>
-        <w:rPr>
-          <w:rFonts w:hint="eastAsia"/>
-        </w:rPr>
-        <w:t>然而，弃置的那一张牌是[掉宝地精]，触发了其“被弃置时，玩家将手牌补满”的效果，此时，效果文本中的“玩家”仅指当前行动的玩家，即P1，所以P1将自己的手牌补满，</w:t>
-      </w:r>
-      <w:r>
-        <w:rPr>
-          <w:rFonts w:hint="eastAsia"/>
-        </w:rPr>
-        <w:t>然后</w:t>
-      </w:r>
-      <w:r>
-        <w:rPr>
-          <w:rFonts w:hint="eastAsia"/>
-        </w:rPr>
-        <w:t>执行短休的流程重抽任意张手牌，整个流程中，P2的玩家面板不发生任何变化</w:t>
-      </w:r>
-      <w:r>
-        <w:rPr>
-          <w:rFonts w:hint="eastAsia"/>
-        </w:rPr>
-        <w:t>。</w:t>
-      </w:r>
-    </w:p>
-    <w:p>
-      <w:pPr>
-        <w:rPr>
-          <w:rFonts w:hint="eastAsia"/>
-        </w:rPr>
-      </w:pPr>
-      <w:r>
-        <w:tab/>
-      </w:r>
-      <w:r>
-        <w:rPr>
-          <w:rFonts w:hint="eastAsia"/>
-        </w:rPr>
-        <w:t>行动阶段的战斗流程变动较多，另作说明。</w:t>
-      </w:r>
-    </w:p>
-    <w:p>
-      <w:pPr>
-        <w:rPr>
-          <w:rFonts w:hint="eastAsia"/>
-        </w:rPr>
-      </w:pPr>
-      <w:r>
-        <w:tab/>
-      </w:r>
-      <w:r>
-        <w:rPr>
-          <w:rFonts w:hint="eastAsia"/>
-        </w:rPr>
-        <w:t>结束阶段检查下楼条件时，单人规则中的“玩家手中没有战利品外的牌”需调整为“所有玩家手中均没有战利品外的牌”。</w:t>
-      </w:r>
-      <w:r>
-        <w:rPr>
-          <w:rFonts w:hint="eastAsia"/>
-        </w:rPr>
-        <w:t>结束阶段发动的牌效果如有指向玩家的，处理方式和回合开始阶段的处理方式一致，都由当回合负责行动的玩家承受。</w:t>
-      </w:r>
-    </w:p>
-    <w:p>
-      <w:pPr>
-        <w:pStyle w:val="3"/>
-        <w:rPr>
-          <w:rFonts w:hint="eastAsia"/>
-        </w:rPr>
-      </w:pPr>
-      <w:r>
-        <w:rPr>
-          <w:rFonts w:hint="eastAsia"/>
-        </w:rPr>
-        <w:t>战斗的变动</w:t>
-      </w:r>
-    </w:p>
-    <w:p>
-      <w:pPr>
-        <w:ind w:firstLine="420"/>
-        <w:rPr>
-          <w:rFonts w:hint="eastAsia"/>
-        </w:rPr>
-      </w:pPr>
-      <w:r>
-        <w:rPr>
-          <w:rFonts w:hint="eastAsia"/>
-        </w:rPr>
-        <w:t>一名玩家出的牌为战场玩家侧某一行的第一张牌时，出牌的玩家在那一行放上自己的玩家指示物，以标记自己为这一行需要进行的战斗轮的主战者。</w:t>
-      </w:r>
-    </w:p>
-    <w:p>
-      <w:pPr>
-        <w:ind w:firstLine="420"/>
-        <w:rPr>
-          <w:rFonts w:hint="eastAsia"/>
-        </w:rPr>
-      </w:pPr>
-      <w:r>
-        <w:rPr>
-          <w:rFonts w:hint="eastAsia"/>
-        </w:rPr>
-        <w:t>负责执行行动的玩家在行动阶段选择进入战斗后，由那名玩家选探索区一列牌移入战场敌对侧，这里假设那名玩家是P1。之后，P1从手牌出牌到战场玩家侧自己那一列的某一行。P1可以一次出多张牌，但只能在一行里出牌。P1出完牌后，轮到P2出牌，</w:t>
-      </w:r>
-      <w:r>
-        <w:rPr>
-          <w:rFonts w:hint="eastAsia"/>
-        </w:rPr>
-        <w:t>但</w:t>
-      </w:r>
-      <w:r>
-        <w:rPr>
-          <w:rFonts w:hint="eastAsia"/>
-        </w:rPr>
-        <w:t>只能将牌出在P1刚才出牌的那一行的同一行或更靠近顶端的行</w:t>
-      </w:r>
-      <w:r>
-        <w:rPr>
-          <w:rFonts w:hint="eastAsia"/>
-        </w:rPr>
-        <w:t>，其他出牌规则同P1，如果</w:t>
-      </w:r>
-      <w:r>
-        <w:rPr>
-          <w:rFonts w:hint="eastAsia"/>
-        </w:rPr>
-        <w:t>P2选择将牌出在P1出牌的</w:t>
-      </w:r>
-      <w:r>
-        <w:rPr>
-          <w:rFonts w:hint="eastAsia"/>
-        </w:rPr>
-        <w:t>新的</w:t>
-      </w:r>
-      <w:r>
-        <w:rPr>
-          <w:rFonts w:hint="eastAsia"/>
-        </w:rPr>
-        <w:t>一行，则P2</w:t>
-      </w:r>
-      <w:r>
-        <w:rPr>
-          <w:rFonts w:hint="eastAsia"/>
-        </w:rPr>
-        <w:t>同样地</w:t>
-      </w:r>
-      <w:r>
-        <w:rPr>
-          <w:rFonts w:hint="eastAsia"/>
-        </w:rPr>
-        <w:t>成为</w:t>
-      </w:r>
-      <w:r>
-        <w:rPr>
-          <w:rFonts w:hint="eastAsia"/>
-        </w:rPr>
-        <w:t>新的那</w:t>
-      </w:r>
-      <w:r>
-        <w:rPr>
-          <w:rFonts w:hint="eastAsia"/>
-        </w:rPr>
-        <w:t>一行的</w:t>
-      </w:r>
-      <w:r>
-        <w:rPr>
-          <w:rFonts w:hint="eastAsia"/>
-        </w:rPr>
-        <w:t>主战者，之后又轮到P1出牌，以此往复直到某一名玩家决定停止出牌。一名玩家停止出牌后，另一名玩家也不能继续出牌了。</w:t>
-      </w:r>
-    </w:p>
-    <w:p>
-      <w:pPr>
-        <w:ind w:firstLine="420"/>
-        <w:rPr>
-          <w:rFonts w:hint="eastAsia"/>
-        </w:rPr>
-      </w:pPr>
-      <w:r>
-        <w:rPr>
-          <w:rFonts w:hint="eastAsia"/>
-        </w:rPr>
-        <w:t>两名玩家出完牌后，战场两侧的合计点数仍按单人规则计算。</w:t>
-      </w:r>
-      <w:r>
-        <w:rPr>
-          <w:rFonts w:hint="eastAsia"/>
-        </w:rPr>
-        <w:t>如果战场中的牌效果指向玩家，那么其指向的是发动效果的牌所在的行的主战者。</w:t>
-      </w:r>
-      <w:r>
-        <w:rPr>
-          <w:rFonts w:hint="eastAsia"/>
-        </w:rPr>
-        <w:t>类似地，</w:t>
-      </w:r>
-      <w:r>
-        <w:rPr>
-          <w:rFonts w:hint="eastAsia"/>
-        </w:rPr>
-        <w:t>战场中</w:t>
-      </w:r>
-      <w:r>
-        <w:rPr>
-          <w:rFonts w:hint="eastAsia"/>
-        </w:rPr>
-        <w:t>的</w:t>
-      </w:r>
-      <w:r>
-        <w:rPr>
-          <w:rFonts w:hint="eastAsia"/>
-        </w:rPr>
-        <w:t>牌需要</w:t>
-      </w:r>
-      <w:r>
-        <w:rPr>
-          <w:rFonts w:hint="eastAsia"/>
-        </w:rPr>
-        <w:t>被</w:t>
-      </w:r>
-      <w:r>
-        <w:rPr>
-          <w:rFonts w:hint="eastAsia"/>
-        </w:rPr>
-        <w:t>弃置时，弃置到那张牌所在行的主战者的弃牌堆。</w:t>
-      </w:r>
-      <w:r>
-        <w:rPr>
-          <w:rFonts w:hint="eastAsia"/>
-        </w:rPr>
-        <w:t>某一个战斗轮中玩家战败时，也由主战者承受伤害。</w:t>
-      </w:r>
-    </w:p>
-    <w:p>
-      <w:pPr>
-        <w:ind w:firstLine="420"/>
-        <w:rPr>
-          <w:rFonts w:hint="eastAsia"/>
-        </w:rPr>
-      </w:pPr>
-      <w:r>
-        <w:rPr>
-          <w:rFonts w:hint="eastAsia"/>
-        </w:rPr>
-        <w:t>战后，翻开事件牌后，由本回合负责行动的玩家先选一张事件牌结算，结算完成后，另一名玩家再从余下的事件牌中选一张结算。</w:t>
-      </w:r>
-    </w:p>
-    <w:p>
-      <w:pPr>
-        <w:pStyle w:val="3"/>
-        <w:rPr>
-          <w:rFonts w:hint="eastAsia"/>
-        </w:rPr>
-      </w:pPr>
-      <w:r>
-        <w:rPr>
-          <w:rFonts w:hint="eastAsia"/>
-        </w:rPr>
-        <w:lastRenderedPageBreak/>
-        <w:t>整理</w:t>
-      </w:r>
-      <w:r>
-        <w:rPr>
-          <w:rFonts w:hint="eastAsia"/>
-        </w:rPr>
-        <w:t>战利品</w:t>
-      </w:r>
-    </w:p>
-    <w:p>
-      <w:pPr>
-        <w:rPr>
-          <w:rFonts w:hint="eastAsia"/>
-        </w:rPr>
-      </w:pPr>
-      <w:r>
-        <w:tab/>
-      </w:r>
-      <w:r>
-        <w:rPr>
-          <w:rFonts w:hint="eastAsia"/>
-        </w:rPr>
-        <w:t>整理战利品之前，两名玩家可以互相交换战利品区和手牌区的战利品牌，但</w:t>
-      </w:r>
-      <w:r>
-        <w:rPr>
-          <w:rFonts w:hint="eastAsia"/>
-        </w:rPr>
-        <w:t>必须是一名玩家用一张牌和另一名玩家的一张牌交换，即保持两名玩家各自持有的战利品牌数量不变。这之后，由当回合负责行动的玩家先整理战利品，流程与单人规则一致，然后另一名玩家再整理战利品。</w:t>
+        <w:t>整理战利品之前，两名玩家可以互相交换战利品区和</w:t>
+      </w:r>
+      <w:proofErr w:type="gramStart"/>
+      <w:r>
+        <w:rPr>
+          <w:rFonts w:hint="eastAsia"/>
+        </w:rPr>
+        <w:t>手牌区的</w:t>
+      </w:r>
+      <w:proofErr w:type="gramEnd"/>
+      <w:r>
+        <w:rPr>
+          <w:rFonts w:hint="eastAsia"/>
+        </w:rPr>
+        <w:t>战利品牌，但</w:t>
+      </w:r>
+      <w:r>
+        <w:rPr>
+          <w:rFonts w:hint="eastAsia"/>
+        </w:rPr>
+        <w:t>必须是一名玩家用一张牌和另一名玩家的一张牌交换，即保持两名玩家各自持有的战利品</w:t>
+      </w:r>
+      <w:proofErr w:type="gramStart"/>
+      <w:r>
+        <w:rPr>
+          <w:rFonts w:hint="eastAsia"/>
+        </w:rPr>
+        <w:t>牌数量</w:t>
+      </w:r>
+      <w:proofErr w:type="gramEnd"/>
+      <w:r>
+        <w:rPr>
+          <w:rFonts w:hint="eastAsia"/>
+        </w:rPr>
+        <w:t>不变。这之后，由当回合负责行动的</w:t>
+      </w:r>
+      <w:proofErr w:type="gramStart"/>
+      <w:r>
+        <w:rPr>
+          <w:rFonts w:hint="eastAsia"/>
+        </w:rPr>
+        <w:t>玩家先</w:t>
+      </w:r>
+      <w:proofErr w:type="gramEnd"/>
+      <w:r>
+        <w:rPr>
+          <w:rFonts w:hint="eastAsia"/>
+        </w:rPr>
+        <w:t>整理战利品，流程与单人规则一致，然后另一名</w:t>
+      </w:r>
+      <w:proofErr w:type="gramStart"/>
+      <w:r>
+        <w:rPr>
+          <w:rFonts w:hint="eastAsia"/>
+        </w:rPr>
+        <w:t>玩家再</w:t>
+      </w:r>
+      <w:proofErr w:type="gramEnd"/>
+      <w:r>
+        <w:rPr>
+          <w:rFonts w:hint="eastAsia"/>
+        </w:rPr>
+        <w:t>整理战利品。</w:t>
       </w:r>
     </w:p>
     <w:sectPr>

</xml_diff>